<commit_message>
Continuare da Memory Maps pag 263
</commit_message>
<xml_diff>
--- a/Riassunti italiano/Appunti_embedded.docx
+++ b/Riassunti italiano/Appunti_embedded.docx
@@ -14,6 +14,8 @@
       <w:r>
         <w:rPr>
           <w:rFonts w:ascii="Times New Roman" w:hAnsi="Times New Roman" w:cs="Times New Roman"/>
+          <w:b/>
+          <w:bCs/>
           <w:sz w:val="40"/>
           <w:szCs w:val="40"/>
         </w:rPr>
@@ -988,8 +990,18 @@
           <w:sz w:val="24"/>
           <w:szCs w:val="24"/>
         </w:rPr>
-        <w:t xml:space="preserve"> set architectures</w:t>
-      </w:r>
+        <w:t xml:space="preserve"> set </w:t>
+      </w:r>
+      <w:proofErr w:type="spellStart"/>
+      <w:r>
+        <w:rPr>
+          <w:rFonts w:ascii="Times New Roman" w:hAnsi="Times New Roman" w:cs="Times New Roman"/>
+          <w:sz w:val="24"/>
+          <w:szCs w:val="24"/>
+        </w:rPr>
+        <w:t>architectures</w:t>
+      </w:r>
+      <w:proofErr w:type="spellEnd"/>
       <w:r>
         <w:rPr>
           <w:rFonts w:ascii="Times New Roman" w:hAnsi="Times New Roman" w:cs="Times New Roman"/>
@@ -2773,7 +2785,23 @@
           <w:sz w:val="24"/>
           <w:szCs w:val="24"/>
         </w:rPr>
-        <w:t xml:space="preserve">), in </w:t>
+        <w:t>)</w:t>
+      </w:r>
+      <w:r>
+        <w:rPr>
+          <w:rFonts w:ascii="Times New Roman" w:hAnsi="Times New Roman" w:cs="Times New Roman"/>
+          <w:sz w:val="24"/>
+          <w:szCs w:val="24"/>
+        </w:rPr>
+        <w:t>,</w:t>
+      </w:r>
+      <w:r>
+        <w:rPr>
+          <w:rFonts w:ascii="Times New Roman" w:hAnsi="Times New Roman" w:cs="Times New Roman"/>
+          <w:sz w:val="24"/>
+          <w:szCs w:val="24"/>
+        </w:rPr>
+        <w:t xml:space="preserve"> in </w:t>
       </w:r>
       <w:hyperlink r:id="rId11" w:tooltip="Elettronica digitale" w:history="1">
         <w:r>
@@ -2926,13 +2954,23 @@
         </w:rPr>
         <w:t>Processori DSP</w:t>
       </w:r>
-      <w:r>
-        <w:rPr>
-          <w:rFonts w:ascii="Times New Roman" w:hAnsi="Times New Roman" w:cs="Times New Roman"/>
-          <w:sz w:val="24"/>
-          <w:szCs w:val="24"/>
-        </w:rPr>
-        <w:t xml:space="preserve">. </w:t>
+    </w:p>
+    <w:p>
+      <w:pPr>
+        <w:jc w:val="both"/>
+        <w:rPr>
+          <w:rFonts w:ascii="Times New Roman" w:hAnsi="Times New Roman" w:cs="Times New Roman"/>
+          <w:sz w:val="24"/>
+          <w:szCs w:val="24"/>
+        </w:rPr>
+      </w:pPr>
+      <w:r>
+        <w:rPr>
+          <w:rFonts w:ascii="Times New Roman" w:hAnsi="Times New Roman" w:cs="Times New Roman"/>
+          <w:sz w:val="24"/>
+          <w:szCs w:val="24"/>
+        </w:rPr>
+        <w:t xml:space="preserve"> </w:t>
       </w:r>
       <w:r>
         <w:rPr>
@@ -3269,7 +3307,157 @@
           <w:sz w:val="24"/>
           <w:szCs w:val="24"/>
         </w:rPr>
-        <w:t xml:space="preserve">DSP con hardware in virgola mobile non hanno dominato il mercato. I DSP sono difficili da programmare rispetto alle architetture RISC, soprattutto a causa di istruzioni specializzate </w:t>
+        <w:t>DSP con hardware in virgola mobile non hanno dominato il mercato. I DSP sono difficili da programmare rispetto alle architetture RISC, soprattutto a causa di istruzioni specializzate complesse, pipeline esposta al programmatore e un'architettur</w:t>
+      </w:r>
+      <w:r>
+        <w:rPr>
+          <w:rFonts w:ascii="Times New Roman" w:hAnsi="Times New Roman" w:cs="Times New Roman"/>
+          <w:sz w:val="24"/>
+          <w:szCs w:val="24"/>
+        </w:rPr>
+        <w:t xml:space="preserve">a </w:t>
+      </w:r>
+      <w:r>
+        <w:rPr>
+          <w:rFonts w:ascii="Times New Roman" w:hAnsi="Times New Roman" w:cs="Times New Roman"/>
+          <w:sz w:val="24"/>
+          <w:szCs w:val="24"/>
+        </w:rPr>
+        <w:t xml:space="preserve">di memoria asimmetriche. Fino alla fine degli anni </w:t>
+      </w:r>
+      <w:proofErr w:type="spellStart"/>
+      <w:r>
+        <w:rPr>
+          <w:rFonts w:ascii="Times New Roman" w:hAnsi="Times New Roman" w:cs="Times New Roman"/>
+          <w:sz w:val="24"/>
+          <w:szCs w:val="24"/>
+        </w:rPr>
+        <w:t>anni</w:t>
+      </w:r>
+      <w:proofErr w:type="spellEnd"/>
+      <w:r>
+        <w:rPr>
+          <w:rFonts w:ascii="Times New Roman" w:hAnsi="Times New Roman" w:cs="Times New Roman"/>
+          <w:sz w:val="24"/>
+          <w:szCs w:val="24"/>
+        </w:rPr>
+        <w:t xml:space="preserve"> '90, questi dispositivi erano quasi sempre programmati in linguaggio assembly. Ancora oggi, i programmi C fanno largo uso di librerie che sono in linguaggio assembly per sfruttare le caratteristiche più esoteriche delle architetture. </w:t>
+      </w:r>
+    </w:p>
+    <w:p>
+      <w:pPr>
+        <w:jc w:val="both"/>
+        <w:rPr>
+          <w:rFonts w:ascii="Times New Roman" w:hAnsi="Times New Roman" w:cs="Times New Roman"/>
+          <w:sz w:val="24"/>
+          <w:szCs w:val="24"/>
+        </w:rPr>
+      </w:pPr>
+    </w:p>
+    <w:p>
+      <w:pPr>
+        <w:jc w:val="both"/>
+        <w:rPr>
+          <w:rFonts w:ascii="Times New Roman" w:hAnsi="Times New Roman" w:cs="Times New Roman"/>
+          <w:b/>
+          <w:bCs/>
+          <w:sz w:val="24"/>
+          <w:szCs w:val="24"/>
+        </w:rPr>
+      </w:pPr>
+      <w:r>
+        <w:rPr>
+          <w:rFonts w:ascii="Times New Roman" w:hAnsi="Times New Roman" w:cs="Times New Roman"/>
+          <w:b/>
+          <w:bCs/>
+          <w:sz w:val="24"/>
+          <w:szCs w:val="24"/>
+        </w:rPr>
+        <w:t>Finite Impulse Response (FIR)</w:t>
+      </w:r>
+    </w:p>
+    <w:p>
+      <w:pPr>
+        <w:jc w:val="both"/>
+        <w:rPr>
+          <w:rFonts w:ascii="Times New Roman" w:hAnsi="Times New Roman" w:cs="Times New Roman"/>
+          <w:sz w:val="24"/>
+          <w:szCs w:val="24"/>
+        </w:rPr>
+      </w:pPr>
+      <w:r>
+        <w:rPr>
+          <w:rFonts w:ascii="Times New Roman" w:hAnsi="Times New Roman" w:cs="Times New Roman"/>
+          <w:sz w:val="24"/>
+          <w:szCs w:val="24"/>
+        </w:rPr>
+        <w:t>Un algoritmo canonico di elaborazione del segnale, utilizzato in qualche forma in tutte le applicazioni sopra descritte, è il filtraggio a risposta impulsiva finita (FIR). La forma più semplice di questo algoritmo è</w:t>
+      </w:r>
+      <w:r>
+        <w:rPr>
+          <w:rFonts w:ascii="Times New Roman" w:hAnsi="Times New Roman" w:cs="Times New Roman"/>
+          <w:sz w:val="24"/>
+          <w:szCs w:val="24"/>
+        </w:rPr>
+        <w:t xml:space="preserve"> </w:t>
+      </w:r>
+      <w:r>
+        <w:rPr>
+          <w:rFonts w:ascii="Times New Roman" w:hAnsi="Times New Roman" w:cs="Times New Roman"/>
+          <w:sz w:val="24"/>
+          <w:szCs w:val="24"/>
+        </w:rPr>
+        <w:t xml:space="preserve">semplice, ma ha profonde implicazioni per l'hardware. Nella forma più semplice, un segnale di ingresso </w:t>
+      </w:r>
+      <w:proofErr w:type="spellStart"/>
+      <w:r>
+        <w:rPr>
+          <w:rFonts w:ascii="Times New Roman" w:hAnsi="Times New Roman" w:cs="Times New Roman"/>
+          <w:sz w:val="24"/>
+          <w:szCs w:val="24"/>
+        </w:rPr>
+        <w:t>x</w:t>
+      </w:r>
+      <w:proofErr w:type="spellEnd"/>
+      <w:r>
+        <w:rPr>
+          <w:rFonts w:ascii="Times New Roman" w:hAnsi="Times New Roman" w:cs="Times New Roman"/>
+          <w:sz w:val="24"/>
+          <w:szCs w:val="24"/>
+        </w:rPr>
+        <w:t xml:space="preserve"> consiste in una sequenza molto lunga di valori numerici, così lunga che ai fini della progettazione dovrebbe essere considerata infinita. Un tale ingresso può essere modellato come una funzione</w:t>
+      </w:r>
+      <w:r>
+        <w:rPr>
+          <w:rFonts w:ascii="Times New Roman" w:hAnsi="Times New Roman" w:cs="Times New Roman"/>
+          <w:sz w:val="24"/>
+          <w:szCs w:val="24"/>
+        </w:rPr>
+        <w:t xml:space="preserve"> </w:t>
+      </w:r>
+      <w:r>
+        <w:rPr>
+          <w:rFonts w:ascii="Times New Roman" w:hAnsi="Times New Roman" w:cs="Times New Roman"/>
+          <w:sz w:val="24"/>
+          <w:szCs w:val="24"/>
+        </w:rPr>
+        <w:t>x: N → D, dove D è un insieme di valori di un certo tipo di dati. Per esempio, D potrebbe essere</w:t>
+      </w:r>
+      <w:r>
+        <w:rPr>
+          <w:rFonts w:ascii="Times New Roman" w:hAnsi="Times New Roman" w:cs="Times New Roman"/>
+          <w:sz w:val="24"/>
+          <w:szCs w:val="24"/>
+        </w:rPr>
+        <w:t xml:space="preserve"> </w:t>
+      </w:r>
+      <w:r>
+        <w:rPr>
+          <w:rFonts w:ascii="Times New Roman" w:hAnsi="Times New Roman" w:cs="Times New Roman"/>
+          <w:sz w:val="24"/>
+          <w:szCs w:val="24"/>
+        </w:rPr>
+        <w:t xml:space="preserve">l'insieme di tutti i numeri interi a 16 bit, nel qual caso </w:t>
       </w:r>
       <w:proofErr w:type="gramStart"/>
       <w:r>
@@ -3278,7 +3466,7 @@
           <w:sz w:val="24"/>
           <w:szCs w:val="24"/>
         </w:rPr>
-        <w:t>complesse,  pipeline</w:t>
+        <w:t>x(</w:t>
       </w:r>
       <w:proofErr w:type="gramEnd"/>
       <w:r>
@@ -3287,41 +3475,55 @@
           <w:sz w:val="24"/>
           <w:szCs w:val="24"/>
         </w:rPr>
-        <w:t xml:space="preserve"> esposta al programmatore e un'architettur</w:t>
-      </w:r>
-      <w:r>
-        <w:rPr>
-          <w:rFonts w:ascii="Times New Roman" w:hAnsi="Times New Roman" w:cs="Times New Roman"/>
-          <w:sz w:val="24"/>
-          <w:szCs w:val="24"/>
-        </w:rPr>
-        <w:t xml:space="preserve">a </w:t>
-      </w:r>
-      <w:r>
-        <w:rPr>
-          <w:rFonts w:ascii="Times New Roman" w:hAnsi="Times New Roman" w:cs="Times New Roman"/>
-          <w:sz w:val="24"/>
-          <w:szCs w:val="24"/>
-        </w:rPr>
-        <w:t xml:space="preserve">di memoria asimmetriche. Fino alla fine degli anni </w:t>
-      </w:r>
-      <w:proofErr w:type="spellStart"/>
-      <w:r>
-        <w:rPr>
-          <w:rFonts w:ascii="Times New Roman" w:hAnsi="Times New Roman" w:cs="Times New Roman"/>
-          <w:sz w:val="24"/>
-          <w:szCs w:val="24"/>
-        </w:rPr>
-        <w:t>anni</w:t>
-      </w:r>
-      <w:proofErr w:type="spellEnd"/>
-      <w:r>
-        <w:rPr>
-          <w:rFonts w:ascii="Times New Roman" w:hAnsi="Times New Roman" w:cs="Times New Roman"/>
-          <w:sz w:val="24"/>
-          <w:szCs w:val="24"/>
-        </w:rPr>
-        <w:t xml:space="preserve"> '90, questi dispositivi erano quasi sempre programmati in linguaggio assembly. Ancora oggi, i programmi C fanno largo uso di librerie che sono in linguaggio assembly per sfruttare le caratteristiche più esoteriche delle architetture. </w:t>
+        <w:t>0) è il primo valore di ingresso (un numero intero a 16 bit),</w:t>
+      </w:r>
+      <w:r>
+        <w:rPr>
+          <w:rFonts w:ascii="Times New Roman" w:hAnsi="Times New Roman" w:cs="Times New Roman"/>
+          <w:sz w:val="24"/>
+          <w:szCs w:val="24"/>
+        </w:rPr>
+        <w:t xml:space="preserve"> </w:t>
+      </w:r>
+      <w:r>
+        <w:rPr>
+          <w:rFonts w:ascii="Times New Roman" w:hAnsi="Times New Roman" w:cs="Times New Roman"/>
+          <w:sz w:val="24"/>
+          <w:szCs w:val="24"/>
+        </w:rPr>
+        <w:t>x(1) è il secondo valore di ingresso, ecc. Per comodità matematica, si può aumentare questo valore</w:t>
+      </w:r>
+      <w:r>
+        <w:rPr>
+          <w:rFonts w:ascii="Times New Roman" w:hAnsi="Times New Roman" w:cs="Times New Roman"/>
+          <w:sz w:val="24"/>
+          <w:szCs w:val="24"/>
+        </w:rPr>
+        <w:t xml:space="preserve"> </w:t>
+      </w:r>
+      <w:r>
+        <w:rPr>
+          <w:rFonts w:ascii="Times New Roman" w:hAnsi="Times New Roman" w:cs="Times New Roman"/>
+          <w:sz w:val="24"/>
+          <w:szCs w:val="24"/>
+        </w:rPr>
+        <w:t>a x: Z → D definendo x(n) = 0 per tutti gli n &lt; 0. Per ogni valore di ingresso x(n), un filtro FIR</w:t>
+      </w:r>
+      <w:r>
+        <w:rPr>
+          <w:rFonts w:ascii="Times New Roman" w:hAnsi="Times New Roman" w:cs="Times New Roman"/>
+          <w:sz w:val="24"/>
+          <w:szCs w:val="24"/>
+        </w:rPr>
+        <w:t xml:space="preserve"> </w:t>
+      </w:r>
+      <w:r>
+        <w:rPr>
+          <w:rFonts w:ascii="Times New Roman" w:hAnsi="Times New Roman" w:cs="Times New Roman"/>
+          <w:sz w:val="24"/>
+          <w:szCs w:val="24"/>
+        </w:rPr>
+        <w:t>deve calcolare un valore di uscita y(n) secondo la formula,</w:t>
       </w:r>
     </w:p>
     <w:p>
@@ -3409,6 +3611,258 @@
           <w:sz w:val="24"/>
           <w:szCs w:val="24"/>
         </w:rPr>
+        <w:t>dove N è la lunghezza del filtro FIR e i coefficienti a</w:t>
+      </w:r>
+      <w:r>
+        <w:rPr>
+          <w:rFonts w:ascii="Times New Roman" w:hAnsi="Times New Roman" w:cs="Times New Roman"/>
+          <w:sz w:val="24"/>
+          <w:szCs w:val="24"/>
+          <w:vertAlign w:val="subscript"/>
+        </w:rPr>
+        <w:t>i</w:t>
+      </w:r>
+      <w:r>
+        <w:rPr>
+          <w:rFonts w:ascii="Times New Roman" w:hAnsi="Times New Roman" w:cs="Times New Roman"/>
+          <w:sz w:val="24"/>
+          <w:szCs w:val="24"/>
+        </w:rPr>
+        <w:t xml:space="preserve"> sono chiamati valori di </w:t>
+      </w:r>
+      <w:proofErr w:type="spellStart"/>
+      <w:r>
+        <w:rPr>
+          <w:rFonts w:ascii="Times New Roman" w:hAnsi="Times New Roman" w:cs="Times New Roman"/>
+          <w:sz w:val="24"/>
+          <w:szCs w:val="24"/>
+        </w:rPr>
+        <w:t>tap</w:t>
+      </w:r>
+      <w:proofErr w:type="spellEnd"/>
+      <w:r>
+        <w:rPr>
+          <w:rFonts w:ascii="Times New Roman" w:hAnsi="Times New Roman" w:cs="Times New Roman"/>
+          <w:sz w:val="24"/>
+          <w:szCs w:val="24"/>
+        </w:rPr>
+        <w:t>.</w:t>
+      </w:r>
+      <w:r>
+        <w:rPr>
+          <w:rFonts w:ascii="Times New Roman" w:hAnsi="Times New Roman" w:cs="Times New Roman"/>
+          <w:sz w:val="24"/>
+          <w:szCs w:val="24"/>
+        </w:rPr>
+        <w:t xml:space="preserve"> </w:t>
+      </w:r>
+      <w:r>
+        <w:rPr>
+          <w:rFonts w:ascii="Times New Roman" w:hAnsi="Times New Roman" w:cs="Times New Roman"/>
+          <w:sz w:val="24"/>
+          <w:szCs w:val="24"/>
+        </w:rPr>
+        <w:t>Da questa formula si può capire perché è utile aumentare il dominio della funzione x,</w:t>
+      </w:r>
+      <w:r>
+        <w:rPr>
+          <w:rFonts w:ascii="Times New Roman" w:hAnsi="Times New Roman" w:cs="Times New Roman"/>
+          <w:sz w:val="24"/>
+          <w:szCs w:val="24"/>
+        </w:rPr>
+        <w:t xml:space="preserve"> </w:t>
+      </w:r>
+      <w:r>
+        <w:rPr>
+          <w:rFonts w:ascii="Times New Roman" w:hAnsi="Times New Roman" w:cs="Times New Roman"/>
+          <w:sz w:val="24"/>
+          <w:szCs w:val="24"/>
+        </w:rPr>
+        <w:t xml:space="preserve">poiché il calcolo di </w:t>
+      </w:r>
+      <w:proofErr w:type="gramStart"/>
+      <w:r>
+        <w:rPr>
+          <w:rFonts w:ascii="Times New Roman" w:hAnsi="Times New Roman" w:cs="Times New Roman"/>
+          <w:sz w:val="24"/>
+          <w:szCs w:val="24"/>
+        </w:rPr>
+        <w:t>y(</w:t>
+      </w:r>
+      <w:proofErr w:type="gramEnd"/>
+      <w:r>
+        <w:rPr>
+          <w:rFonts w:ascii="Times New Roman" w:hAnsi="Times New Roman" w:cs="Times New Roman"/>
+          <w:sz w:val="24"/>
+          <w:szCs w:val="24"/>
+        </w:rPr>
+        <w:t>0), ad esempio, coinvolge i valori x(-1), x(-2), ecc.</w:t>
+      </w:r>
+    </w:p>
+    <w:p>
+      <w:pPr>
+        <w:jc w:val="both"/>
+        <w:rPr>
+          <w:rFonts w:ascii="Times New Roman" w:hAnsi="Times New Roman" w:cs="Times New Roman"/>
+          <w:sz w:val="24"/>
+          <w:szCs w:val="24"/>
+        </w:rPr>
+      </w:pPr>
+      <w:r>
+        <w:rPr>
+          <w:rFonts w:ascii="Times New Roman" w:hAnsi="Times New Roman" w:cs="Times New Roman"/>
+          <w:sz w:val="24"/>
+          <w:szCs w:val="24"/>
+        </w:rPr>
+        <w:t xml:space="preserve">Questo diagramma può essere letto come un diagramma di flusso di dati. Per ogni n </w:t>
+      </w:r>
+      <w:r>
+        <w:rPr>
+          <w:rFonts w:ascii="Cambria Math" w:hAnsi="Cambria Math" w:cs="Cambria Math"/>
+          <w:sz w:val="24"/>
+          <w:szCs w:val="24"/>
+        </w:rPr>
+        <w:t>∈</w:t>
+      </w:r>
+      <w:r>
+        <w:rPr>
+          <w:rFonts w:ascii="Times New Roman" w:hAnsi="Times New Roman" w:cs="Times New Roman"/>
+          <w:sz w:val="24"/>
+          <w:szCs w:val="24"/>
+        </w:rPr>
+        <w:t xml:space="preserve"> N,</w:t>
+      </w:r>
+      <w:r>
+        <w:rPr>
+          <w:rFonts w:ascii="Times New Roman" w:hAnsi="Times New Roman" w:cs="Times New Roman"/>
+          <w:sz w:val="24"/>
+          <w:szCs w:val="24"/>
+        </w:rPr>
+        <w:t xml:space="preserve"> </w:t>
+      </w:r>
+      <w:r>
+        <w:rPr>
+          <w:rFonts w:ascii="Times New Roman" w:hAnsi="Times New Roman" w:cs="Times New Roman"/>
+          <w:sz w:val="24"/>
+          <w:szCs w:val="24"/>
+        </w:rPr>
+        <w:t>ogni componente del diagramma consuma un valore di ingresso da ogni percorso di ingresso</w:t>
+      </w:r>
+      <w:r>
+        <w:rPr>
+          <w:rFonts w:ascii="Times New Roman" w:hAnsi="Times New Roman" w:cs="Times New Roman"/>
+          <w:sz w:val="24"/>
+          <w:szCs w:val="24"/>
+        </w:rPr>
+        <w:t xml:space="preserve"> </w:t>
+      </w:r>
+      <w:r>
+        <w:rPr>
+          <w:rFonts w:ascii="Times New Roman" w:hAnsi="Times New Roman" w:cs="Times New Roman"/>
+          <w:sz w:val="24"/>
+          <w:szCs w:val="24"/>
+        </w:rPr>
+        <w:t>e produce un valore di uscita su ogni percorso di uscita. Le caselle etichettate z-1 sono</w:t>
+      </w:r>
+      <w:r>
+        <w:rPr>
+          <w:rFonts w:ascii="Times New Roman" w:hAnsi="Times New Roman" w:cs="Times New Roman"/>
+          <w:sz w:val="24"/>
+          <w:szCs w:val="24"/>
+        </w:rPr>
+        <w:t xml:space="preserve"> </w:t>
+      </w:r>
+      <w:r>
+        <w:rPr>
+          <w:rFonts w:ascii="Times New Roman" w:hAnsi="Times New Roman" w:cs="Times New Roman"/>
+          <w:sz w:val="24"/>
+          <w:szCs w:val="24"/>
+        </w:rPr>
+        <w:t>ritardi unitari. Il loro compito è quello di produrre sul percorso di uscita il valore precedente dell'ingresso (o un valore iniziale se non c'era un ingresso precedente).</w:t>
+      </w:r>
+      <w:r>
+        <w:rPr>
+          <w:rFonts w:ascii="Times New Roman" w:hAnsi="Times New Roman" w:cs="Times New Roman"/>
+          <w:sz w:val="24"/>
+          <w:szCs w:val="24"/>
+        </w:rPr>
+        <w:t xml:space="preserve"> </w:t>
+      </w:r>
+      <w:r>
+        <w:rPr>
+          <w:rFonts w:ascii="Times New Roman" w:hAnsi="Times New Roman" w:cs="Times New Roman"/>
+          <w:sz w:val="24"/>
+          <w:szCs w:val="24"/>
+        </w:rPr>
+        <w:t>I triangoli moltiplicano il loro</w:t>
+      </w:r>
+      <w:r>
+        <w:rPr>
+          <w:rFonts w:ascii="Times New Roman" w:hAnsi="Times New Roman" w:cs="Times New Roman"/>
+          <w:sz w:val="24"/>
+          <w:szCs w:val="24"/>
+        </w:rPr>
+        <w:t xml:space="preserve"> </w:t>
+      </w:r>
+      <w:r>
+        <w:rPr>
+          <w:rFonts w:ascii="Times New Roman" w:hAnsi="Times New Roman" w:cs="Times New Roman"/>
+          <w:sz w:val="24"/>
+          <w:szCs w:val="24"/>
+        </w:rPr>
+        <w:t>ingresso per una costante e i cerchi sommano i loro ingressi.</w:t>
+      </w:r>
+    </w:p>
+    <w:p>
+      <w:pPr>
+        <w:jc w:val="both"/>
+        <w:rPr>
+          <w:rFonts w:ascii="Times New Roman" w:hAnsi="Times New Roman" w:cs="Times New Roman"/>
+          <w:sz w:val="24"/>
+          <w:szCs w:val="24"/>
+        </w:rPr>
+      </w:pPr>
+      <w:r>
+        <w:rPr>
+          <w:rFonts w:ascii="Times New Roman" w:hAnsi="Times New Roman" w:cs="Times New Roman"/>
+          <w:sz w:val="24"/>
+          <w:szCs w:val="24"/>
+        </w:rPr>
+        <w:lastRenderedPageBreak/>
+        <w:t>La velocità con cui i valori di ingresso x(n) vengono forniti e devono essere elaborati è detta</w:t>
+      </w:r>
+      <w:r>
+        <w:rPr>
+          <w:rFonts w:ascii="Times New Roman" w:hAnsi="Times New Roman" w:cs="Times New Roman"/>
+          <w:sz w:val="24"/>
+          <w:szCs w:val="24"/>
+        </w:rPr>
+        <w:t xml:space="preserve"> </w:t>
+      </w:r>
+      <w:r>
+        <w:rPr>
+          <w:rFonts w:ascii="Times New Roman" w:hAnsi="Times New Roman" w:cs="Times New Roman"/>
+          <w:sz w:val="24"/>
+          <w:szCs w:val="24"/>
+        </w:rPr>
+        <w:t>frequenza di campionamento. Se si conoscono la frequenza di campionamento e N, è possibile determinare il numero di operazioni aritmetiche da calcolare al secondo.</w:t>
+      </w:r>
+    </w:p>
+    <w:p>
+      <w:pPr>
+        <w:jc w:val="both"/>
+        <w:rPr>
+          <w:rFonts w:ascii="Times New Roman" w:hAnsi="Times New Roman" w:cs="Times New Roman"/>
+          <w:sz w:val="24"/>
+          <w:szCs w:val="24"/>
+        </w:rPr>
+      </w:pPr>
+      <w:r>
+        <w:rPr>
+          <w:rFonts w:ascii="Times New Roman" w:hAnsi="Times New Roman" w:cs="Times New Roman"/>
+          <w:sz w:val="24"/>
+          <w:szCs w:val="24"/>
+        </w:rPr>
         <w:t>Supponiamo che un filtro FIR campioni alla frequenza di 1 MHz (un milione di campioni al secondo) e che N = 32</w:t>
       </w:r>
       <w:r>
@@ -4311,6 +4765,7 @@
           <w:sz w:val="24"/>
           <w:szCs w:val="24"/>
         </w:rPr>
+        <w:lastRenderedPageBreak/>
         <w:t>Un'immagine può essere modellata in modo analogo come una funzione</w:t>
       </w:r>
       <w:r>
@@ -4421,14 +4876,6 @@
     <w:p>
       <w:pPr>
         <w:jc w:val="both"/>
-        <w:rPr>
-          <w:rFonts w:ascii="Times New Roman" w:hAnsi="Times New Roman" w:cs="Times New Roman"/>
-          <w:sz w:val="24"/>
-          <w:szCs w:val="24"/>
-        </w:rPr>
-      </w:pPr>
-      <w:proofErr w:type="spellStart"/>
-      <w:r>
         <w:rPr>
           <w:rFonts w:ascii="Times New Roman" w:hAnsi="Times New Roman" w:cs="Times New Roman"/>
           <w:b/>
@@ -4436,9 +4883,8 @@
           <w:sz w:val="24"/>
           <w:szCs w:val="24"/>
         </w:rPr>
-        <w:t>Programmable</w:t>
-      </w:r>
-      <w:proofErr w:type="spellEnd"/>
+      </w:pPr>
+      <w:proofErr w:type="spellStart"/>
       <w:r>
         <w:rPr>
           <w:rFonts w:ascii="Times New Roman" w:hAnsi="Times New Roman" w:cs="Times New Roman"/>
@@ -4447,9 +4893,9 @@
           <w:sz w:val="24"/>
           <w:szCs w:val="24"/>
         </w:rPr>
-        <w:t xml:space="preserve"> </w:t>
-      </w:r>
-      <w:proofErr w:type="spellStart"/>
+        <w:t>Programmable</w:t>
+      </w:r>
+      <w:proofErr w:type="spellEnd"/>
       <w:r>
         <w:rPr>
           <w:rFonts w:ascii="Times New Roman" w:hAnsi="Times New Roman" w:cs="Times New Roman"/>
@@ -4458,9 +4904,9 @@
           <w:sz w:val="24"/>
           <w:szCs w:val="24"/>
         </w:rPr>
-        <w:t>Logic</w:t>
-      </w:r>
-      <w:proofErr w:type="spellEnd"/>
+        <w:t xml:space="preserve"> </w:t>
+      </w:r>
+      <w:proofErr w:type="spellStart"/>
       <w:r>
         <w:rPr>
           <w:rFonts w:ascii="Times New Roman" w:hAnsi="Times New Roman" w:cs="Times New Roman"/>
@@ -4469,8 +4915,9 @@
           <w:sz w:val="24"/>
           <w:szCs w:val="24"/>
         </w:rPr>
-        <w:t xml:space="preserve"> Controllers (PLC).</w:t>
-      </w:r>
+        <w:t>Logic</w:t>
+      </w:r>
+      <w:proofErr w:type="spellEnd"/>
       <w:r>
         <w:rPr>
           <w:rFonts w:ascii="Times New Roman" w:hAnsi="Times New Roman" w:cs="Times New Roman"/>
@@ -4479,8 +4926,18 @@
           <w:sz w:val="24"/>
           <w:szCs w:val="24"/>
         </w:rPr>
-        <w:t xml:space="preserve"> </w:t>
-      </w:r>
+        <w:t xml:space="preserve"> Controllers (PLC).</w:t>
+      </w:r>
+    </w:p>
+    <w:p>
+      <w:pPr>
+        <w:jc w:val="both"/>
+        <w:rPr>
+          <w:rFonts w:ascii="Times New Roman" w:hAnsi="Times New Roman" w:cs="Times New Roman"/>
+          <w:sz w:val="24"/>
+          <w:szCs w:val="24"/>
+        </w:rPr>
+      </w:pPr>
       <w:r>
         <w:rPr>
           <w:rFonts w:ascii="Times New Roman" w:hAnsi="Times New Roman" w:cs="Times New Roman"/>
@@ -4658,7 +5115,6 @@
           <w:sz w:val="24"/>
           <w:szCs w:val="24"/>
         </w:rPr>
-        <w:lastRenderedPageBreak/>
         <w:t>Il diagramma è composto da due pioli</w:t>
       </w:r>
       <w:r>
@@ -4928,21 +5384,16 @@
         <w:jc w:val="both"/>
         <w:rPr>
           <w:rFonts w:ascii="Times New Roman" w:hAnsi="Times New Roman" w:cs="Times New Roman"/>
-          <w:sz w:val="24"/>
-          <w:szCs w:val="24"/>
-        </w:rPr>
-      </w:pPr>
-      <w:r>
-        <w:rPr>
-          <w:rFonts w:ascii="Times New Roman" w:hAnsi="Times New Roman" w:cs="Times New Roman"/>
           <w:b/>
           <w:bCs/>
           <w:sz w:val="24"/>
           <w:szCs w:val="24"/>
         </w:rPr>
-        <w:t>Graphics Processors</w:t>
-      </w:r>
-      <w:r>
+      </w:pPr>
+    </w:p>
+    <w:p>
+      <w:pPr>
+        <w:jc w:val="both"/>
         <w:rPr>
           <w:rFonts w:ascii="Times New Roman" w:hAnsi="Times New Roman" w:cs="Times New Roman"/>
           <w:b/>
@@ -4950,27 +5401,11 @@
           <w:sz w:val="24"/>
           <w:szCs w:val="24"/>
         </w:rPr>
-        <w:t xml:space="preserve">. </w:t>
-      </w:r>
-      <w:r>
-        <w:rPr>
-          <w:rFonts w:ascii="Times New Roman" w:hAnsi="Times New Roman" w:cs="Times New Roman"/>
-          <w:sz w:val="24"/>
-          <w:szCs w:val="24"/>
-        </w:rPr>
-        <w:t>Un'unità di elaborazione grafica (GPU) è un processore specializzato progettato appositamente per eseguire i calcoli richiesti dal rendering grafico. I processori di questo tipo risalgono agli anni '70, quando venivano utilizzati per il rendering di testo e grafica, per combinare più modelli grafici e per disegnare rettangoli, triangoli, cerchi e archi, Le moderne GPU supportano la grafica 3D, l'ombreggiatura e il video digitale. I fornitori dominanti di GPU sono oggi Intel, NVIDIA e AMD. Alcune applicazioni embedded, in particolare i giochi, si adattano bene alle GPU. Inoltre, le GPU si sono evolute verso modelli di programmazione più generali, e quindi hanno iniziato a comparire in altre applicazioni ad alta intensità di calcolo, come la strumentazione. Le GPU sono in genere piuttosto affamate di energia e quindi oggi non sono adatte alle applicazioni embedded con vincoli energetici.</w:t>
-      </w:r>
-    </w:p>
-    <w:p>
-      <w:pPr>
-        <w:jc w:val="both"/>
-        <w:rPr>
-          <w:rFonts w:ascii="Times New Roman" w:hAnsi="Times New Roman" w:cs="Times New Roman"/>
-          <w:sz w:val="24"/>
-          <w:szCs w:val="24"/>
-        </w:rPr>
-      </w:pPr>
-      <w:r>
+      </w:pPr>
+    </w:p>
+    <w:p>
+      <w:pPr>
+        <w:jc w:val="both"/>
         <w:rPr>
           <w:rFonts w:ascii="Times New Roman" w:hAnsi="Times New Roman" w:cs="Times New Roman"/>
           <w:b/>
@@ -4978,97 +5413,7 @@
           <w:sz w:val="24"/>
           <w:szCs w:val="24"/>
         </w:rPr>
-        <w:t>The x86 Architecture.</w:t>
-      </w:r>
-      <w:r>
-        <w:rPr>
-          <w:rFonts w:ascii="Times New Roman" w:hAnsi="Times New Roman" w:cs="Times New Roman"/>
-          <w:sz w:val="24"/>
-          <w:szCs w:val="24"/>
-        </w:rPr>
-        <w:t xml:space="preserve"> </w:t>
-      </w:r>
-      <w:r>
-        <w:rPr>
-          <w:rFonts w:ascii="Times New Roman" w:hAnsi="Times New Roman" w:cs="Times New Roman"/>
-          <w:sz w:val="24"/>
-          <w:szCs w:val="24"/>
-        </w:rPr>
-        <w:t xml:space="preserve">ISA dominante per i computer desktop e portatili. Nasce con l'Intel 8086, un microprocessore a 16 bit progettato da Intel nel 1978. Una variante dell'8086, denominata 8088, è stata utilizzata nel PC IBM </w:t>
-      </w:r>
-      <w:proofErr w:type="spellStart"/>
-      <w:r>
-        <w:rPr>
-          <w:rFonts w:ascii="Times New Roman" w:hAnsi="Times New Roman" w:cs="Times New Roman"/>
-          <w:sz w:val="24"/>
-          <w:szCs w:val="24"/>
-        </w:rPr>
-        <w:t>originalee</w:t>
-      </w:r>
-      <w:proofErr w:type="spellEnd"/>
-      <w:r>
-        <w:rPr>
-          <w:rFonts w:ascii="Times New Roman" w:hAnsi="Times New Roman" w:cs="Times New Roman"/>
-          <w:sz w:val="24"/>
-          <w:szCs w:val="24"/>
-        </w:rPr>
-        <w:t xml:space="preserve"> da allora questa famiglia di processori ha dominato il mercato dei PC. I processori successivi di questa famiglia sono stati chiamati con nomi che terminano con "86" e in genere hanno mantenuto la retrocompatibilità. L'Intel 80386 è stata la prima versione a 32 bit di questo set di istruzioni, introdotta nel 1985. Oggi, il termine "x86" si riferisce solitamente alla versione a 32 bit, mentre le versioni a 64 bit sono denominate "x86-64". L'Intel </w:t>
-      </w:r>
-      <w:proofErr w:type="spellStart"/>
-      <w:r>
-        <w:rPr>
-          <w:rFonts w:ascii="Times New Roman" w:hAnsi="Times New Roman" w:cs="Times New Roman"/>
-          <w:sz w:val="24"/>
-          <w:szCs w:val="24"/>
-        </w:rPr>
-        <w:t>Atom</w:t>
-      </w:r>
-      <w:proofErr w:type="spellEnd"/>
-      <w:r>
-        <w:rPr>
-          <w:rFonts w:ascii="Times New Roman" w:hAnsi="Times New Roman" w:cs="Times New Roman"/>
-          <w:sz w:val="24"/>
-          <w:szCs w:val="24"/>
-        </w:rPr>
-        <w:t xml:space="preserve">, introdotto nel 2008, è un processore x86 con un consumo energetico notevolmente ridotto. Sebbene sia destinato principalmente ai netbook e ad altri piccoli computer mobili, è un'opzione interessante anche per alcuni computer embedded. L'architettura x86 è stata anche </w:t>
-      </w:r>
-      <w:r>
-        <w:rPr>
-          <w:rFonts w:ascii="Times New Roman" w:hAnsi="Times New Roman" w:cs="Times New Roman"/>
-          <w:sz w:val="24"/>
-          <w:szCs w:val="24"/>
-        </w:rPr>
-        <w:t xml:space="preserve">introdotta </w:t>
-      </w:r>
-      <w:r>
-        <w:rPr>
-          <w:rFonts w:ascii="Times New Roman" w:hAnsi="Times New Roman" w:cs="Times New Roman"/>
-          <w:sz w:val="24"/>
-          <w:szCs w:val="24"/>
-        </w:rPr>
-        <w:t>in processori di AMD, Cyrix e di molti altri produttori.</w:t>
-      </w:r>
-    </w:p>
-    <w:p>
-      <w:pPr>
-        <w:jc w:val="both"/>
-        <w:rPr>
-          <w:rFonts w:ascii="Times New Roman" w:hAnsi="Times New Roman" w:cs="Times New Roman"/>
-          <w:sz w:val="24"/>
-          <w:szCs w:val="24"/>
-        </w:rPr>
-      </w:pPr>
-    </w:p>
-    <w:p>
-      <w:pPr>
-        <w:jc w:val="both"/>
-        <w:rPr>
-          <w:rFonts w:ascii="Times New Roman" w:hAnsi="Times New Roman" w:cs="Times New Roman"/>
-          <w:sz w:val="24"/>
-          <w:szCs w:val="24"/>
-        </w:rPr>
-      </w:pPr>
-      <w:proofErr w:type="spellStart"/>
+      </w:pPr>
       <w:r>
         <w:rPr>
           <w:rFonts w:ascii="Times New Roman" w:hAnsi="Times New Roman" w:cs="Times New Roman"/>
@@ -5077,9 +5422,19 @@
           <w:sz w:val="24"/>
           <w:szCs w:val="24"/>
         </w:rPr>
-        <w:t>Parallelism</w:t>
-      </w:r>
-      <w:proofErr w:type="spellEnd"/>
+        <w:lastRenderedPageBreak/>
+        <w:t>Graphics Processors</w:t>
+      </w:r>
+    </w:p>
+    <w:p>
+      <w:pPr>
+        <w:jc w:val="both"/>
+        <w:rPr>
+          <w:rFonts w:ascii="Times New Roman" w:hAnsi="Times New Roman" w:cs="Times New Roman"/>
+          <w:sz w:val="24"/>
+          <w:szCs w:val="24"/>
+        </w:rPr>
+      </w:pPr>
       <w:r>
         <w:rPr>
           <w:rFonts w:ascii="Times New Roman" w:hAnsi="Times New Roman" w:cs="Times New Roman"/>
@@ -5088,8 +5443,36 @@
           <w:sz w:val="24"/>
           <w:szCs w:val="24"/>
         </w:rPr>
-        <w:t>.</w:t>
-      </w:r>
+        <w:t xml:space="preserve"> </w:t>
+      </w:r>
+      <w:r>
+        <w:rPr>
+          <w:rFonts w:ascii="Times New Roman" w:hAnsi="Times New Roman" w:cs="Times New Roman"/>
+          <w:sz w:val="24"/>
+          <w:szCs w:val="24"/>
+        </w:rPr>
+        <w:t>Un'unità di elaborazione grafica (GPU) è un processore specializzato progettato appositamente per eseguire i calcoli richiesti dal rendering grafico. I processori di questo tipo risalgono agli anni '70, quando venivano utilizzati per il rendering di testo e grafica, per combinare più modelli grafici e per disegnare rettangoli, triangoli, cerchi e archi, Le moderne GPU supportano la grafica 3D, l'ombreggiatura e il video digitale. I fornitori dominanti di GPU sono oggi Intel, NVIDIA e AMD. Alcune applicazioni embedded, in particolare i giochi, si adattano bene alle GPU. Inoltre, le GPU si sono evolute verso modelli di programmazione più generali, e quindi hanno iniziato a comparire in altre applicazioni ad alta intensità di calcolo, come la strumentazione. Le GPU sono in genere piuttosto affamate di energia e quindi oggi non sono adatte alle applicazioni embedded con vincoli energetici.</w:t>
+      </w:r>
+    </w:p>
+    <w:p>
+      <w:pPr>
+        <w:jc w:val="both"/>
+        <w:rPr>
+          <w:rFonts w:ascii="Times New Roman" w:hAnsi="Times New Roman" w:cs="Times New Roman"/>
+          <w:sz w:val="24"/>
+          <w:szCs w:val="24"/>
+        </w:rPr>
+      </w:pPr>
+    </w:p>
+    <w:p>
+      <w:pPr>
+        <w:jc w:val="both"/>
+        <w:rPr>
+          <w:rFonts w:ascii="Times New Roman" w:hAnsi="Times New Roman" w:cs="Times New Roman"/>
+          <w:sz w:val="24"/>
+          <w:szCs w:val="24"/>
+        </w:rPr>
+      </w:pPr>
       <w:r>
         <w:rPr>
           <w:rFonts w:ascii="Times New Roman" w:hAnsi="Times New Roman" w:cs="Times New Roman"/>
@@ -5098,68 +5481,92 @@
           <w:sz w:val="24"/>
           <w:szCs w:val="24"/>
         </w:rPr>
-        <w:t xml:space="preserve"> </w:t>
-      </w:r>
-      <w:r>
-        <w:rPr>
-          <w:rFonts w:ascii="Times New Roman" w:hAnsi="Times New Roman" w:cs="Times New Roman"/>
-          <w:sz w:val="24"/>
-          <w:szCs w:val="24"/>
-        </w:rPr>
-        <w:t>La maggior parte dei processori oggi offre varie forme di parallelismo</w:t>
-      </w:r>
-      <w:r>
-        <w:rPr>
-          <w:rFonts w:ascii="Times New Roman" w:hAnsi="Times New Roman" w:cs="Times New Roman"/>
-          <w:sz w:val="24"/>
-          <w:szCs w:val="24"/>
-        </w:rPr>
-        <w:t>.</w:t>
-      </w:r>
-      <w:r>
-        <w:rPr>
-          <w:rFonts w:ascii="Times New Roman" w:hAnsi="Times New Roman" w:cs="Times New Roman"/>
-          <w:sz w:val="24"/>
-          <w:szCs w:val="24"/>
-        </w:rPr>
-        <w:t xml:space="preserve"> Questi meccanismi influenzano fortemente la tempistica dell'esecuzione di un </w:t>
-      </w:r>
-      <w:r>
-        <w:rPr>
-          <w:rFonts w:ascii="Times New Roman" w:hAnsi="Times New Roman" w:cs="Times New Roman"/>
-          <w:sz w:val="24"/>
-          <w:szCs w:val="24"/>
-        </w:rPr>
-        <w:t>programma; quindi,</w:t>
-      </w:r>
-      <w:r>
-        <w:rPr>
-          <w:rFonts w:ascii="Times New Roman" w:hAnsi="Times New Roman" w:cs="Times New Roman"/>
-          <w:sz w:val="24"/>
-          <w:szCs w:val="24"/>
-        </w:rPr>
-        <w:t xml:space="preserve"> i progettisti di sistemi embedded devono comprenderli</w:t>
-      </w:r>
-      <w:r>
-        <w:rPr>
-          <w:rFonts w:ascii="Times New Roman" w:hAnsi="Times New Roman" w:cs="Times New Roman"/>
-          <w:sz w:val="24"/>
-          <w:szCs w:val="24"/>
-        </w:rPr>
-        <w:t>.</w:t>
-      </w:r>
-    </w:p>
-    <w:p>
-      <w:pPr>
-        <w:jc w:val="both"/>
-        <w:rPr>
-          <w:rFonts w:ascii="Times New Roman" w:hAnsi="Times New Roman" w:cs="Times New Roman"/>
-          <w:sz w:val="24"/>
-          <w:szCs w:val="24"/>
-        </w:rPr>
-      </w:pPr>
+        <w:t>The x86 Architecture</w:t>
+      </w:r>
+    </w:p>
+    <w:p>
+      <w:pPr>
+        <w:jc w:val="both"/>
+        <w:rPr>
+          <w:rFonts w:ascii="Times New Roman" w:hAnsi="Times New Roman" w:cs="Times New Roman"/>
+          <w:sz w:val="24"/>
+          <w:szCs w:val="24"/>
+        </w:rPr>
+      </w:pPr>
+      <w:r>
+        <w:rPr>
+          <w:rFonts w:ascii="Times New Roman" w:hAnsi="Times New Roman" w:cs="Times New Roman"/>
+          <w:sz w:val="24"/>
+          <w:szCs w:val="24"/>
+        </w:rPr>
+        <w:t xml:space="preserve">ISA dominante per i computer desktop e portatili. Nasce con l'Intel 8086, un microprocessore a 16 bit progettato da Intel nel 1978. Una variante dell'8086, denominata 8088, è stata utilizzata nel PC IBM </w:t>
+      </w:r>
       <w:proofErr w:type="spellStart"/>
       <w:r>
+        <w:rPr>
+          <w:rFonts w:ascii="Times New Roman" w:hAnsi="Times New Roman" w:cs="Times New Roman"/>
+          <w:sz w:val="24"/>
+          <w:szCs w:val="24"/>
+        </w:rPr>
+        <w:t>originalee</w:t>
+      </w:r>
+      <w:proofErr w:type="spellEnd"/>
+      <w:r>
+        <w:rPr>
+          <w:rFonts w:ascii="Times New Roman" w:hAnsi="Times New Roman" w:cs="Times New Roman"/>
+          <w:sz w:val="24"/>
+          <w:szCs w:val="24"/>
+        </w:rPr>
+        <w:t xml:space="preserve"> da allora questa famiglia di processori ha dominato il mercato dei PC. I processori successivi di questa famiglia sono stati chiamati con nomi che terminano con "86" e in genere hanno mantenuto la retrocompatibilità. L'Intel 80386 è stata la prima versione a 32 bit di questo set di istruzioni, introdotta nel 1985. Oggi, il termine "x86" si riferisce solitamente alla versione a 32 bit, mentre le versioni a 64 bit sono denominate "x86-64". L'Intel </w:t>
+      </w:r>
+      <w:proofErr w:type="spellStart"/>
+      <w:r>
+        <w:rPr>
+          <w:rFonts w:ascii="Times New Roman" w:hAnsi="Times New Roman" w:cs="Times New Roman"/>
+          <w:sz w:val="24"/>
+          <w:szCs w:val="24"/>
+        </w:rPr>
+        <w:t>Atom</w:t>
+      </w:r>
+      <w:proofErr w:type="spellEnd"/>
+      <w:r>
+        <w:rPr>
+          <w:rFonts w:ascii="Times New Roman" w:hAnsi="Times New Roman" w:cs="Times New Roman"/>
+          <w:sz w:val="24"/>
+          <w:szCs w:val="24"/>
+        </w:rPr>
+        <w:t xml:space="preserve">, introdotto nel 2008, è un processore x86 con un consumo energetico notevolmente ridotto. Sebbene sia destinato principalmente ai netbook e ad altri piccoli computer mobili, è un'opzione interessante anche per alcuni computer embedded. L'architettura x86 è stata anche </w:t>
+      </w:r>
+      <w:r>
+        <w:rPr>
+          <w:rFonts w:ascii="Times New Roman" w:hAnsi="Times New Roman" w:cs="Times New Roman"/>
+          <w:sz w:val="24"/>
+          <w:szCs w:val="24"/>
+        </w:rPr>
+        <w:t xml:space="preserve">introdotta </w:t>
+      </w:r>
+      <w:r>
+        <w:rPr>
+          <w:rFonts w:ascii="Times New Roman" w:hAnsi="Times New Roman" w:cs="Times New Roman"/>
+          <w:sz w:val="24"/>
+          <w:szCs w:val="24"/>
+        </w:rPr>
+        <w:t>in processori di AMD, Cyrix e di molti altri produttori.</w:t>
+      </w:r>
+    </w:p>
+    <w:p>
+      <w:pPr>
+        <w:jc w:val="both"/>
+        <w:rPr>
+          <w:rFonts w:ascii="Times New Roman" w:hAnsi="Times New Roman" w:cs="Times New Roman"/>
+          <w:sz w:val="24"/>
+          <w:szCs w:val="24"/>
+        </w:rPr>
+      </w:pPr>
+    </w:p>
+    <w:p>
+      <w:pPr>
+        <w:jc w:val="both"/>
         <w:rPr>
           <w:rFonts w:ascii="Times New Roman" w:hAnsi="Times New Roman" w:cs="Times New Roman"/>
           <w:b/>
@@ -5167,9 +5574,8 @@
           <w:sz w:val="24"/>
           <w:szCs w:val="24"/>
         </w:rPr>
-        <w:t>Parallelism</w:t>
-      </w:r>
-      <w:proofErr w:type="spellEnd"/>
+      </w:pPr>
+      <w:proofErr w:type="spellStart"/>
       <w:r>
         <w:rPr>
           <w:rFonts w:ascii="Times New Roman" w:hAnsi="Times New Roman" w:cs="Times New Roman"/>
@@ -5178,8 +5584,77 @@
           <w:sz w:val="24"/>
           <w:szCs w:val="24"/>
         </w:rPr>
-        <w:t xml:space="preserve"> vs. </w:t>
-      </w:r>
+        <w:t>Parallelism</w:t>
+      </w:r>
+      <w:proofErr w:type="spellEnd"/>
+    </w:p>
+    <w:p>
+      <w:pPr>
+        <w:jc w:val="both"/>
+        <w:rPr>
+          <w:rFonts w:ascii="Times New Roman" w:hAnsi="Times New Roman" w:cs="Times New Roman"/>
+          <w:sz w:val="24"/>
+          <w:szCs w:val="24"/>
+        </w:rPr>
+      </w:pPr>
+      <w:r>
+        <w:rPr>
+          <w:rFonts w:ascii="Times New Roman" w:hAnsi="Times New Roman" w:cs="Times New Roman"/>
+          <w:sz w:val="24"/>
+          <w:szCs w:val="24"/>
+        </w:rPr>
+        <w:t>La maggior parte dei processori oggi offre varie forme di parallelismo</w:t>
+      </w:r>
+      <w:r>
+        <w:rPr>
+          <w:rFonts w:ascii="Times New Roman" w:hAnsi="Times New Roman" w:cs="Times New Roman"/>
+          <w:sz w:val="24"/>
+          <w:szCs w:val="24"/>
+        </w:rPr>
+        <w:t>.</w:t>
+      </w:r>
+      <w:r>
+        <w:rPr>
+          <w:rFonts w:ascii="Times New Roman" w:hAnsi="Times New Roman" w:cs="Times New Roman"/>
+          <w:sz w:val="24"/>
+          <w:szCs w:val="24"/>
+        </w:rPr>
+        <w:t xml:space="preserve"> Questi meccanismi influenzano fortemente la tempistica dell'esecuzione di un </w:t>
+      </w:r>
+      <w:r>
+        <w:rPr>
+          <w:rFonts w:ascii="Times New Roman" w:hAnsi="Times New Roman" w:cs="Times New Roman"/>
+          <w:sz w:val="24"/>
+          <w:szCs w:val="24"/>
+        </w:rPr>
+        <w:t>programma; quindi,</w:t>
+      </w:r>
+      <w:r>
+        <w:rPr>
+          <w:rFonts w:ascii="Times New Roman" w:hAnsi="Times New Roman" w:cs="Times New Roman"/>
+          <w:sz w:val="24"/>
+          <w:szCs w:val="24"/>
+        </w:rPr>
+        <w:t xml:space="preserve"> i progettisti di sistemi embedded devono comprenderli</w:t>
+      </w:r>
+      <w:r>
+        <w:rPr>
+          <w:rFonts w:ascii="Times New Roman" w:hAnsi="Times New Roman" w:cs="Times New Roman"/>
+          <w:sz w:val="24"/>
+          <w:szCs w:val="24"/>
+        </w:rPr>
+        <w:t>.</w:t>
+      </w:r>
+    </w:p>
+    <w:p>
+      <w:pPr>
+        <w:jc w:val="both"/>
+        <w:rPr>
+          <w:rFonts w:ascii="Times New Roman" w:hAnsi="Times New Roman" w:cs="Times New Roman"/>
+          <w:sz w:val="24"/>
+          <w:szCs w:val="24"/>
+        </w:rPr>
+      </w:pPr>
       <w:proofErr w:type="spellStart"/>
       <w:r>
         <w:rPr>
@@ -5189,192 +5664,10 @@
           <w:sz w:val="24"/>
           <w:szCs w:val="24"/>
         </w:rPr>
-        <w:t>Concurrency</w:t>
+        <w:t>Parallelism</w:t>
       </w:r>
       <w:proofErr w:type="spellEnd"/>
       <w:r>
-        <w:rPr>
-          <w:rFonts w:ascii="Times New Roman" w:hAnsi="Times New Roman" w:cs="Times New Roman"/>
-          <w:sz w:val="24"/>
-          <w:szCs w:val="24"/>
-        </w:rPr>
-        <w:t>. La concorrenza è centrale nei sistemi embedded</w:t>
-      </w:r>
-      <w:r>
-        <w:rPr>
-          <w:rFonts w:ascii="Times New Roman" w:hAnsi="Times New Roman" w:cs="Times New Roman"/>
-          <w:sz w:val="24"/>
-          <w:szCs w:val="24"/>
-        </w:rPr>
-        <w:t xml:space="preserve">. </w:t>
-      </w:r>
-      <w:r>
-        <w:rPr>
-          <w:rFonts w:ascii="Times New Roman" w:hAnsi="Times New Roman" w:cs="Times New Roman"/>
-          <w:sz w:val="24"/>
-          <w:szCs w:val="24"/>
-        </w:rPr>
-        <w:t>Un programma è detto concorrente se diverse parti del programma vengono eseguite simultaneamente a livello concettuale.</w:t>
-      </w:r>
-      <w:r>
-        <w:rPr>
-          <w:rFonts w:ascii="Times New Roman" w:hAnsi="Times New Roman" w:cs="Times New Roman"/>
-          <w:sz w:val="24"/>
-          <w:szCs w:val="24"/>
-        </w:rPr>
-        <w:t xml:space="preserve"> </w:t>
-      </w:r>
-      <w:r>
-        <w:rPr>
-          <w:rFonts w:ascii="Times New Roman" w:hAnsi="Times New Roman" w:cs="Times New Roman"/>
-          <w:sz w:val="24"/>
-          <w:szCs w:val="24"/>
-        </w:rPr>
-        <w:t xml:space="preserve">Un programma si dice parallelo se diverse parti del programma vengono eseguite </w:t>
-      </w:r>
-      <w:r>
-        <w:rPr>
-          <w:rFonts w:ascii="Times New Roman" w:hAnsi="Times New Roman" w:cs="Times New Roman"/>
-          <w:sz w:val="24"/>
-          <w:szCs w:val="24"/>
-        </w:rPr>
-        <w:lastRenderedPageBreak/>
-        <w:t>fisicamente in modo simultaneo su hardware distinti (ad esempio su macchine multicore, server in una server farm o microprocessori distinti).</w:t>
-      </w:r>
-    </w:p>
-    <w:p>
-      <w:pPr>
-        <w:jc w:val="both"/>
-        <w:rPr>
-          <w:rFonts w:ascii="Times New Roman" w:hAnsi="Times New Roman" w:cs="Times New Roman"/>
-          <w:sz w:val="24"/>
-          <w:szCs w:val="24"/>
-        </w:rPr>
-      </w:pPr>
-    </w:p>
-    <w:p>
-      <w:pPr>
-        <w:jc w:val="both"/>
-        <w:rPr>
-          <w:rFonts w:ascii="Times New Roman" w:hAnsi="Times New Roman" w:cs="Times New Roman"/>
-          <w:sz w:val="24"/>
-          <w:szCs w:val="24"/>
-        </w:rPr>
-      </w:pPr>
-      <w:r>
-        <w:rPr>
-          <w:rFonts w:ascii="Times New Roman" w:hAnsi="Times New Roman" w:cs="Times New Roman"/>
-          <w:sz w:val="24"/>
-          <w:szCs w:val="24"/>
-        </w:rPr>
-        <w:t>I programmi non concorrenti specificano una sequenza di istruzioni da eseguire. Un linguaggio di programmazione</w:t>
-      </w:r>
-      <w:r>
-        <w:rPr>
-          <w:rFonts w:ascii="Times New Roman" w:hAnsi="Times New Roman" w:cs="Times New Roman"/>
-          <w:sz w:val="24"/>
-          <w:szCs w:val="24"/>
-        </w:rPr>
-        <w:t xml:space="preserve"> </w:t>
-      </w:r>
-      <w:r>
-        <w:rPr>
-          <w:rFonts w:ascii="Times New Roman" w:hAnsi="Times New Roman" w:cs="Times New Roman"/>
-          <w:sz w:val="24"/>
-          <w:szCs w:val="24"/>
-        </w:rPr>
-        <w:t xml:space="preserve">che esprime una computazione come una sequenza di operazioni è chiamato linguaggio imperativo. Il C è un linguaggio imperativo. Quando si usa il C per scrivere programmi concorrenti, bisogna uscire dal linguaggio stesso, tipicamente utilizzando una libreria di </w:t>
-      </w:r>
-      <w:proofErr w:type="spellStart"/>
-      <w:r>
-        <w:rPr>
-          <w:rFonts w:ascii="Times New Roman" w:hAnsi="Times New Roman" w:cs="Times New Roman"/>
-          <w:sz w:val="24"/>
-          <w:szCs w:val="24"/>
-        </w:rPr>
-        <w:t>thread</w:t>
-      </w:r>
-      <w:proofErr w:type="spellEnd"/>
-      <w:r>
-        <w:rPr>
-          <w:rFonts w:ascii="Times New Roman" w:hAnsi="Times New Roman" w:cs="Times New Roman"/>
-          <w:sz w:val="24"/>
-          <w:szCs w:val="24"/>
-        </w:rPr>
-        <w:t xml:space="preserve">. Una libreria di </w:t>
-      </w:r>
-      <w:proofErr w:type="spellStart"/>
-      <w:r>
-        <w:rPr>
-          <w:rFonts w:ascii="Times New Roman" w:hAnsi="Times New Roman" w:cs="Times New Roman"/>
-          <w:sz w:val="24"/>
-          <w:szCs w:val="24"/>
-        </w:rPr>
-        <w:t>thread</w:t>
-      </w:r>
-      <w:proofErr w:type="spellEnd"/>
-      <w:r>
-        <w:rPr>
-          <w:rFonts w:ascii="Times New Roman" w:hAnsi="Times New Roman" w:cs="Times New Roman"/>
-          <w:sz w:val="24"/>
-          <w:szCs w:val="24"/>
-        </w:rPr>
-        <w:t xml:space="preserve"> utilizza strutture non fornite dal C, ma dal sistema operativo e/o dall'hardware. Java è un linguaggio per lo più imperativo esteso con costrutti che supportano direttamente i </w:t>
-      </w:r>
-      <w:proofErr w:type="spellStart"/>
-      <w:r>
-        <w:rPr>
-          <w:rFonts w:ascii="Times New Roman" w:hAnsi="Times New Roman" w:cs="Times New Roman"/>
-          <w:sz w:val="24"/>
-          <w:szCs w:val="24"/>
-        </w:rPr>
-        <w:t>thread</w:t>
-      </w:r>
-      <w:proofErr w:type="spellEnd"/>
-      <w:r>
-        <w:rPr>
-          <w:rFonts w:ascii="Times New Roman" w:hAnsi="Times New Roman" w:cs="Times New Roman"/>
-          <w:sz w:val="24"/>
-          <w:szCs w:val="24"/>
-        </w:rPr>
-        <w:t xml:space="preserve">. Pertanto, è possibile scrivere programmi concorrenti in Java senza programmi concomitanti </w:t>
-      </w:r>
-      <w:r>
-        <w:rPr>
-          <w:rFonts w:ascii="Times New Roman" w:hAnsi="Times New Roman" w:cs="Times New Roman"/>
-          <w:sz w:val="24"/>
-          <w:szCs w:val="24"/>
-        </w:rPr>
-        <w:t xml:space="preserve">E </w:t>
-      </w:r>
-      <w:r>
-        <w:rPr>
-          <w:rFonts w:ascii="Times New Roman" w:hAnsi="Times New Roman" w:cs="Times New Roman"/>
-          <w:sz w:val="24"/>
-          <w:szCs w:val="24"/>
-        </w:rPr>
-        <w:t xml:space="preserve">senza uscire dal linguaggio. </w:t>
-      </w:r>
-      <w:r>
-        <w:rPr>
-          <w:rFonts w:ascii="Times New Roman" w:hAnsi="Times New Roman" w:cs="Times New Roman"/>
-          <w:sz w:val="24"/>
-          <w:szCs w:val="24"/>
-        </w:rPr>
-        <w:t xml:space="preserve"> </w:t>
-      </w:r>
-      <w:r>
-        <w:rPr>
-          <w:rFonts w:ascii="Times New Roman" w:hAnsi="Times New Roman" w:cs="Times New Roman"/>
-          <w:sz w:val="24"/>
-          <w:szCs w:val="24"/>
-        </w:rPr>
-        <w:t>Ogni esecuzione (corretta) di un programma in un linguaggio imperativo deve comportarsi come se le istruzioni fossero eseguite esattamente nella sequenza specificata. Tuttavia, spesso è possibile eseguire le istruzioni in parallelo o in un ordine diverso da quello specificato dal programma e ottenere comunque un comportamento corrispondente all'esecuzione sequenziale.</w:t>
-      </w:r>
-    </w:p>
-    <w:p>
-      <w:pPr>
-        <w:jc w:val="both"/>
         <w:rPr>
           <w:rFonts w:ascii="Times New Roman" w:hAnsi="Times New Roman" w:cs="Times New Roman"/>
           <w:b/>
@@ -5382,17 +5675,8 @@
           <w:sz w:val="24"/>
           <w:szCs w:val="24"/>
         </w:rPr>
-      </w:pPr>
-    </w:p>
-    <w:p>
-      <w:pPr>
-        <w:jc w:val="both"/>
-        <w:rPr>
-          <w:rFonts w:ascii="Times New Roman" w:hAnsi="Times New Roman" w:cs="Times New Roman"/>
-          <w:sz w:val="24"/>
-          <w:szCs w:val="24"/>
-        </w:rPr>
-      </w:pPr>
+        <w:t xml:space="preserve"> vs. </w:t>
+      </w:r>
       <w:proofErr w:type="spellStart"/>
       <w:r>
         <w:rPr>
@@ -5402,10 +5686,202 @@
           <w:sz w:val="24"/>
           <w:szCs w:val="24"/>
         </w:rPr>
-        <w:t>Dataflow</w:t>
+        <w:t>Concurrency</w:t>
       </w:r>
       <w:proofErr w:type="spellEnd"/>
-      <w:r>
+    </w:p>
+    <w:p>
+      <w:pPr>
+        <w:jc w:val="both"/>
+        <w:rPr>
+          <w:rFonts w:ascii="Times New Roman" w:hAnsi="Times New Roman" w:cs="Times New Roman"/>
+          <w:sz w:val="24"/>
+          <w:szCs w:val="24"/>
+        </w:rPr>
+      </w:pPr>
+      <w:r>
+        <w:rPr>
+          <w:rFonts w:ascii="Times New Roman" w:hAnsi="Times New Roman" w:cs="Times New Roman"/>
+          <w:sz w:val="24"/>
+          <w:szCs w:val="24"/>
+        </w:rPr>
+        <w:t xml:space="preserve"> La concorrenza è centrale nei sistemi embedded</w:t>
+      </w:r>
+      <w:r>
+        <w:rPr>
+          <w:rFonts w:ascii="Times New Roman" w:hAnsi="Times New Roman" w:cs="Times New Roman"/>
+          <w:sz w:val="24"/>
+          <w:szCs w:val="24"/>
+        </w:rPr>
+        <w:t xml:space="preserve">. </w:t>
+      </w:r>
+      <w:r>
+        <w:rPr>
+          <w:rFonts w:ascii="Times New Roman" w:hAnsi="Times New Roman" w:cs="Times New Roman"/>
+          <w:sz w:val="24"/>
+          <w:szCs w:val="24"/>
+        </w:rPr>
+        <w:t>Un programma è detto concorrente se diverse parti del programma vengono eseguite simultaneamente a livello concettuale.</w:t>
+      </w:r>
+      <w:r>
+        <w:rPr>
+          <w:rFonts w:ascii="Times New Roman" w:hAnsi="Times New Roman" w:cs="Times New Roman"/>
+          <w:sz w:val="24"/>
+          <w:szCs w:val="24"/>
+        </w:rPr>
+        <w:t xml:space="preserve"> </w:t>
+      </w:r>
+      <w:r>
+        <w:rPr>
+          <w:rFonts w:ascii="Times New Roman" w:hAnsi="Times New Roman" w:cs="Times New Roman"/>
+          <w:sz w:val="24"/>
+          <w:szCs w:val="24"/>
+        </w:rPr>
+        <w:t>Un programma si dice parallelo se diverse parti del programma vengono eseguite fisicamente in modo simultaneo su hardware distinti (ad esempio su macchine multicore, server in una server farm o microprocessori distinti).</w:t>
+      </w:r>
+    </w:p>
+    <w:p>
+      <w:pPr>
+        <w:jc w:val="both"/>
+        <w:rPr>
+          <w:rFonts w:ascii="Times New Roman" w:hAnsi="Times New Roman" w:cs="Times New Roman"/>
+          <w:sz w:val="24"/>
+          <w:szCs w:val="24"/>
+        </w:rPr>
+      </w:pPr>
+    </w:p>
+    <w:p>
+      <w:pPr>
+        <w:jc w:val="both"/>
+        <w:rPr>
+          <w:rFonts w:ascii="Times New Roman" w:hAnsi="Times New Roman" w:cs="Times New Roman"/>
+          <w:sz w:val="24"/>
+          <w:szCs w:val="24"/>
+        </w:rPr>
+      </w:pPr>
+      <w:r>
+        <w:rPr>
+          <w:rFonts w:ascii="Times New Roman" w:hAnsi="Times New Roman" w:cs="Times New Roman"/>
+          <w:sz w:val="24"/>
+          <w:szCs w:val="24"/>
+        </w:rPr>
+        <w:t>I programmi non concorrenti specificano una sequenza di istruzioni da eseguire. Un linguaggio di programmazione</w:t>
+      </w:r>
+      <w:r>
+        <w:rPr>
+          <w:rFonts w:ascii="Times New Roman" w:hAnsi="Times New Roman" w:cs="Times New Roman"/>
+          <w:sz w:val="24"/>
+          <w:szCs w:val="24"/>
+        </w:rPr>
+        <w:t xml:space="preserve"> </w:t>
+      </w:r>
+      <w:r>
+        <w:rPr>
+          <w:rFonts w:ascii="Times New Roman" w:hAnsi="Times New Roman" w:cs="Times New Roman"/>
+          <w:sz w:val="24"/>
+          <w:szCs w:val="24"/>
+        </w:rPr>
+        <w:t xml:space="preserve">che esprime una computazione come una sequenza di operazioni è chiamato linguaggio imperativo. Il C è un linguaggio imperativo. Quando si usa il C per scrivere programmi concorrenti, bisogna uscire dal linguaggio stesso, tipicamente utilizzando una libreria di </w:t>
+      </w:r>
+      <w:proofErr w:type="spellStart"/>
+      <w:r>
+        <w:rPr>
+          <w:rFonts w:ascii="Times New Roman" w:hAnsi="Times New Roman" w:cs="Times New Roman"/>
+          <w:sz w:val="24"/>
+          <w:szCs w:val="24"/>
+        </w:rPr>
+        <w:t>thread</w:t>
+      </w:r>
+      <w:proofErr w:type="spellEnd"/>
+      <w:r>
+        <w:rPr>
+          <w:rFonts w:ascii="Times New Roman" w:hAnsi="Times New Roman" w:cs="Times New Roman"/>
+          <w:sz w:val="24"/>
+          <w:szCs w:val="24"/>
+        </w:rPr>
+        <w:t xml:space="preserve">. Una libreria di </w:t>
+      </w:r>
+      <w:proofErr w:type="spellStart"/>
+      <w:r>
+        <w:rPr>
+          <w:rFonts w:ascii="Times New Roman" w:hAnsi="Times New Roman" w:cs="Times New Roman"/>
+          <w:sz w:val="24"/>
+          <w:szCs w:val="24"/>
+        </w:rPr>
+        <w:t>thread</w:t>
+      </w:r>
+      <w:proofErr w:type="spellEnd"/>
+      <w:r>
+        <w:rPr>
+          <w:rFonts w:ascii="Times New Roman" w:hAnsi="Times New Roman" w:cs="Times New Roman"/>
+          <w:sz w:val="24"/>
+          <w:szCs w:val="24"/>
+        </w:rPr>
+        <w:t xml:space="preserve"> utilizza strutture non fornite dal C, ma dal sistema operativo e/o dall'hardware. Java è un linguaggio per lo più imperativo esteso con costrutti che supportano direttamente i </w:t>
+      </w:r>
+      <w:proofErr w:type="spellStart"/>
+      <w:r>
+        <w:rPr>
+          <w:rFonts w:ascii="Times New Roman" w:hAnsi="Times New Roman" w:cs="Times New Roman"/>
+          <w:sz w:val="24"/>
+          <w:szCs w:val="24"/>
+        </w:rPr>
+        <w:t>thread</w:t>
+      </w:r>
+      <w:proofErr w:type="spellEnd"/>
+      <w:r>
+        <w:rPr>
+          <w:rFonts w:ascii="Times New Roman" w:hAnsi="Times New Roman" w:cs="Times New Roman"/>
+          <w:sz w:val="24"/>
+          <w:szCs w:val="24"/>
+        </w:rPr>
+        <w:t xml:space="preserve">. </w:t>
+      </w:r>
+      <w:r>
+        <w:rPr>
+          <w:rFonts w:ascii="Times New Roman" w:hAnsi="Times New Roman" w:cs="Times New Roman"/>
+          <w:sz w:val="24"/>
+          <w:szCs w:val="24"/>
+        </w:rPr>
+        <w:lastRenderedPageBreak/>
+        <w:t xml:space="preserve">Pertanto, è possibile scrivere programmi concorrenti in Java senza programmi concomitanti </w:t>
+      </w:r>
+      <w:r>
+        <w:rPr>
+          <w:rFonts w:ascii="Times New Roman" w:hAnsi="Times New Roman" w:cs="Times New Roman"/>
+          <w:sz w:val="24"/>
+          <w:szCs w:val="24"/>
+        </w:rPr>
+        <w:t xml:space="preserve">E </w:t>
+      </w:r>
+      <w:r>
+        <w:rPr>
+          <w:rFonts w:ascii="Times New Roman" w:hAnsi="Times New Roman" w:cs="Times New Roman"/>
+          <w:sz w:val="24"/>
+          <w:szCs w:val="24"/>
+        </w:rPr>
+        <w:t xml:space="preserve">senza uscire dal linguaggio. </w:t>
+      </w:r>
+      <w:r>
+        <w:rPr>
+          <w:rFonts w:ascii="Times New Roman" w:hAnsi="Times New Roman" w:cs="Times New Roman"/>
+          <w:sz w:val="24"/>
+          <w:szCs w:val="24"/>
+        </w:rPr>
+        <w:t xml:space="preserve"> </w:t>
+      </w:r>
+      <w:r>
+        <w:rPr>
+          <w:rFonts w:ascii="Times New Roman" w:hAnsi="Times New Roman" w:cs="Times New Roman"/>
+          <w:sz w:val="24"/>
+          <w:szCs w:val="24"/>
+        </w:rPr>
+        <w:t>Ogni esecuzione (corretta) di un programma in un linguaggio imperativo deve comportarsi come se le istruzioni fossero eseguite esattamente nella sequenza specificata. Tuttavia, spesso è possibile eseguire le istruzioni in parallelo o in un ordine diverso da quello specificato dal programma e ottenere comunque un comportamento corrispondente all'esecuzione sequenziale.</w:t>
+      </w:r>
+    </w:p>
+    <w:p>
+      <w:pPr>
+        <w:jc w:val="both"/>
         <w:rPr>
           <w:rFonts w:ascii="Times New Roman" w:hAnsi="Times New Roman" w:cs="Times New Roman"/>
           <w:b/>
@@ -5413,10 +5889,11 @@
           <w:sz w:val="24"/>
           <w:szCs w:val="24"/>
         </w:rPr>
-        <w:t xml:space="preserve"> </w:t>
-      </w:r>
-      <w:proofErr w:type="spellStart"/>
-      <w:r>
+      </w:pPr>
+    </w:p>
+    <w:p>
+      <w:pPr>
+        <w:jc w:val="both"/>
         <w:rPr>
           <w:rFonts w:ascii="Times New Roman" w:hAnsi="Times New Roman" w:cs="Times New Roman"/>
           <w:b/>
@@ -5424,9 +5901,8 @@
           <w:sz w:val="24"/>
           <w:szCs w:val="24"/>
         </w:rPr>
-        <w:t>analysis</w:t>
-      </w:r>
-      <w:proofErr w:type="spellEnd"/>
+      </w:pPr>
+      <w:proofErr w:type="spellStart"/>
       <w:r>
         <w:rPr>
           <w:rFonts w:ascii="Times New Roman" w:hAnsi="Times New Roman" w:cs="Times New Roman"/>
@@ -5435,8 +5911,9 @@
           <w:sz w:val="24"/>
           <w:szCs w:val="24"/>
         </w:rPr>
-        <w:t>.</w:t>
-      </w:r>
+        <w:t>Dataflow</w:t>
+      </w:r>
+      <w:proofErr w:type="spellEnd"/>
       <w:r>
         <w:rPr>
           <w:rFonts w:ascii="Times New Roman" w:hAnsi="Times New Roman" w:cs="Times New Roman"/>
@@ -5445,7 +5922,39 @@
           <w:sz w:val="24"/>
           <w:szCs w:val="24"/>
         </w:rPr>
-        <w:t xml:space="preserve">  </w:t>
+        <w:t xml:space="preserve"> </w:t>
+      </w:r>
+      <w:proofErr w:type="spellStart"/>
+      <w:r>
+        <w:rPr>
+          <w:rFonts w:ascii="Times New Roman" w:hAnsi="Times New Roman" w:cs="Times New Roman"/>
+          <w:b/>
+          <w:bCs/>
+          <w:sz w:val="24"/>
+          <w:szCs w:val="24"/>
+        </w:rPr>
+        <w:t>analysis</w:t>
+      </w:r>
+      <w:proofErr w:type="spellEnd"/>
+    </w:p>
+    <w:p>
+      <w:pPr>
+        <w:jc w:val="both"/>
+        <w:rPr>
+          <w:rFonts w:ascii="Times New Roman" w:hAnsi="Times New Roman" w:cs="Times New Roman"/>
+          <w:sz w:val="24"/>
+          <w:szCs w:val="24"/>
+        </w:rPr>
+      </w:pPr>
+      <w:r>
+        <w:rPr>
+          <w:rFonts w:ascii="Times New Roman" w:hAnsi="Times New Roman" w:cs="Times New Roman"/>
+          <w:b/>
+          <w:bCs/>
+          <w:sz w:val="24"/>
+          <w:szCs w:val="24"/>
+        </w:rPr>
+        <w:t xml:space="preserve"> </w:t>
       </w:r>
       <w:r>
         <w:rPr>
@@ -5834,113 +6343,113 @@
           <w:sz w:val="24"/>
           <w:szCs w:val="24"/>
         </w:rPr>
+        <w:t>Proprio come i programmi imperativi possono essere eseguiti in modo sequenziale o in parallelo, i programmi concorrenti possono essere eseguiti in modo sequenziale o parallelo</w:t>
+      </w:r>
+      <w:r>
+        <w:rPr>
+          <w:rFonts w:ascii="Times New Roman" w:hAnsi="Times New Roman" w:cs="Times New Roman"/>
+          <w:sz w:val="24"/>
+          <w:szCs w:val="24"/>
+        </w:rPr>
+        <w:t xml:space="preserve">. </w:t>
+      </w:r>
+      <w:r>
+        <w:rPr>
+          <w:rFonts w:ascii="Times New Roman" w:hAnsi="Times New Roman" w:cs="Times New Roman"/>
+          <w:sz w:val="24"/>
+          <w:szCs w:val="24"/>
+        </w:rPr>
+        <w:t>L'esecuzione sequenziale di un programma concorrente è oggi tipicamente effettuata da un sistema operativo multitasking, che intreccia l'esecuzione di più compiti in un unico flusso sequenziale di istruzioni</w:t>
+      </w:r>
+      <w:r>
+        <w:rPr>
+          <w:rFonts w:ascii="Times New Roman" w:hAnsi="Times New Roman" w:cs="Times New Roman"/>
+          <w:sz w:val="24"/>
+          <w:szCs w:val="24"/>
+        </w:rPr>
+        <w:t xml:space="preserve">. </w:t>
+      </w:r>
+      <w:r>
+        <w:rPr>
+          <w:rFonts w:ascii="Times New Roman" w:hAnsi="Times New Roman" w:cs="Times New Roman"/>
+          <w:sz w:val="24"/>
+          <w:szCs w:val="24"/>
+        </w:rPr>
+        <w:t>Naturalmente, l'hardware può parallelizzare l'esecuzione se il processore è dotato di un'architettura architettura multi-emissione o VLIW</w:t>
+      </w:r>
+      <w:r>
+        <w:rPr>
+          <w:rFonts w:ascii="Times New Roman" w:hAnsi="Times New Roman" w:cs="Times New Roman"/>
+          <w:sz w:val="24"/>
+          <w:szCs w:val="24"/>
+        </w:rPr>
+        <w:t xml:space="preserve">. </w:t>
+      </w:r>
+      <w:r>
+        <w:rPr>
+          <w:rFonts w:ascii="Times New Roman" w:hAnsi="Times New Roman" w:cs="Times New Roman"/>
+          <w:sz w:val="24"/>
+          <w:szCs w:val="24"/>
+        </w:rPr>
+        <w:t>Quindi, un programma concorrente può essere convertito in un flusso sequenziale da un sistema operativo e di nuovo in un programma concorrente</w:t>
+      </w:r>
+      <w:r>
+        <w:rPr>
+          <w:rFonts w:ascii="Times New Roman" w:hAnsi="Times New Roman" w:cs="Times New Roman"/>
+          <w:sz w:val="24"/>
+          <w:szCs w:val="24"/>
+        </w:rPr>
+        <w:t xml:space="preserve"> </w:t>
+      </w:r>
+      <w:r>
+        <w:rPr>
+          <w:rFonts w:ascii="Times New Roman" w:hAnsi="Times New Roman" w:cs="Times New Roman"/>
+          <w:sz w:val="24"/>
+          <w:szCs w:val="24"/>
+        </w:rPr>
+        <w:t>da parte dell'hardware.</w:t>
+      </w:r>
+      <w:r>
+        <w:rPr>
+          <w:rFonts w:ascii="Times New Roman" w:hAnsi="Times New Roman" w:cs="Times New Roman"/>
+          <w:sz w:val="24"/>
+          <w:szCs w:val="24"/>
+        </w:rPr>
+        <w:t xml:space="preserve"> </w:t>
+      </w:r>
+      <w:r>
+        <w:rPr>
+          <w:rFonts w:ascii="Times New Roman" w:hAnsi="Times New Roman" w:cs="Times New Roman"/>
+          <w:sz w:val="24"/>
+          <w:szCs w:val="24"/>
+        </w:rPr>
+        <w:t>Queste traduzioni multiple complicano notevolmente il problema di garantire che le cose avvengano al momento giusto</w:t>
+      </w:r>
+      <w:r>
+        <w:rPr>
+          <w:rFonts w:ascii="Times New Roman" w:hAnsi="Times New Roman" w:cs="Times New Roman"/>
+          <w:sz w:val="24"/>
+          <w:szCs w:val="24"/>
+        </w:rPr>
+        <w:t>.</w:t>
+      </w:r>
+    </w:p>
+    <w:p>
+      <w:pPr>
+        <w:jc w:val="both"/>
+        <w:rPr>
+          <w:rFonts w:ascii="Times New Roman" w:hAnsi="Times New Roman" w:cs="Times New Roman"/>
+          <w:sz w:val="24"/>
+          <w:szCs w:val="24"/>
+        </w:rPr>
+      </w:pPr>
+      <w:r>
+        <w:rPr>
+          <w:rFonts w:ascii="Times New Roman" w:hAnsi="Times New Roman" w:cs="Times New Roman"/>
+          <w:sz w:val="24"/>
+          <w:szCs w:val="24"/>
+        </w:rPr>
         <w:lastRenderedPageBreak/>
-        <w:t>Proprio come i programmi imperativi possono essere eseguiti in modo sequenziale o in parallelo, i programmi concorrenti possono essere eseguiti in modo sequenziale o parallelo</w:t>
-      </w:r>
-      <w:r>
-        <w:rPr>
-          <w:rFonts w:ascii="Times New Roman" w:hAnsi="Times New Roman" w:cs="Times New Roman"/>
-          <w:sz w:val="24"/>
-          <w:szCs w:val="24"/>
-        </w:rPr>
-        <w:t xml:space="preserve">. </w:t>
-      </w:r>
-      <w:r>
-        <w:rPr>
-          <w:rFonts w:ascii="Times New Roman" w:hAnsi="Times New Roman" w:cs="Times New Roman"/>
-          <w:sz w:val="24"/>
-          <w:szCs w:val="24"/>
-        </w:rPr>
-        <w:t>L'esecuzione sequenziale di un programma concorrente è oggi tipicamente effettuata da un sistema operativo multitasking, che intreccia l'esecuzione di più compiti in un unico flusso sequenziale di istruzioni</w:t>
-      </w:r>
-      <w:r>
-        <w:rPr>
-          <w:rFonts w:ascii="Times New Roman" w:hAnsi="Times New Roman" w:cs="Times New Roman"/>
-          <w:sz w:val="24"/>
-          <w:szCs w:val="24"/>
-        </w:rPr>
-        <w:t xml:space="preserve">. </w:t>
-      </w:r>
-      <w:r>
-        <w:rPr>
-          <w:rFonts w:ascii="Times New Roman" w:hAnsi="Times New Roman" w:cs="Times New Roman"/>
-          <w:sz w:val="24"/>
-          <w:szCs w:val="24"/>
-        </w:rPr>
-        <w:t>Naturalmente, l'hardware può parallelizzare l'esecuzione se il processore è dotato di un'architettura architettura multi-emissione o VLIW</w:t>
-      </w:r>
-      <w:r>
-        <w:rPr>
-          <w:rFonts w:ascii="Times New Roman" w:hAnsi="Times New Roman" w:cs="Times New Roman"/>
-          <w:sz w:val="24"/>
-          <w:szCs w:val="24"/>
-        </w:rPr>
-        <w:t xml:space="preserve">. </w:t>
-      </w:r>
-      <w:r>
-        <w:rPr>
-          <w:rFonts w:ascii="Times New Roman" w:hAnsi="Times New Roman" w:cs="Times New Roman"/>
-          <w:sz w:val="24"/>
-          <w:szCs w:val="24"/>
-        </w:rPr>
-        <w:t>Quindi, un programma concorrente può essere convertito in un flusso sequenziale da un sistema operativo e di nuovo in un programma concorrente</w:t>
-      </w:r>
-      <w:r>
-        <w:rPr>
-          <w:rFonts w:ascii="Times New Roman" w:hAnsi="Times New Roman" w:cs="Times New Roman"/>
-          <w:sz w:val="24"/>
-          <w:szCs w:val="24"/>
-        </w:rPr>
-        <w:t xml:space="preserve"> </w:t>
-      </w:r>
-      <w:r>
-        <w:rPr>
-          <w:rFonts w:ascii="Times New Roman" w:hAnsi="Times New Roman" w:cs="Times New Roman"/>
-          <w:sz w:val="24"/>
-          <w:szCs w:val="24"/>
-        </w:rPr>
-        <w:t>da parte dell'hardware.</w:t>
-      </w:r>
-      <w:r>
-        <w:rPr>
-          <w:rFonts w:ascii="Times New Roman" w:hAnsi="Times New Roman" w:cs="Times New Roman"/>
-          <w:sz w:val="24"/>
-          <w:szCs w:val="24"/>
-        </w:rPr>
-        <w:t xml:space="preserve"> </w:t>
-      </w:r>
-      <w:r>
-        <w:rPr>
-          <w:rFonts w:ascii="Times New Roman" w:hAnsi="Times New Roman" w:cs="Times New Roman"/>
-          <w:sz w:val="24"/>
-          <w:szCs w:val="24"/>
-        </w:rPr>
-        <w:t>Queste traduzioni multiple complicano notevolmente il problema di garantire che le cose avvengano al momento giusto</w:t>
-      </w:r>
-      <w:r>
-        <w:rPr>
-          <w:rFonts w:ascii="Times New Roman" w:hAnsi="Times New Roman" w:cs="Times New Roman"/>
-          <w:sz w:val="24"/>
-          <w:szCs w:val="24"/>
-        </w:rPr>
-        <w:t>.</w:t>
-      </w:r>
-    </w:p>
-    <w:p>
-      <w:pPr>
-        <w:jc w:val="both"/>
-        <w:rPr>
-          <w:rFonts w:ascii="Times New Roman" w:hAnsi="Times New Roman" w:cs="Times New Roman"/>
-          <w:sz w:val="24"/>
-          <w:szCs w:val="24"/>
-        </w:rPr>
-      </w:pPr>
-      <w:r>
-        <w:rPr>
-          <w:rFonts w:ascii="Times New Roman" w:hAnsi="Times New Roman" w:cs="Times New Roman"/>
-          <w:sz w:val="24"/>
-          <w:szCs w:val="24"/>
-        </w:rPr>
         <w:t>Il parallelismo nell'hardware esiste per migliorare le prestazioni di applicazioni ad alta intensità di calcolo</w:t>
       </w:r>
       <w:r>
@@ -6167,40 +6676,40 @@
           <w:sz w:val="24"/>
           <w:szCs w:val="24"/>
         </w:rPr>
+        <w:t>Il livello hardware può essere realizzato anche attraverso le specifiche software.</w:t>
+      </w:r>
+      <w:r>
+        <w:rPr>
+          <w:rFonts w:ascii="Times New Roman" w:hAnsi="Times New Roman" w:cs="Times New Roman"/>
+          <w:sz w:val="24"/>
+          <w:szCs w:val="24"/>
+        </w:rPr>
+        <w:t xml:space="preserve"> </w:t>
+      </w:r>
+      <w:r>
+        <w:rPr>
+          <w:rFonts w:ascii="Times New Roman" w:hAnsi="Times New Roman" w:cs="Times New Roman"/>
+          <w:sz w:val="24"/>
+          <w:szCs w:val="24"/>
+        </w:rPr>
+        <w:t>La configurazione dell'hardware sta diventando una pratica comune nello sviluppo embedded. Esistono persino CPU di uso generale che includono hardware configurabile (FPGA). Gli HDL includono le nozioni di tempo, eventi e concorrenza nel loro formalismo.</w:t>
+      </w:r>
+    </w:p>
+    <w:p>
+      <w:pPr>
+        <w:ind w:left="-284" w:right="-427"/>
+        <w:jc w:val="both"/>
+        <w:rPr>
+          <w:rFonts w:ascii="Times New Roman" w:hAnsi="Times New Roman" w:cs="Times New Roman"/>
+          <w:sz w:val="24"/>
+          <w:szCs w:val="24"/>
+        </w:rPr>
+      </w:pPr>
+      <w:r>
+        <w:rPr>
+          <w:noProof/>
+        </w:rPr>
         <w:lastRenderedPageBreak/>
-        <w:t>Il livello hardware può essere realizzato anche attraverso le specifiche software.</w:t>
-      </w:r>
-      <w:r>
-        <w:rPr>
-          <w:rFonts w:ascii="Times New Roman" w:hAnsi="Times New Roman" w:cs="Times New Roman"/>
-          <w:sz w:val="24"/>
-          <w:szCs w:val="24"/>
-        </w:rPr>
-        <w:t xml:space="preserve"> </w:t>
-      </w:r>
-      <w:r>
-        <w:rPr>
-          <w:rFonts w:ascii="Times New Roman" w:hAnsi="Times New Roman" w:cs="Times New Roman"/>
-          <w:sz w:val="24"/>
-          <w:szCs w:val="24"/>
-        </w:rPr>
-        <w:t>La configurazione dell'hardware sta diventando una pratica comune nello sviluppo embedded. Esistono persino CPU di uso generale che includono hardware configurabile (FPGA). Gli HDL includono le nozioni di tempo, eventi e concorrenza nel loro formalismo.</w:t>
-      </w:r>
-    </w:p>
-    <w:p>
-      <w:pPr>
-        <w:ind w:left="-284" w:right="-427"/>
-        <w:jc w:val="both"/>
-        <w:rPr>
-          <w:rFonts w:ascii="Times New Roman" w:hAnsi="Times New Roman" w:cs="Times New Roman"/>
-          <w:sz w:val="24"/>
-          <w:szCs w:val="24"/>
-        </w:rPr>
-      </w:pPr>
-      <w:r>
-        <w:rPr>
-          <w:noProof/>
-        </w:rPr>
         <w:drawing>
           <wp:inline distT="0" distB="0" distL="0" distR="0" wp14:anchorId="2F398BA8" wp14:editId="61F8F83C">
             <wp:extent cx="6438900" cy="2171700"/>
@@ -6263,6 +6772,19 @@
           <w:szCs w:val="24"/>
         </w:rPr>
       </w:pPr>
+    </w:p>
+    <w:p>
+      <w:pPr>
+        <w:ind w:left="-284" w:right="-427"/>
+        <w:jc w:val="both"/>
+        <w:rPr>
+          <w:rFonts w:ascii="Times New Roman" w:hAnsi="Times New Roman" w:cs="Times New Roman"/>
+          <w:b/>
+          <w:bCs/>
+          <w:sz w:val="24"/>
+          <w:szCs w:val="24"/>
+        </w:rPr>
+      </w:pPr>
       <w:r>
         <w:rPr>
           <w:rFonts w:ascii="Times New Roman" w:hAnsi="Times New Roman" w:cs="Times New Roman"/>
@@ -6401,7 +6923,6 @@
           <w:sz w:val="24"/>
           <w:szCs w:val="24"/>
         </w:rPr>
-        <w:lastRenderedPageBreak/>
         <w:t>Addressing</w:t>
       </w:r>
       <w:proofErr w:type="spellEnd"/>
@@ -6432,6 +6953,7 @@
           <w:sz w:val="24"/>
           <w:szCs w:val="24"/>
         </w:rPr>
+        <w:lastRenderedPageBreak/>
         <w:t>Per l'esempio in cui B legge un registro scritto da A, il compilatore potrebbe, il compilatore può inserire tre istruzioni no-op (che non fanno nulla) tra A e B per garantire</w:t>
       </w:r>
       <w:r>
@@ -6762,7 +7284,102 @@
         <w:t>execution</w:t>
       </w:r>
       <w:proofErr w:type="spellEnd"/>
-      <w:r>
+    </w:p>
+    <w:p>
+      <w:pPr>
+        <w:ind w:left="-284" w:right="-427"/>
+        <w:jc w:val="both"/>
+        <w:rPr>
+          <w:rFonts w:ascii="Times New Roman" w:hAnsi="Times New Roman" w:cs="Times New Roman"/>
+          <w:sz w:val="24"/>
+          <w:szCs w:val="24"/>
+        </w:rPr>
+      </w:pPr>
+      <w:r>
+        <w:rPr>
+          <w:rFonts w:ascii="Times New Roman" w:hAnsi="Times New Roman" w:cs="Times New Roman"/>
+          <w:sz w:val="24"/>
+          <w:szCs w:val="24"/>
+        </w:rPr>
+        <w:t>Esecuzione fuori ordine: viene fornito un hardware che rileva un pericolo, ma invece di ritardare semplicemente l'esecuzione di B</w:t>
+      </w:r>
+      <w:r>
+        <w:rPr>
+          <w:rFonts w:ascii="Times New Roman" w:hAnsi="Times New Roman" w:cs="Times New Roman"/>
+          <w:sz w:val="24"/>
+          <w:szCs w:val="24"/>
+        </w:rPr>
+        <w:t xml:space="preserve">, </w:t>
+      </w:r>
+      <w:r>
+        <w:rPr>
+          <w:rFonts w:ascii="Times New Roman" w:hAnsi="Times New Roman" w:cs="Times New Roman"/>
+          <w:sz w:val="24"/>
+          <w:szCs w:val="24"/>
+        </w:rPr>
+        <w:t>procede al fetch di C, e se C non legge i registri scritti da A o B, e non</w:t>
+      </w:r>
+      <w:r>
+        <w:rPr>
+          <w:rFonts w:ascii="Times New Roman" w:hAnsi="Times New Roman" w:cs="Times New Roman"/>
+          <w:sz w:val="24"/>
+          <w:szCs w:val="24"/>
+        </w:rPr>
+        <w:t xml:space="preserve"> </w:t>
+      </w:r>
+      <w:r>
+        <w:rPr>
+          <w:rFonts w:ascii="Times New Roman" w:hAnsi="Times New Roman" w:cs="Times New Roman"/>
+          <w:sz w:val="24"/>
+          <w:szCs w:val="24"/>
+        </w:rPr>
+        <w:t xml:space="preserve">scrive registri letti da B, procede all'esecuzione di </w:t>
+      </w:r>
+      <w:proofErr w:type="spellStart"/>
+      <w:r>
+        <w:rPr>
+          <w:rFonts w:ascii="Times New Roman" w:hAnsi="Times New Roman" w:cs="Times New Roman"/>
+          <w:sz w:val="24"/>
+          <w:szCs w:val="24"/>
+        </w:rPr>
+        <w:t>Cprima</w:t>
+      </w:r>
+      <w:proofErr w:type="spellEnd"/>
+      <w:r>
+        <w:rPr>
+          <w:rFonts w:ascii="Times New Roman" w:hAnsi="Times New Roman" w:cs="Times New Roman"/>
+          <w:sz w:val="24"/>
+          <w:szCs w:val="24"/>
+        </w:rPr>
+        <w:t xml:space="preserve"> di B. Questo riduce ulteriormente il numero di bolle della pipeline. </w:t>
+      </w:r>
+    </w:p>
+    <w:p>
+      <w:pPr>
+        <w:ind w:left="-284" w:right="-427"/>
+        <w:jc w:val="both"/>
+        <w:rPr>
+          <w:rFonts w:ascii="Times New Roman" w:hAnsi="Times New Roman" w:cs="Times New Roman"/>
+          <w:sz w:val="24"/>
+          <w:szCs w:val="24"/>
+        </w:rPr>
+      </w:pPr>
+    </w:p>
+    <w:p>
+      <w:pPr>
+        <w:ind w:left="-284" w:right="-427"/>
+        <w:jc w:val="both"/>
+        <w:rPr>
+          <w:rFonts w:ascii="Times New Roman" w:hAnsi="Times New Roman" w:cs="Times New Roman"/>
+          <w:sz w:val="24"/>
+          <w:szCs w:val="24"/>
+        </w:rPr>
+      </w:pPr>
+    </w:p>
+    <w:p>
+      <w:pPr>
+        <w:ind w:left="-284" w:right="-427"/>
+        <w:jc w:val="both"/>
         <w:rPr>
           <w:rFonts w:ascii="Times New Roman" w:hAnsi="Times New Roman" w:cs="Times New Roman"/>
           <w:b/>
@@ -6770,104 +7387,8 @@
           <w:sz w:val="24"/>
           <w:szCs w:val="24"/>
         </w:rPr>
-        <w:t>.</w:t>
-      </w:r>
-    </w:p>
-    <w:p>
-      <w:pPr>
-        <w:ind w:left="-284" w:right="-427"/>
-        <w:jc w:val="both"/>
-        <w:rPr>
-          <w:rFonts w:ascii="Times New Roman" w:hAnsi="Times New Roman" w:cs="Times New Roman"/>
-          <w:sz w:val="24"/>
-          <w:szCs w:val="24"/>
-        </w:rPr>
-      </w:pPr>
-      <w:r>
-        <w:rPr>
-          <w:rFonts w:ascii="Times New Roman" w:hAnsi="Times New Roman" w:cs="Times New Roman"/>
-          <w:sz w:val="24"/>
-          <w:szCs w:val="24"/>
-        </w:rPr>
-        <w:t>Esecuzione fuori ordine: viene fornito un hardware che rileva un pericolo, ma invece di ritardare semplicemente l'esecuzione di B</w:t>
-      </w:r>
-      <w:r>
-        <w:rPr>
-          <w:rFonts w:ascii="Times New Roman" w:hAnsi="Times New Roman" w:cs="Times New Roman"/>
-          <w:sz w:val="24"/>
-          <w:szCs w:val="24"/>
-        </w:rPr>
-        <w:t xml:space="preserve">, </w:t>
-      </w:r>
-      <w:r>
-        <w:rPr>
-          <w:rFonts w:ascii="Times New Roman" w:hAnsi="Times New Roman" w:cs="Times New Roman"/>
-          <w:sz w:val="24"/>
-          <w:szCs w:val="24"/>
-        </w:rPr>
-        <w:t>procede al fetch di C, e se C non legge i registri scritti da A o B, e non</w:t>
-      </w:r>
-      <w:r>
-        <w:rPr>
-          <w:rFonts w:ascii="Times New Roman" w:hAnsi="Times New Roman" w:cs="Times New Roman"/>
-          <w:sz w:val="24"/>
-          <w:szCs w:val="24"/>
-        </w:rPr>
-        <w:t xml:space="preserve"> </w:t>
-      </w:r>
-      <w:r>
-        <w:rPr>
-          <w:rFonts w:ascii="Times New Roman" w:hAnsi="Times New Roman" w:cs="Times New Roman"/>
-          <w:sz w:val="24"/>
-          <w:szCs w:val="24"/>
-        </w:rPr>
-        <w:t xml:space="preserve">scrive registri letti da B, procede all'esecuzione di </w:t>
-      </w:r>
-      <w:proofErr w:type="spellStart"/>
-      <w:r>
-        <w:rPr>
-          <w:rFonts w:ascii="Times New Roman" w:hAnsi="Times New Roman" w:cs="Times New Roman"/>
-          <w:sz w:val="24"/>
-          <w:szCs w:val="24"/>
-        </w:rPr>
-        <w:t>Cprima</w:t>
-      </w:r>
-      <w:proofErr w:type="spellEnd"/>
-      <w:r>
-        <w:rPr>
-          <w:rFonts w:ascii="Times New Roman" w:hAnsi="Times New Roman" w:cs="Times New Roman"/>
-          <w:sz w:val="24"/>
-          <w:szCs w:val="24"/>
-        </w:rPr>
-        <w:t xml:space="preserve"> di B. Questo riduce ulteriormente il numero di bolle della pipeline. </w:t>
-      </w:r>
-    </w:p>
-    <w:p>
-      <w:pPr>
-        <w:ind w:left="-284" w:right="-427"/>
-        <w:jc w:val="both"/>
-        <w:rPr>
-          <w:rFonts w:ascii="Times New Roman" w:hAnsi="Times New Roman" w:cs="Times New Roman"/>
-          <w:sz w:val="24"/>
-          <w:szCs w:val="24"/>
-        </w:rPr>
-      </w:pPr>
-    </w:p>
-    <w:p>
-      <w:pPr>
-        <w:ind w:left="-284" w:right="-427"/>
-        <w:jc w:val="both"/>
-        <w:rPr>
-          <w:rFonts w:ascii="Times New Roman" w:hAnsi="Times New Roman" w:cs="Times New Roman"/>
-          <w:sz w:val="24"/>
-          <w:szCs w:val="24"/>
-        </w:rPr>
-      </w:pPr>
-    </w:p>
-    <w:p>
-      <w:pPr>
-        <w:ind w:left="-284" w:right="-427"/>
-        <w:jc w:val="both"/>
+      </w:pPr>
+      <w:r>
         <w:rPr>
           <w:rFonts w:ascii="Times New Roman" w:hAnsi="Times New Roman" w:cs="Times New Roman"/>
           <w:b/>
@@ -6875,8 +7396,48 @@
           <w:sz w:val="24"/>
           <w:szCs w:val="24"/>
         </w:rPr>
-      </w:pPr>
-      <w:r>
+        <w:t>Control hazards</w:t>
+      </w:r>
+    </w:p>
+    <w:p>
+      <w:pPr>
+        <w:ind w:left="-284" w:right="-427"/>
+        <w:jc w:val="both"/>
+        <w:rPr>
+          <w:rFonts w:ascii="Times New Roman" w:hAnsi="Times New Roman" w:cs="Times New Roman"/>
+          <w:sz w:val="24"/>
+          <w:szCs w:val="24"/>
+        </w:rPr>
+      </w:pPr>
+      <w:r>
+        <w:rPr>
+          <w:rFonts w:ascii="Times New Roman" w:hAnsi="Times New Roman" w:cs="Times New Roman"/>
+          <w:sz w:val="24"/>
+          <w:szCs w:val="24"/>
+        </w:rPr>
+        <w:t>Un'istruzione di diramazione condizionale cambia il valore del PC se un registro specificato ha valore zero</w:t>
+      </w:r>
+      <w:r>
+        <w:rPr>
+          <w:rFonts w:ascii="Times New Roman" w:hAnsi="Times New Roman" w:cs="Times New Roman"/>
+          <w:sz w:val="24"/>
+          <w:szCs w:val="24"/>
+        </w:rPr>
+        <w:t>.</w:t>
+      </w:r>
+      <w:r>
+        <w:rPr>
+          <w:rFonts w:ascii="Times New Roman" w:hAnsi="Times New Roman" w:cs="Times New Roman"/>
+          <w:sz w:val="24"/>
+          <w:szCs w:val="24"/>
+        </w:rPr>
+        <w:t xml:space="preserve"> Il nuovo valore del PC è fornito (facoltativamente) dal risultato di un'operazione ALU. Se A è un'istruzione di diramazione condizionale, allora A deve aver raggiunto lo stadio di memoria prima che il PC possa essere aggiornato. Le istruzioni che seguono A in memoria saranno state recuperate e si troveranno già negli stadi di decodifica e di esecuzione nel momento in cui si determina che tali istruzioni non devono essere eseguite. </w:t>
+      </w:r>
+    </w:p>
+    <w:p>
+      <w:pPr>
+        <w:ind w:left="-284" w:right="-427"/>
+        <w:jc w:val="both"/>
         <w:rPr>
           <w:rFonts w:ascii="Times New Roman" w:hAnsi="Times New Roman" w:cs="Times New Roman"/>
           <w:b/>
@@ -6884,8 +7445,8 @@
           <w:sz w:val="24"/>
           <w:szCs w:val="24"/>
         </w:rPr>
-        <w:t>Control hazards</w:t>
-      </w:r>
+      </w:pPr>
+      <w:proofErr w:type="spellStart"/>
       <w:r>
         <w:rPr>
           <w:rFonts w:ascii="Times New Roman" w:hAnsi="Times New Roman" w:cs="Times New Roman"/>
@@ -6894,66 +7455,6 @@
           <w:sz w:val="24"/>
           <w:szCs w:val="24"/>
         </w:rPr>
-        <w:t>.</w:t>
-      </w:r>
-    </w:p>
-    <w:p>
-      <w:pPr>
-        <w:ind w:left="-284" w:right="-427"/>
-        <w:jc w:val="both"/>
-        <w:rPr>
-          <w:rFonts w:ascii="Times New Roman" w:hAnsi="Times New Roman" w:cs="Times New Roman"/>
-          <w:sz w:val="24"/>
-          <w:szCs w:val="24"/>
-        </w:rPr>
-      </w:pPr>
-      <w:r>
-        <w:rPr>
-          <w:rFonts w:ascii="Times New Roman" w:hAnsi="Times New Roman" w:cs="Times New Roman"/>
-          <w:sz w:val="24"/>
-          <w:szCs w:val="24"/>
-        </w:rPr>
-        <w:t>Un'istruzione di diramazione condizionale cambia il valore del PC se un registro specificato ha valore zero</w:t>
-      </w:r>
-      <w:r>
-        <w:rPr>
-          <w:rFonts w:ascii="Times New Roman" w:hAnsi="Times New Roman" w:cs="Times New Roman"/>
-          <w:sz w:val="24"/>
-          <w:szCs w:val="24"/>
-        </w:rPr>
-        <w:t>.</w:t>
-      </w:r>
-      <w:r>
-        <w:rPr>
-          <w:rFonts w:ascii="Times New Roman" w:hAnsi="Times New Roman" w:cs="Times New Roman"/>
-          <w:sz w:val="24"/>
-          <w:szCs w:val="24"/>
-        </w:rPr>
-        <w:t xml:space="preserve"> Il nuovo valore del PC è fornito (facoltativamente) dal risultato di un'operazione ALU. Se A è un'istruzione di diramazione condizionale, allora A deve aver raggiunto lo stadio di memoria prima che il PC possa essere aggiornato. Le istruzioni che seguono A in memoria saranno state recuperate e si troveranno già negli stadi di decodifica e di esecuzione nel momento in cui si determina che tali istruzioni non devono essere eseguite. </w:t>
-      </w:r>
-    </w:p>
-    <w:p>
-      <w:pPr>
-        <w:ind w:left="-284" w:right="-427"/>
-        <w:jc w:val="both"/>
-        <w:rPr>
-          <w:rFonts w:ascii="Times New Roman" w:hAnsi="Times New Roman" w:cs="Times New Roman"/>
-          <w:b/>
-          <w:bCs/>
-          <w:sz w:val="24"/>
-          <w:szCs w:val="24"/>
-        </w:rPr>
-      </w:pPr>
-      <w:proofErr w:type="spellStart"/>
-      <w:r>
-        <w:rPr>
-          <w:rFonts w:ascii="Times New Roman" w:hAnsi="Times New Roman" w:cs="Times New Roman"/>
-          <w:b/>
-          <w:bCs/>
-          <w:sz w:val="24"/>
-          <w:szCs w:val="24"/>
-        </w:rPr>
-        <w:lastRenderedPageBreak/>
         <w:t>Addressing</w:t>
       </w:r>
       <w:proofErr w:type="spellEnd"/>
@@ -6992,6 +7493,7 @@
           <w:sz w:val="24"/>
           <w:szCs w:val="24"/>
         </w:rPr>
+        <w:lastRenderedPageBreak/>
         <w:t>Delayed</w:t>
       </w:r>
       <w:proofErr w:type="spellEnd"/>
@@ -7211,6 +7713,19 @@
         </w:rPr>
         <w:t xml:space="preserve"> </w:t>
       </w:r>
+    </w:p>
+    <w:p>
+      <w:pPr>
+        <w:ind w:left="-284" w:right="-427"/>
+        <w:jc w:val="both"/>
+        <w:rPr>
+          <w:rFonts w:ascii="Times New Roman" w:hAnsi="Times New Roman" w:cs="Times New Roman"/>
+          <w:b/>
+          <w:bCs/>
+          <w:sz w:val="24"/>
+          <w:szCs w:val="24"/>
+        </w:rPr>
+      </w:pPr>
     </w:p>
     <w:p>
       <w:pPr>
@@ -8208,7 +8723,135 @@
         <w:t>parallelism</w:t>
       </w:r>
       <w:proofErr w:type="spellEnd"/>
-      <w:r>
+    </w:p>
+    <w:p>
+      <w:pPr>
+        <w:ind w:right="-427"/>
+        <w:jc w:val="both"/>
+        <w:rPr>
+          <w:rFonts w:ascii="Times New Roman" w:hAnsi="Times New Roman" w:cs="Times New Roman"/>
+          <w:sz w:val="24"/>
+          <w:szCs w:val="24"/>
+        </w:rPr>
+      </w:pPr>
+      <w:r>
+        <w:rPr>
+          <w:rFonts w:ascii="Times New Roman" w:hAnsi="Times New Roman" w:cs="Times New Roman"/>
+          <w:sz w:val="24"/>
+          <w:szCs w:val="24"/>
+        </w:rPr>
+        <w:t>Molte applicazioni embedded operano su tipi di dati che sono considerevolmente più piccoli della dimensione di parola del processore (ad esempio i dati RBG). Un'ALU ampia viene suddivisa in fette più st</w:t>
+      </w:r>
+      <w:r>
+        <w:rPr>
+          <w:rFonts w:ascii="Times New Roman" w:hAnsi="Times New Roman" w:cs="Times New Roman"/>
+          <w:sz w:val="24"/>
+          <w:szCs w:val="24"/>
+        </w:rPr>
+        <w:t>r</w:t>
+      </w:r>
+      <w:r>
+        <w:rPr>
+          <w:rFonts w:ascii="Times New Roman" w:hAnsi="Times New Roman" w:cs="Times New Roman"/>
+          <w:sz w:val="24"/>
+          <w:szCs w:val="24"/>
+        </w:rPr>
+        <w:t xml:space="preserve">ette che consentono di eseguire simultaneamente operazioni aritmetiche o logiche su parole più piccole. Intel ha introdotto il parallelismo delle sotto parole nel processore generico Pentium, ampiamente utilizzato, e ha chiamato questa tecnologia MMX. Tecniche simili sono state introdotte da Sun </w:t>
+      </w:r>
+      <w:proofErr w:type="spellStart"/>
+      <w:r>
+        <w:rPr>
+          <w:rFonts w:ascii="Times New Roman" w:hAnsi="Times New Roman" w:cs="Times New Roman"/>
+          <w:sz w:val="24"/>
+          <w:szCs w:val="24"/>
+        </w:rPr>
+        <w:t>Microsystems</w:t>
+      </w:r>
+      <w:proofErr w:type="spellEnd"/>
+      <w:r>
+        <w:rPr>
+          <w:rFonts w:ascii="Times New Roman" w:hAnsi="Times New Roman" w:cs="Times New Roman"/>
+          <w:sz w:val="24"/>
+          <w:szCs w:val="24"/>
+        </w:rPr>
+        <w:t xml:space="preserve"> per i processori Sparc e da Hewlett Packard per il processore PA RISC Molte architetture di processori progettati per applicazioni embedded, tra cui molti processori DSP, supportano anche il parallelismo </w:t>
+      </w:r>
+      <w:proofErr w:type="spellStart"/>
+      <w:r>
+        <w:rPr>
+          <w:rFonts w:ascii="Times New Roman" w:hAnsi="Times New Roman" w:cs="Times New Roman"/>
+          <w:sz w:val="24"/>
+          <w:szCs w:val="24"/>
+        </w:rPr>
+        <w:t>subword</w:t>
+      </w:r>
+      <w:proofErr w:type="spellEnd"/>
+      <w:r>
+        <w:rPr>
+          <w:rFonts w:ascii="Times New Roman" w:hAnsi="Times New Roman" w:cs="Times New Roman"/>
+          <w:sz w:val="24"/>
+          <w:szCs w:val="24"/>
+        </w:rPr>
+        <w:t xml:space="preserve">. </w:t>
+      </w:r>
+      <w:r>
+        <w:rPr>
+          <w:rFonts w:ascii="Times New Roman" w:hAnsi="Times New Roman" w:cs="Times New Roman"/>
+          <w:sz w:val="24"/>
+          <w:szCs w:val="24"/>
+        </w:rPr>
+        <w:t>Un processore vettoriale è un processore in cui l'insieme di istruzioni comprende operazioni su più elementi di dati simultaneamente</w:t>
+      </w:r>
+      <w:r>
+        <w:rPr>
+          <w:rFonts w:ascii="Times New Roman" w:hAnsi="Times New Roman" w:cs="Times New Roman"/>
+          <w:sz w:val="24"/>
+          <w:szCs w:val="24"/>
+        </w:rPr>
+        <w:t>.</w:t>
+      </w:r>
+      <w:r>
+        <w:rPr>
+          <w:rFonts w:ascii="Times New Roman" w:hAnsi="Times New Roman" w:cs="Times New Roman"/>
+          <w:sz w:val="24"/>
+          <w:szCs w:val="24"/>
+        </w:rPr>
+        <w:t xml:space="preserve"> Il parallelismo di </w:t>
+      </w:r>
+      <w:proofErr w:type="spellStart"/>
+      <w:r>
+        <w:rPr>
+          <w:rFonts w:ascii="Times New Roman" w:hAnsi="Times New Roman" w:cs="Times New Roman"/>
+          <w:sz w:val="24"/>
+          <w:szCs w:val="24"/>
+        </w:rPr>
+        <w:t>sottoparole</w:t>
+      </w:r>
+      <w:proofErr w:type="spellEnd"/>
+      <w:r>
+        <w:rPr>
+          <w:rFonts w:ascii="Times New Roman" w:hAnsi="Times New Roman" w:cs="Times New Roman"/>
+          <w:sz w:val="24"/>
+          <w:szCs w:val="24"/>
+        </w:rPr>
+        <w:t xml:space="preserve"> è una forma particolare di elaborazione vettoriale.</w:t>
+      </w:r>
+    </w:p>
+    <w:p>
+      <w:pPr>
+        <w:ind w:right="-427"/>
+        <w:jc w:val="both"/>
+        <w:rPr>
+          <w:rFonts w:ascii="Times New Roman" w:hAnsi="Times New Roman" w:cs="Times New Roman"/>
+          <w:sz w:val="24"/>
+          <w:szCs w:val="24"/>
+        </w:rPr>
+      </w:pPr>
+    </w:p>
+    <w:p>
+      <w:pPr>
+        <w:ind w:right="-427"/>
+        <w:jc w:val="both"/>
         <w:rPr>
           <w:rFonts w:ascii="Times New Roman" w:hAnsi="Times New Roman" w:cs="Times New Roman"/>
           <w:b/>
@@ -8216,153 +8859,8 @@
           <w:sz w:val="24"/>
           <w:szCs w:val="24"/>
         </w:rPr>
-        <w:t>.</w:t>
-      </w:r>
-    </w:p>
-    <w:p>
-      <w:pPr>
-        <w:ind w:right="-427"/>
-        <w:jc w:val="both"/>
-        <w:rPr>
-          <w:rFonts w:ascii="Times New Roman" w:hAnsi="Times New Roman" w:cs="Times New Roman"/>
-          <w:sz w:val="24"/>
-          <w:szCs w:val="24"/>
-        </w:rPr>
-      </w:pPr>
-      <w:r>
-        <w:rPr>
-          <w:rFonts w:ascii="Times New Roman" w:hAnsi="Times New Roman" w:cs="Times New Roman"/>
-          <w:sz w:val="24"/>
-          <w:szCs w:val="24"/>
-        </w:rPr>
-        <w:t>Molte applicazioni embedded operano su tipi di dati che sono considerevolmente più piccoli della dimensione di parola del processore (ad esempio i dati RBG). Un'ALU ampia viene suddivisa in fette più st</w:t>
-      </w:r>
-      <w:r>
-        <w:rPr>
-          <w:rFonts w:ascii="Times New Roman" w:hAnsi="Times New Roman" w:cs="Times New Roman"/>
-          <w:sz w:val="24"/>
-          <w:szCs w:val="24"/>
-        </w:rPr>
-        <w:t>r</w:t>
-      </w:r>
-      <w:r>
-        <w:rPr>
-          <w:rFonts w:ascii="Times New Roman" w:hAnsi="Times New Roman" w:cs="Times New Roman"/>
-          <w:sz w:val="24"/>
-          <w:szCs w:val="24"/>
-        </w:rPr>
-        <w:t xml:space="preserve">ette che consentono di eseguire simultaneamente operazioni aritmetiche o logiche su parole più piccole. Intel ha introdotto il parallelismo delle </w:t>
-      </w:r>
-      <w:r>
-        <w:rPr>
-          <w:rFonts w:ascii="Times New Roman" w:hAnsi="Times New Roman" w:cs="Times New Roman"/>
-          <w:sz w:val="24"/>
-          <w:szCs w:val="24"/>
-        </w:rPr>
-        <w:t>sotto parole</w:t>
-      </w:r>
-      <w:r>
-        <w:rPr>
-          <w:rFonts w:ascii="Times New Roman" w:hAnsi="Times New Roman" w:cs="Times New Roman"/>
-          <w:sz w:val="24"/>
-          <w:szCs w:val="24"/>
-        </w:rPr>
-        <w:t xml:space="preserve"> nel processore generico Pentium, ampiamente utilizzato, e ha chiamato questa tecnologia MMX. Tecniche simili sono state introdotte da Sun </w:t>
-      </w:r>
-      <w:proofErr w:type="spellStart"/>
-      <w:r>
-        <w:rPr>
-          <w:rFonts w:ascii="Times New Roman" w:hAnsi="Times New Roman" w:cs="Times New Roman"/>
-          <w:sz w:val="24"/>
-          <w:szCs w:val="24"/>
-        </w:rPr>
-        <w:t>Microsystems</w:t>
-      </w:r>
-      <w:proofErr w:type="spellEnd"/>
-      <w:r>
-        <w:rPr>
-          <w:rFonts w:ascii="Times New Roman" w:hAnsi="Times New Roman" w:cs="Times New Roman"/>
-          <w:sz w:val="24"/>
-          <w:szCs w:val="24"/>
-        </w:rPr>
-        <w:t xml:space="preserve"> per i processori Sparc e da Hewlett Packard per il processore PA RISC Molte architetture di processori progettati per applicazioni embedded, tra cui molti processori DSP, supportano anche il parallelismo </w:t>
-      </w:r>
-      <w:proofErr w:type="spellStart"/>
-      <w:r>
-        <w:rPr>
-          <w:rFonts w:ascii="Times New Roman" w:hAnsi="Times New Roman" w:cs="Times New Roman"/>
-          <w:sz w:val="24"/>
-          <w:szCs w:val="24"/>
-        </w:rPr>
-        <w:t>subword</w:t>
-      </w:r>
-      <w:proofErr w:type="spellEnd"/>
-      <w:r>
-        <w:rPr>
-          <w:rFonts w:ascii="Times New Roman" w:hAnsi="Times New Roman" w:cs="Times New Roman"/>
-          <w:sz w:val="24"/>
-          <w:szCs w:val="24"/>
-        </w:rPr>
-        <w:t xml:space="preserve">. </w:t>
-      </w:r>
-      <w:r>
-        <w:rPr>
-          <w:rFonts w:ascii="Times New Roman" w:hAnsi="Times New Roman" w:cs="Times New Roman"/>
-          <w:sz w:val="24"/>
-          <w:szCs w:val="24"/>
-        </w:rPr>
-        <w:t>Un processore vettoriale è un processore in cui l'insieme di istruzioni comprende operazioni su più elementi di dati simultaneamente</w:t>
-      </w:r>
-      <w:r>
-        <w:rPr>
-          <w:rFonts w:ascii="Times New Roman" w:hAnsi="Times New Roman" w:cs="Times New Roman"/>
-          <w:sz w:val="24"/>
-          <w:szCs w:val="24"/>
-        </w:rPr>
-        <w:t>.</w:t>
-      </w:r>
-      <w:r>
-        <w:rPr>
-          <w:rFonts w:ascii="Times New Roman" w:hAnsi="Times New Roman" w:cs="Times New Roman"/>
-          <w:sz w:val="24"/>
-          <w:szCs w:val="24"/>
-        </w:rPr>
-        <w:t xml:space="preserve"> Il parallelismo di </w:t>
-      </w:r>
-      <w:proofErr w:type="spellStart"/>
-      <w:r>
-        <w:rPr>
-          <w:rFonts w:ascii="Times New Roman" w:hAnsi="Times New Roman" w:cs="Times New Roman"/>
-          <w:sz w:val="24"/>
-          <w:szCs w:val="24"/>
-        </w:rPr>
-        <w:t>sottoparole</w:t>
-      </w:r>
-      <w:proofErr w:type="spellEnd"/>
-      <w:r>
-        <w:rPr>
-          <w:rFonts w:ascii="Times New Roman" w:hAnsi="Times New Roman" w:cs="Times New Roman"/>
-          <w:sz w:val="24"/>
-          <w:szCs w:val="24"/>
-        </w:rPr>
-        <w:t xml:space="preserve"> è una forma particolare di elaborazione vettoriale.</w:t>
-      </w:r>
-    </w:p>
-    <w:p>
-      <w:pPr>
-        <w:ind w:right="-427"/>
-        <w:jc w:val="both"/>
-        <w:rPr>
-          <w:rFonts w:ascii="Times New Roman" w:hAnsi="Times New Roman" w:cs="Times New Roman"/>
-          <w:sz w:val="24"/>
-          <w:szCs w:val="24"/>
-        </w:rPr>
-      </w:pPr>
-    </w:p>
-    <w:p>
-      <w:pPr>
-        <w:ind w:right="-427"/>
-        <w:jc w:val="both"/>
+      </w:pPr>
+      <w:r>
         <w:rPr>
           <w:rFonts w:ascii="Times New Roman" w:hAnsi="Times New Roman" w:cs="Times New Roman"/>
           <w:b/>
@@ -8370,8 +8868,91 @@
           <w:sz w:val="24"/>
           <w:szCs w:val="24"/>
         </w:rPr>
-      </w:pPr>
-      <w:r>
+        <w:t>Superscalar processors</w:t>
+      </w:r>
+    </w:p>
+    <w:p>
+      <w:pPr>
+        <w:ind w:right="-427"/>
+        <w:jc w:val="both"/>
+        <w:rPr>
+          <w:rFonts w:ascii="Times New Roman" w:hAnsi="Times New Roman" w:cs="Times New Roman"/>
+          <w:sz w:val="24"/>
+          <w:szCs w:val="24"/>
+        </w:rPr>
+      </w:pPr>
+      <w:r>
+        <w:rPr>
+          <w:rFonts w:ascii="Times New Roman" w:hAnsi="Times New Roman" w:cs="Times New Roman"/>
+          <w:sz w:val="24"/>
+          <w:szCs w:val="24"/>
+        </w:rPr>
+        <w:t xml:space="preserve">Utilizzano set di istruzioni sequenziali abbastanza convenzionali, ma l'hardware può </w:t>
+      </w:r>
+      <w:r>
+        <w:rPr>
+          <w:rFonts w:ascii="Times New Roman" w:hAnsi="Times New Roman" w:cs="Times New Roman"/>
+          <w:sz w:val="24"/>
+          <w:szCs w:val="24"/>
+        </w:rPr>
+        <w:t xml:space="preserve">dividere </w:t>
+      </w:r>
+      <w:r>
+        <w:rPr>
+          <w:rFonts w:ascii="Times New Roman" w:hAnsi="Times New Roman" w:cs="Times New Roman"/>
+          <w:sz w:val="24"/>
+          <w:szCs w:val="24"/>
+        </w:rPr>
+        <w:t xml:space="preserve">istruzioni multiple a unità hardware distinte, quando rileva che tale simultanea non modificherà il comportamento del programma. L'esecuzione del programma è identica a quella che avrebbe avuto se fosse stata eseguita in sequenza. Questi processori supportano anche l'esecuzione fuori ordine, in cui le istruzioni più avanti </w:t>
+      </w:r>
+      <w:r>
+        <w:rPr>
+          <w:rFonts w:ascii="Times New Roman" w:hAnsi="Times New Roman" w:cs="Times New Roman"/>
+          <w:sz w:val="24"/>
+          <w:szCs w:val="24"/>
+        </w:rPr>
+        <w:lastRenderedPageBreak/>
+        <w:t xml:space="preserve">nel flusso vengono eseguite prima di quelle precedenti. I processori superscalari presentano uno svantaggio significativo per i sistemi embedded, ovvero che i tempi di esecuzione possono essere estremamente difficili da prevedere, e nel contesto del multitasking (interrupt e </w:t>
+      </w:r>
+      <w:proofErr w:type="spellStart"/>
+      <w:r>
+        <w:rPr>
+          <w:rFonts w:ascii="Times New Roman" w:hAnsi="Times New Roman" w:cs="Times New Roman"/>
+          <w:sz w:val="24"/>
+          <w:szCs w:val="24"/>
+        </w:rPr>
+        <w:t>thread</w:t>
+      </w:r>
+      <w:proofErr w:type="spellEnd"/>
+      <w:r>
+        <w:rPr>
+          <w:rFonts w:ascii="Times New Roman" w:hAnsi="Times New Roman" w:cs="Times New Roman"/>
+          <w:sz w:val="24"/>
+          <w:szCs w:val="24"/>
+        </w:rPr>
+        <w:t>), possono anche non essere ripetibili. I tempi di esecuzione possono essere molto sensibili all'esatta tempistica degli interrupt, in quanto piccole variazioni di tale tempistica possono avere grandi effetti</w:t>
+      </w:r>
+      <w:r>
+        <w:rPr>
+          <w:rFonts w:ascii="Times New Roman" w:hAnsi="Times New Roman" w:cs="Times New Roman"/>
+          <w:sz w:val="24"/>
+          <w:szCs w:val="24"/>
+        </w:rPr>
+        <w:t xml:space="preserve"> </w:t>
+      </w:r>
+      <w:r>
+        <w:rPr>
+          <w:rFonts w:ascii="Times New Roman" w:hAnsi="Times New Roman" w:cs="Times New Roman"/>
+          <w:sz w:val="24"/>
+          <w:szCs w:val="24"/>
+        </w:rPr>
+        <w:t>sui tempi di esecuzione dei programmi.</w:t>
+      </w:r>
+    </w:p>
+    <w:p>
+      <w:pPr>
+        <w:ind w:right="-427"/>
+        <w:jc w:val="both"/>
         <w:rPr>
           <w:rFonts w:ascii="Times New Roman" w:hAnsi="Times New Roman" w:cs="Times New Roman"/>
           <w:b/>
@@ -8379,9 +8960,12 @@
           <w:sz w:val="24"/>
           <w:szCs w:val="24"/>
         </w:rPr>
-        <w:t>Superscalar processors</w:t>
-      </w:r>
-      <w:r>
+      </w:pPr>
+    </w:p>
+    <w:p>
+      <w:pPr>
+        <w:ind w:right="-427"/>
+        <w:jc w:val="both"/>
         <w:rPr>
           <w:rFonts w:ascii="Times New Roman" w:hAnsi="Times New Roman" w:cs="Times New Roman"/>
           <w:b/>
@@ -8389,91 +8973,9 @@
           <w:sz w:val="24"/>
           <w:szCs w:val="24"/>
         </w:rPr>
-        <w:t>.</w:t>
-      </w:r>
-    </w:p>
-    <w:p>
-      <w:pPr>
-        <w:ind w:right="-427"/>
-        <w:jc w:val="both"/>
-        <w:rPr>
-          <w:rFonts w:ascii="Times New Roman" w:hAnsi="Times New Roman" w:cs="Times New Roman"/>
-          <w:sz w:val="24"/>
-          <w:szCs w:val="24"/>
-        </w:rPr>
-      </w:pPr>
-      <w:r>
-        <w:rPr>
-          <w:rFonts w:ascii="Times New Roman" w:hAnsi="Times New Roman" w:cs="Times New Roman"/>
-          <w:sz w:val="24"/>
-          <w:szCs w:val="24"/>
-        </w:rPr>
-        <w:t xml:space="preserve">Utilizzano set di istruzioni sequenziali abbastanza convenzionali, ma l'hardware può </w:t>
-      </w:r>
-      <w:r>
-        <w:rPr>
-          <w:rFonts w:ascii="Times New Roman" w:hAnsi="Times New Roman" w:cs="Times New Roman"/>
-          <w:sz w:val="24"/>
-          <w:szCs w:val="24"/>
-        </w:rPr>
-        <w:t xml:space="preserve">dividere </w:t>
-      </w:r>
-      <w:r>
-        <w:rPr>
-          <w:rFonts w:ascii="Times New Roman" w:hAnsi="Times New Roman" w:cs="Times New Roman"/>
-          <w:sz w:val="24"/>
-          <w:szCs w:val="24"/>
-        </w:rPr>
-        <w:t xml:space="preserve">istruzioni multiple a unità hardware distinte, quando rileva che tale simultanea non modificherà il comportamento del programma. L'esecuzione del programma è identica a quella che avrebbe avuto se fosse stata eseguita in sequenza. Questi processori supportano anche l'esecuzione fuori ordine, in cui le istruzioni più avanti </w:t>
-      </w:r>
-      <w:r>
-        <w:rPr>
-          <w:rFonts w:ascii="Times New Roman" w:hAnsi="Times New Roman" w:cs="Times New Roman"/>
-          <w:sz w:val="24"/>
-          <w:szCs w:val="24"/>
-        </w:rPr>
-        <w:lastRenderedPageBreak/>
-        <w:t xml:space="preserve">nel flusso vengono eseguite prima di quelle precedenti. I processori superscalari presentano uno svantaggio significativo per i sistemi embedded, ovvero che i tempi di esecuzione possono essere estremamente difficili da prevedere, e nel contesto del multitasking (interrupt e </w:t>
-      </w:r>
+      </w:pPr>
       <w:proofErr w:type="spellStart"/>
       <w:r>
-        <w:rPr>
-          <w:rFonts w:ascii="Times New Roman" w:hAnsi="Times New Roman" w:cs="Times New Roman"/>
-          <w:sz w:val="24"/>
-          <w:szCs w:val="24"/>
-        </w:rPr>
-        <w:t>thread</w:t>
-      </w:r>
-      <w:proofErr w:type="spellEnd"/>
-      <w:r>
-        <w:rPr>
-          <w:rFonts w:ascii="Times New Roman" w:hAnsi="Times New Roman" w:cs="Times New Roman"/>
-          <w:sz w:val="24"/>
-          <w:szCs w:val="24"/>
-        </w:rPr>
-        <w:t>), possono anche non essere ripetibili. I tempi di esecuzione possono essere molto sensibili all'esatta tempistica degli interrupt, in quanto piccole variazioni di tale tempistica possono avere grandi effetti</w:t>
-      </w:r>
-      <w:r>
-        <w:rPr>
-          <w:rFonts w:ascii="Times New Roman" w:hAnsi="Times New Roman" w:cs="Times New Roman"/>
-          <w:sz w:val="24"/>
-          <w:szCs w:val="24"/>
-        </w:rPr>
-        <w:t xml:space="preserve"> </w:t>
-      </w:r>
-      <w:r>
-        <w:rPr>
-          <w:rFonts w:ascii="Times New Roman" w:hAnsi="Times New Roman" w:cs="Times New Roman"/>
-          <w:sz w:val="24"/>
-          <w:szCs w:val="24"/>
-        </w:rPr>
-        <w:t>sui tempi di esecuzione dei programmi.</w:t>
-      </w:r>
-    </w:p>
-    <w:p>
-      <w:pPr>
-        <w:ind w:right="-427"/>
-        <w:jc w:val="both"/>
         <w:rPr>
           <w:rFonts w:ascii="Times New Roman" w:hAnsi="Times New Roman" w:cs="Times New Roman"/>
           <w:b/>
@@ -8481,12 +8983,10 @@
           <w:sz w:val="24"/>
           <w:szCs w:val="24"/>
         </w:rPr>
-      </w:pPr>
-    </w:p>
-    <w:p>
-      <w:pPr>
-        <w:ind w:right="-427"/>
-        <w:jc w:val="both"/>
+        <w:t>Very</w:t>
+      </w:r>
+      <w:proofErr w:type="spellEnd"/>
+      <w:r>
         <w:rPr>
           <w:rFonts w:ascii="Times New Roman" w:hAnsi="Times New Roman" w:cs="Times New Roman"/>
           <w:b/>
@@ -8494,7 +8994,8 @@
           <w:sz w:val="24"/>
           <w:szCs w:val="24"/>
         </w:rPr>
-      </w:pPr>
+        <w:t xml:space="preserve"> Long </w:t>
+      </w:r>
       <w:proofErr w:type="spellStart"/>
       <w:r>
         <w:rPr>
@@ -8504,7 +9005,7 @@
           <w:sz w:val="24"/>
           <w:szCs w:val="24"/>
         </w:rPr>
-        <w:t>Very</w:t>
+        <w:t>Instruction</w:t>
       </w:r>
       <w:proofErr w:type="spellEnd"/>
       <w:r>
@@ -8515,7 +9016,7 @@
           <w:sz w:val="24"/>
           <w:szCs w:val="24"/>
         </w:rPr>
-        <w:t xml:space="preserve"> Long </w:t>
+        <w:t xml:space="preserve"> Word (VLIW) </w:t>
       </w:r>
       <w:proofErr w:type="spellStart"/>
       <w:r>
@@ -8526,29 +9027,9 @@
           <w:sz w:val="24"/>
           <w:szCs w:val="24"/>
         </w:rPr>
-        <w:t>Instruction</w:t>
+        <w:t>architectures</w:t>
       </w:r>
       <w:proofErr w:type="spellEnd"/>
-      <w:r>
-        <w:rPr>
-          <w:rFonts w:ascii="Times New Roman" w:hAnsi="Times New Roman" w:cs="Times New Roman"/>
-          <w:b/>
-          <w:bCs/>
-          <w:sz w:val="24"/>
-          <w:szCs w:val="24"/>
-        </w:rPr>
-        <w:t xml:space="preserve"> Word (VLIW) architectures</w:t>
-      </w:r>
-      <w:r>
-        <w:rPr>
-          <w:rFonts w:ascii="Times New Roman" w:hAnsi="Times New Roman" w:cs="Times New Roman"/>
-          <w:b/>
-          <w:bCs/>
-          <w:sz w:val="24"/>
-          <w:szCs w:val="24"/>
-        </w:rPr>
-        <w:t>.</w:t>
-      </w:r>
     </w:p>
     <w:p>
       <w:pPr>
@@ -9053,16 +9534,6 @@
           <w:szCs w:val="24"/>
         </w:rPr>
         <w:t>-Point Numbers</w:t>
-      </w:r>
-      <w:r>
-        <w:rPr>
-          <w:rFonts w:ascii="Times New Roman" w:hAnsi="Times New Roman" w:cs="Times New Roman"/>
-          <w:b/>
-          <w:bCs/>
-          <w:sz w:val="24"/>
-          <w:szCs w:val="24"/>
-        </w:rPr>
-        <w:t>.</w:t>
       </w:r>
     </w:p>
     <w:p>
@@ -9665,17 +10136,6 @@
     <w:p>
       <w:pPr>
         <w:ind w:right="-427"/>
-        <w:jc w:val="both"/>
-        <w:rPr>
-          <w:rFonts w:ascii="Times New Roman" w:hAnsi="Times New Roman" w:cs="Times New Roman"/>
-          <w:sz w:val="24"/>
-          <w:szCs w:val="24"/>
-        </w:rPr>
-      </w:pPr>
-    </w:p>
-    <w:p>
-      <w:pPr>
-        <w:ind w:right="-427"/>
         <w:jc w:val="center"/>
         <w:rPr>
           <w:rFonts w:ascii="Times New Roman" w:hAnsi="Times New Roman" w:cs="Times New Roman"/>
@@ -9725,6 +10185,1497 @@
             </a:graphic>
           </wp:inline>
         </w:drawing>
+      </w:r>
+    </w:p>
+    <w:p>
+      <w:pPr>
+        <w:ind w:right="-427"/>
+        <w:jc w:val="center"/>
+        <w:rPr>
+          <w:rFonts w:ascii="Times New Roman" w:hAnsi="Times New Roman" w:cs="Times New Roman"/>
+          <w:b/>
+          <w:bCs/>
+          <w:sz w:val="40"/>
+          <w:szCs w:val="40"/>
+        </w:rPr>
+      </w:pPr>
+    </w:p>
+    <w:p>
+      <w:pPr>
+        <w:ind w:right="-427"/>
+        <w:jc w:val="center"/>
+        <w:rPr>
+          <w:rFonts w:ascii="Times New Roman" w:hAnsi="Times New Roman" w:cs="Times New Roman"/>
+          <w:b/>
+          <w:bCs/>
+          <w:sz w:val="40"/>
+          <w:szCs w:val="40"/>
+        </w:rPr>
+      </w:pPr>
+      <w:r>
+        <w:rPr>
+          <w:rFonts w:ascii="Times New Roman" w:hAnsi="Times New Roman" w:cs="Times New Roman"/>
+          <w:b/>
+          <w:bCs/>
+          <w:sz w:val="40"/>
+          <w:szCs w:val="40"/>
+        </w:rPr>
+        <w:t>Memory A</w:t>
+      </w:r>
+      <w:r>
+        <w:rPr>
+          <w:rFonts w:ascii="Times New Roman" w:hAnsi="Times New Roman" w:cs="Times New Roman"/>
+          <w:b/>
+          <w:bCs/>
+          <w:sz w:val="40"/>
+          <w:szCs w:val="40"/>
+        </w:rPr>
+        <w:t>rchitectures</w:t>
+      </w:r>
+    </w:p>
+    <w:p>
+      <w:pPr>
+        <w:ind w:right="-427"/>
+        <w:jc w:val="both"/>
+        <w:rPr>
+          <w:rFonts w:ascii="Times New Roman" w:hAnsi="Times New Roman" w:cs="Times New Roman"/>
+          <w:sz w:val="24"/>
+          <w:szCs w:val="24"/>
+        </w:rPr>
+      </w:pPr>
+      <w:r>
+        <w:rPr>
+          <w:rFonts w:ascii="Times New Roman" w:hAnsi="Times New Roman" w:cs="Times New Roman"/>
+          <w:sz w:val="24"/>
+          <w:szCs w:val="24"/>
+        </w:rPr>
+        <w:t>Nei sistemi embedded, i problemi di memoria sono molto importanti. La scelta delle tecnologie di memoria</w:t>
+      </w:r>
+      <w:r>
+        <w:rPr>
+          <w:rFonts w:ascii="Times New Roman" w:hAnsi="Times New Roman" w:cs="Times New Roman"/>
+          <w:sz w:val="24"/>
+          <w:szCs w:val="24"/>
+        </w:rPr>
+        <w:t xml:space="preserve"> </w:t>
+      </w:r>
+      <w:r>
+        <w:rPr>
+          <w:rFonts w:ascii="Times New Roman" w:hAnsi="Times New Roman" w:cs="Times New Roman"/>
+          <w:sz w:val="24"/>
+          <w:szCs w:val="24"/>
+        </w:rPr>
+        <w:t>hanno conseguenze importanti per il progettista del sistema. Ad esempio, un programmatore potrebbe doversi preoccupare della persistenza dei dati quando si spegne l'alimentazione o si entra in una modalità di standby a risparmio energetico. Una memoria il cui contenuto viene perso quando viene tolta l'alimentazione si chiama</w:t>
+      </w:r>
+      <w:r>
+        <w:rPr>
+          <w:rFonts w:ascii="Times New Roman" w:hAnsi="Times New Roman" w:cs="Times New Roman"/>
+          <w:sz w:val="24"/>
+          <w:szCs w:val="24"/>
+        </w:rPr>
+        <w:t xml:space="preserve"> </w:t>
+      </w:r>
+      <w:r>
+        <w:rPr>
+          <w:rFonts w:ascii="Times New Roman" w:hAnsi="Times New Roman" w:cs="Times New Roman"/>
+          <w:sz w:val="24"/>
+          <w:szCs w:val="24"/>
+        </w:rPr>
+        <w:t>memoria volatile. In questa sezione vengono illustrate alcune delle tecnologie disponibili e i loro</w:t>
+      </w:r>
+      <w:r>
+        <w:rPr>
+          <w:rFonts w:ascii="Times New Roman" w:hAnsi="Times New Roman" w:cs="Times New Roman"/>
+          <w:sz w:val="24"/>
+          <w:szCs w:val="24"/>
+        </w:rPr>
+        <w:t xml:space="preserve"> </w:t>
+      </w:r>
+      <w:r>
+        <w:rPr>
+          <w:rFonts w:ascii="Times New Roman" w:hAnsi="Times New Roman" w:cs="Times New Roman"/>
+          <w:sz w:val="24"/>
+          <w:szCs w:val="24"/>
+        </w:rPr>
+        <w:t>relativi compromessi.</w:t>
+      </w:r>
+    </w:p>
+    <w:p>
+      <w:pPr>
+        <w:ind w:right="-427"/>
+        <w:jc w:val="both"/>
+        <w:rPr>
+          <w:rFonts w:ascii="Times New Roman" w:hAnsi="Times New Roman" w:cs="Times New Roman"/>
+          <w:b/>
+          <w:bCs/>
+          <w:sz w:val="24"/>
+          <w:szCs w:val="24"/>
+        </w:rPr>
+      </w:pPr>
+      <w:r>
+        <w:rPr>
+          <w:rFonts w:ascii="Times New Roman" w:hAnsi="Times New Roman" w:cs="Times New Roman"/>
+          <w:b/>
+          <w:bCs/>
+          <w:sz w:val="24"/>
+          <w:szCs w:val="24"/>
+        </w:rPr>
+        <w:t>RAM</w:t>
+      </w:r>
+    </w:p>
+    <w:p>
+      <w:pPr>
+        <w:ind w:right="-427"/>
+        <w:jc w:val="both"/>
+        <w:rPr>
+          <w:rFonts w:ascii="Times New Roman" w:hAnsi="Times New Roman" w:cs="Times New Roman"/>
+          <w:sz w:val="24"/>
+          <w:szCs w:val="24"/>
+        </w:rPr>
+      </w:pPr>
+      <w:r>
+        <w:rPr>
+          <w:rFonts w:ascii="Times New Roman" w:hAnsi="Times New Roman" w:cs="Times New Roman"/>
+          <w:sz w:val="24"/>
+          <w:szCs w:val="24"/>
+        </w:rPr>
+        <w:t>Oltre al file di registro, un microcomputer include in genere una certa quantità di RAM (memoria ad accesso casuale)</w:t>
+      </w:r>
+      <w:r>
+        <w:rPr>
+          <w:rFonts w:ascii="Times New Roman" w:hAnsi="Times New Roman" w:cs="Times New Roman"/>
+          <w:sz w:val="24"/>
+          <w:szCs w:val="24"/>
+        </w:rPr>
+        <w:t xml:space="preserve"> </w:t>
+      </w:r>
+      <w:r>
+        <w:rPr>
+          <w:rFonts w:ascii="Times New Roman" w:hAnsi="Times New Roman" w:cs="Times New Roman"/>
+          <w:sz w:val="24"/>
+          <w:szCs w:val="24"/>
+        </w:rPr>
+        <w:t>che è una memoria in cui singoli elementi (byte o parole)</w:t>
+      </w:r>
+      <w:r>
+        <w:rPr>
+          <w:rFonts w:ascii="Times New Roman" w:hAnsi="Times New Roman" w:cs="Times New Roman"/>
+          <w:sz w:val="24"/>
+          <w:szCs w:val="24"/>
+        </w:rPr>
+        <w:t xml:space="preserve"> </w:t>
+      </w:r>
+      <w:r>
+        <w:rPr>
+          <w:rFonts w:ascii="Times New Roman" w:hAnsi="Times New Roman" w:cs="Times New Roman"/>
+          <w:sz w:val="24"/>
+          <w:szCs w:val="24"/>
+        </w:rPr>
+        <w:t>possono essere scritti e letti uno alla volta in modo relativamente veloce. La SRAM (RAM statica) è più veloce</w:t>
+      </w:r>
+      <w:r>
+        <w:rPr>
+          <w:rFonts w:ascii="Times New Roman" w:hAnsi="Times New Roman" w:cs="Times New Roman"/>
+          <w:sz w:val="24"/>
+          <w:szCs w:val="24"/>
+        </w:rPr>
+        <w:t xml:space="preserve"> </w:t>
+      </w:r>
+      <w:r>
+        <w:rPr>
+          <w:rFonts w:ascii="Times New Roman" w:hAnsi="Times New Roman" w:cs="Times New Roman"/>
+          <w:sz w:val="24"/>
+          <w:szCs w:val="24"/>
+        </w:rPr>
+        <w:t>della DRAM (RAM dinamica), ma è anche più grande (ogni bit occupa un'area maggiore del silicio).</w:t>
+      </w:r>
+      <w:r>
+        <w:rPr>
+          <w:rFonts w:ascii="Times New Roman" w:hAnsi="Times New Roman" w:cs="Times New Roman"/>
+          <w:sz w:val="24"/>
+          <w:szCs w:val="24"/>
+        </w:rPr>
+        <w:t xml:space="preserve"> </w:t>
+      </w:r>
+      <w:r>
+        <w:rPr>
+          <w:rFonts w:ascii="Times New Roman" w:hAnsi="Times New Roman" w:cs="Times New Roman"/>
+          <w:sz w:val="24"/>
+          <w:szCs w:val="24"/>
+        </w:rPr>
+        <w:t xml:space="preserve">La DRAM conserva i dati solo per un breve periodo di </w:t>
+      </w:r>
+      <w:proofErr w:type="gramStart"/>
+      <w:r>
+        <w:rPr>
+          <w:rFonts w:ascii="Times New Roman" w:hAnsi="Times New Roman" w:cs="Times New Roman"/>
+          <w:sz w:val="24"/>
+          <w:szCs w:val="24"/>
+        </w:rPr>
+        <w:t>tempo,</w:t>
+      </w:r>
+      <w:r>
+        <w:rPr>
+          <w:rFonts w:ascii="Times New Roman" w:hAnsi="Times New Roman" w:cs="Times New Roman"/>
+          <w:sz w:val="24"/>
+          <w:szCs w:val="24"/>
+        </w:rPr>
+        <w:t xml:space="preserve"> </w:t>
+      </w:r>
+      <w:r>
+        <w:rPr>
+          <w:rFonts w:ascii="Times New Roman" w:hAnsi="Times New Roman" w:cs="Times New Roman"/>
+          <w:sz w:val="24"/>
+          <w:szCs w:val="24"/>
+        </w:rPr>
+        <w:t>quindi</w:t>
+      </w:r>
+      <w:proofErr w:type="gramEnd"/>
+      <w:r>
+        <w:rPr>
+          <w:rFonts w:ascii="Times New Roman" w:hAnsi="Times New Roman" w:cs="Times New Roman"/>
+          <w:sz w:val="24"/>
+          <w:szCs w:val="24"/>
+        </w:rPr>
+        <w:t xml:space="preserve"> ogni posizione di memoria deve essere periodicamente aggiornata.</w:t>
+      </w:r>
+      <w:r>
+        <w:rPr>
+          <w:rFonts w:ascii="Times New Roman" w:hAnsi="Times New Roman" w:cs="Times New Roman"/>
+          <w:sz w:val="24"/>
+          <w:szCs w:val="24"/>
+        </w:rPr>
+        <w:t xml:space="preserve"> </w:t>
+      </w:r>
+      <w:r>
+        <w:rPr>
+          <w:rFonts w:ascii="Times New Roman" w:hAnsi="Times New Roman" w:cs="Times New Roman"/>
+          <w:sz w:val="24"/>
+          <w:szCs w:val="24"/>
+        </w:rPr>
+        <w:t>La SRAM conserva i dati per tutto il tempo in cui viene mantenuta l'alimentazione. Entrambi i tipi di memoria</w:t>
+      </w:r>
+      <w:r>
+        <w:rPr>
+          <w:rFonts w:ascii="Times New Roman" w:hAnsi="Times New Roman" w:cs="Times New Roman"/>
+          <w:sz w:val="24"/>
+          <w:szCs w:val="24"/>
+        </w:rPr>
+        <w:t xml:space="preserve"> </w:t>
+      </w:r>
+      <w:r>
+        <w:rPr>
+          <w:rFonts w:ascii="Times New Roman" w:hAnsi="Times New Roman" w:cs="Times New Roman"/>
+          <w:sz w:val="24"/>
+          <w:szCs w:val="24"/>
+        </w:rPr>
+        <w:t>perdono il loro contenuto in caso di interruzione dell'alimentazione, quindi entrambe sono memorie volatili, anche se probabilmente la DRAM</w:t>
+      </w:r>
+      <w:r>
+        <w:rPr>
+          <w:rFonts w:ascii="Times New Roman" w:hAnsi="Times New Roman" w:cs="Times New Roman"/>
+          <w:sz w:val="24"/>
+          <w:szCs w:val="24"/>
+        </w:rPr>
+        <w:t xml:space="preserve"> </w:t>
+      </w:r>
+      <w:r>
+        <w:rPr>
+          <w:rFonts w:ascii="Times New Roman" w:hAnsi="Times New Roman" w:cs="Times New Roman"/>
+          <w:sz w:val="24"/>
+          <w:szCs w:val="24"/>
+        </w:rPr>
+        <w:t>è più volatile della SRAM perché perde il suo contenuto anche se viene mantenuta l'alimentazione.</w:t>
+      </w:r>
+      <w:r>
+        <w:rPr>
+          <w:rFonts w:ascii="Times New Roman" w:hAnsi="Times New Roman" w:cs="Times New Roman"/>
+          <w:sz w:val="24"/>
+          <w:szCs w:val="24"/>
+        </w:rPr>
+        <w:t xml:space="preserve"> </w:t>
+      </w:r>
+      <w:r>
+        <w:rPr>
+          <w:rFonts w:ascii="Times New Roman" w:hAnsi="Times New Roman" w:cs="Times New Roman"/>
+          <w:sz w:val="24"/>
+          <w:szCs w:val="24"/>
+        </w:rPr>
+        <w:t>La maggior parte dei sistemi informatici embedded include una memoria SRAM. Molti includono anche una DRAM</w:t>
+      </w:r>
+      <w:r>
+        <w:rPr>
+          <w:rFonts w:ascii="Times New Roman" w:hAnsi="Times New Roman" w:cs="Times New Roman"/>
+          <w:sz w:val="24"/>
+          <w:szCs w:val="24"/>
+        </w:rPr>
+        <w:t xml:space="preserve"> </w:t>
+      </w:r>
+      <w:r>
+        <w:rPr>
+          <w:rFonts w:ascii="Times New Roman" w:hAnsi="Times New Roman" w:cs="Times New Roman"/>
+          <w:sz w:val="24"/>
+          <w:szCs w:val="24"/>
+        </w:rPr>
+        <w:t>perché può essere poco pratico fornire una quantità di memoria sufficiente con la sola tecnologia SRAM. A</w:t>
+      </w:r>
+      <w:r>
+        <w:rPr>
+          <w:rFonts w:ascii="Times New Roman" w:hAnsi="Times New Roman" w:cs="Times New Roman"/>
+          <w:sz w:val="24"/>
+          <w:szCs w:val="24"/>
+        </w:rPr>
+        <w:t xml:space="preserve"> </w:t>
+      </w:r>
+      <w:r>
+        <w:rPr>
+          <w:rFonts w:ascii="Times New Roman" w:hAnsi="Times New Roman" w:cs="Times New Roman"/>
+          <w:sz w:val="24"/>
+          <w:szCs w:val="24"/>
+        </w:rPr>
+        <w:t>un programmatore che si preoccupa del tempo di esecuzione di un programma deve sapere se gli indirizzi di memoria a cui si accede sono mappati su SRAM o DRAM. Inoltre, il ciclo di refresh della DRAM può introdurre una variabilità nei tempi di accesso, perché la DRAM può essere impegnata in un refresh</w:t>
+      </w:r>
+      <w:r>
+        <w:rPr>
+          <w:rFonts w:ascii="Times New Roman" w:hAnsi="Times New Roman" w:cs="Times New Roman"/>
+          <w:sz w:val="24"/>
+          <w:szCs w:val="24"/>
+        </w:rPr>
+        <w:t xml:space="preserve"> </w:t>
+      </w:r>
+      <w:r>
+        <w:rPr>
+          <w:rFonts w:ascii="Times New Roman" w:hAnsi="Times New Roman" w:cs="Times New Roman"/>
+          <w:sz w:val="24"/>
+          <w:szCs w:val="24"/>
+        </w:rPr>
+        <w:t>nel momento in cui viene richiesto l'accesso. Inoltre, lo storico degli accessi</w:t>
+      </w:r>
+      <w:r>
+        <w:rPr>
+          <w:rFonts w:ascii="Times New Roman" w:hAnsi="Times New Roman" w:cs="Times New Roman"/>
+          <w:sz w:val="24"/>
+          <w:szCs w:val="24"/>
+        </w:rPr>
+        <w:t xml:space="preserve"> </w:t>
+      </w:r>
+      <w:r>
+        <w:rPr>
+          <w:rFonts w:ascii="Times New Roman" w:hAnsi="Times New Roman" w:cs="Times New Roman"/>
+          <w:sz w:val="24"/>
+          <w:szCs w:val="24"/>
+        </w:rPr>
+        <w:t>può influire sui tempi di accesso. Il tempo necessario per accedere a un indirizzo di memoria</w:t>
+      </w:r>
+      <w:r>
+        <w:rPr>
+          <w:rFonts w:ascii="Times New Roman" w:hAnsi="Times New Roman" w:cs="Times New Roman"/>
+          <w:sz w:val="24"/>
+          <w:szCs w:val="24"/>
+        </w:rPr>
+        <w:t xml:space="preserve"> </w:t>
+      </w:r>
+      <w:r>
+        <w:rPr>
+          <w:rFonts w:ascii="Times New Roman" w:hAnsi="Times New Roman" w:cs="Times New Roman"/>
+          <w:sz w:val="24"/>
+          <w:szCs w:val="24"/>
+        </w:rPr>
+        <w:t>può dipendere dall'ultimo indirizzo di memoria a cui si è acceduto.</w:t>
+      </w:r>
+      <w:r>
+        <w:rPr>
+          <w:rFonts w:ascii="Times New Roman" w:hAnsi="Times New Roman" w:cs="Times New Roman"/>
+          <w:sz w:val="24"/>
+          <w:szCs w:val="24"/>
+        </w:rPr>
+        <w:t xml:space="preserve"> </w:t>
+      </w:r>
+      <w:r>
+        <w:rPr>
+          <w:rFonts w:ascii="Times New Roman" w:hAnsi="Times New Roman" w:cs="Times New Roman"/>
+          <w:sz w:val="24"/>
+          <w:szCs w:val="24"/>
+        </w:rPr>
+        <w:t>Il produttore di un chip di memoria DRAM specificherà che ogni locazione di memoria deve essere</w:t>
+      </w:r>
+      <w:r>
+        <w:rPr>
+          <w:rFonts w:ascii="Times New Roman" w:hAnsi="Times New Roman" w:cs="Times New Roman"/>
+          <w:sz w:val="24"/>
+          <w:szCs w:val="24"/>
+        </w:rPr>
+        <w:t xml:space="preserve"> </w:t>
+      </w:r>
+      <w:r>
+        <w:rPr>
+          <w:rFonts w:ascii="Times New Roman" w:hAnsi="Times New Roman" w:cs="Times New Roman"/>
+          <w:sz w:val="24"/>
+          <w:szCs w:val="24"/>
+        </w:rPr>
+        <w:t xml:space="preserve">aggiornata, ad esempio, ogni 64 </w:t>
+      </w:r>
+      <w:proofErr w:type="spellStart"/>
+      <w:r>
+        <w:rPr>
+          <w:rFonts w:ascii="Times New Roman" w:hAnsi="Times New Roman" w:cs="Times New Roman"/>
+          <w:sz w:val="24"/>
+          <w:szCs w:val="24"/>
+        </w:rPr>
+        <w:t>ms</w:t>
+      </w:r>
+      <w:proofErr w:type="spellEnd"/>
+      <w:r>
+        <w:rPr>
+          <w:rFonts w:ascii="Times New Roman" w:hAnsi="Times New Roman" w:cs="Times New Roman"/>
+          <w:sz w:val="24"/>
+          <w:szCs w:val="24"/>
+        </w:rPr>
+        <w:t>, e che un certo numero di locazioni (una "fila") viene aggiornato</w:t>
+      </w:r>
+      <w:r>
+        <w:rPr>
+          <w:rFonts w:ascii="Times New Roman" w:hAnsi="Times New Roman" w:cs="Times New Roman"/>
+          <w:sz w:val="24"/>
+          <w:szCs w:val="24"/>
+        </w:rPr>
+        <w:t xml:space="preserve"> </w:t>
+      </w:r>
+      <w:r>
+        <w:rPr>
+          <w:rFonts w:ascii="Times New Roman" w:hAnsi="Times New Roman" w:cs="Times New Roman"/>
+          <w:sz w:val="24"/>
+          <w:szCs w:val="24"/>
+        </w:rPr>
+        <w:t>insieme. Il semplice atto di leggere la memoria aggiornerà le posizioni lette (e le posizioni sulla stessa riga)</w:t>
+      </w:r>
+      <w:r>
+        <w:rPr>
+          <w:rFonts w:ascii="Times New Roman" w:hAnsi="Times New Roman" w:cs="Times New Roman"/>
+          <w:sz w:val="24"/>
+          <w:szCs w:val="24"/>
+        </w:rPr>
+        <w:t xml:space="preserve"> </w:t>
+      </w:r>
+      <w:r>
+        <w:rPr>
+          <w:rFonts w:ascii="Times New Roman" w:hAnsi="Times New Roman" w:cs="Times New Roman"/>
+          <w:sz w:val="24"/>
+          <w:szCs w:val="24"/>
+        </w:rPr>
+        <w:t>ma poiché le applicazioni non possono accedere a tutte le righe entro l'intervallo di tempo specificato, la DRAM deve essere</w:t>
+      </w:r>
+      <w:r>
+        <w:rPr>
+          <w:rFonts w:ascii="Times New Roman" w:hAnsi="Times New Roman" w:cs="Times New Roman"/>
+          <w:sz w:val="24"/>
+          <w:szCs w:val="24"/>
+        </w:rPr>
+        <w:t xml:space="preserve"> </w:t>
+      </w:r>
+      <w:r>
+        <w:rPr>
+          <w:rFonts w:ascii="Times New Roman" w:hAnsi="Times New Roman" w:cs="Times New Roman"/>
+          <w:sz w:val="24"/>
+          <w:szCs w:val="24"/>
+        </w:rPr>
+        <w:t>utilizzata con un controllore che garantisca che tutte le</w:t>
+      </w:r>
+      <w:r>
+        <w:rPr>
+          <w:rFonts w:ascii="Times New Roman" w:hAnsi="Times New Roman" w:cs="Times New Roman"/>
+          <w:sz w:val="24"/>
+          <w:szCs w:val="24"/>
+        </w:rPr>
+        <w:t xml:space="preserve"> </w:t>
+      </w:r>
+      <w:r>
+        <w:rPr>
+          <w:rFonts w:ascii="Times New Roman" w:hAnsi="Times New Roman" w:cs="Times New Roman"/>
+          <w:sz w:val="24"/>
+          <w:szCs w:val="24"/>
+        </w:rPr>
+        <w:t>locazioni vengano aggiornate con una frequenza sufficiente a conservare i dati. Il controller di memoria</w:t>
+      </w:r>
+      <w:r>
+        <w:rPr>
+          <w:rFonts w:ascii="Times New Roman" w:hAnsi="Times New Roman" w:cs="Times New Roman"/>
+          <w:sz w:val="24"/>
+          <w:szCs w:val="24"/>
+        </w:rPr>
+        <w:t xml:space="preserve"> </w:t>
+      </w:r>
+      <w:r>
+        <w:rPr>
+          <w:rFonts w:ascii="Times New Roman" w:hAnsi="Times New Roman" w:cs="Times New Roman"/>
+          <w:sz w:val="24"/>
+          <w:szCs w:val="24"/>
+        </w:rPr>
+        <w:t>stallerà gli accessi se la memoria è occupata da un refresh quando viene avviato l'accesso. Questo</w:t>
+      </w:r>
+      <w:r>
+        <w:rPr>
+          <w:rFonts w:ascii="Times New Roman" w:hAnsi="Times New Roman" w:cs="Times New Roman"/>
+          <w:sz w:val="24"/>
+          <w:szCs w:val="24"/>
+        </w:rPr>
+        <w:t xml:space="preserve"> </w:t>
+      </w:r>
+      <w:r>
+        <w:rPr>
+          <w:rFonts w:ascii="Times New Roman" w:hAnsi="Times New Roman" w:cs="Times New Roman"/>
+          <w:sz w:val="24"/>
+          <w:szCs w:val="24"/>
+        </w:rPr>
+        <w:t>introduce una variabilità nella tempistica del programma.</w:t>
+      </w:r>
+    </w:p>
+    <w:p>
+      <w:pPr>
+        <w:ind w:right="-427"/>
+        <w:jc w:val="both"/>
+        <w:rPr>
+          <w:rFonts w:ascii="Times New Roman" w:hAnsi="Times New Roman" w:cs="Times New Roman"/>
+          <w:sz w:val="24"/>
+          <w:szCs w:val="24"/>
+        </w:rPr>
+      </w:pPr>
+    </w:p>
+    <w:p>
+      <w:pPr>
+        <w:ind w:right="-427"/>
+        <w:jc w:val="both"/>
+        <w:rPr>
+          <w:rFonts w:ascii="Times New Roman" w:hAnsi="Times New Roman" w:cs="Times New Roman"/>
+          <w:b/>
+          <w:bCs/>
+          <w:sz w:val="24"/>
+          <w:szCs w:val="24"/>
+        </w:rPr>
+      </w:pPr>
+      <w:r>
+        <w:rPr>
+          <w:rFonts w:ascii="Times New Roman" w:hAnsi="Times New Roman" w:cs="Times New Roman"/>
+          <w:b/>
+          <w:bCs/>
+          <w:sz w:val="24"/>
+          <w:szCs w:val="24"/>
+        </w:rPr>
+        <w:t>Non-Volatile Memory</w:t>
+      </w:r>
+    </w:p>
+    <w:p>
+      <w:pPr>
+        <w:ind w:right="-427"/>
+        <w:jc w:val="both"/>
+        <w:rPr>
+          <w:rFonts w:ascii="Times New Roman" w:hAnsi="Times New Roman" w:cs="Times New Roman"/>
+          <w:sz w:val="24"/>
+          <w:szCs w:val="24"/>
+        </w:rPr>
+      </w:pPr>
+      <w:r>
+        <w:rPr>
+          <w:rFonts w:ascii="Times New Roman" w:hAnsi="Times New Roman" w:cs="Times New Roman"/>
+          <w:sz w:val="24"/>
+          <w:szCs w:val="24"/>
+        </w:rPr>
+        <w:t>I sistemi embedded hanno sempre bisogno di memorizzare i dati anche quando l'alimentazione è spenta. Esistono</w:t>
+      </w:r>
+      <w:r>
+        <w:rPr>
+          <w:rFonts w:ascii="Times New Roman" w:hAnsi="Times New Roman" w:cs="Times New Roman"/>
+          <w:sz w:val="24"/>
+          <w:szCs w:val="24"/>
+        </w:rPr>
+        <w:t xml:space="preserve"> </w:t>
+      </w:r>
+      <w:r>
+        <w:rPr>
+          <w:rFonts w:ascii="Times New Roman" w:hAnsi="Times New Roman" w:cs="Times New Roman"/>
+          <w:sz w:val="24"/>
+          <w:szCs w:val="24"/>
+        </w:rPr>
+        <w:t>diverse opzioni per questo scopo. Una, ovviamente, è quella di fornire una batteria di backup in modo da non perdere mai l'alimentazione.</w:t>
+      </w:r>
+      <w:r>
+        <w:rPr>
+          <w:rFonts w:ascii="Times New Roman" w:hAnsi="Times New Roman" w:cs="Times New Roman"/>
+          <w:sz w:val="24"/>
+          <w:szCs w:val="24"/>
+        </w:rPr>
+        <w:t xml:space="preserve"> </w:t>
+      </w:r>
+      <w:r>
+        <w:rPr>
+          <w:rFonts w:ascii="Times New Roman" w:hAnsi="Times New Roman" w:cs="Times New Roman"/>
+          <w:sz w:val="24"/>
+          <w:szCs w:val="24"/>
+        </w:rPr>
+        <w:t>Le batterie, tuttavia, si consumano e sono disponibili opzioni migliori, note come memorie non volatili.</w:t>
+      </w:r>
+      <w:r>
+        <w:rPr>
+          <w:rFonts w:ascii="Times New Roman" w:hAnsi="Times New Roman" w:cs="Times New Roman"/>
+          <w:sz w:val="24"/>
+          <w:szCs w:val="24"/>
+        </w:rPr>
+        <w:t xml:space="preserve"> </w:t>
+      </w:r>
+      <w:r>
+        <w:rPr>
+          <w:rFonts w:ascii="Times New Roman" w:hAnsi="Times New Roman" w:cs="Times New Roman"/>
+          <w:sz w:val="24"/>
+          <w:szCs w:val="24"/>
+        </w:rPr>
+        <w:t>Una prima forma di memoria non volatile era la memoria a nucleo magnetico o semplicemente nucleo, in cui un anello ferromagnetico veniva magnetizzato per memorizzare i dati.</w:t>
+      </w:r>
+      <w:r>
+        <w:rPr>
+          <w:rFonts w:ascii="Times New Roman" w:hAnsi="Times New Roman" w:cs="Times New Roman"/>
+          <w:sz w:val="24"/>
+          <w:szCs w:val="24"/>
+        </w:rPr>
+        <w:t xml:space="preserve"> </w:t>
+      </w:r>
+      <w:r>
+        <w:rPr>
+          <w:rFonts w:ascii="Times New Roman" w:hAnsi="Times New Roman" w:cs="Times New Roman"/>
+          <w:sz w:val="24"/>
+          <w:szCs w:val="24"/>
+        </w:rPr>
+        <w:t>Il termine "core" persiste nell'informatica per indicare le memorie dei computer, anche se questo potrebbe cambiare con l'avvento delle macchine multicore.</w:t>
+      </w:r>
+      <w:r>
+        <w:rPr>
+          <w:rFonts w:ascii="Times New Roman" w:hAnsi="Times New Roman" w:cs="Times New Roman"/>
+          <w:sz w:val="24"/>
+          <w:szCs w:val="24"/>
+        </w:rPr>
+        <w:t xml:space="preserve"> </w:t>
+      </w:r>
+      <w:r>
+        <w:rPr>
+          <w:rFonts w:ascii="Times New Roman" w:hAnsi="Times New Roman" w:cs="Times New Roman"/>
+          <w:sz w:val="24"/>
+          <w:szCs w:val="24"/>
+        </w:rPr>
+        <w:t xml:space="preserve">La memoria non volatile più </w:t>
+      </w:r>
+      <w:r>
+        <w:rPr>
+          <w:rFonts w:ascii="Times New Roman" w:hAnsi="Times New Roman" w:cs="Times New Roman"/>
+          <w:sz w:val="24"/>
+          <w:szCs w:val="24"/>
+        </w:rPr>
+        <w:lastRenderedPageBreak/>
+        <w:t>elementare oggi è la ROM (memoria di sola lettura) o ROM a maschera,</w:t>
+      </w:r>
+      <w:r>
+        <w:rPr>
+          <w:rFonts w:ascii="Times New Roman" w:hAnsi="Times New Roman" w:cs="Times New Roman"/>
+          <w:sz w:val="24"/>
+          <w:szCs w:val="24"/>
+        </w:rPr>
+        <w:t xml:space="preserve"> </w:t>
+      </w:r>
+      <w:r>
+        <w:rPr>
+          <w:rFonts w:ascii="Times New Roman" w:hAnsi="Times New Roman" w:cs="Times New Roman"/>
+          <w:sz w:val="24"/>
+          <w:szCs w:val="24"/>
+        </w:rPr>
+        <w:t>il cui contenuto viene fissato nella fabbrica del chip. Questo può essere utile per i prodotti di massa che</w:t>
+      </w:r>
+      <w:r>
+        <w:rPr>
+          <w:rFonts w:ascii="Times New Roman" w:hAnsi="Times New Roman" w:cs="Times New Roman"/>
+          <w:sz w:val="24"/>
+          <w:szCs w:val="24"/>
+        </w:rPr>
+        <w:t xml:space="preserve"> </w:t>
+      </w:r>
+      <w:r>
+        <w:rPr>
+          <w:rFonts w:ascii="Times New Roman" w:hAnsi="Times New Roman" w:cs="Times New Roman"/>
+          <w:sz w:val="24"/>
+          <w:szCs w:val="24"/>
+        </w:rPr>
+        <w:t>necessitano solo di un programma e di dati costanti, che non cambiano mai.</w:t>
+      </w:r>
+      <w:r>
+        <w:rPr>
+          <w:rFonts w:ascii="Times New Roman" w:hAnsi="Times New Roman" w:cs="Times New Roman"/>
+          <w:sz w:val="24"/>
+          <w:szCs w:val="24"/>
+        </w:rPr>
+        <w:t xml:space="preserve"> </w:t>
+      </w:r>
+      <w:r>
+        <w:rPr>
+          <w:rFonts w:ascii="Times New Roman" w:hAnsi="Times New Roman" w:cs="Times New Roman"/>
+          <w:sz w:val="24"/>
+          <w:szCs w:val="24"/>
+        </w:rPr>
+        <w:t>Tali programmi sono noti come firmware, il che suggerisce che non sono "morbidi" come il software.</w:t>
+      </w:r>
+      <w:r>
+        <w:rPr>
+          <w:rFonts w:ascii="Times New Roman" w:hAnsi="Times New Roman" w:cs="Times New Roman"/>
+          <w:sz w:val="24"/>
+          <w:szCs w:val="24"/>
+        </w:rPr>
+        <w:t xml:space="preserve"> </w:t>
+      </w:r>
+      <w:r>
+        <w:rPr>
+          <w:rFonts w:ascii="Times New Roman" w:hAnsi="Times New Roman" w:cs="Times New Roman"/>
+          <w:sz w:val="24"/>
+          <w:szCs w:val="24"/>
+        </w:rPr>
+        <w:t>Esistono diverse varianti di ROM che possono essere programmate sul campo, e la tecnologia è diventata</w:t>
+      </w:r>
+      <w:r>
+        <w:rPr>
+          <w:rFonts w:ascii="Times New Roman" w:hAnsi="Times New Roman" w:cs="Times New Roman"/>
+          <w:sz w:val="24"/>
+          <w:szCs w:val="24"/>
+        </w:rPr>
+        <w:t xml:space="preserve"> </w:t>
+      </w:r>
+      <w:r>
+        <w:rPr>
+          <w:rFonts w:ascii="Times New Roman" w:hAnsi="Times New Roman" w:cs="Times New Roman"/>
+          <w:sz w:val="24"/>
+          <w:szCs w:val="24"/>
+        </w:rPr>
+        <w:t>abbastanza buona da essere quasi sempre utilizzata al posto della maschera ROM.</w:t>
+      </w:r>
+      <w:r>
+        <w:rPr>
+          <w:rFonts w:ascii="Times New Roman" w:hAnsi="Times New Roman" w:cs="Times New Roman"/>
+          <w:sz w:val="24"/>
+          <w:szCs w:val="24"/>
+        </w:rPr>
+        <w:t xml:space="preserve"> </w:t>
+      </w:r>
+      <w:r>
+        <w:rPr>
+          <w:rFonts w:ascii="Times New Roman" w:hAnsi="Times New Roman" w:cs="Times New Roman"/>
+          <w:sz w:val="24"/>
+          <w:szCs w:val="24"/>
+        </w:rPr>
+        <w:t>La EEPROM, ROM programmabile elettricamente, è disponibile in diverse forme, ma è possibile scrivere su tutte.</w:t>
+      </w:r>
+      <w:r>
+        <w:rPr>
+          <w:rFonts w:ascii="Times New Roman" w:hAnsi="Times New Roman" w:cs="Times New Roman"/>
+          <w:sz w:val="24"/>
+          <w:szCs w:val="24"/>
+        </w:rPr>
+        <w:t xml:space="preserve"> </w:t>
+      </w:r>
+      <w:r>
+        <w:rPr>
+          <w:rFonts w:ascii="Times New Roman" w:hAnsi="Times New Roman" w:cs="Times New Roman"/>
+          <w:sz w:val="24"/>
+          <w:szCs w:val="24"/>
+        </w:rPr>
+        <w:t>Il tempo di scrittura è in genere molto più lungo di quello di lettura e il numero di scritture è limitato durante la vita del dispositivo. Una forma particolarmente</w:t>
+      </w:r>
+      <w:r>
+        <w:rPr>
+          <w:rFonts w:ascii="Times New Roman" w:hAnsi="Times New Roman" w:cs="Times New Roman"/>
+          <w:sz w:val="24"/>
+          <w:szCs w:val="24"/>
+        </w:rPr>
+        <w:t xml:space="preserve"> </w:t>
+      </w:r>
+      <w:r>
+        <w:rPr>
+          <w:rFonts w:ascii="Times New Roman" w:hAnsi="Times New Roman" w:cs="Times New Roman"/>
+          <w:sz w:val="24"/>
+          <w:szCs w:val="24"/>
+        </w:rPr>
+        <w:t>utile di EEPROM è la memoria flash. La memoria flash viene comunemente utilizzata per memorizzare il firmware e i</w:t>
+      </w:r>
+      <w:r>
+        <w:rPr>
+          <w:rFonts w:ascii="Times New Roman" w:hAnsi="Times New Roman" w:cs="Times New Roman"/>
+          <w:sz w:val="24"/>
+          <w:szCs w:val="24"/>
+        </w:rPr>
+        <w:t xml:space="preserve"> </w:t>
+      </w:r>
+      <w:r>
+        <w:rPr>
+          <w:rFonts w:ascii="Times New Roman" w:hAnsi="Times New Roman" w:cs="Times New Roman"/>
+          <w:sz w:val="24"/>
+          <w:szCs w:val="24"/>
+        </w:rPr>
+        <w:t>dati utente che devono persistere quando si spegne il dispositivo.</w:t>
+      </w:r>
+      <w:r>
+        <w:rPr>
+          <w:rFonts w:ascii="Times New Roman" w:hAnsi="Times New Roman" w:cs="Times New Roman"/>
+          <w:sz w:val="24"/>
+          <w:szCs w:val="24"/>
+        </w:rPr>
+        <w:t xml:space="preserve"> </w:t>
+      </w:r>
+      <w:r>
+        <w:rPr>
+          <w:rFonts w:ascii="Times New Roman" w:hAnsi="Times New Roman" w:cs="Times New Roman"/>
+          <w:sz w:val="24"/>
+          <w:szCs w:val="24"/>
+        </w:rPr>
+        <w:t xml:space="preserve">La memoria flash, inventata dal Dr. </w:t>
+      </w:r>
+      <w:proofErr w:type="spellStart"/>
+      <w:r>
+        <w:rPr>
+          <w:rFonts w:ascii="Times New Roman" w:hAnsi="Times New Roman" w:cs="Times New Roman"/>
+          <w:sz w:val="24"/>
+          <w:szCs w:val="24"/>
+        </w:rPr>
+        <w:t>Fujio</w:t>
+      </w:r>
+      <w:proofErr w:type="spellEnd"/>
+      <w:r>
+        <w:rPr>
+          <w:rFonts w:ascii="Times New Roman" w:hAnsi="Times New Roman" w:cs="Times New Roman"/>
+          <w:sz w:val="24"/>
+          <w:szCs w:val="24"/>
+        </w:rPr>
+        <w:t xml:space="preserve"> </w:t>
+      </w:r>
+      <w:proofErr w:type="spellStart"/>
+      <w:r>
+        <w:rPr>
+          <w:rFonts w:ascii="Times New Roman" w:hAnsi="Times New Roman" w:cs="Times New Roman"/>
+          <w:sz w:val="24"/>
+          <w:szCs w:val="24"/>
+        </w:rPr>
+        <w:t>Masuoka</w:t>
+      </w:r>
+      <w:proofErr w:type="spellEnd"/>
+      <w:r>
+        <w:rPr>
+          <w:rFonts w:ascii="Times New Roman" w:hAnsi="Times New Roman" w:cs="Times New Roman"/>
+          <w:sz w:val="24"/>
+          <w:szCs w:val="24"/>
+        </w:rPr>
+        <w:t xml:space="preserve"> presso Toshiba intorno al 1980, è una forma particolarmente conveniente di memoria non volatile, ma presenta alcune sfide interessanti per i progettisti di sistemi embedded. In genere, le memorie flash hanno tempi di lettura ragionevolmente veloci,</w:t>
+      </w:r>
+      <w:r>
+        <w:rPr>
+          <w:rFonts w:ascii="Times New Roman" w:hAnsi="Times New Roman" w:cs="Times New Roman"/>
+          <w:sz w:val="24"/>
+          <w:szCs w:val="24"/>
+        </w:rPr>
+        <w:t xml:space="preserve"> </w:t>
+      </w:r>
+      <w:r>
+        <w:rPr>
+          <w:rFonts w:ascii="Times New Roman" w:hAnsi="Times New Roman" w:cs="Times New Roman"/>
+          <w:sz w:val="24"/>
+          <w:szCs w:val="24"/>
+        </w:rPr>
+        <w:t xml:space="preserve">ma non quanto la SRAM e la DRAM, per cui i dati a cui si accede di frequente devono essere spostati </w:t>
+      </w:r>
+      <w:proofErr w:type="gramStart"/>
+      <w:r>
+        <w:rPr>
+          <w:rFonts w:ascii="Times New Roman" w:hAnsi="Times New Roman" w:cs="Times New Roman"/>
+          <w:sz w:val="24"/>
+          <w:szCs w:val="24"/>
+        </w:rPr>
+        <w:t>dalla flash</w:t>
+      </w:r>
+      <w:proofErr w:type="gramEnd"/>
+      <w:r>
+        <w:rPr>
+          <w:rFonts w:ascii="Times New Roman" w:hAnsi="Times New Roman" w:cs="Times New Roman"/>
+          <w:sz w:val="24"/>
+          <w:szCs w:val="24"/>
+        </w:rPr>
+        <w:t xml:space="preserve"> alla RAM prima di essere</w:t>
+      </w:r>
+      <w:r>
+        <w:rPr>
+          <w:rFonts w:ascii="Times New Roman" w:hAnsi="Times New Roman" w:cs="Times New Roman"/>
+          <w:sz w:val="24"/>
+          <w:szCs w:val="24"/>
+        </w:rPr>
+        <w:t xml:space="preserve"> </w:t>
+      </w:r>
+      <w:r>
+        <w:rPr>
+          <w:rFonts w:ascii="Times New Roman" w:hAnsi="Times New Roman" w:cs="Times New Roman"/>
+          <w:sz w:val="24"/>
+          <w:szCs w:val="24"/>
+        </w:rPr>
+        <w:t>utilizzati da un programma. I tempi di scrittura sono molto</w:t>
+      </w:r>
+      <w:r>
+        <w:rPr>
+          <w:rFonts w:ascii="Times New Roman" w:hAnsi="Times New Roman" w:cs="Times New Roman"/>
+          <w:sz w:val="24"/>
+          <w:szCs w:val="24"/>
+        </w:rPr>
+        <w:t xml:space="preserve"> </w:t>
+      </w:r>
+      <w:r>
+        <w:rPr>
+          <w:rFonts w:ascii="Times New Roman" w:hAnsi="Times New Roman" w:cs="Times New Roman"/>
+          <w:sz w:val="24"/>
+          <w:szCs w:val="24"/>
+        </w:rPr>
+        <w:t>più lunghi di quelli di lettura e il numero totale di scritture è limitato.</w:t>
+      </w:r>
+      <w:r>
+        <w:rPr>
+          <w:rFonts w:ascii="Times New Roman" w:hAnsi="Times New Roman" w:cs="Times New Roman"/>
+          <w:sz w:val="24"/>
+          <w:szCs w:val="24"/>
+        </w:rPr>
+        <w:t xml:space="preserve"> </w:t>
+      </w:r>
+      <w:r>
+        <w:rPr>
+          <w:rFonts w:ascii="Times New Roman" w:hAnsi="Times New Roman" w:cs="Times New Roman"/>
+          <w:sz w:val="24"/>
+          <w:szCs w:val="24"/>
+        </w:rPr>
+        <w:t>Esistono due tipi di memorie flash, note come NOR e NAND flash. La memoria flash NOR</w:t>
+      </w:r>
+      <w:r>
+        <w:rPr>
+          <w:rFonts w:ascii="Times New Roman" w:hAnsi="Times New Roman" w:cs="Times New Roman"/>
+          <w:sz w:val="24"/>
+          <w:szCs w:val="24"/>
+        </w:rPr>
+        <w:t xml:space="preserve"> </w:t>
+      </w:r>
+      <w:r>
+        <w:rPr>
+          <w:rFonts w:ascii="Times New Roman" w:hAnsi="Times New Roman" w:cs="Times New Roman"/>
+          <w:sz w:val="24"/>
+          <w:szCs w:val="24"/>
+        </w:rPr>
+        <w:t>ha tempi di cancellazione e scrittura più lunghi, ma è accessibile come una RAM. La memoria NAND è meno</w:t>
+      </w:r>
+      <w:r>
+        <w:rPr>
+          <w:rFonts w:ascii="Times New Roman" w:hAnsi="Times New Roman" w:cs="Times New Roman"/>
+          <w:sz w:val="24"/>
+          <w:szCs w:val="24"/>
+        </w:rPr>
+        <w:t xml:space="preserve"> </w:t>
+      </w:r>
+      <w:proofErr w:type="spellStart"/>
+      <w:r>
+        <w:rPr>
+          <w:rFonts w:ascii="Times New Roman" w:hAnsi="Times New Roman" w:cs="Times New Roman"/>
+          <w:sz w:val="24"/>
+          <w:szCs w:val="24"/>
+        </w:rPr>
+        <w:t>meno</w:t>
+      </w:r>
+      <w:proofErr w:type="spellEnd"/>
+      <w:r>
+        <w:rPr>
+          <w:rFonts w:ascii="Times New Roman" w:hAnsi="Times New Roman" w:cs="Times New Roman"/>
+          <w:sz w:val="24"/>
+          <w:szCs w:val="24"/>
+        </w:rPr>
+        <w:t xml:space="preserve"> costosa e ha tempi di cancellazione e scrittura più rapidi, ma i dati devono essere letti un blocco alla volta,</w:t>
+      </w:r>
+      <w:r>
+        <w:rPr>
+          <w:rFonts w:ascii="Times New Roman" w:hAnsi="Times New Roman" w:cs="Times New Roman"/>
+          <w:sz w:val="24"/>
+          <w:szCs w:val="24"/>
+        </w:rPr>
+        <w:t xml:space="preserve"> </w:t>
+      </w:r>
+      <w:r>
+        <w:rPr>
+          <w:rFonts w:ascii="Times New Roman" w:hAnsi="Times New Roman" w:cs="Times New Roman"/>
+          <w:sz w:val="24"/>
+          <w:szCs w:val="24"/>
+        </w:rPr>
+        <w:t>dove un blocco è costituito da centinaia o migliaia di bit. Questo significa che dal punto di vista del sistema</w:t>
+      </w:r>
+      <w:r>
+        <w:rPr>
+          <w:rFonts w:ascii="Times New Roman" w:hAnsi="Times New Roman" w:cs="Times New Roman"/>
+          <w:sz w:val="24"/>
+          <w:szCs w:val="24"/>
+        </w:rPr>
+        <w:t xml:space="preserve"> </w:t>
+      </w:r>
+      <w:r>
+        <w:rPr>
+          <w:rFonts w:ascii="Times New Roman" w:hAnsi="Times New Roman" w:cs="Times New Roman"/>
+          <w:sz w:val="24"/>
+          <w:szCs w:val="24"/>
+        </w:rPr>
+        <w:t>si comporta più come un dispositivo di archiviazione secondario come un disco rigido o un supporto ottico come un CD o un DVD.</w:t>
+      </w:r>
+      <w:r>
+        <w:rPr>
+          <w:rFonts w:ascii="Times New Roman" w:hAnsi="Times New Roman" w:cs="Times New Roman"/>
+          <w:sz w:val="24"/>
+          <w:szCs w:val="24"/>
+        </w:rPr>
+        <w:t xml:space="preserve"> </w:t>
+      </w:r>
+      <w:r>
+        <w:rPr>
+          <w:rFonts w:ascii="Times New Roman" w:hAnsi="Times New Roman" w:cs="Times New Roman"/>
+          <w:sz w:val="24"/>
+          <w:szCs w:val="24"/>
+        </w:rPr>
+        <w:t>Entrambi i tipi di flash possono essere cancellati e riscritti solo per un numero limitato di volte,</w:t>
+      </w:r>
+      <w:r>
+        <w:rPr>
+          <w:rFonts w:ascii="Times New Roman" w:hAnsi="Times New Roman" w:cs="Times New Roman"/>
+          <w:sz w:val="24"/>
+          <w:szCs w:val="24"/>
+        </w:rPr>
+        <w:t xml:space="preserve"> </w:t>
+      </w:r>
+      <w:r>
+        <w:rPr>
+          <w:rFonts w:ascii="Times New Roman" w:hAnsi="Times New Roman" w:cs="Times New Roman"/>
+          <w:sz w:val="24"/>
+          <w:szCs w:val="24"/>
+        </w:rPr>
+        <w:t>di solito inferiore a 1.000.000 per la NOR flash e a 10.000.000 per la NAND flash.</w:t>
+      </w:r>
+      <w:r>
+        <w:rPr>
+          <w:rFonts w:ascii="Times New Roman" w:hAnsi="Times New Roman" w:cs="Times New Roman"/>
+          <w:sz w:val="24"/>
+          <w:szCs w:val="24"/>
+        </w:rPr>
+        <w:t xml:space="preserve"> </w:t>
+      </w:r>
+      <w:r>
+        <w:rPr>
+          <w:rFonts w:ascii="Times New Roman" w:hAnsi="Times New Roman" w:cs="Times New Roman"/>
+          <w:sz w:val="24"/>
+          <w:szCs w:val="24"/>
+        </w:rPr>
+        <w:t>I tempi di accesso più lunghi, il numero limitato di scritture e gli accessi a blocchi (per le memorie NAND)</w:t>
+      </w:r>
+      <w:r>
+        <w:rPr>
+          <w:rFonts w:ascii="Times New Roman" w:hAnsi="Times New Roman" w:cs="Times New Roman"/>
+          <w:sz w:val="24"/>
+          <w:szCs w:val="24"/>
+        </w:rPr>
+        <w:t xml:space="preserve"> </w:t>
+      </w:r>
+      <w:r>
+        <w:rPr>
+          <w:rFonts w:ascii="Times New Roman" w:hAnsi="Times New Roman" w:cs="Times New Roman"/>
+          <w:sz w:val="24"/>
+          <w:szCs w:val="24"/>
+        </w:rPr>
+        <w:t>complicano il problema per i progettisti di sistemi embedded. Queste proprietà devono essere prese in considerazione non solo durante la progettazione dell'hardware, ma anche del software.</w:t>
+      </w:r>
+      <w:r>
+        <w:rPr>
+          <w:rFonts w:ascii="Times New Roman" w:hAnsi="Times New Roman" w:cs="Times New Roman"/>
+          <w:sz w:val="24"/>
+          <w:szCs w:val="24"/>
+        </w:rPr>
+        <w:t xml:space="preserve"> </w:t>
+      </w:r>
+      <w:r>
+        <w:rPr>
+          <w:rFonts w:ascii="Times New Roman" w:hAnsi="Times New Roman" w:cs="Times New Roman"/>
+          <w:sz w:val="24"/>
+          <w:szCs w:val="24"/>
+        </w:rPr>
+        <w:t>Anche le memorie a disco sono non volatili. Possono memorizzare grandi quantità di dati, ma i tempi di accesso possono diventare</w:t>
+      </w:r>
+      <w:r>
+        <w:rPr>
+          <w:rFonts w:ascii="Times New Roman" w:hAnsi="Times New Roman" w:cs="Times New Roman"/>
+          <w:sz w:val="24"/>
+          <w:szCs w:val="24"/>
+        </w:rPr>
+        <w:t xml:space="preserve"> </w:t>
+      </w:r>
+      <w:r>
+        <w:rPr>
+          <w:rFonts w:ascii="Times New Roman" w:hAnsi="Times New Roman" w:cs="Times New Roman"/>
+          <w:sz w:val="24"/>
+          <w:szCs w:val="24"/>
+        </w:rPr>
+        <w:t>molto elevati. In particolare, la meccanica di un disco in rotazione e di una testina di</w:t>
+      </w:r>
+      <w:r>
+        <w:rPr>
+          <w:rFonts w:ascii="Times New Roman" w:hAnsi="Times New Roman" w:cs="Times New Roman"/>
+          <w:sz w:val="24"/>
+          <w:szCs w:val="24"/>
+        </w:rPr>
+        <w:t xml:space="preserve"> </w:t>
+      </w:r>
+      <w:r>
+        <w:rPr>
+          <w:rFonts w:ascii="Times New Roman" w:hAnsi="Times New Roman" w:cs="Times New Roman"/>
+          <w:sz w:val="24"/>
+          <w:szCs w:val="24"/>
+        </w:rPr>
+        <w:t>lettura/scrittura, il controller deve attendere che la testina sia posizionata sulla posizione richiesta</w:t>
+      </w:r>
+      <w:r>
+        <w:rPr>
+          <w:rFonts w:ascii="Times New Roman" w:hAnsi="Times New Roman" w:cs="Times New Roman"/>
+          <w:sz w:val="24"/>
+          <w:szCs w:val="24"/>
+        </w:rPr>
+        <w:t xml:space="preserve"> </w:t>
+      </w:r>
+      <w:r>
+        <w:rPr>
+          <w:rFonts w:ascii="Times New Roman" w:hAnsi="Times New Roman" w:cs="Times New Roman"/>
+          <w:sz w:val="24"/>
+          <w:szCs w:val="24"/>
+        </w:rPr>
+        <w:t>prima di poter leggere i dati in quella posizione. Il tempo necessario è molto variabile. I dischi sono anche più vulnerabili alle vibrazioni rispetto alle memorie a stato solido</w:t>
+      </w:r>
+      <w:r>
+        <w:rPr>
+          <w:rFonts w:ascii="Times New Roman" w:hAnsi="Times New Roman" w:cs="Times New Roman"/>
+          <w:sz w:val="24"/>
+          <w:szCs w:val="24"/>
+        </w:rPr>
+        <w:t xml:space="preserve"> </w:t>
+      </w:r>
+      <w:r>
+        <w:rPr>
+          <w:rFonts w:ascii="Times New Roman" w:hAnsi="Times New Roman" w:cs="Times New Roman"/>
+          <w:sz w:val="24"/>
+          <w:szCs w:val="24"/>
+        </w:rPr>
+        <w:t>discusse in precedenza, e quindi sono più difficili da usare in molte applicazioni embedded.</w:t>
+      </w:r>
+    </w:p>
+    <w:p>
+      <w:pPr>
+        <w:ind w:right="-427"/>
+        <w:jc w:val="both"/>
+        <w:rPr>
+          <w:rFonts w:ascii="Times New Roman" w:hAnsi="Times New Roman" w:cs="Times New Roman"/>
+          <w:sz w:val="24"/>
+          <w:szCs w:val="24"/>
+        </w:rPr>
+      </w:pPr>
+    </w:p>
+    <w:p>
+      <w:pPr>
+        <w:ind w:right="-427"/>
+        <w:jc w:val="both"/>
+        <w:rPr>
+          <w:rFonts w:ascii="Times New Roman" w:hAnsi="Times New Roman" w:cs="Times New Roman"/>
+          <w:b/>
+          <w:bCs/>
+          <w:sz w:val="24"/>
+          <w:szCs w:val="24"/>
+        </w:rPr>
+      </w:pPr>
+      <w:r>
+        <w:rPr>
+          <w:rFonts w:ascii="Times New Roman" w:hAnsi="Times New Roman" w:cs="Times New Roman"/>
+          <w:b/>
+          <w:bCs/>
+          <w:sz w:val="24"/>
+          <w:szCs w:val="24"/>
+        </w:rPr>
+        <w:t>Memory Hierarchy</w:t>
+      </w:r>
+    </w:p>
+    <w:p>
+      <w:pPr>
+        <w:ind w:right="-427"/>
+        <w:jc w:val="both"/>
+        <w:rPr>
+          <w:rFonts w:ascii="Times New Roman" w:hAnsi="Times New Roman" w:cs="Times New Roman"/>
+          <w:sz w:val="24"/>
+          <w:szCs w:val="24"/>
+        </w:rPr>
+      </w:pPr>
+      <w:r>
+        <w:rPr>
+          <w:rFonts w:ascii="Times New Roman" w:hAnsi="Times New Roman" w:cs="Times New Roman"/>
+          <w:sz w:val="24"/>
+          <w:szCs w:val="24"/>
+        </w:rPr>
+        <w:t>Molte applicazioni richiedono quantità sostanziali di memoria, più di quella disponibile</w:t>
+      </w:r>
+      <w:r>
+        <w:rPr>
+          <w:rFonts w:ascii="Times New Roman" w:hAnsi="Times New Roman" w:cs="Times New Roman"/>
+          <w:sz w:val="24"/>
+          <w:szCs w:val="24"/>
+        </w:rPr>
+        <w:t xml:space="preserve"> </w:t>
+      </w:r>
+      <w:r>
+        <w:rPr>
+          <w:rFonts w:ascii="Times New Roman" w:hAnsi="Times New Roman" w:cs="Times New Roman"/>
+          <w:sz w:val="24"/>
+          <w:szCs w:val="24"/>
+        </w:rPr>
+        <w:t>su chip in un microcomputer. Molti processori utilizzano una gerarchia di memoria, che combina</w:t>
+      </w:r>
+      <w:r>
+        <w:rPr>
+          <w:rFonts w:ascii="Times New Roman" w:hAnsi="Times New Roman" w:cs="Times New Roman"/>
+          <w:sz w:val="24"/>
+          <w:szCs w:val="24"/>
+        </w:rPr>
+        <w:t xml:space="preserve"> </w:t>
+      </w:r>
+      <w:r>
+        <w:rPr>
+          <w:rFonts w:ascii="Times New Roman" w:hAnsi="Times New Roman" w:cs="Times New Roman"/>
+          <w:sz w:val="24"/>
+          <w:szCs w:val="24"/>
+        </w:rPr>
+        <w:t>diverse tecnologie di memoria per aumentare la capacità di memoria complessiva, ottimizzando al contempo i costi, la latenza e il consumo energetico.</w:t>
+      </w:r>
+      <w:r>
+        <w:rPr>
+          <w:rFonts w:ascii="Times New Roman" w:hAnsi="Times New Roman" w:cs="Times New Roman"/>
+          <w:sz w:val="24"/>
+          <w:szCs w:val="24"/>
+        </w:rPr>
+        <w:t xml:space="preserve"> </w:t>
+      </w:r>
+      <w:r>
+        <w:rPr>
+          <w:rFonts w:ascii="Times New Roman" w:hAnsi="Times New Roman" w:cs="Times New Roman"/>
+          <w:sz w:val="24"/>
+          <w:szCs w:val="24"/>
+        </w:rPr>
+        <w:t>In genere, viene utilizzata una quantità relativamente piccola di SRAM on-chip</w:t>
+      </w:r>
+      <w:r>
+        <w:rPr>
+          <w:rFonts w:ascii="Times New Roman" w:hAnsi="Times New Roman" w:cs="Times New Roman"/>
+          <w:sz w:val="24"/>
+          <w:szCs w:val="24"/>
+        </w:rPr>
+        <w:t xml:space="preserve"> </w:t>
+      </w:r>
+      <w:r>
+        <w:rPr>
+          <w:rFonts w:ascii="Times New Roman" w:hAnsi="Times New Roman" w:cs="Times New Roman"/>
+          <w:sz w:val="24"/>
+          <w:szCs w:val="24"/>
+        </w:rPr>
+        <w:t>con una quantità maggiore di DRAM off-chip. Questi possono essere ulteriormente combinati con un terzo livello, come le unità disco, che hanno una capacità molto elevata, ma non hanno accesso casuale e quindi possono essere piuttosto</w:t>
+      </w:r>
+      <w:r>
+        <w:rPr>
+          <w:rFonts w:ascii="Times New Roman" w:hAnsi="Times New Roman" w:cs="Times New Roman"/>
+          <w:sz w:val="24"/>
+          <w:szCs w:val="24"/>
+        </w:rPr>
+        <w:t xml:space="preserve"> </w:t>
+      </w:r>
+      <w:r>
+        <w:rPr>
+          <w:rFonts w:ascii="Times New Roman" w:hAnsi="Times New Roman" w:cs="Times New Roman"/>
+          <w:sz w:val="24"/>
+          <w:szCs w:val="24"/>
+        </w:rPr>
+        <w:t>lenti in lettura e scrittura.</w:t>
+      </w:r>
+      <w:r>
+        <w:rPr>
+          <w:rFonts w:ascii="Times New Roman" w:hAnsi="Times New Roman" w:cs="Times New Roman"/>
+          <w:sz w:val="24"/>
+          <w:szCs w:val="24"/>
+        </w:rPr>
+        <w:t xml:space="preserve"> </w:t>
+      </w:r>
+      <w:r>
+        <w:rPr>
+          <w:rFonts w:ascii="Times New Roman" w:hAnsi="Times New Roman" w:cs="Times New Roman"/>
+          <w:sz w:val="24"/>
+          <w:szCs w:val="24"/>
+        </w:rPr>
+        <w:t>Il programmatore dell'applicazione potrebbe non essere consapevole del fatto che la memoria è frammentata tra queste tecnologie.</w:t>
+      </w:r>
+      <w:r>
+        <w:rPr>
+          <w:rFonts w:ascii="Times New Roman" w:hAnsi="Times New Roman" w:cs="Times New Roman"/>
+          <w:sz w:val="24"/>
+          <w:szCs w:val="24"/>
+        </w:rPr>
+        <w:t xml:space="preserve"> </w:t>
+      </w:r>
+      <w:r>
+        <w:rPr>
+          <w:rFonts w:ascii="Times New Roman" w:hAnsi="Times New Roman" w:cs="Times New Roman"/>
+          <w:sz w:val="24"/>
+          <w:szCs w:val="24"/>
+        </w:rPr>
+        <w:t xml:space="preserve">Uno schema comunemente usato, chiamato memoria virtuale, fa sì che le diverse tecnologie appaiano al programmatore come uno spazio di indirizzi contiguo. Il sistema operativo e/o l'hardware forniscono la traduzione degli indirizzi, che converte gli indirizzi logici nello spazio degli indirizzi in posizioni </w:t>
+      </w:r>
+      <w:proofErr w:type="spellStart"/>
+      <w:r>
+        <w:rPr>
+          <w:rFonts w:ascii="Times New Roman" w:hAnsi="Times New Roman" w:cs="Times New Roman"/>
+          <w:sz w:val="24"/>
+          <w:szCs w:val="24"/>
+        </w:rPr>
+        <w:t>fisiche.in</w:t>
+      </w:r>
+      <w:proofErr w:type="spellEnd"/>
+      <w:r>
+        <w:rPr>
+          <w:rFonts w:ascii="Times New Roman" w:hAnsi="Times New Roman" w:cs="Times New Roman"/>
+          <w:sz w:val="24"/>
+          <w:szCs w:val="24"/>
+        </w:rPr>
+        <w:t xml:space="preserve"> una delle tecnologie di memoria disponibili.</w:t>
+      </w:r>
+      <w:r>
+        <w:rPr>
+          <w:rFonts w:ascii="Times New Roman" w:hAnsi="Times New Roman" w:cs="Times New Roman"/>
+          <w:sz w:val="24"/>
+          <w:szCs w:val="24"/>
+        </w:rPr>
+        <w:t xml:space="preserve"> </w:t>
+      </w:r>
+      <w:r>
+        <w:rPr>
+          <w:rFonts w:ascii="Times New Roman" w:hAnsi="Times New Roman" w:cs="Times New Roman"/>
+          <w:sz w:val="24"/>
+          <w:szCs w:val="24"/>
+        </w:rPr>
+        <w:t xml:space="preserve">Questa traduzione è spesso assistita da un hardware specializzato, chiamato </w:t>
+      </w:r>
+      <w:proofErr w:type="spellStart"/>
+      <w:r>
+        <w:rPr>
+          <w:rFonts w:ascii="Times New Roman" w:hAnsi="Times New Roman" w:cs="Times New Roman"/>
+          <w:sz w:val="24"/>
+          <w:szCs w:val="24"/>
+        </w:rPr>
+        <w:t>translation</w:t>
+      </w:r>
+      <w:proofErr w:type="spellEnd"/>
+      <w:r>
+        <w:rPr>
+          <w:rFonts w:ascii="Times New Roman" w:hAnsi="Times New Roman" w:cs="Times New Roman"/>
+          <w:sz w:val="24"/>
+          <w:szCs w:val="24"/>
+        </w:rPr>
+        <w:t xml:space="preserve"> </w:t>
+      </w:r>
+      <w:proofErr w:type="spellStart"/>
+      <w:r>
+        <w:rPr>
+          <w:rFonts w:ascii="Times New Roman" w:hAnsi="Times New Roman" w:cs="Times New Roman"/>
+          <w:sz w:val="24"/>
+          <w:szCs w:val="24"/>
+        </w:rPr>
+        <w:t>lookaside</w:t>
+      </w:r>
+      <w:proofErr w:type="spellEnd"/>
+      <w:r>
+        <w:rPr>
+          <w:rFonts w:ascii="Times New Roman" w:hAnsi="Times New Roman" w:cs="Times New Roman"/>
+          <w:sz w:val="24"/>
+          <w:szCs w:val="24"/>
+        </w:rPr>
+        <w:t xml:space="preserve"> buffer (TLB)</w:t>
+      </w:r>
+      <w:r>
+        <w:rPr>
+          <w:rFonts w:ascii="Times New Roman" w:hAnsi="Times New Roman" w:cs="Times New Roman"/>
+          <w:sz w:val="24"/>
+          <w:szCs w:val="24"/>
+        </w:rPr>
+        <w:t xml:space="preserve"> </w:t>
+      </w:r>
+      <w:r>
+        <w:rPr>
+          <w:rFonts w:ascii="Times New Roman" w:hAnsi="Times New Roman" w:cs="Times New Roman"/>
+          <w:sz w:val="24"/>
+          <w:szCs w:val="24"/>
+        </w:rPr>
+        <w:t xml:space="preserve">che può accelerare alcune traduzioni di </w:t>
+      </w:r>
+      <w:r>
+        <w:rPr>
+          <w:rFonts w:ascii="Times New Roman" w:hAnsi="Times New Roman" w:cs="Times New Roman"/>
+          <w:sz w:val="24"/>
+          <w:szCs w:val="24"/>
+        </w:rPr>
+        <w:lastRenderedPageBreak/>
+        <w:t>indirizzi. Per il progettista di un sistema embedded, queste tecniche possono creare seri problemi perché rendono</w:t>
+      </w:r>
+      <w:r>
+        <w:rPr>
+          <w:rFonts w:ascii="Times New Roman" w:hAnsi="Times New Roman" w:cs="Times New Roman"/>
+          <w:sz w:val="24"/>
+          <w:szCs w:val="24"/>
+        </w:rPr>
+        <w:t xml:space="preserve"> </w:t>
+      </w:r>
+      <w:r>
+        <w:rPr>
+          <w:rFonts w:ascii="Times New Roman" w:hAnsi="Times New Roman" w:cs="Times New Roman"/>
+          <w:sz w:val="24"/>
+          <w:szCs w:val="24"/>
+        </w:rPr>
+        <w:t>molto difficile prevedere o capire quanto tempo impiegheranno gli accessi alla memoria. Di conseguenza, i progettisti di sistemi embedded devono conoscere il sistema di memoria in modo più approfondito rispetto ai programmatori di sistemi generici.</w:t>
+      </w:r>
+    </w:p>
+    <w:p>
+      <w:pPr>
+        <w:ind w:right="-427"/>
+        <w:jc w:val="both"/>
+        <w:rPr>
+          <w:rFonts w:ascii="Times New Roman" w:hAnsi="Times New Roman" w:cs="Times New Roman"/>
+          <w:sz w:val="24"/>
+          <w:szCs w:val="24"/>
+        </w:rPr>
+      </w:pPr>
+    </w:p>
+    <w:p>
+      <w:pPr>
+        <w:ind w:right="-427"/>
+        <w:jc w:val="both"/>
+        <w:rPr>
+          <w:rFonts w:ascii="Times New Roman" w:hAnsi="Times New Roman" w:cs="Times New Roman"/>
+          <w:b/>
+          <w:bCs/>
+          <w:sz w:val="24"/>
+          <w:szCs w:val="24"/>
+        </w:rPr>
+      </w:pPr>
+      <w:r>
+        <w:rPr>
+          <w:rFonts w:ascii="Times New Roman" w:hAnsi="Times New Roman" w:cs="Times New Roman"/>
+          <w:b/>
+          <w:bCs/>
+          <w:sz w:val="24"/>
+          <w:szCs w:val="24"/>
+        </w:rPr>
+        <w:t>Memory Maps</w:t>
       </w:r>
     </w:p>
     <w:sectPr>

</xml_diff>

<commit_message>
Finito parte  I/O, inizo Multitasking
</commit_message>
<xml_diff>
--- a/Riassunti italiano/Appunti_embedded.docx
+++ b/Riassunti italiano/Appunti_embedded.docx
@@ -15628,225 +15628,71 @@
           <w:sz w:val="24"/>
           <w:szCs w:val="24"/>
         </w:rPr>
-        <w:t xml:space="preserve">Lo </w:t>
-      </w:r>
-      <w:proofErr w:type="spellStart"/>
-      <w:r>
-        <w:rPr>
-          <w:rFonts w:ascii="Times New Roman" w:hAnsi="Times New Roman" w:cs="Times New Roman"/>
-          <w:sz w:val="24"/>
-          <w:szCs w:val="24"/>
-        </w:rPr>
-        <w:t>stack</w:t>
-      </w:r>
-      <w:proofErr w:type="spellEnd"/>
-      <w:r>
-        <w:rPr>
-          <w:rFonts w:ascii="Times New Roman" w:hAnsi="Times New Roman" w:cs="Times New Roman"/>
-          <w:sz w:val="24"/>
-          <w:szCs w:val="24"/>
-        </w:rPr>
-        <w:t xml:space="preserve"> è una regione di memoria che viene allocata dinamicamente al programma secondo uno schema last-in,</w:t>
-      </w:r>
-      <w:r>
-        <w:rPr>
-          <w:rFonts w:ascii="Times New Roman" w:hAnsi="Times New Roman" w:cs="Times New Roman"/>
-          <w:sz w:val="24"/>
-          <w:szCs w:val="24"/>
-        </w:rPr>
-        <w:t xml:space="preserve"> </w:t>
-      </w:r>
-      <w:r>
-        <w:rPr>
-          <w:rFonts w:ascii="Times New Roman" w:hAnsi="Times New Roman" w:cs="Times New Roman"/>
-          <w:sz w:val="24"/>
-          <w:szCs w:val="24"/>
-        </w:rPr>
-        <w:t xml:space="preserve">(LIFO). Un puntatore allo </w:t>
-      </w:r>
-      <w:proofErr w:type="spellStart"/>
-      <w:r>
-        <w:rPr>
-          <w:rFonts w:ascii="Times New Roman" w:hAnsi="Times New Roman" w:cs="Times New Roman"/>
-          <w:sz w:val="24"/>
-          <w:szCs w:val="24"/>
-        </w:rPr>
-        <w:t>stack</w:t>
-      </w:r>
-      <w:proofErr w:type="spellEnd"/>
-      <w:r>
-        <w:rPr>
-          <w:rFonts w:ascii="Times New Roman" w:hAnsi="Times New Roman" w:cs="Times New Roman"/>
-          <w:sz w:val="24"/>
-          <w:szCs w:val="24"/>
-        </w:rPr>
-        <w:t xml:space="preserve"> (in genere un registro) contiene l'indirizzo di memoria della parte superiore dello </w:t>
-      </w:r>
-      <w:proofErr w:type="spellStart"/>
-      <w:r>
-        <w:rPr>
-          <w:rFonts w:ascii="Times New Roman" w:hAnsi="Times New Roman" w:cs="Times New Roman"/>
-          <w:sz w:val="24"/>
-          <w:szCs w:val="24"/>
-        </w:rPr>
-        <w:t>stack</w:t>
-      </w:r>
-      <w:proofErr w:type="spellEnd"/>
-      <w:r>
-        <w:rPr>
-          <w:rFonts w:ascii="Times New Roman" w:hAnsi="Times New Roman" w:cs="Times New Roman"/>
-          <w:sz w:val="24"/>
-          <w:szCs w:val="24"/>
-        </w:rPr>
-        <w:t xml:space="preserve">. Quando un elemento viene inserito nello </w:t>
-      </w:r>
-      <w:proofErr w:type="spellStart"/>
-      <w:r>
-        <w:rPr>
-          <w:rFonts w:ascii="Times New Roman" w:hAnsi="Times New Roman" w:cs="Times New Roman"/>
-          <w:sz w:val="24"/>
-          <w:szCs w:val="24"/>
-        </w:rPr>
-        <w:t>stack</w:t>
-      </w:r>
-      <w:proofErr w:type="spellEnd"/>
-      <w:r>
-        <w:rPr>
-          <w:rFonts w:ascii="Times New Roman" w:hAnsi="Times New Roman" w:cs="Times New Roman"/>
-          <w:sz w:val="24"/>
-          <w:szCs w:val="24"/>
-        </w:rPr>
-        <w:t xml:space="preserve">, il puntatore allo </w:t>
-      </w:r>
-      <w:proofErr w:type="spellStart"/>
-      <w:r>
-        <w:rPr>
-          <w:rFonts w:ascii="Times New Roman" w:hAnsi="Times New Roman" w:cs="Times New Roman"/>
-          <w:sz w:val="24"/>
-          <w:szCs w:val="24"/>
-        </w:rPr>
-        <w:t>stack</w:t>
-      </w:r>
-      <w:proofErr w:type="spellEnd"/>
-      <w:r>
-        <w:rPr>
-          <w:rFonts w:ascii="Times New Roman" w:hAnsi="Times New Roman" w:cs="Times New Roman"/>
-          <w:sz w:val="24"/>
-          <w:szCs w:val="24"/>
-        </w:rPr>
-        <w:t xml:space="preserve"> viene incrementato e l'elemento viene memorizzato</w:t>
-      </w:r>
-      <w:r>
-        <w:rPr>
-          <w:rFonts w:ascii="Times New Roman" w:hAnsi="Times New Roman" w:cs="Times New Roman"/>
-          <w:sz w:val="24"/>
-          <w:szCs w:val="24"/>
-        </w:rPr>
-        <w:t xml:space="preserve"> </w:t>
-      </w:r>
-      <w:r>
-        <w:rPr>
-          <w:rFonts w:ascii="Times New Roman" w:hAnsi="Times New Roman" w:cs="Times New Roman"/>
-          <w:sz w:val="24"/>
-          <w:szCs w:val="24"/>
-        </w:rPr>
-        <w:t xml:space="preserve">nella nuova posizione a cui fa riferimento lo </w:t>
-      </w:r>
-      <w:proofErr w:type="spellStart"/>
-      <w:r>
-        <w:rPr>
-          <w:rFonts w:ascii="Times New Roman" w:hAnsi="Times New Roman" w:cs="Times New Roman"/>
-          <w:sz w:val="24"/>
-          <w:szCs w:val="24"/>
-        </w:rPr>
-        <w:t>stack</w:t>
-      </w:r>
-      <w:proofErr w:type="spellEnd"/>
-      <w:r>
-        <w:rPr>
-          <w:rFonts w:ascii="Times New Roman" w:hAnsi="Times New Roman" w:cs="Times New Roman"/>
-          <w:sz w:val="24"/>
-          <w:szCs w:val="24"/>
-        </w:rPr>
-        <w:t xml:space="preserve"> pointer.</w:t>
-      </w:r>
-      <w:r>
-        <w:rPr>
-          <w:rFonts w:ascii="Times New Roman" w:hAnsi="Times New Roman" w:cs="Times New Roman"/>
-          <w:sz w:val="24"/>
-          <w:szCs w:val="24"/>
-        </w:rPr>
-        <w:t xml:space="preserve"> </w:t>
-      </w:r>
-      <w:r>
-        <w:rPr>
-          <w:rFonts w:ascii="Times New Roman" w:hAnsi="Times New Roman" w:cs="Times New Roman"/>
-          <w:sz w:val="24"/>
-          <w:szCs w:val="24"/>
-        </w:rPr>
-        <w:t xml:space="preserve">Quando un elemento viene tolto dallo </w:t>
-      </w:r>
-      <w:proofErr w:type="spellStart"/>
-      <w:r>
-        <w:rPr>
-          <w:rFonts w:ascii="Times New Roman" w:hAnsi="Times New Roman" w:cs="Times New Roman"/>
-          <w:sz w:val="24"/>
-          <w:szCs w:val="24"/>
-        </w:rPr>
-        <w:t>stack</w:t>
-      </w:r>
-      <w:proofErr w:type="spellEnd"/>
-      <w:r>
-        <w:rPr>
-          <w:rFonts w:ascii="Times New Roman" w:hAnsi="Times New Roman" w:cs="Times New Roman"/>
-          <w:sz w:val="24"/>
-          <w:szCs w:val="24"/>
-        </w:rPr>
-        <w:t xml:space="preserve">, la posizione di memoria a cui fa riferimento il puntatore allo </w:t>
-      </w:r>
-      <w:proofErr w:type="spellStart"/>
-      <w:r>
-        <w:rPr>
-          <w:rFonts w:ascii="Times New Roman" w:hAnsi="Times New Roman" w:cs="Times New Roman"/>
-          <w:sz w:val="24"/>
-          <w:szCs w:val="24"/>
-        </w:rPr>
-        <w:t>stack</w:t>
-      </w:r>
-      <w:proofErr w:type="spellEnd"/>
-      <w:r>
-        <w:rPr>
-          <w:rFonts w:ascii="Times New Roman" w:hAnsi="Times New Roman" w:cs="Times New Roman"/>
-          <w:sz w:val="24"/>
-          <w:szCs w:val="24"/>
-        </w:rPr>
-        <w:t xml:space="preserve"> </w:t>
-      </w:r>
-      <w:r>
-        <w:rPr>
-          <w:rFonts w:ascii="Times New Roman" w:hAnsi="Times New Roman" w:cs="Times New Roman"/>
-          <w:sz w:val="24"/>
-          <w:szCs w:val="24"/>
-        </w:rPr>
-        <w:t xml:space="preserve">viene copiata da qualche altra parte (ad esempio, in un registro) e il puntatore allo </w:t>
-      </w:r>
-      <w:proofErr w:type="spellStart"/>
-      <w:r>
-        <w:rPr>
-          <w:rFonts w:ascii="Times New Roman" w:hAnsi="Times New Roman" w:cs="Times New Roman"/>
-          <w:sz w:val="24"/>
-          <w:szCs w:val="24"/>
-        </w:rPr>
-        <w:t>stack</w:t>
-      </w:r>
-      <w:proofErr w:type="spellEnd"/>
-      <w:r>
-        <w:rPr>
-          <w:rFonts w:ascii="Times New Roman" w:hAnsi="Times New Roman" w:cs="Times New Roman"/>
-          <w:sz w:val="24"/>
-          <w:szCs w:val="24"/>
-        </w:rPr>
-        <w:t xml:space="preserve"> viene </w:t>
+        <w:t>Lo stack è una regione di memoria che viene allocata dinamicamente al programma secondo uno schema last-in,</w:t>
+      </w:r>
+      <w:r>
+        <w:rPr>
+          <w:rFonts w:ascii="Times New Roman" w:hAnsi="Times New Roman" w:cs="Times New Roman"/>
+          <w:sz w:val="24"/>
+          <w:szCs w:val="24"/>
+        </w:rPr>
+        <w:t xml:space="preserve"> </w:t>
+      </w:r>
+      <w:r>
+        <w:rPr>
+          <w:rFonts w:ascii="Times New Roman" w:hAnsi="Times New Roman" w:cs="Times New Roman"/>
+          <w:sz w:val="24"/>
+          <w:szCs w:val="24"/>
+        </w:rPr>
+        <w:t>(LIFO). Un puntatore allo stack (in genere un registro) contiene l'indirizzo di memoria della parte superiore dello stack. Quando un elemento viene inserito nello stack, il puntatore allo stack viene incrementato e l'elemento viene memorizzato</w:t>
+      </w:r>
+      <w:r>
+        <w:rPr>
+          <w:rFonts w:ascii="Times New Roman" w:hAnsi="Times New Roman" w:cs="Times New Roman"/>
+          <w:sz w:val="24"/>
+          <w:szCs w:val="24"/>
+        </w:rPr>
+        <w:t xml:space="preserve"> </w:t>
+      </w:r>
+      <w:r>
+        <w:rPr>
+          <w:rFonts w:ascii="Times New Roman" w:hAnsi="Times New Roman" w:cs="Times New Roman"/>
+          <w:sz w:val="24"/>
+          <w:szCs w:val="24"/>
+        </w:rPr>
+        <w:t>nella nuova posizione a cui fa riferimento lo stack pointer.</w:t>
+      </w:r>
+      <w:r>
+        <w:rPr>
+          <w:rFonts w:ascii="Times New Roman" w:hAnsi="Times New Roman" w:cs="Times New Roman"/>
+          <w:sz w:val="24"/>
+          <w:szCs w:val="24"/>
+        </w:rPr>
+        <w:t xml:space="preserve"> </w:t>
+      </w:r>
+      <w:r>
+        <w:rPr>
+          <w:rFonts w:ascii="Times New Roman" w:hAnsi="Times New Roman" w:cs="Times New Roman"/>
+          <w:sz w:val="24"/>
+          <w:szCs w:val="24"/>
+        </w:rPr>
+        <w:t>Quando un elemento viene tolto dallo stack, la posizione di memoria a cui fa riferimento il puntatore allo stack</w:t>
+      </w:r>
+      <w:r>
+        <w:rPr>
+          <w:rFonts w:ascii="Times New Roman" w:hAnsi="Times New Roman" w:cs="Times New Roman"/>
+          <w:sz w:val="24"/>
+          <w:szCs w:val="24"/>
+        </w:rPr>
+        <w:t xml:space="preserve"> </w:t>
+      </w:r>
+      <w:r>
+        <w:rPr>
+          <w:rFonts w:ascii="Times New Roman" w:hAnsi="Times New Roman" w:cs="Times New Roman"/>
+          <w:sz w:val="24"/>
+          <w:szCs w:val="24"/>
+        </w:rPr>
+        <w:t xml:space="preserve">viene copiata da qualche altra parte (ad esempio, in un registro) e il puntatore allo stack viene </w:t>
       </w:r>
       <w:r>
         <w:rPr>
@@ -15871,7 +15717,39 @@
           <w:sz w:val="24"/>
           <w:szCs w:val="24"/>
         </w:rPr>
-        <w:t xml:space="preserve">Gli </w:t>
+        <w:t>Gli stack sono tipicamente utilizzati per implementare le chiamate di procedura. Data una chiamata di procedura in C,</w:t>
+      </w:r>
+      <w:r>
+        <w:rPr>
+          <w:rFonts w:ascii="Times New Roman" w:hAnsi="Times New Roman" w:cs="Times New Roman"/>
+          <w:sz w:val="24"/>
+          <w:szCs w:val="24"/>
+        </w:rPr>
+        <w:t xml:space="preserve"> </w:t>
+      </w:r>
+      <w:r>
+        <w:rPr>
+          <w:rFonts w:ascii="Times New Roman" w:hAnsi="Times New Roman" w:cs="Times New Roman"/>
+          <w:sz w:val="24"/>
+          <w:szCs w:val="24"/>
+        </w:rPr>
+        <w:t>il compilatore produce codice che spinge sullo stack la posizione dell'istruzione da eseguire al ritorno dalla procedura, il valore corrente di alcuni o tutti i registri della macchina</w:t>
+      </w:r>
+      <w:r>
+        <w:rPr>
+          <w:rFonts w:ascii="Times New Roman" w:hAnsi="Times New Roman" w:cs="Times New Roman"/>
+          <w:sz w:val="24"/>
+          <w:szCs w:val="24"/>
+        </w:rPr>
+        <w:t xml:space="preserve">, </w:t>
+      </w:r>
+      <w:r>
+        <w:rPr>
+          <w:rFonts w:ascii="Times New Roman" w:hAnsi="Times New Roman" w:cs="Times New Roman"/>
+          <w:sz w:val="24"/>
+          <w:szCs w:val="24"/>
+        </w:rPr>
+        <w:t xml:space="preserve">gli argomenti della procedura, e poi imposta il </w:t>
       </w:r>
       <w:proofErr w:type="spellStart"/>
       <w:r>
@@ -15880,7 +15758,7 @@
           <w:sz w:val="24"/>
           <w:szCs w:val="24"/>
         </w:rPr>
-        <w:t>stack</w:t>
+        <w:t>program</w:t>
       </w:r>
       <w:proofErr w:type="spellEnd"/>
       <w:r>
@@ -15889,74 +15767,6 @@
           <w:sz w:val="24"/>
           <w:szCs w:val="24"/>
         </w:rPr>
-        <w:t xml:space="preserve"> sono tipicamente utilizzati per implementare le chiamate di procedura. Data una chiamata di procedura in C,</w:t>
-      </w:r>
-      <w:r>
-        <w:rPr>
-          <w:rFonts w:ascii="Times New Roman" w:hAnsi="Times New Roman" w:cs="Times New Roman"/>
-          <w:sz w:val="24"/>
-          <w:szCs w:val="24"/>
-        </w:rPr>
-        <w:t xml:space="preserve"> </w:t>
-      </w:r>
-      <w:r>
-        <w:rPr>
-          <w:rFonts w:ascii="Times New Roman" w:hAnsi="Times New Roman" w:cs="Times New Roman"/>
-          <w:sz w:val="24"/>
-          <w:szCs w:val="24"/>
-        </w:rPr>
-        <w:t xml:space="preserve">il compilatore produce codice che spinge sullo </w:t>
-      </w:r>
-      <w:proofErr w:type="spellStart"/>
-      <w:r>
-        <w:rPr>
-          <w:rFonts w:ascii="Times New Roman" w:hAnsi="Times New Roman" w:cs="Times New Roman"/>
-          <w:sz w:val="24"/>
-          <w:szCs w:val="24"/>
-        </w:rPr>
-        <w:t>stack</w:t>
-      </w:r>
-      <w:proofErr w:type="spellEnd"/>
-      <w:r>
-        <w:rPr>
-          <w:rFonts w:ascii="Times New Roman" w:hAnsi="Times New Roman" w:cs="Times New Roman"/>
-          <w:sz w:val="24"/>
-          <w:szCs w:val="24"/>
-        </w:rPr>
-        <w:t xml:space="preserve"> la posizione dell'istruzione da eseguire al ritorno dalla procedura, il valore corrente di alcuni o tutti i registri della macchina</w:t>
-      </w:r>
-      <w:r>
-        <w:rPr>
-          <w:rFonts w:ascii="Times New Roman" w:hAnsi="Times New Roman" w:cs="Times New Roman"/>
-          <w:sz w:val="24"/>
-          <w:szCs w:val="24"/>
-        </w:rPr>
-        <w:t xml:space="preserve">, </w:t>
-      </w:r>
-      <w:r>
-        <w:rPr>
-          <w:rFonts w:ascii="Times New Roman" w:hAnsi="Times New Roman" w:cs="Times New Roman"/>
-          <w:sz w:val="24"/>
-          <w:szCs w:val="24"/>
-        </w:rPr>
-        <w:t xml:space="preserve">gli argomenti della procedura, e poi imposta il </w:t>
-      </w:r>
-      <w:proofErr w:type="spellStart"/>
-      <w:r>
-        <w:rPr>
-          <w:rFonts w:ascii="Times New Roman" w:hAnsi="Times New Roman" w:cs="Times New Roman"/>
-          <w:sz w:val="24"/>
-          <w:szCs w:val="24"/>
-        </w:rPr>
-        <w:t>program</w:t>
-      </w:r>
-      <w:proofErr w:type="spellEnd"/>
-      <w:r>
-        <w:rPr>
-          <w:rFonts w:ascii="Times New Roman" w:hAnsi="Times New Roman" w:cs="Times New Roman"/>
-          <w:sz w:val="24"/>
-          <w:szCs w:val="24"/>
-        </w:rPr>
         <w:t xml:space="preserve"> counter</w:t>
       </w:r>
       <w:r>
@@ -15989,77 +15799,23 @@
           <w:sz w:val="24"/>
           <w:szCs w:val="24"/>
         </w:rPr>
-        <w:t xml:space="preserve">inseriti nello </w:t>
-      </w:r>
-      <w:proofErr w:type="spellStart"/>
-      <w:r>
-        <w:rPr>
-          <w:rFonts w:ascii="Times New Roman" w:hAnsi="Times New Roman" w:cs="Times New Roman"/>
-          <w:sz w:val="24"/>
-          <w:szCs w:val="24"/>
-        </w:rPr>
-        <w:t>stack</w:t>
-      </w:r>
-      <w:proofErr w:type="spellEnd"/>
-      <w:r>
-        <w:rPr>
-          <w:rFonts w:ascii="Times New Roman" w:hAnsi="Times New Roman" w:cs="Times New Roman"/>
-          <w:sz w:val="24"/>
-          <w:szCs w:val="24"/>
-        </w:rPr>
-        <w:t xml:space="preserve"> sono noti come </w:t>
-      </w:r>
-      <w:proofErr w:type="spellStart"/>
-      <w:r>
-        <w:rPr>
-          <w:rFonts w:ascii="Times New Roman" w:hAnsi="Times New Roman" w:cs="Times New Roman"/>
-          <w:sz w:val="24"/>
-          <w:szCs w:val="24"/>
-        </w:rPr>
-        <w:t>stack</w:t>
-      </w:r>
-      <w:proofErr w:type="spellEnd"/>
-      <w:r>
-        <w:rPr>
-          <w:rFonts w:ascii="Times New Roman" w:hAnsi="Times New Roman" w:cs="Times New Roman"/>
-          <w:sz w:val="24"/>
-          <w:szCs w:val="24"/>
-        </w:rPr>
-        <w:t xml:space="preserve"> frame di quella procedura. Quando una procedura</w:t>
-      </w:r>
-      <w:r>
-        <w:rPr>
-          <w:rFonts w:ascii="Times New Roman" w:hAnsi="Times New Roman" w:cs="Times New Roman"/>
-          <w:sz w:val="24"/>
-          <w:szCs w:val="24"/>
-        </w:rPr>
-        <w:t xml:space="preserve"> </w:t>
-      </w:r>
-      <w:r>
-        <w:rPr>
-          <w:rFonts w:ascii="Times New Roman" w:hAnsi="Times New Roman" w:cs="Times New Roman"/>
-          <w:sz w:val="24"/>
-          <w:szCs w:val="24"/>
-        </w:rPr>
-        <w:t xml:space="preserve">ritorna, il compilatore apre il suo </w:t>
-      </w:r>
-      <w:proofErr w:type="spellStart"/>
-      <w:r>
-        <w:rPr>
-          <w:rFonts w:ascii="Times New Roman" w:hAnsi="Times New Roman" w:cs="Times New Roman"/>
-          <w:sz w:val="24"/>
-          <w:szCs w:val="24"/>
-        </w:rPr>
-        <w:t>stack</w:t>
-      </w:r>
-      <w:proofErr w:type="spellEnd"/>
-      <w:r>
-        <w:rPr>
-          <w:rFonts w:ascii="Times New Roman" w:hAnsi="Times New Roman" w:cs="Times New Roman"/>
-          <w:sz w:val="24"/>
-          <w:szCs w:val="24"/>
-        </w:rPr>
-        <w:t xml:space="preserve"> frame, recuperando infine la posizione del programma </w:t>
+        <w:t>inseriti nello stack sono noti come stack frame di quella procedura. Quando una procedura</w:t>
+      </w:r>
+      <w:r>
+        <w:rPr>
+          <w:rFonts w:ascii="Times New Roman" w:hAnsi="Times New Roman" w:cs="Times New Roman"/>
+          <w:sz w:val="24"/>
+          <w:szCs w:val="24"/>
+        </w:rPr>
+        <w:t xml:space="preserve"> </w:t>
+      </w:r>
+      <w:r>
+        <w:rPr>
+          <w:rFonts w:ascii="Times New Roman" w:hAnsi="Times New Roman" w:cs="Times New Roman"/>
+          <w:sz w:val="24"/>
+          <w:szCs w:val="24"/>
+        </w:rPr>
+        <w:t xml:space="preserve">ritorna, il compilatore apre il suo stack frame, recuperando infine la posizione del programma </w:t>
       </w:r>
       <w:r>
         <w:rPr>
@@ -16107,111 +15863,39 @@
           <w:sz w:val="24"/>
           <w:szCs w:val="24"/>
         </w:rPr>
-        <w:t xml:space="preserve">Per il software embedded, può essere disastroso se il puntatore allo </w:t>
-      </w:r>
-      <w:proofErr w:type="spellStart"/>
-      <w:r>
-        <w:rPr>
-          <w:rFonts w:ascii="Times New Roman" w:hAnsi="Times New Roman" w:cs="Times New Roman"/>
-          <w:sz w:val="24"/>
-          <w:szCs w:val="24"/>
-        </w:rPr>
-        <w:t>stack</w:t>
-      </w:r>
-      <w:proofErr w:type="spellEnd"/>
-      <w:r>
-        <w:rPr>
-          <w:rFonts w:ascii="Times New Roman" w:hAnsi="Times New Roman" w:cs="Times New Roman"/>
-          <w:sz w:val="24"/>
-          <w:szCs w:val="24"/>
-        </w:rPr>
-        <w:t xml:space="preserve"> viene incrementato oltre la memoria allocata per lo </w:t>
-      </w:r>
-      <w:proofErr w:type="spellStart"/>
-      <w:r>
-        <w:rPr>
-          <w:rFonts w:ascii="Times New Roman" w:hAnsi="Times New Roman" w:cs="Times New Roman"/>
-          <w:sz w:val="24"/>
-          <w:szCs w:val="24"/>
-        </w:rPr>
-        <w:t>stack</w:t>
-      </w:r>
-      <w:proofErr w:type="spellEnd"/>
-      <w:r>
-        <w:rPr>
-          <w:rFonts w:ascii="Times New Roman" w:hAnsi="Times New Roman" w:cs="Times New Roman"/>
-          <w:sz w:val="24"/>
-          <w:szCs w:val="24"/>
-        </w:rPr>
-        <w:t>.</w:t>
-      </w:r>
-      <w:r>
-        <w:rPr>
-          <w:rFonts w:ascii="Times New Roman" w:hAnsi="Times New Roman" w:cs="Times New Roman"/>
-          <w:sz w:val="24"/>
-          <w:szCs w:val="24"/>
-        </w:rPr>
-        <w:t xml:space="preserve"> </w:t>
-      </w:r>
-      <w:r>
-        <w:rPr>
-          <w:rFonts w:ascii="Times New Roman" w:hAnsi="Times New Roman" w:cs="Times New Roman"/>
-          <w:sz w:val="24"/>
-          <w:szCs w:val="24"/>
-        </w:rPr>
-        <w:t xml:space="preserve">Un tale overflow dello </w:t>
-      </w:r>
-      <w:proofErr w:type="spellStart"/>
-      <w:r>
-        <w:rPr>
-          <w:rFonts w:ascii="Times New Roman" w:hAnsi="Times New Roman" w:cs="Times New Roman"/>
-          <w:sz w:val="24"/>
-          <w:szCs w:val="24"/>
-        </w:rPr>
-        <w:t>stack</w:t>
-      </w:r>
-      <w:proofErr w:type="spellEnd"/>
-      <w:r>
-        <w:rPr>
-          <w:rFonts w:ascii="Times New Roman" w:hAnsi="Times New Roman" w:cs="Times New Roman"/>
-          <w:sz w:val="24"/>
-          <w:szCs w:val="24"/>
-        </w:rPr>
-        <w:t xml:space="preserve"> può portare alla sovrascrittura della memoria</w:t>
-      </w:r>
-      <w:r>
-        <w:rPr>
-          <w:rFonts w:ascii="Times New Roman" w:hAnsi="Times New Roman" w:cs="Times New Roman"/>
-          <w:sz w:val="24"/>
-          <w:szCs w:val="24"/>
-        </w:rPr>
-        <w:t xml:space="preserve"> </w:t>
-      </w:r>
-      <w:r>
-        <w:rPr>
-          <w:rFonts w:ascii="Times New Roman" w:hAnsi="Times New Roman" w:cs="Times New Roman"/>
-          <w:sz w:val="24"/>
-          <w:szCs w:val="24"/>
-        </w:rPr>
-        <w:t xml:space="preserve">che viene utilizzata per altri scopi, portando a risultati imprevedibili. Limitare l'uso dello </w:t>
-      </w:r>
-      <w:proofErr w:type="spellStart"/>
-      <w:r>
-        <w:rPr>
-          <w:rFonts w:ascii="Times New Roman" w:hAnsi="Times New Roman" w:cs="Times New Roman"/>
-          <w:sz w:val="24"/>
-          <w:szCs w:val="24"/>
-        </w:rPr>
-        <w:t>stack</w:t>
-      </w:r>
-      <w:proofErr w:type="spellEnd"/>
-      <w:r>
-        <w:rPr>
-          <w:rFonts w:ascii="Times New Roman" w:hAnsi="Times New Roman" w:cs="Times New Roman"/>
-          <w:sz w:val="24"/>
-          <w:szCs w:val="24"/>
-        </w:rPr>
-        <w:t xml:space="preserve"> è quindi un obiettivo importante. Questo diventa particolarmente difficile con i programmi ricorsivi</w:t>
+        <w:t>Per il software embedded, può essere disastroso se il puntatore allo stack viene incrementato oltre la memoria allocata per lo stack.</w:t>
+      </w:r>
+      <w:r>
+        <w:rPr>
+          <w:rFonts w:ascii="Times New Roman" w:hAnsi="Times New Roman" w:cs="Times New Roman"/>
+          <w:sz w:val="24"/>
+          <w:szCs w:val="24"/>
+        </w:rPr>
+        <w:t xml:space="preserve"> </w:t>
+      </w:r>
+      <w:r>
+        <w:rPr>
+          <w:rFonts w:ascii="Times New Roman" w:hAnsi="Times New Roman" w:cs="Times New Roman"/>
+          <w:sz w:val="24"/>
+          <w:szCs w:val="24"/>
+        </w:rPr>
+        <w:t>Un tale overflow dello stack può portare alla sovrascrittura della memoria</w:t>
+      </w:r>
+      <w:r>
+        <w:rPr>
+          <w:rFonts w:ascii="Times New Roman" w:hAnsi="Times New Roman" w:cs="Times New Roman"/>
+          <w:sz w:val="24"/>
+          <w:szCs w:val="24"/>
+        </w:rPr>
+        <w:t xml:space="preserve"> </w:t>
+      </w:r>
+      <w:r>
+        <w:rPr>
+          <w:rFonts w:ascii="Times New Roman" w:hAnsi="Times New Roman" w:cs="Times New Roman"/>
+          <w:sz w:val="24"/>
+          <w:szCs w:val="24"/>
+        </w:rPr>
+        <w:t>che viene utilizzata per altri scopi, portando a risultati imprevedibili. Limitare l'uso dello stack è quindi un obiettivo importante. Questo diventa particolarmente difficile con i programmi ricorsivi</w:t>
       </w:r>
       <w:r>
         <w:rPr>
@@ -16302,25 +15986,7 @@
           <w:sz w:val="24"/>
           <w:szCs w:val="24"/>
         </w:rPr>
-        <w:t xml:space="preserve">Errori più sottili possono derivare da un uso improprio o da un'errata comprensione dello </w:t>
-      </w:r>
-      <w:proofErr w:type="spellStart"/>
-      <w:r>
-        <w:rPr>
-          <w:rFonts w:ascii="Times New Roman" w:hAnsi="Times New Roman" w:cs="Times New Roman"/>
-          <w:sz w:val="24"/>
-          <w:szCs w:val="24"/>
-        </w:rPr>
-        <w:t>stack</w:t>
-      </w:r>
-      <w:proofErr w:type="spellEnd"/>
-      <w:r>
-        <w:rPr>
-          <w:rFonts w:ascii="Times New Roman" w:hAnsi="Times New Roman" w:cs="Times New Roman"/>
-          <w:sz w:val="24"/>
-          <w:szCs w:val="24"/>
-        </w:rPr>
-        <w:t>. Si consideri il seguente programma C:</w:t>
+        <w:t>Errori più sottili possono derivare da un uso improprio o da un'errata comprensione dello stack. Si consideri il seguente programma C:</w:t>
       </w:r>
     </w:p>
     <w:p>
@@ -16401,25 +16067,7 @@
           <w:sz w:val="24"/>
           <w:szCs w:val="24"/>
         </w:rPr>
-        <w:t xml:space="preserve">La variabile b è una variabile locale, la cui memoria si trova nello </w:t>
-      </w:r>
-      <w:proofErr w:type="spellStart"/>
-      <w:r>
-        <w:rPr>
-          <w:rFonts w:ascii="Times New Roman" w:hAnsi="Times New Roman" w:cs="Times New Roman"/>
-          <w:sz w:val="24"/>
-          <w:szCs w:val="24"/>
-        </w:rPr>
-        <w:t>stack</w:t>
-      </w:r>
-      <w:proofErr w:type="spellEnd"/>
-      <w:r>
-        <w:rPr>
-          <w:rFonts w:ascii="Times New Roman" w:hAnsi="Times New Roman" w:cs="Times New Roman"/>
-          <w:sz w:val="24"/>
-          <w:szCs w:val="24"/>
-        </w:rPr>
-        <w:t>. Quando la procedura ritorna, la variabile c conterrà un puntatore a una posizione di memoria al di sopra del puntatore della pila.</w:t>
+        <w:t>La variabile b è una variabile locale, la cui memoria si trova nello stack. Quando la procedura ritorna, la variabile c conterrà un puntatore a una posizione di memoria al di sopra del puntatore della pila.</w:t>
       </w:r>
       <w:r>
         <w:rPr>
@@ -17540,25 +17188,7 @@
           <w:sz w:val="24"/>
           <w:szCs w:val="24"/>
         </w:rPr>
-        <w:t xml:space="preserve">I programmi C memorizzano i dati sullo </w:t>
-      </w:r>
-      <w:proofErr w:type="spellStart"/>
-      <w:r>
-        <w:rPr>
-          <w:rFonts w:ascii="Times New Roman" w:hAnsi="Times New Roman" w:cs="Times New Roman"/>
-          <w:sz w:val="24"/>
-          <w:szCs w:val="24"/>
-        </w:rPr>
-        <w:t>stack</w:t>
-      </w:r>
-      <w:proofErr w:type="spellEnd"/>
-      <w:r>
-        <w:rPr>
-          <w:rFonts w:ascii="Times New Roman" w:hAnsi="Times New Roman" w:cs="Times New Roman"/>
-          <w:sz w:val="24"/>
-          <w:szCs w:val="24"/>
-        </w:rPr>
-        <w:t>, sull'heap e in posizioni di memoria fissate dal compilatore.</w:t>
+        <w:t>I programmi C memorizzano i dati sullo stack, sull'heap e in posizioni di memoria fissate dal compilatore.</w:t>
       </w:r>
       <w:r>
         <w:rPr>
@@ -17677,7 +17307,73 @@
           <w:sz w:val="24"/>
           <w:szCs w:val="24"/>
         </w:rPr>
-        <w:t xml:space="preserve">b e c sono parametri, che vengono allocati nello </w:t>
+        <w:t>b e c sono parametri, che vengono allocati nello stack quando viene chiamata la procedura</w:t>
+      </w:r>
+      <w:r>
+        <w:rPr>
+          <w:rFonts w:ascii="Times New Roman" w:hAnsi="Times New Roman" w:cs="Times New Roman"/>
+          <w:sz w:val="24"/>
+          <w:szCs w:val="24"/>
+        </w:rPr>
+        <w:t xml:space="preserve"> </w:t>
+      </w:r>
+      <w:r>
+        <w:rPr>
+          <w:rFonts w:ascii="Times New Roman" w:hAnsi="Times New Roman" w:cs="Times New Roman"/>
+          <w:sz w:val="24"/>
+          <w:szCs w:val="24"/>
+        </w:rPr>
+        <w:t>foo (il compilatore potrebbe anche metterle nei registri piuttosto che nello stack). Le variabili</w:t>
+      </w:r>
+      <w:r>
+        <w:rPr>
+          <w:rFonts w:ascii="Times New Roman" w:hAnsi="Times New Roman" w:cs="Times New Roman"/>
+          <w:sz w:val="24"/>
+          <w:szCs w:val="24"/>
+        </w:rPr>
+        <w:t xml:space="preserve"> </w:t>
+      </w:r>
+      <w:r>
+        <w:rPr>
+          <w:rFonts w:ascii="Times New Roman" w:hAnsi="Times New Roman" w:cs="Times New Roman"/>
+          <w:sz w:val="24"/>
+          <w:szCs w:val="24"/>
+        </w:rPr>
+        <w:t xml:space="preserve">d </w:t>
+      </w:r>
+      <w:proofErr w:type="gramStart"/>
+      <w:r>
+        <w:rPr>
+          <w:rFonts w:ascii="Times New Roman" w:hAnsi="Times New Roman" w:cs="Times New Roman"/>
+          <w:sz w:val="24"/>
+          <w:szCs w:val="24"/>
+        </w:rPr>
+        <w:t>ed e</w:t>
+      </w:r>
+      <w:proofErr w:type="gramEnd"/>
+      <w:r>
+        <w:rPr>
+          <w:rFonts w:ascii="Times New Roman" w:hAnsi="Times New Roman" w:cs="Times New Roman"/>
+          <w:sz w:val="24"/>
+          <w:szCs w:val="24"/>
+        </w:rPr>
+        <w:t xml:space="preserve"> sono variabili automatiche o variabili locali. Sono dichiarate all'interno</w:t>
+      </w:r>
+      <w:r>
+        <w:rPr>
+          <w:rFonts w:ascii="Times New Roman" w:hAnsi="Times New Roman" w:cs="Times New Roman"/>
+          <w:sz w:val="24"/>
+          <w:szCs w:val="24"/>
+        </w:rPr>
+        <w:t xml:space="preserve"> </w:t>
+      </w:r>
+      <w:r>
+        <w:rPr>
+          <w:rFonts w:ascii="Times New Roman" w:hAnsi="Times New Roman" w:cs="Times New Roman"/>
+          <w:sz w:val="24"/>
+          <w:szCs w:val="24"/>
+        </w:rPr>
+        <w:t xml:space="preserve">di una procedura (in questo caso, </w:t>
       </w:r>
       <w:proofErr w:type="spellStart"/>
       <w:r>
@@ -17686,7 +17382,7 @@
           <w:sz w:val="24"/>
           <w:szCs w:val="24"/>
         </w:rPr>
-        <w:t>stack</w:t>
+        <w:t>main</w:t>
       </w:r>
       <w:proofErr w:type="spellEnd"/>
       <w:r>
@@ -17695,23 +17391,73 @@
           <w:sz w:val="24"/>
           <w:szCs w:val="24"/>
         </w:rPr>
-        <w:t xml:space="preserve"> quando viene chiamata la procedura</w:t>
-      </w:r>
-      <w:r>
-        <w:rPr>
-          <w:rFonts w:ascii="Times New Roman" w:hAnsi="Times New Roman" w:cs="Times New Roman"/>
-          <w:sz w:val="24"/>
-          <w:szCs w:val="24"/>
-        </w:rPr>
-        <w:t xml:space="preserve"> </w:t>
-      </w:r>
-      <w:r>
-        <w:rPr>
-          <w:rFonts w:ascii="Times New Roman" w:hAnsi="Times New Roman" w:cs="Times New Roman"/>
-          <w:sz w:val="24"/>
-          <w:szCs w:val="24"/>
-        </w:rPr>
-        <w:t xml:space="preserve">foo (il compilatore potrebbe anche metterle nei registri piuttosto che nello </w:t>
+        <w:t>). Il compilatore alloca lo spazio sullo</w:t>
+      </w:r>
+      <w:r>
+        <w:rPr>
+          <w:rFonts w:ascii="Times New Roman" w:hAnsi="Times New Roman" w:cs="Times New Roman"/>
+          <w:sz w:val="24"/>
+          <w:szCs w:val="24"/>
+        </w:rPr>
+        <w:t xml:space="preserve"> </w:t>
+      </w:r>
+      <w:r>
+        <w:rPr>
+          <w:rFonts w:ascii="Times New Roman" w:hAnsi="Times New Roman" w:cs="Times New Roman"/>
+          <w:sz w:val="24"/>
+          <w:szCs w:val="24"/>
+        </w:rPr>
+        <w:t>stack per loro.</w:t>
+      </w:r>
+      <w:r>
+        <w:rPr>
+          <w:rFonts w:ascii="Times New Roman" w:hAnsi="Times New Roman" w:cs="Times New Roman"/>
+          <w:sz w:val="24"/>
+          <w:szCs w:val="24"/>
+        </w:rPr>
+        <w:t xml:space="preserve"> </w:t>
+      </w:r>
+      <w:r>
+        <w:rPr>
+          <w:rFonts w:ascii="Times New Roman" w:hAnsi="Times New Roman" w:cs="Times New Roman"/>
+          <w:sz w:val="24"/>
+          <w:szCs w:val="24"/>
+        </w:rPr>
+        <w:t xml:space="preserve">Quando la procedura foo viene richiamata alla riga 11, la posizione in pila di b acquisirà una copia del valore della variabile d </w:t>
+      </w:r>
+      <w:proofErr w:type="gramStart"/>
+      <w:r>
+        <w:rPr>
+          <w:rFonts w:ascii="Times New Roman" w:hAnsi="Times New Roman" w:cs="Times New Roman"/>
+          <w:sz w:val="24"/>
+          <w:szCs w:val="24"/>
+        </w:rPr>
+        <w:t xml:space="preserve">assegnata </w:t>
+      </w:r>
+      <w:r>
+        <w:rPr>
+          <w:rFonts w:ascii="Times New Roman" w:hAnsi="Times New Roman" w:cs="Times New Roman"/>
+          <w:sz w:val="24"/>
+          <w:szCs w:val="24"/>
+        </w:rPr>
+        <w:t xml:space="preserve"> </w:t>
+      </w:r>
+      <w:r>
+        <w:rPr>
+          <w:rFonts w:ascii="Times New Roman" w:hAnsi="Times New Roman" w:cs="Times New Roman"/>
+          <w:sz w:val="24"/>
+          <w:szCs w:val="24"/>
+        </w:rPr>
+        <w:t>alla</w:t>
+      </w:r>
+      <w:proofErr w:type="gramEnd"/>
+      <w:r>
+        <w:rPr>
+          <w:rFonts w:ascii="Times New Roman" w:hAnsi="Times New Roman" w:cs="Times New Roman"/>
+          <w:sz w:val="24"/>
+          <w:szCs w:val="24"/>
+        </w:rPr>
+        <w:t xml:space="preserve"> riga 8. Si tratta di un esempio di pass by </w:t>
       </w:r>
       <w:proofErr w:type="spellStart"/>
       <w:r>
@@ -17720,7 +17466,7 @@
           <w:sz w:val="24"/>
           <w:szCs w:val="24"/>
         </w:rPr>
-        <w:t>stack</w:t>
+        <w:t>value</w:t>
       </w:r>
       <w:proofErr w:type="spellEnd"/>
       <w:r>
@@ -17729,168 +17475,6 @@
           <w:sz w:val="24"/>
           <w:szCs w:val="24"/>
         </w:rPr>
-        <w:t>). Le variabili</w:t>
-      </w:r>
-      <w:r>
-        <w:rPr>
-          <w:rFonts w:ascii="Times New Roman" w:hAnsi="Times New Roman" w:cs="Times New Roman"/>
-          <w:sz w:val="24"/>
-          <w:szCs w:val="24"/>
-        </w:rPr>
-        <w:t xml:space="preserve"> </w:t>
-      </w:r>
-      <w:r>
-        <w:rPr>
-          <w:rFonts w:ascii="Times New Roman" w:hAnsi="Times New Roman" w:cs="Times New Roman"/>
-          <w:sz w:val="24"/>
-          <w:szCs w:val="24"/>
-        </w:rPr>
-        <w:t xml:space="preserve">d </w:t>
-      </w:r>
-      <w:proofErr w:type="gramStart"/>
-      <w:r>
-        <w:rPr>
-          <w:rFonts w:ascii="Times New Roman" w:hAnsi="Times New Roman" w:cs="Times New Roman"/>
-          <w:sz w:val="24"/>
-          <w:szCs w:val="24"/>
-        </w:rPr>
-        <w:t>ed e</w:t>
-      </w:r>
-      <w:proofErr w:type="gramEnd"/>
-      <w:r>
-        <w:rPr>
-          <w:rFonts w:ascii="Times New Roman" w:hAnsi="Times New Roman" w:cs="Times New Roman"/>
-          <w:sz w:val="24"/>
-          <w:szCs w:val="24"/>
-        </w:rPr>
-        <w:t xml:space="preserve"> sono variabili automatiche o variabili locali. Sono dichiarate all'interno</w:t>
-      </w:r>
-      <w:r>
-        <w:rPr>
-          <w:rFonts w:ascii="Times New Roman" w:hAnsi="Times New Roman" w:cs="Times New Roman"/>
-          <w:sz w:val="24"/>
-          <w:szCs w:val="24"/>
-        </w:rPr>
-        <w:t xml:space="preserve"> </w:t>
-      </w:r>
-      <w:r>
-        <w:rPr>
-          <w:rFonts w:ascii="Times New Roman" w:hAnsi="Times New Roman" w:cs="Times New Roman"/>
-          <w:sz w:val="24"/>
-          <w:szCs w:val="24"/>
-        </w:rPr>
-        <w:t xml:space="preserve">di una procedura (in questo caso, </w:t>
-      </w:r>
-      <w:proofErr w:type="spellStart"/>
-      <w:r>
-        <w:rPr>
-          <w:rFonts w:ascii="Times New Roman" w:hAnsi="Times New Roman" w:cs="Times New Roman"/>
-          <w:sz w:val="24"/>
-          <w:szCs w:val="24"/>
-        </w:rPr>
-        <w:t>main</w:t>
-      </w:r>
-      <w:proofErr w:type="spellEnd"/>
-      <w:r>
-        <w:rPr>
-          <w:rFonts w:ascii="Times New Roman" w:hAnsi="Times New Roman" w:cs="Times New Roman"/>
-          <w:sz w:val="24"/>
-          <w:szCs w:val="24"/>
-        </w:rPr>
-        <w:t>). Il compilatore alloca lo spazio sullo</w:t>
-      </w:r>
-      <w:r>
-        <w:rPr>
-          <w:rFonts w:ascii="Times New Roman" w:hAnsi="Times New Roman" w:cs="Times New Roman"/>
-          <w:sz w:val="24"/>
-          <w:szCs w:val="24"/>
-        </w:rPr>
-        <w:t xml:space="preserve"> </w:t>
-      </w:r>
-      <w:proofErr w:type="spellStart"/>
-      <w:r>
-        <w:rPr>
-          <w:rFonts w:ascii="Times New Roman" w:hAnsi="Times New Roman" w:cs="Times New Roman"/>
-          <w:sz w:val="24"/>
-          <w:szCs w:val="24"/>
-        </w:rPr>
-        <w:t>stack</w:t>
-      </w:r>
-      <w:proofErr w:type="spellEnd"/>
-      <w:r>
-        <w:rPr>
-          <w:rFonts w:ascii="Times New Roman" w:hAnsi="Times New Roman" w:cs="Times New Roman"/>
-          <w:sz w:val="24"/>
-          <w:szCs w:val="24"/>
-        </w:rPr>
-        <w:t xml:space="preserve"> per loro.</w:t>
-      </w:r>
-      <w:r>
-        <w:rPr>
-          <w:rFonts w:ascii="Times New Roman" w:hAnsi="Times New Roman" w:cs="Times New Roman"/>
-          <w:sz w:val="24"/>
-          <w:szCs w:val="24"/>
-        </w:rPr>
-        <w:t xml:space="preserve"> </w:t>
-      </w:r>
-      <w:r>
-        <w:rPr>
-          <w:rFonts w:ascii="Times New Roman" w:hAnsi="Times New Roman" w:cs="Times New Roman"/>
-          <w:sz w:val="24"/>
-          <w:szCs w:val="24"/>
-        </w:rPr>
-        <w:t xml:space="preserve">Quando la procedura foo viene richiamata alla riga 11, la posizione in pila di b acquisirà una copia del valore della variabile d </w:t>
-      </w:r>
-      <w:proofErr w:type="gramStart"/>
-      <w:r>
-        <w:rPr>
-          <w:rFonts w:ascii="Times New Roman" w:hAnsi="Times New Roman" w:cs="Times New Roman"/>
-          <w:sz w:val="24"/>
-          <w:szCs w:val="24"/>
-        </w:rPr>
-        <w:t xml:space="preserve">assegnata </w:t>
-      </w:r>
-      <w:r>
-        <w:rPr>
-          <w:rFonts w:ascii="Times New Roman" w:hAnsi="Times New Roman" w:cs="Times New Roman"/>
-          <w:sz w:val="24"/>
-          <w:szCs w:val="24"/>
-        </w:rPr>
-        <w:t xml:space="preserve"> </w:t>
-      </w:r>
-      <w:r>
-        <w:rPr>
-          <w:rFonts w:ascii="Times New Roman" w:hAnsi="Times New Roman" w:cs="Times New Roman"/>
-          <w:sz w:val="24"/>
-          <w:szCs w:val="24"/>
-        </w:rPr>
-        <w:t>alla</w:t>
-      </w:r>
-      <w:proofErr w:type="gramEnd"/>
-      <w:r>
-        <w:rPr>
-          <w:rFonts w:ascii="Times New Roman" w:hAnsi="Times New Roman" w:cs="Times New Roman"/>
-          <w:sz w:val="24"/>
-          <w:szCs w:val="24"/>
-        </w:rPr>
-        <w:t xml:space="preserve"> riga 8. Si tratta di un esempio di pass by </w:t>
-      </w:r>
-      <w:proofErr w:type="spellStart"/>
-      <w:r>
-        <w:rPr>
-          <w:rFonts w:ascii="Times New Roman" w:hAnsi="Times New Roman" w:cs="Times New Roman"/>
-          <w:sz w:val="24"/>
-          <w:szCs w:val="24"/>
-        </w:rPr>
-        <w:t>value</w:t>
-      </w:r>
-      <w:proofErr w:type="spellEnd"/>
-      <w:r>
-        <w:rPr>
-          <w:rFonts w:ascii="Times New Roman" w:hAnsi="Times New Roman" w:cs="Times New Roman"/>
-          <w:sz w:val="24"/>
-          <w:szCs w:val="24"/>
-        </w:rPr>
         <w:t>, in cui il valore di un parametro</w:t>
       </w:r>
       <w:r>
@@ -17907,25 +17491,7 @@
           <w:sz w:val="24"/>
           <w:szCs w:val="24"/>
         </w:rPr>
-        <w:t xml:space="preserve">viene copiato sullo </w:t>
-      </w:r>
-      <w:proofErr w:type="spellStart"/>
-      <w:r>
-        <w:rPr>
-          <w:rFonts w:ascii="Times New Roman" w:hAnsi="Times New Roman" w:cs="Times New Roman"/>
-          <w:sz w:val="24"/>
-          <w:szCs w:val="24"/>
-        </w:rPr>
-        <w:t>stack</w:t>
-      </w:r>
-      <w:proofErr w:type="spellEnd"/>
-      <w:r>
-        <w:rPr>
-          <w:rFonts w:ascii="Times New Roman" w:hAnsi="Times New Roman" w:cs="Times New Roman"/>
-          <w:sz w:val="24"/>
-          <w:szCs w:val="24"/>
-        </w:rPr>
-        <w:t xml:space="preserve"> per essere utilizzato dalla procedura chiamata. I dati</w:t>
+        <w:t>viene copiato sullo stack per essere utilizzato dalla procedura chiamata. I dati</w:t>
       </w:r>
       <w:r>
         <w:rPr>
@@ -17989,25 +17555,7 @@
           <w:sz w:val="24"/>
           <w:szCs w:val="24"/>
         </w:rPr>
-        <w:t xml:space="preserve">è memorizzato nella posizione dello </w:t>
-      </w:r>
-      <w:proofErr w:type="spellStart"/>
-      <w:r>
-        <w:rPr>
-          <w:rFonts w:ascii="Times New Roman" w:hAnsi="Times New Roman" w:cs="Times New Roman"/>
-          <w:sz w:val="24"/>
-          <w:szCs w:val="24"/>
-        </w:rPr>
-        <w:t>stack</w:t>
-      </w:r>
-      <w:proofErr w:type="spellEnd"/>
-      <w:r>
-        <w:rPr>
-          <w:rFonts w:ascii="Times New Roman" w:hAnsi="Times New Roman" w:cs="Times New Roman"/>
-          <w:sz w:val="24"/>
-          <w:szCs w:val="24"/>
-        </w:rPr>
-        <w:t xml:space="preserve"> per c. Se foo include un'assegnazione a *c, dopo il ritorno di</w:t>
+        <w:t>è memorizzato nella posizione dello stack per c. Se foo include un'assegnazione a *c, dopo il ritorno di</w:t>
       </w:r>
       <w:r>
         <w:rPr>
@@ -19659,10 +19207,7 @@
         <w:t xml:space="preserve"> </w:t>
       </w:r>
       <w:r>
-        <w:t>I = VDD/R</w:t>
-      </w:r>
-      <w:r>
-        <w:t xml:space="preserve">. </w:t>
+        <w:t xml:space="preserve">I = VDD/R. </w:t>
       </w:r>
     </w:p>
     <w:p>
@@ -19861,15 +19406,7 @@
           <w:sz w:val="24"/>
           <w:szCs w:val="24"/>
         </w:rPr>
-        <w:t xml:space="preserve">è meno vulnerabile ai disturbi. Prende il nome da Otto H. Schmitt, che lo inventò nel 1934 mentre </w:t>
-      </w:r>
-      <w:r>
-        <w:rPr>
-          <w:rFonts w:ascii="Times New Roman" w:hAnsi="Times New Roman" w:cs="Times New Roman"/>
-          <w:sz w:val="24"/>
-          <w:szCs w:val="24"/>
-        </w:rPr>
-        <w:t xml:space="preserve">era </w:t>
+        <w:t xml:space="preserve">è meno vulnerabile ai disturbi. Prende il nome da Otto H. Schmitt, che lo inventò nel 1934 mentre era </w:t>
       </w:r>
       <w:r>
         <w:rPr>
@@ -21062,15 +20599,7 @@
           <w:sz w:val="24"/>
           <w:szCs w:val="24"/>
         </w:rPr>
-        <w:t xml:space="preserve">di un byte con un bit di avvio, che avverte il ricevitore dell'arrivo di un byte. Il </w:t>
-      </w:r>
-      <w:r>
-        <w:rPr>
-          <w:rFonts w:ascii="Times New Roman" w:hAnsi="Times New Roman" w:cs="Times New Roman"/>
-          <w:sz w:val="24"/>
-          <w:szCs w:val="24"/>
-        </w:rPr>
-        <w:t>mittente, quindi,</w:t>
+        <w:t>di un byte con un bit di avvio, che avverte il ricevitore dell'arrivo di un byte. Il mittente, quindi,</w:t>
       </w:r>
       <w:r>
         <w:rPr>
@@ -22732,31 +22261,7 @@
           <w:sz w:val="24"/>
           <w:szCs w:val="24"/>
         </w:rPr>
-        <w:t xml:space="preserve">Se un dispositivo esterno </w:t>
-      </w:r>
-      <w:r>
-        <w:rPr>
-          <w:rFonts w:ascii="Times New Roman" w:hAnsi="Times New Roman" w:cs="Times New Roman"/>
-          <w:sz w:val="24"/>
-          <w:szCs w:val="24"/>
-        </w:rPr>
-        <w:t>dovesse trasferire</w:t>
-      </w:r>
-      <w:r>
-        <w:rPr>
-          <w:rFonts w:ascii="Times New Roman" w:hAnsi="Times New Roman" w:cs="Times New Roman"/>
-          <w:sz w:val="24"/>
-          <w:szCs w:val="24"/>
-        </w:rPr>
-        <w:t xml:space="preserve"> una grande quantità di dati alla memoria principale, potrebbe essere </w:t>
-      </w:r>
-      <w:r>
-        <w:rPr>
-          <w:rFonts w:ascii="Times New Roman" w:hAnsi="Times New Roman" w:cs="Times New Roman"/>
-          <w:sz w:val="24"/>
-          <w:szCs w:val="24"/>
-        </w:rPr>
-        <w:t>inefficiente</w:t>
+        <w:t>Se un dispositivo esterno dovesse trasferire una grande quantità di dati alla memoria principale, potrebbe essere inefficiente</w:t>
       </w:r>
       <w:r>
         <w:rPr>
@@ -22999,21 +22504,3155 @@
         <w:jc w:val="both"/>
         <w:rPr>
           <w:rFonts w:ascii="Times New Roman" w:hAnsi="Times New Roman" w:cs="Times New Roman"/>
+          <w:sz w:val="24"/>
+          <w:szCs w:val="24"/>
+        </w:rPr>
+      </w:pPr>
+      <w:r>
+        <w:rPr>
+          <w:rFonts w:ascii="Times New Roman" w:hAnsi="Times New Roman" w:cs="Times New Roman"/>
+          <w:sz w:val="24"/>
+          <w:szCs w:val="24"/>
+        </w:rPr>
+        <w:t>Quando il software interagisce con il mondo esterno, la tempistica di esecuzione del software può essere fortemente influenzata. Il software è intrinsecamente</w:t>
+      </w:r>
+      <w:r>
+        <w:rPr>
+          <w:rFonts w:ascii="Times New Roman" w:hAnsi="Times New Roman" w:cs="Times New Roman"/>
+          <w:sz w:val="24"/>
+          <w:szCs w:val="24"/>
+        </w:rPr>
+        <w:t xml:space="preserve"> </w:t>
+      </w:r>
+      <w:r>
+        <w:rPr>
+          <w:rFonts w:ascii="Times New Roman" w:hAnsi="Times New Roman" w:cs="Times New Roman"/>
+          <w:sz w:val="24"/>
+          <w:szCs w:val="24"/>
+        </w:rPr>
+        <w:t>sequenziale, e di solito viene eseguito il più velocemente possibile. Il mondo fisico, invece, è concomitante, con molte cose che accadono contemporaneamente e il cui ritmo è determinato dalle loro proprietà fisiche.</w:t>
+      </w:r>
+      <w:r>
+        <w:rPr>
+          <w:rFonts w:ascii="Times New Roman" w:hAnsi="Times New Roman" w:cs="Times New Roman"/>
+          <w:sz w:val="24"/>
+          <w:szCs w:val="24"/>
+        </w:rPr>
+        <w:t xml:space="preserve"> </w:t>
+      </w:r>
+      <w:r>
+        <w:rPr>
+          <w:rFonts w:ascii="Times New Roman" w:hAnsi="Times New Roman" w:cs="Times New Roman"/>
+          <w:sz w:val="24"/>
+          <w:szCs w:val="24"/>
+        </w:rPr>
+        <w:t>Colmare questo disallineamento semantico è una delle</w:t>
+      </w:r>
+      <w:r>
+        <w:rPr>
+          <w:rFonts w:ascii="Times New Roman" w:hAnsi="Times New Roman" w:cs="Times New Roman"/>
+          <w:sz w:val="24"/>
+          <w:szCs w:val="24"/>
+        </w:rPr>
+        <w:t xml:space="preserve"> </w:t>
+      </w:r>
+      <w:r>
+        <w:rPr>
+          <w:rFonts w:ascii="Times New Roman" w:hAnsi="Times New Roman" w:cs="Times New Roman"/>
+          <w:sz w:val="24"/>
+          <w:szCs w:val="24"/>
+        </w:rPr>
+        <w:t>principali sfide che un progettista di sistemi embedded deve affrontare</w:t>
+      </w:r>
+      <w:r>
+        <w:rPr>
+          <w:rFonts w:ascii="Times New Roman" w:hAnsi="Times New Roman" w:cs="Times New Roman"/>
+          <w:sz w:val="24"/>
+          <w:szCs w:val="24"/>
+        </w:rPr>
+        <w:t>.</w:t>
+      </w:r>
+    </w:p>
+    <w:p>
+      <w:pPr>
+        <w:ind w:right="-427"/>
+        <w:jc w:val="both"/>
+        <w:rPr>
+          <w:rFonts w:ascii="Times New Roman" w:hAnsi="Times New Roman" w:cs="Times New Roman"/>
           <w:b/>
           <w:bCs/>
           <w:sz w:val="24"/>
           <w:szCs w:val="24"/>
         </w:rPr>
       </w:pPr>
-    </w:p>
-    <w:p>
-      <w:pPr>
-        <w:ind w:right="-427"/>
-        <w:jc w:val="both"/>
+      <w:r>
         <w:rPr>
           <w:rFonts w:ascii="Times New Roman" w:hAnsi="Times New Roman" w:cs="Times New Roman"/>
           <w:b/>
           <w:bCs/>
+          <w:sz w:val="24"/>
+          <w:szCs w:val="24"/>
+        </w:rPr>
+        <w:t xml:space="preserve">Interrupts and </w:t>
+      </w:r>
+      <w:proofErr w:type="spellStart"/>
+      <w:r>
+        <w:rPr>
+          <w:rFonts w:ascii="Times New Roman" w:hAnsi="Times New Roman" w:cs="Times New Roman"/>
+          <w:b/>
+          <w:bCs/>
+          <w:sz w:val="24"/>
+          <w:szCs w:val="24"/>
+        </w:rPr>
+        <w:t>Exceptions</w:t>
+      </w:r>
+      <w:proofErr w:type="spellEnd"/>
+    </w:p>
+    <w:p>
+      <w:pPr>
+        <w:ind w:right="-427"/>
+        <w:jc w:val="both"/>
+        <w:rPr>
+          <w:rFonts w:ascii="Times New Roman" w:hAnsi="Times New Roman" w:cs="Times New Roman"/>
+          <w:sz w:val="24"/>
+          <w:szCs w:val="24"/>
+        </w:rPr>
+      </w:pPr>
+      <w:r>
+        <w:rPr>
+          <w:rFonts w:ascii="Times New Roman" w:hAnsi="Times New Roman" w:cs="Times New Roman"/>
+          <w:sz w:val="24"/>
+          <w:szCs w:val="24"/>
+        </w:rPr>
+        <w:t>Un'interruzione è un meccanismo che consente di mettere in pausa l'esecuzione di ciò che un processore sta</w:t>
+      </w:r>
+      <w:r>
+        <w:rPr>
+          <w:rFonts w:ascii="Times New Roman" w:hAnsi="Times New Roman" w:cs="Times New Roman"/>
+          <w:sz w:val="24"/>
+          <w:szCs w:val="24"/>
+        </w:rPr>
+        <w:t xml:space="preserve"> facendo </w:t>
+      </w:r>
+      <w:r>
+        <w:rPr>
+          <w:rFonts w:ascii="Times New Roman" w:hAnsi="Times New Roman" w:cs="Times New Roman"/>
+          <w:sz w:val="24"/>
+          <w:szCs w:val="24"/>
+        </w:rPr>
+        <w:t>e</w:t>
+      </w:r>
+      <w:r>
+        <w:rPr>
+          <w:rFonts w:ascii="Times New Roman" w:hAnsi="Times New Roman" w:cs="Times New Roman"/>
+          <w:sz w:val="24"/>
+          <w:szCs w:val="24"/>
+        </w:rPr>
+        <w:t>d eseguire</w:t>
+      </w:r>
+      <w:r>
+        <w:rPr>
+          <w:rFonts w:ascii="Times New Roman" w:hAnsi="Times New Roman" w:cs="Times New Roman"/>
+          <w:sz w:val="24"/>
+          <w:szCs w:val="24"/>
+        </w:rPr>
+        <w:t xml:space="preserve"> una sequenza di codice predefinita, chiamata routine di servizio di</w:t>
+      </w:r>
+      <w:r>
+        <w:rPr>
+          <w:rFonts w:ascii="Times New Roman" w:hAnsi="Times New Roman" w:cs="Times New Roman"/>
+          <w:sz w:val="24"/>
+          <w:szCs w:val="24"/>
+        </w:rPr>
+        <w:t xml:space="preserve"> </w:t>
+      </w:r>
+      <w:r>
+        <w:rPr>
+          <w:rFonts w:ascii="Times New Roman" w:hAnsi="Times New Roman" w:cs="Times New Roman"/>
+          <w:sz w:val="24"/>
+          <w:szCs w:val="24"/>
+        </w:rPr>
+        <w:t>(ISR) o gestore di interrupt. Tre tipi di eventi possono innescare un'interruzione. Uno è</w:t>
+      </w:r>
+      <w:r>
+        <w:rPr>
+          <w:rFonts w:ascii="Times New Roman" w:hAnsi="Times New Roman" w:cs="Times New Roman"/>
+          <w:sz w:val="24"/>
+          <w:szCs w:val="24"/>
+        </w:rPr>
+        <w:t xml:space="preserve"> </w:t>
+      </w:r>
+      <w:r>
+        <w:rPr>
+          <w:rFonts w:ascii="Times New Roman" w:hAnsi="Times New Roman" w:cs="Times New Roman"/>
+          <w:sz w:val="24"/>
+          <w:szCs w:val="24"/>
+        </w:rPr>
+        <w:t>un'interruzione hardware, in cui un hardware esterno modifica il livello di tensione di una linea di richiesta di interrupt. Nel caso di un'interruzione software, il programma in esecuzione</w:t>
+      </w:r>
+      <w:r>
+        <w:rPr>
+          <w:rFonts w:ascii="Times New Roman" w:hAnsi="Times New Roman" w:cs="Times New Roman"/>
+          <w:sz w:val="24"/>
+          <w:szCs w:val="24"/>
+        </w:rPr>
+        <w:t xml:space="preserve"> </w:t>
+      </w:r>
+      <w:r>
+        <w:rPr>
+          <w:rFonts w:ascii="Times New Roman" w:hAnsi="Times New Roman" w:cs="Times New Roman"/>
+          <w:sz w:val="24"/>
+          <w:szCs w:val="24"/>
+        </w:rPr>
+        <w:t>attiva l'interrupt eseguendo un'istruzione speciale o scrivendo in un registro di memoria.</w:t>
+      </w:r>
+      <w:r>
+        <w:rPr>
+          <w:rFonts w:ascii="Times New Roman" w:hAnsi="Times New Roman" w:cs="Times New Roman"/>
+          <w:sz w:val="24"/>
+          <w:szCs w:val="24"/>
+        </w:rPr>
+        <w:t xml:space="preserve"> </w:t>
+      </w:r>
+      <w:r>
+        <w:rPr>
+          <w:rFonts w:ascii="Times New Roman" w:hAnsi="Times New Roman" w:cs="Times New Roman"/>
+          <w:sz w:val="24"/>
+          <w:szCs w:val="24"/>
+        </w:rPr>
+        <w:t>Una terza variante è chiamata eccezione, in cui l'interrupt viene attivato da un hardware interno che rileva</w:t>
+      </w:r>
+      <w:r>
+        <w:rPr>
+          <w:rFonts w:ascii="Times New Roman" w:hAnsi="Times New Roman" w:cs="Times New Roman"/>
+          <w:sz w:val="24"/>
+          <w:szCs w:val="24"/>
+        </w:rPr>
+        <w:t xml:space="preserve"> </w:t>
+      </w:r>
+      <w:r>
+        <w:rPr>
+          <w:rFonts w:ascii="Times New Roman" w:hAnsi="Times New Roman" w:cs="Times New Roman"/>
+          <w:sz w:val="24"/>
+          <w:szCs w:val="24"/>
+        </w:rPr>
+        <w:t>un errore, come ad esempio un errore di segmentazione.</w:t>
+      </w:r>
+      <w:r>
+        <w:rPr>
+          <w:rFonts w:ascii="Times New Roman" w:hAnsi="Times New Roman" w:cs="Times New Roman"/>
+          <w:sz w:val="24"/>
+          <w:szCs w:val="24"/>
+        </w:rPr>
+        <w:t xml:space="preserve"> </w:t>
+      </w:r>
+      <w:r>
+        <w:rPr>
+          <w:rFonts w:ascii="Times New Roman" w:hAnsi="Times New Roman" w:cs="Times New Roman"/>
+          <w:sz w:val="24"/>
+          <w:szCs w:val="24"/>
+        </w:rPr>
+        <w:t>Per le prime due varianti, una volta completato l'ISR, il programma interrotto riprende da dove era stato interrotto. Nel caso di un'eccezione, una volta completata l'ISR, il programma che ha innescato l'eccezione non viene normalmente ripreso. Invece, il contatore del programma</w:t>
+      </w:r>
+      <w:r>
+        <w:rPr>
+          <w:rFonts w:ascii="Times New Roman" w:hAnsi="Times New Roman" w:cs="Times New Roman"/>
+          <w:sz w:val="24"/>
+          <w:szCs w:val="24"/>
+        </w:rPr>
+        <w:t xml:space="preserve"> </w:t>
+      </w:r>
+      <w:r>
+        <w:rPr>
+          <w:rFonts w:ascii="Times New Roman" w:hAnsi="Times New Roman" w:cs="Times New Roman"/>
+          <w:sz w:val="24"/>
+          <w:szCs w:val="24"/>
+        </w:rPr>
+        <w:t>viene impostato in una posizione fissa dove, per esempio, il sistema operativo può terminare il programma</w:t>
+      </w:r>
+      <w:r>
+        <w:rPr>
+          <w:rFonts w:ascii="Times New Roman" w:hAnsi="Times New Roman" w:cs="Times New Roman"/>
+          <w:sz w:val="24"/>
+          <w:szCs w:val="24"/>
+        </w:rPr>
+        <w:t xml:space="preserve"> </w:t>
+      </w:r>
+      <w:r>
+        <w:rPr>
+          <w:rFonts w:ascii="Times New Roman" w:hAnsi="Times New Roman" w:cs="Times New Roman"/>
+          <w:sz w:val="24"/>
+          <w:szCs w:val="24"/>
+        </w:rPr>
+        <w:t>incriminato.</w:t>
+      </w:r>
+      <w:r>
+        <w:rPr>
+          <w:rFonts w:ascii="Times New Roman" w:hAnsi="Times New Roman" w:cs="Times New Roman"/>
+          <w:sz w:val="24"/>
+          <w:szCs w:val="24"/>
+        </w:rPr>
+        <w:t xml:space="preserve"> </w:t>
+      </w:r>
+      <w:r>
+        <w:rPr>
+          <w:rFonts w:ascii="Times New Roman" w:hAnsi="Times New Roman" w:cs="Times New Roman"/>
+          <w:sz w:val="24"/>
+          <w:szCs w:val="24"/>
+        </w:rPr>
+        <w:t>Al verificarsi di un trigger di interrupt, l'hardware deve innanzitutto decidere se rispondere. Se gli interrupt sono disabilitati, non risponde. Il meccanismo per abilitare o disabilitare gli</w:t>
+      </w:r>
+      <w:r>
+        <w:rPr>
+          <w:rFonts w:ascii="Times New Roman" w:hAnsi="Times New Roman" w:cs="Times New Roman"/>
+          <w:sz w:val="24"/>
+          <w:szCs w:val="24"/>
+        </w:rPr>
+        <w:t xml:space="preserve"> </w:t>
+      </w:r>
+      <w:r>
+        <w:rPr>
+          <w:rFonts w:ascii="Times New Roman" w:hAnsi="Times New Roman" w:cs="Times New Roman"/>
+          <w:sz w:val="24"/>
+          <w:szCs w:val="24"/>
+        </w:rPr>
+        <w:t>interrupt varia a seconda del processore. Inoltre, è possibile che alcuni interrupt siano abilitati e altri no.</w:t>
+      </w:r>
+      <w:r>
+        <w:rPr>
+          <w:rFonts w:ascii="Times New Roman" w:hAnsi="Times New Roman" w:cs="Times New Roman"/>
+          <w:sz w:val="24"/>
+          <w:szCs w:val="24"/>
+        </w:rPr>
+        <w:t xml:space="preserve"> </w:t>
+      </w:r>
+      <w:r>
+        <w:rPr>
+          <w:rFonts w:ascii="Times New Roman" w:hAnsi="Times New Roman" w:cs="Times New Roman"/>
+          <w:sz w:val="24"/>
+          <w:szCs w:val="24"/>
+        </w:rPr>
+        <w:t>Gli interrupt e le eccezioni hanno in genere delle priorità e un</w:t>
+      </w:r>
+      <w:r>
+        <w:rPr>
+          <w:rFonts w:ascii="Times New Roman" w:hAnsi="Times New Roman" w:cs="Times New Roman"/>
+          <w:sz w:val="24"/>
+          <w:szCs w:val="24"/>
+        </w:rPr>
+        <w:t xml:space="preserve"> </w:t>
+      </w:r>
+      <w:r>
+        <w:rPr>
+          <w:rFonts w:ascii="Times New Roman" w:hAnsi="Times New Roman" w:cs="Times New Roman"/>
+          <w:sz w:val="24"/>
+          <w:szCs w:val="24"/>
+        </w:rPr>
+        <w:t>interrupt viene servito solo se il processore non sta già servendo un</w:t>
+      </w:r>
+      <w:r>
+        <w:rPr>
+          <w:rFonts w:ascii="Times New Roman" w:hAnsi="Times New Roman" w:cs="Times New Roman"/>
+          <w:sz w:val="24"/>
+          <w:szCs w:val="24"/>
+        </w:rPr>
+        <w:t xml:space="preserve"> </w:t>
+      </w:r>
+      <w:r>
+        <w:rPr>
+          <w:rFonts w:ascii="Times New Roman" w:hAnsi="Times New Roman" w:cs="Times New Roman"/>
+          <w:sz w:val="24"/>
+          <w:szCs w:val="24"/>
+        </w:rPr>
+        <w:t>interrupt con una priorità più alta. In genere, le eccezioni hanno la priorità più alta e vengono sempre servite.</w:t>
+      </w:r>
+      <w:r>
+        <w:rPr>
+          <w:rFonts w:ascii="Times New Roman" w:hAnsi="Times New Roman" w:cs="Times New Roman"/>
+          <w:sz w:val="24"/>
+          <w:szCs w:val="24"/>
+        </w:rPr>
+        <w:t xml:space="preserve"> </w:t>
+      </w:r>
+      <w:r>
+        <w:rPr>
+          <w:rFonts w:ascii="Times New Roman" w:hAnsi="Times New Roman" w:cs="Times New Roman"/>
+          <w:sz w:val="24"/>
+          <w:szCs w:val="24"/>
+        </w:rPr>
+        <w:t>Quando l'hardware decide di servire un interrupt, di solito prima disabilita gli interrupt,</w:t>
+      </w:r>
+      <w:r>
+        <w:rPr>
+          <w:rFonts w:ascii="Times New Roman" w:hAnsi="Times New Roman" w:cs="Times New Roman"/>
+          <w:sz w:val="24"/>
+          <w:szCs w:val="24"/>
+        </w:rPr>
+        <w:t xml:space="preserve"> </w:t>
+      </w:r>
+      <w:r>
+        <w:rPr>
+          <w:rFonts w:ascii="Times New Roman" w:hAnsi="Times New Roman" w:cs="Times New Roman"/>
+          <w:sz w:val="24"/>
+          <w:szCs w:val="24"/>
+        </w:rPr>
+        <w:t>inserisce nello stack il contatore di programma corrente e i registri di stato del processore, e</w:t>
+      </w:r>
+      <w:r>
+        <w:rPr>
+          <w:rFonts w:ascii="Times New Roman" w:hAnsi="Times New Roman" w:cs="Times New Roman"/>
+          <w:sz w:val="24"/>
+          <w:szCs w:val="24"/>
+        </w:rPr>
+        <w:t xml:space="preserve"> </w:t>
+      </w:r>
+      <w:r>
+        <w:rPr>
+          <w:rFonts w:ascii="Times New Roman" w:hAnsi="Times New Roman" w:cs="Times New Roman"/>
+          <w:sz w:val="24"/>
+          <w:szCs w:val="24"/>
+        </w:rPr>
+        <w:t>un indirizzo designato che di solito contiene un salto a un ISR. L'ISR deve</w:t>
+      </w:r>
+      <w:r>
+        <w:rPr>
+          <w:rFonts w:ascii="Times New Roman" w:hAnsi="Times New Roman" w:cs="Times New Roman"/>
+          <w:sz w:val="24"/>
+          <w:szCs w:val="24"/>
+        </w:rPr>
+        <w:t xml:space="preserve"> </w:t>
+      </w:r>
+      <w:r>
+        <w:rPr>
+          <w:rFonts w:ascii="Times New Roman" w:hAnsi="Times New Roman" w:cs="Times New Roman"/>
+          <w:sz w:val="24"/>
+          <w:szCs w:val="24"/>
+        </w:rPr>
+        <w:t>memorizzare sullo stack i valori attualmente presenti nei registri che utilizzerà e ripristinarne i valori prima di tornare dall'interrupt, in modo che il programma interrotto possa riprendere il suo cammino</w:t>
+      </w:r>
+      <w:r>
+        <w:rPr>
+          <w:rFonts w:ascii="Times New Roman" w:hAnsi="Times New Roman" w:cs="Times New Roman"/>
+          <w:sz w:val="24"/>
+          <w:szCs w:val="24"/>
+        </w:rPr>
+        <w:t xml:space="preserve"> </w:t>
+      </w:r>
+      <w:r>
+        <w:rPr>
+          <w:rFonts w:ascii="Times New Roman" w:hAnsi="Times New Roman" w:cs="Times New Roman"/>
+          <w:sz w:val="24"/>
+          <w:szCs w:val="24"/>
+        </w:rPr>
+        <w:t>da dove si era interrotto. La routine di servizio di interruzione o l'hardware devono anche riattivare gli</w:t>
+      </w:r>
+      <w:r>
+        <w:rPr>
+          <w:rFonts w:ascii="Times New Roman" w:hAnsi="Times New Roman" w:cs="Times New Roman"/>
+          <w:sz w:val="24"/>
+          <w:szCs w:val="24"/>
+        </w:rPr>
+        <w:t xml:space="preserve"> interrupt </w:t>
+      </w:r>
+      <w:r>
+        <w:rPr>
+          <w:rFonts w:ascii="Times New Roman" w:hAnsi="Times New Roman" w:cs="Times New Roman"/>
+          <w:sz w:val="24"/>
+          <w:szCs w:val="24"/>
+        </w:rPr>
+        <w:t>prima di rientrare dall'interruzione.</w:t>
+      </w:r>
+    </w:p>
+    <w:p>
+      <w:pPr>
+        <w:ind w:right="-427"/>
+        <w:jc w:val="both"/>
+        <w:rPr>
+          <w:rFonts w:ascii="Times New Roman" w:hAnsi="Times New Roman" w:cs="Times New Roman"/>
+          <w:sz w:val="24"/>
+          <w:szCs w:val="24"/>
+        </w:rPr>
+      </w:pPr>
+      <w:r>
+        <w:rPr>
+          <w:rFonts w:ascii="Times New Roman" w:hAnsi="Times New Roman" w:cs="Times New Roman"/>
+          <w:sz w:val="24"/>
+          <w:szCs w:val="24"/>
+        </w:rPr>
+        <w:t xml:space="preserve">I fornitori di processori offrono molte varianti dei meccanismi utilizzati nell'esempio </w:t>
+      </w:r>
+      <w:proofErr w:type="gramStart"/>
+      <w:r>
+        <w:rPr>
+          <w:rFonts w:ascii="Times New Roman" w:hAnsi="Times New Roman" w:cs="Times New Roman"/>
+          <w:sz w:val="24"/>
+          <w:szCs w:val="24"/>
+        </w:rPr>
+        <w:t xml:space="preserve">precedente, </w:t>
+      </w:r>
+      <w:r>
+        <w:rPr>
+          <w:rFonts w:ascii="Times New Roman" w:hAnsi="Times New Roman" w:cs="Times New Roman"/>
+          <w:sz w:val="24"/>
+          <w:szCs w:val="24"/>
+        </w:rPr>
+        <w:t xml:space="preserve"> </w:t>
+      </w:r>
+      <w:r>
+        <w:rPr>
+          <w:rFonts w:ascii="Times New Roman" w:hAnsi="Times New Roman" w:cs="Times New Roman"/>
+          <w:sz w:val="24"/>
+          <w:szCs w:val="24"/>
+        </w:rPr>
+        <w:t>pertanto</w:t>
+      </w:r>
+      <w:proofErr w:type="gramEnd"/>
+      <w:r>
+        <w:rPr>
+          <w:rFonts w:ascii="Times New Roman" w:hAnsi="Times New Roman" w:cs="Times New Roman"/>
+          <w:sz w:val="24"/>
+          <w:szCs w:val="24"/>
+        </w:rPr>
+        <w:t xml:space="preserve"> è necessario consultare la documentazione del fornitore per il particolare processore utilizzato. Poiché il codice non è portabile (non funzionerà correttamente su un processore diverso), è bene isolare questo </w:t>
+      </w:r>
+      <w:r>
+        <w:rPr>
+          <w:rFonts w:ascii="Times New Roman" w:hAnsi="Times New Roman" w:cs="Times New Roman"/>
+          <w:sz w:val="24"/>
+          <w:szCs w:val="24"/>
+        </w:rPr>
+        <w:lastRenderedPageBreak/>
+        <w:t>codice dalla logica dell'applicazione e documentare con attenzione</w:t>
+      </w:r>
+      <w:r>
+        <w:rPr>
+          <w:rFonts w:ascii="Times New Roman" w:hAnsi="Times New Roman" w:cs="Times New Roman"/>
+          <w:sz w:val="24"/>
+          <w:szCs w:val="24"/>
+        </w:rPr>
+        <w:t xml:space="preserve"> </w:t>
+      </w:r>
+      <w:r>
+        <w:rPr>
+          <w:rFonts w:ascii="Times New Roman" w:hAnsi="Times New Roman" w:cs="Times New Roman"/>
+          <w:sz w:val="24"/>
+          <w:szCs w:val="24"/>
+        </w:rPr>
+        <w:t xml:space="preserve">ciò che deve essere </w:t>
+      </w:r>
+      <w:r>
+        <w:rPr>
+          <w:rFonts w:ascii="Times New Roman" w:hAnsi="Times New Roman" w:cs="Times New Roman"/>
+          <w:sz w:val="24"/>
+          <w:szCs w:val="24"/>
+        </w:rPr>
+        <w:t>re implementato</w:t>
+      </w:r>
+      <w:r>
+        <w:rPr>
+          <w:rFonts w:ascii="Times New Roman" w:hAnsi="Times New Roman" w:cs="Times New Roman"/>
+          <w:sz w:val="24"/>
+          <w:szCs w:val="24"/>
+        </w:rPr>
+        <w:t xml:space="preserve"> per un nuovo processore.</w:t>
+      </w:r>
+    </w:p>
+    <w:p>
+      <w:pPr>
+        <w:ind w:right="-427"/>
+        <w:jc w:val="both"/>
+        <w:rPr>
+          <w:rFonts w:ascii="Times New Roman" w:hAnsi="Times New Roman" w:cs="Times New Roman"/>
+          <w:sz w:val="24"/>
+          <w:szCs w:val="24"/>
+        </w:rPr>
+      </w:pPr>
+      <w:r>
+        <w:rPr>
+          <w:rFonts w:ascii="Times New Roman" w:hAnsi="Times New Roman" w:cs="Times New Roman"/>
+          <w:sz w:val="24"/>
+          <w:szCs w:val="24"/>
+          <w:highlight w:val="yellow"/>
+        </w:rPr>
+        <w:t>I microcontrollori includono quasi sempre un certo numero di periferiche chiamate</w:t>
+      </w:r>
+      <w:r>
+        <w:rPr>
+          <w:rFonts w:ascii="Times New Roman" w:hAnsi="Times New Roman" w:cs="Times New Roman"/>
+          <w:sz w:val="24"/>
+          <w:szCs w:val="24"/>
+          <w:highlight w:val="yellow"/>
+        </w:rPr>
+        <w:t xml:space="preserve"> </w:t>
+      </w:r>
+      <w:r>
+        <w:rPr>
+          <w:rFonts w:ascii="Times New Roman" w:hAnsi="Times New Roman" w:cs="Times New Roman"/>
+          <w:sz w:val="24"/>
+          <w:szCs w:val="24"/>
+          <w:highlight w:val="yellow"/>
+        </w:rPr>
+        <w:t>timer. Un timer programmabile a intervalli (PIT), il tipo più comune, conta semplicemente</w:t>
+      </w:r>
+      <w:r>
+        <w:rPr>
+          <w:rFonts w:ascii="Times New Roman" w:hAnsi="Times New Roman" w:cs="Times New Roman"/>
+          <w:sz w:val="24"/>
+          <w:szCs w:val="24"/>
+          <w:highlight w:val="yellow"/>
+        </w:rPr>
+        <w:t xml:space="preserve"> </w:t>
+      </w:r>
+      <w:r>
+        <w:rPr>
+          <w:rFonts w:ascii="Times New Roman" w:hAnsi="Times New Roman" w:cs="Times New Roman"/>
+          <w:sz w:val="24"/>
+          <w:szCs w:val="24"/>
+          <w:highlight w:val="yellow"/>
+        </w:rPr>
+        <w:t>da un certo valore a zero. Il valore iniziale viene impostato scrivendo in un registro di memoria</w:t>
+      </w:r>
+      <w:r>
+        <w:rPr>
+          <w:rFonts w:ascii="Times New Roman" w:hAnsi="Times New Roman" w:cs="Times New Roman"/>
+          <w:sz w:val="24"/>
+          <w:szCs w:val="24"/>
+          <w:highlight w:val="yellow"/>
+        </w:rPr>
+        <w:t xml:space="preserve"> </w:t>
+      </w:r>
+      <w:r>
+        <w:rPr>
+          <w:rFonts w:ascii="Times New Roman" w:hAnsi="Times New Roman" w:cs="Times New Roman"/>
+          <w:sz w:val="24"/>
+          <w:szCs w:val="24"/>
+          <w:highlight w:val="yellow"/>
+        </w:rPr>
+        <w:t>e quando il valore raggiunge lo zero, il PIT genera una richiesta di interrupt. Scrivendo su</w:t>
+      </w:r>
+      <w:r>
+        <w:rPr>
+          <w:rFonts w:ascii="Times New Roman" w:hAnsi="Times New Roman" w:cs="Times New Roman"/>
+          <w:sz w:val="24"/>
+          <w:szCs w:val="24"/>
+          <w:highlight w:val="yellow"/>
+        </w:rPr>
+        <w:t xml:space="preserve"> </w:t>
+      </w:r>
+      <w:r>
+        <w:rPr>
+          <w:rFonts w:ascii="Times New Roman" w:hAnsi="Times New Roman" w:cs="Times New Roman"/>
+          <w:sz w:val="24"/>
+          <w:szCs w:val="24"/>
+          <w:highlight w:val="yellow"/>
+        </w:rPr>
+        <w:t>un registro di controllo con mappatura in memoria, un timer può essere impostato per attivarsi ripetutamente senza dover essere resettato dal software. Tali attivazioni ripetute saranno più precisamente</w:t>
+      </w:r>
+      <w:r>
+        <w:rPr>
+          <w:rFonts w:ascii="Times New Roman" w:hAnsi="Times New Roman" w:cs="Times New Roman"/>
+          <w:sz w:val="24"/>
+          <w:szCs w:val="24"/>
+          <w:highlight w:val="yellow"/>
+        </w:rPr>
+        <w:t xml:space="preserve"> </w:t>
+      </w:r>
+      <w:r>
+        <w:rPr>
+          <w:rFonts w:ascii="Times New Roman" w:hAnsi="Times New Roman" w:cs="Times New Roman"/>
+          <w:sz w:val="24"/>
+          <w:szCs w:val="24"/>
+          <w:highlight w:val="yellow"/>
+        </w:rPr>
+        <w:t>periodico rispetto a quello che si otterrebbe se l'ISR riavviasse il timer ogni volta che viene invocato.</w:t>
+      </w:r>
+      <w:r>
+        <w:rPr>
+          <w:rFonts w:ascii="Times New Roman" w:hAnsi="Times New Roman" w:cs="Times New Roman"/>
+          <w:sz w:val="24"/>
+          <w:szCs w:val="24"/>
+          <w:highlight w:val="yellow"/>
+        </w:rPr>
+        <w:t xml:space="preserve"> </w:t>
+      </w:r>
+      <w:r>
+        <w:rPr>
+          <w:rFonts w:ascii="Times New Roman" w:hAnsi="Times New Roman" w:cs="Times New Roman"/>
+          <w:sz w:val="24"/>
+          <w:szCs w:val="24"/>
+          <w:highlight w:val="yellow"/>
+        </w:rPr>
+        <w:t>Questo perché il tempo che intercorre tra il momento in cui il conteggio raggiunge lo zero nell'hardware del timer</w:t>
+      </w:r>
+      <w:r>
+        <w:rPr>
+          <w:rFonts w:ascii="Times New Roman" w:hAnsi="Times New Roman" w:cs="Times New Roman"/>
+          <w:sz w:val="24"/>
+          <w:szCs w:val="24"/>
+          <w:highlight w:val="yellow"/>
+        </w:rPr>
+        <w:t xml:space="preserve"> </w:t>
+      </w:r>
+      <w:r>
+        <w:rPr>
+          <w:rFonts w:ascii="Times New Roman" w:hAnsi="Times New Roman" w:cs="Times New Roman"/>
+          <w:sz w:val="24"/>
+          <w:szCs w:val="24"/>
+          <w:highlight w:val="yellow"/>
+        </w:rPr>
+        <w:t>e il momento in cui il contatore viene riavviato dall'ISR è difficile da controllare e variabile. Ad esempio, se il timer raggiunge lo zero in un momento in cui gli interrupt sono disabilitati, allora ci sarà un ritardo prima che l'ISR venga invocato. Non può essere invocat</w:t>
+      </w:r>
+      <w:r>
+        <w:rPr>
+          <w:rFonts w:ascii="Times New Roman" w:hAnsi="Times New Roman" w:cs="Times New Roman"/>
+          <w:sz w:val="24"/>
+          <w:szCs w:val="24"/>
+          <w:highlight w:val="yellow"/>
+        </w:rPr>
+        <w:t xml:space="preserve">o </w:t>
+      </w:r>
+      <w:r>
+        <w:rPr>
+          <w:rFonts w:ascii="Times New Roman" w:hAnsi="Times New Roman" w:cs="Times New Roman"/>
+          <w:sz w:val="24"/>
+          <w:szCs w:val="24"/>
+          <w:highlight w:val="yellow"/>
+        </w:rPr>
+        <w:t>prima che gli interrupt vengano riattivati</w:t>
+      </w:r>
+      <w:r>
+        <w:rPr>
+          <w:rFonts w:ascii="Times New Roman" w:hAnsi="Times New Roman" w:cs="Times New Roman"/>
+          <w:sz w:val="24"/>
+          <w:szCs w:val="24"/>
+        </w:rPr>
+        <w:t>.</w:t>
+      </w:r>
+    </w:p>
+    <w:p>
+      <w:pPr>
+        <w:ind w:right="-427"/>
+        <w:jc w:val="both"/>
+        <w:rPr>
+          <w:rFonts w:ascii="Times New Roman" w:hAnsi="Times New Roman" w:cs="Times New Roman"/>
+          <w:sz w:val="24"/>
+          <w:szCs w:val="24"/>
+        </w:rPr>
+      </w:pPr>
+    </w:p>
+    <w:p>
+      <w:pPr>
+        <w:ind w:right="-427"/>
+        <w:jc w:val="both"/>
+        <w:rPr>
+          <w:rFonts w:ascii="Times New Roman" w:hAnsi="Times New Roman" w:cs="Times New Roman"/>
+          <w:b/>
+          <w:bCs/>
+          <w:sz w:val="24"/>
+          <w:szCs w:val="24"/>
+        </w:rPr>
+      </w:pPr>
+      <w:proofErr w:type="spellStart"/>
+      <w:r>
+        <w:rPr>
+          <w:rFonts w:ascii="Times New Roman" w:hAnsi="Times New Roman" w:cs="Times New Roman"/>
+          <w:b/>
+          <w:bCs/>
+          <w:sz w:val="24"/>
+          <w:szCs w:val="24"/>
+        </w:rPr>
+        <w:t>Atomicity</w:t>
+      </w:r>
+      <w:proofErr w:type="spellEnd"/>
+    </w:p>
+    <w:p>
+      <w:pPr>
+        <w:ind w:right="-427"/>
+        <w:jc w:val="both"/>
+        <w:rPr>
+          <w:rFonts w:ascii="Times New Roman" w:hAnsi="Times New Roman" w:cs="Times New Roman"/>
+          <w:sz w:val="24"/>
+          <w:szCs w:val="24"/>
+        </w:rPr>
+      </w:pPr>
+      <w:r>
+        <w:rPr>
+          <w:rFonts w:ascii="Times New Roman" w:hAnsi="Times New Roman" w:cs="Times New Roman"/>
+          <w:sz w:val="24"/>
+          <w:szCs w:val="24"/>
+        </w:rPr>
+        <w:t>Una routine di servizio di interrupt può essere invocata tra due istruzioni qualsiasi del programma principale (o tra due istruzioni qualsiasi di un ISR a priorità inferiore).</w:t>
+      </w:r>
+      <w:r>
+        <w:rPr>
+          <w:rFonts w:ascii="Times New Roman" w:hAnsi="Times New Roman" w:cs="Times New Roman"/>
+          <w:sz w:val="24"/>
+          <w:szCs w:val="24"/>
+        </w:rPr>
+        <w:t xml:space="preserve"> </w:t>
+      </w:r>
+      <w:r>
+        <w:rPr>
+          <w:rFonts w:ascii="Times New Roman" w:hAnsi="Times New Roman" w:cs="Times New Roman"/>
+          <w:sz w:val="24"/>
+          <w:szCs w:val="24"/>
+        </w:rPr>
+        <w:t xml:space="preserve">Una delle principali sfide per i progettisti di software embedded è </w:t>
+      </w:r>
+      <w:r>
+        <w:rPr>
+          <w:rFonts w:ascii="Times New Roman" w:hAnsi="Times New Roman" w:cs="Times New Roman"/>
+          <w:sz w:val="24"/>
+          <w:szCs w:val="24"/>
+        </w:rPr>
+        <w:t xml:space="preserve">che </w:t>
+      </w:r>
+      <w:r>
+        <w:rPr>
+          <w:rFonts w:ascii="Times New Roman" w:hAnsi="Times New Roman" w:cs="Times New Roman"/>
+          <w:sz w:val="24"/>
+          <w:szCs w:val="24"/>
+        </w:rPr>
+        <w:t>ragionare sulle possibili interleavings</w:t>
+      </w:r>
+      <w:r>
+        <w:rPr>
+          <w:rFonts w:ascii="Times New Roman" w:hAnsi="Times New Roman" w:cs="Times New Roman"/>
+          <w:sz w:val="24"/>
+          <w:szCs w:val="24"/>
+        </w:rPr>
+        <w:t xml:space="preserve"> </w:t>
+      </w:r>
+      <w:r>
+        <w:rPr>
+          <w:rFonts w:ascii="Times New Roman" w:hAnsi="Times New Roman" w:cs="Times New Roman"/>
+          <w:sz w:val="24"/>
+          <w:szCs w:val="24"/>
+        </w:rPr>
+        <w:t>di istruzioni può diventare estremamente difficile. Nell'esempio precedente, la routine di servizio</w:t>
+      </w:r>
+      <w:r>
+        <w:rPr>
+          <w:rFonts w:ascii="Times New Roman" w:hAnsi="Times New Roman" w:cs="Times New Roman"/>
+          <w:sz w:val="24"/>
+          <w:szCs w:val="24"/>
+        </w:rPr>
+        <w:t xml:space="preserve"> </w:t>
+      </w:r>
+      <w:r>
+        <w:rPr>
+          <w:rFonts w:ascii="Times New Roman" w:hAnsi="Times New Roman" w:cs="Times New Roman"/>
+          <w:sz w:val="24"/>
+          <w:szCs w:val="24"/>
+        </w:rPr>
+        <w:t>e il programma principale interagiscono attraverso una variabile condivisa, vale a dire</w:t>
+      </w:r>
+      <w:r>
+        <w:rPr>
+          <w:rFonts w:ascii="Times New Roman" w:hAnsi="Times New Roman" w:cs="Times New Roman"/>
+          <w:sz w:val="24"/>
+          <w:szCs w:val="24"/>
+        </w:rPr>
+        <w:t xml:space="preserve"> </w:t>
+      </w:r>
+      <w:proofErr w:type="spellStart"/>
+      <w:r>
+        <w:rPr>
+          <w:rFonts w:ascii="Times New Roman" w:hAnsi="Times New Roman" w:cs="Times New Roman"/>
+          <w:sz w:val="24"/>
+          <w:szCs w:val="24"/>
+        </w:rPr>
+        <w:t>timerCount</w:t>
+      </w:r>
+      <w:proofErr w:type="spellEnd"/>
+      <w:r>
+        <w:rPr>
+          <w:rFonts w:ascii="Times New Roman" w:hAnsi="Times New Roman" w:cs="Times New Roman"/>
+          <w:sz w:val="24"/>
+          <w:szCs w:val="24"/>
+        </w:rPr>
+        <w:t>. Il valore di questa variabile può cambiare tra due qualsiasi operazioni atomiche del programma principale. Sfortunatamente, può essere piuttosto difficile sapere quali operazioni</w:t>
+      </w:r>
+      <w:r>
+        <w:rPr>
+          <w:rFonts w:ascii="Times New Roman" w:hAnsi="Times New Roman" w:cs="Times New Roman"/>
+          <w:sz w:val="24"/>
+          <w:szCs w:val="24"/>
+        </w:rPr>
+        <w:t xml:space="preserve"> </w:t>
+      </w:r>
+      <w:r>
+        <w:rPr>
+          <w:rFonts w:ascii="Times New Roman" w:hAnsi="Times New Roman" w:cs="Times New Roman"/>
+          <w:sz w:val="24"/>
+          <w:szCs w:val="24"/>
+        </w:rPr>
+        <w:t>sono atomiche. Il termine "atomico" deriva dalla parola greca "indivisibile" ed è tutt'altro che ovvio per un programmatore quali siano le operazioni atomiche.</w:t>
+      </w:r>
+      <w:r>
+        <w:rPr>
+          <w:rFonts w:ascii="Times New Roman" w:hAnsi="Times New Roman" w:cs="Times New Roman"/>
+          <w:sz w:val="24"/>
+          <w:szCs w:val="24"/>
+        </w:rPr>
+        <w:t xml:space="preserve"> </w:t>
+      </w:r>
+      <w:r>
+        <w:rPr>
+          <w:rFonts w:ascii="Times New Roman" w:hAnsi="Times New Roman" w:cs="Times New Roman"/>
+          <w:sz w:val="24"/>
+          <w:szCs w:val="24"/>
+        </w:rPr>
+        <w:t>Se il programmatore sta scrivendo un codice assembly, può essere sicuro che ogni istruzione del linguaggio assembly è atomica, ma molte ISA includono istruzioni a livello di assembly che non sono atomiche.</w:t>
+      </w:r>
+    </w:p>
+    <w:p>
+      <w:pPr>
+        <w:ind w:right="-427"/>
+        <w:jc w:val="both"/>
+        <w:rPr>
+          <w:rFonts w:ascii="Times New Roman" w:hAnsi="Times New Roman" w:cs="Times New Roman"/>
+          <w:sz w:val="24"/>
+          <w:szCs w:val="24"/>
+        </w:rPr>
+      </w:pPr>
+      <w:r>
+        <w:rPr>
+          <w:rFonts w:ascii="Times New Roman" w:hAnsi="Times New Roman" w:cs="Times New Roman"/>
+          <w:sz w:val="24"/>
+          <w:szCs w:val="24"/>
+        </w:rPr>
+        <w:t>Il set di istruzioni ARM comprende un'istruzione LDM, che</w:t>
+      </w:r>
+      <w:r>
+        <w:rPr>
+          <w:rFonts w:ascii="Times New Roman" w:hAnsi="Times New Roman" w:cs="Times New Roman"/>
+          <w:sz w:val="24"/>
+          <w:szCs w:val="24"/>
+        </w:rPr>
+        <w:t xml:space="preserve"> </w:t>
+      </w:r>
+      <w:r>
+        <w:rPr>
+          <w:rFonts w:ascii="Times New Roman" w:hAnsi="Times New Roman" w:cs="Times New Roman"/>
+          <w:sz w:val="24"/>
+          <w:szCs w:val="24"/>
+        </w:rPr>
+        <w:t>carica registri multipli da posizioni di memoria consecutive. Può essere interrotta</w:t>
+      </w:r>
+      <w:r>
+        <w:rPr>
+          <w:rFonts w:ascii="Times New Roman" w:hAnsi="Times New Roman" w:cs="Times New Roman"/>
+          <w:sz w:val="24"/>
+          <w:szCs w:val="24"/>
+        </w:rPr>
+        <w:t xml:space="preserve"> </w:t>
+      </w:r>
+      <w:r>
+        <w:rPr>
+          <w:rFonts w:ascii="Times New Roman" w:hAnsi="Times New Roman" w:cs="Times New Roman"/>
+          <w:sz w:val="24"/>
+          <w:szCs w:val="24"/>
+        </w:rPr>
+        <w:t>a metà del caricamento (ARM Limited, 2006).</w:t>
+      </w:r>
+    </w:p>
+    <w:p>
+      <w:pPr>
+        <w:ind w:right="-427"/>
+        <w:jc w:val="both"/>
+        <w:rPr>
+          <w:rFonts w:ascii="Times New Roman" w:hAnsi="Times New Roman" w:cs="Times New Roman"/>
+          <w:sz w:val="24"/>
+          <w:szCs w:val="24"/>
+        </w:rPr>
+      </w:pPr>
+      <w:r>
+        <w:rPr>
+          <w:rFonts w:ascii="Times New Roman" w:hAnsi="Times New Roman" w:cs="Times New Roman"/>
+          <w:sz w:val="24"/>
+          <w:szCs w:val="24"/>
+        </w:rPr>
+        <w:t>A livello di un programma C, può essere ancora più difficile sapere quali operazioni sono</w:t>
+      </w:r>
+      <w:r>
+        <w:rPr>
+          <w:rFonts w:ascii="Times New Roman" w:hAnsi="Times New Roman" w:cs="Times New Roman"/>
+          <w:sz w:val="24"/>
+          <w:szCs w:val="24"/>
+        </w:rPr>
+        <w:t xml:space="preserve"> </w:t>
+      </w:r>
+      <w:r>
+        <w:rPr>
+          <w:rFonts w:ascii="Times New Roman" w:hAnsi="Times New Roman" w:cs="Times New Roman"/>
+          <w:sz w:val="24"/>
+          <w:szCs w:val="24"/>
+        </w:rPr>
+        <w:t>atomiche. Consideriamo una singola istruzione dall'aspetto innocente</w:t>
+      </w:r>
+      <w:r>
+        <w:rPr>
+          <w:rFonts w:ascii="Times New Roman" w:hAnsi="Times New Roman" w:cs="Times New Roman"/>
+          <w:sz w:val="24"/>
+          <w:szCs w:val="24"/>
+        </w:rPr>
+        <w:t>:</w:t>
+      </w:r>
+    </w:p>
+    <w:p>
+      <w:pPr>
+        <w:ind w:right="-427"/>
+        <w:jc w:val="both"/>
+      </w:pPr>
+      <w:proofErr w:type="spellStart"/>
+      <w:r>
+        <w:t>timerCount</w:t>
+      </w:r>
+      <w:proofErr w:type="spellEnd"/>
+      <w:r>
+        <w:t xml:space="preserve"> = 2000;</w:t>
+      </w:r>
+    </w:p>
+    <w:p>
+      <w:pPr>
+        <w:ind w:right="-427"/>
+        <w:jc w:val="both"/>
+        <w:rPr>
+          <w:rFonts w:ascii="Times New Roman" w:hAnsi="Times New Roman" w:cs="Times New Roman"/>
+          <w:sz w:val="24"/>
+          <w:szCs w:val="24"/>
+        </w:rPr>
+      </w:pPr>
+      <w:r>
+        <w:rPr>
+          <w:rFonts w:ascii="Times New Roman" w:hAnsi="Times New Roman" w:cs="Times New Roman"/>
+          <w:sz w:val="24"/>
+          <w:szCs w:val="24"/>
+        </w:rPr>
+        <w:t>Su un microcontrollore a 8 bit, questa istruzione può richiedere più di un ciclo di istruzione per essere</w:t>
+      </w:r>
+      <w:r>
+        <w:rPr>
+          <w:rFonts w:ascii="Times New Roman" w:hAnsi="Times New Roman" w:cs="Times New Roman"/>
+          <w:sz w:val="24"/>
+          <w:szCs w:val="24"/>
+        </w:rPr>
+        <w:t xml:space="preserve"> eseguita </w:t>
+      </w:r>
+      <w:r>
+        <w:rPr>
+          <w:rFonts w:ascii="Times New Roman" w:hAnsi="Times New Roman" w:cs="Times New Roman"/>
+          <w:sz w:val="24"/>
+          <w:szCs w:val="24"/>
+        </w:rPr>
+        <w:t>(una parola a 8 bit non può memorizzare sia l'istruzione che la costante 2000; infatti, la costante da sola non entra in una parola a 8 bit).</w:t>
+      </w:r>
+      <w:r>
+        <w:rPr>
+          <w:rFonts w:ascii="Times New Roman" w:hAnsi="Times New Roman" w:cs="Times New Roman"/>
+          <w:sz w:val="24"/>
+          <w:szCs w:val="24"/>
+        </w:rPr>
+        <w:t xml:space="preserve"> </w:t>
+      </w:r>
+      <w:r>
+        <w:rPr>
+          <w:rFonts w:ascii="Times New Roman" w:hAnsi="Times New Roman" w:cs="Times New Roman"/>
+          <w:sz w:val="24"/>
+          <w:szCs w:val="24"/>
+        </w:rPr>
+        <w:t xml:space="preserve">Potrebbe verificarsi un'interruzione durante l'esecuzione di questi cicli. Supponiamo che l'ISR scriva anche sulla variabile </w:t>
+      </w:r>
+      <w:proofErr w:type="spellStart"/>
+      <w:r>
+        <w:rPr>
+          <w:rFonts w:ascii="Times New Roman" w:hAnsi="Times New Roman" w:cs="Times New Roman"/>
+          <w:sz w:val="24"/>
+          <w:szCs w:val="24"/>
+        </w:rPr>
+        <w:t>timerCount</w:t>
+      </w:r>
+      <w:proofErr w:type="spellEnd"/>
+      <w:r>
+        <w:rPr>
+          <w:rFonts w:ascii="Times New Roman" w:hAnsi="Times New Roman" w:cs="Times New Roman"/>
+          <w:sz w:val="24"/>
+          <w:szCs w:val="24"/>
+        </w:rPr>
+        <w:t>.</w:t>
+      </w:r>
+      <w:r>
+        <w:rPr>
+          <w:rFonts w:ascii="Times New Roman" w:hAnsi="Times New Roman" w:cs="Times New Roman"/>
+          <w:sz w:val="24"/>
+          <w:szCs w:val="24"/>
+        </w:rPr>
+        <w:t xml:space="preserve"> </w:t>
+      </w:r>
+      <w:r>
+        <w:rPr>
+          <w:rFonts w:ascii="Times New Roman" w:hAnsi="Times New Roman" w:cs="Times New Roman"/>
+          <w:sz w:val="24"/>
+          <w:szCs w:val="24"/>
+        </w:rPr>
+        <w:t xml:space="preserve">In questo caso, il valore finale della variabile </w:t>
+      </w:r>
+      <w:proofErr w:type="spellStart"/>
+      <w:r>
+        <w:rPr>
+          <w:rFonts w:ascii="Times New Roman" w:hAnsi="Times New Roman" w:cs="Times New Roman"/>
+          <w:sz w:val="24"/>
+          <w:szCs w:val="24"/>
+        </w:rPr>
+        <w:t>timerCount</w:t>
+      </w:r>
+      <w:proofErr w:type="spellEnd"/>
+      <w:r>
+        <w:rPr>
+          <w:rFonts w:ascii="Times New Roman" w:hAnsi="Times New Roman" w:cs="Times New Roman"/>
+          <w:sz w:val="24"/>
+          <w:szCs w:val="24"/>
+        </w:rPr>
+        <w:t xml:space="preserve"> può essere composto da 8 bit impostati nell'ISR e dai restanti bit</w:t>
+      </w:r>
+      <w:r>
+        <w:rPr>
+          <w:rFonts w:ascii="Times New Roman" w:hAnsi="Times New Roman" w:cs="Times New Roman"/>
+          <w:sz w:val="24"/>
+          <w:szCs w:val="24"/>
+        </w:rPr>
+        <w:t xml:space="preserve"> </w:t>
+      </w:r>
+      <w:r>
+        <w:rPr>
+          <w:rFonts w:ascii="Times New Roman" w:hAnsi="Times New Roman" w:cs="Times New Roman"/>
+          <w:sz w:val="24"/>
+          <w:szCs w:val="24"/>
+        </w:rPr>
+        <w:t>impostati, ad esempio, dalla riga C precedente. Il valore finale</w:t>
+      </w:r>
+      <w:r>
+        <w:rPr>
+          <w:rFonts w:ascii="Times New Roman" w:hAnsi="Times New Roman" w:cs="Times New Roman"/>
+          <w:sz w:val="24"/>
+          <w:szCs w:val="24"/>
+        </w:rPr>
+        <w:t xml:space="preserve"> </w:t>
+      </w:r>
+      <w:r>
+        <w:rPr>
+          <w:rFonts w:ascii="Times New Roman" w:hAnsi="Times New Roman" w:cs="Times New Roman"/>
+          <w:sz w:val="24"/>
+          <w:szCs w:val="24"/>
+        </w:rPr>
+        <w:t>potrebbe essere molto diverso da 2000 e anche diverso dal valore specificato nella routine di servizio di</w:t>
+      </w:r>
+      <w:r>
+        <w:rPr>
+          <w:rFonts w:ascii="Times New Roman" w:hAnsi="Times New Roman" w:cs="Times New Roman"/>
+          <w:sz w:val="24"/>
+          <w:szCs w:val="24"/>
+        </w:rPr>
+        <w:t xml:space="preserve"> </w:t>
+      </w:r>
+      <w:r>
+        <w:rPr>
+          <w:rFonts w:ascii="Times New Roman" w:hAnsi="Times New Roman" w:cs="Times New Roman"/>
+          <w:sz w:val="24"/>
+          <w:szCs w:val="24"/>
+        </w:rPr>
+        <w:t>interrupt. Questo bug si verifica su un microcontrollore a 32 bit? L'unico modo per saperlo con certezza è comprendere a fondo l'ISA e il compilatore. In tali circostanze,</w:t>
+      </w:r>
+      <w:r>
+        <w:rPr>
+          <w:rFonts w:ascii="Times New Roman" w:hAnsi="Times New Roman" w:cs="Times New Roman"/>
+          <w:sz w:val="24"/>
+          <w:szCs w:val="24"/>
+        </w:rPr>
+        <w:t xml:space="preserve"> </w:t>
+      </w:r>
+      <w:r>
+        <w:rPr>
+          <w:rFonts w:ascii="Times New Roman" w:hAnsi="Times New Roman" w:cs="Times New Roman"/>
+          <w:sz w:val="24"/>
+          <w:szCs w:val="24"/>
+        </w:rPr>
+        <w:t>non c'è alcun vantaggio nell'aver scritto il codice in C invece che in linguaggio assembly.</w:t>
+      </w:r>
+      <w:r>
+        <w:rPr>
+          <w:rFonts w:ascii="Times New Roman" w:hAnsi="Times New Roman" w:cs="Times New Roman"/>
+          <w:sz w:val="24"/>
+          <w:szCs w:val="24"/>
+        </w:rPr>
+        <w:t xml:space="preserve"> </w:t>
+      </w:r>
+      <w:r>
+        <w:rPr>
+          <w:rFonts w:ascii="Times New Roman" w:hAnsi="Times New Roman" w:cs="Times New Roman"/>
+          <w:sz w:val="24"/>
+          <w:szCs w:val="24"/>
+        </w:rPr>
+        <w:t>Bug di questo tipo in un programma sono estremamente difficili da identificare e correggere. Peggio ancora, le</w:t>
+      </w:r>
+      <w:r>
+        <w:rPr>
+          <w:rFonts w:ascii="Times New Roman" w:hAnsi="Times New Roman" w:cs="Times New Roman"/>
+          <w:sz w:val="24"/>
+          <w:szCs w:val="24"/>
+        </w:rPr>
+        <w:t xml:space="preserve"> </w:t>
+      </w:r>
+      <w:r>
+        <w:rPr>
+          <w:rFonts w:ascii="Times New Roman" w:hAnsi="Times New Roman" w:cs="Times New Roman"/>
+          <w:sz w:val="24"/>
+          <w:szCs w:val="24"/>
+        </w:rPr>
+        <w:t>interleavings problematici è abbastanza improbabile che si verifichino e quindi potrebbero non apparire nei test. Per i sistemi critici per la sicurezza, i programmatori devono impegnarsi al massimo per evitare tali bug</w:t>
+      </w:r>
+      <w:r>
+        <w:rPr>
+          <w:rFonts w:ascii="Times New Roman" w:hAnsi="Times New Roman" w:cs="Times New Roman"/>
+          <w:sz w:val="24"/>
+          <w:szCs w:val="24"/>
+        </w:rPr>
+        <w:t xml:space="preserve"> </w:t>
+      </w:r>
+      <w:r>
+        <w:rPr>
+          <w:rFonts w:ascii="Times New Roman" w:hAnsi="Times New Roman" w:cs="Times New Roman"/>
+          <w:sz w:val="24"/>
+          <w:szCs w:val="24"/>
+        </w:rPr>
+        <w:t xml:space="preserve">Un modo per farlo è quello di costruire i programmi utilizzando modelli di calcolo </w:t>
+      </w:r>
+      <w:r>
+        <w:rPr>
+          <w:rFonts w:ascii="Times New Roman" w:hAnsi="Times New Roman" w:cs="Times New Roman"/>
+          <w:sz w:val="24"/>
+          <w:szCs w:val="24"/>
+        </w:rPr>
+        <w:lastRenderedPageBreak/>
+        <w:t>concorrente di livello superiore, come</w:t>
+      </w:r>
+      <w:r>
+        <w:rPr>
+          <w:rFonts w:ascii="Times New Roman" w:hAnsi="Times New Roman" w:cs="Times New Roman"/>
+          <w:sz w:val="24"/>
+          <w:szCs w:val="24"/>
+        </w:rPr>
+        <w:t xml:space="preserve"> </w:t>
+      </w:r>
+      <w:r>
+        <w:rPr>
+          <w:rFonts w:ascii="Times New Roman" w:hAnsi="Times New Roman" w:cs="Times New Roman"/>
+          <w:sz w:val="24"/>
+          <w:szCs w:val="24"/>
+        </w:rPr>
+        <w:t>discusso nel Capitolo 6. Naturalmente, l'implementazione di questi modelli</w:t>
+      </w:r>
+      <w:r>
+        <w:rPr>
+          <w:rFonts w:ascii="Times New Roman" w:hAnsi="Times New Roman" w:cs="Times New Roman"/>
+          <w:sz w:val="24"/>
+          <w:szCs w:val="24"/>
+        </w:rPr>
+        <w:t xml:space="preserve"> </w:t>
+      </w:r>
+      <w:r>
+        <w:rPr>
+          <w:rFonts w:ascii="Times New Roman" w:hAnsi="Times New Roman" w:cs="Times New Roman"/>
+          <w:sz w:val="24"/>
+          <w:szCs w:val="24"/>
+        </w:rPr>
+        <w:t>di calcolo deve essere corretta, ma presumibilmente tale implementazione è costruita da esperti di</w:t>
+      </w:r>
+      <w:r>
+        <w:rPr>
+          <w:rFonts w:ascii="Times New Roman" w:hAnsi="Times New Roman" w:cs="Times New Roman"/>
+          <w:sz w:val="24"/>
+          <w:szCs w:val="24"/>
+        </w:rPr>
+        <w:t xml:space="preserve"> </w:t>
+      </w:r>
+      <w:r>
+        <w:rPr>
+          <w:rFonts w:ascii="Times New Roman" w:hAnsi="Times New Roman" w:cs="Times New Roman"/>
+          <w:sz w:val="24"/>
+          <w:szCs w:val="24"/>
+        </w:rPr>
+        <w:t>concorrenza, piuttosto che da ingegneri applicativi.</w:t>
+      </w:r>
+      <w:r>
+        <w:rPr>
+          <w:rFonts w:ascii="Times New Roman" w:hAnsi="Times New Roman" w:cs="Times New Roman"/>
+          <w:sz w:val="24"/>
+          <w:szCs w:val="24"/>
+        </w:rPr>
+        <w:t xml:space="preserve"> </w:t>
+      </w:r>
+      <w:r>
+        <w:rPr>
+          <w:rFonts w:ascii="Times New Roman" w:hAnsi="Times New Roman" w:cs="Times New Roman"/>
+          <w:sz w:val="24"/>
+          <w:szCs w:val="24"/>
+        </w:rPr>
+        <w:t>Quando si lavora a livello di C e di PVR, il programmatore deve ragionare attentamente sull'ordine delle operazioni.</w:t>
+      </w:r>
+      <w:r>
+        <w:rPr>
+          <w:rFonts w:ascii="Times New Roman" w:hAnsi="Times New Roman" w:cs="Times New Roman"/>
+          <w:sz w:val="24"/>
+          <w:szCs w:val="24"/>
+        </w:rPr>
+        <w:t xml:space="preserve"> </w:t>
+      </w:r>
+      <w:r>
+        <w:rPr>
+          <w:rFonts w:ascii="Times New Roman" w:hAnsi="Times New Roman" w:cs="Times New Roman"/>
+          <w:sz w:val="24"/>
+          <w:szCs w:val="24"/>
+        </w:rPr>
+        <w:t>Anche se sono possibili molte interleavings, le operazioni fornite come una</w:t>
+      </w:r>
+      <w:r>
+        <w:rPr>
+          <w:rFonts w:ascii="Times New Roman" w:hAnsi="Times New Roman" w:cs="Times New Roman"/>
+          <w:sz w:val="24"/>
+          <w:szCs w:val="24"/>
+        </w:rPr>
+        <w:t xml:space="preserve"> </w:t>
+      </w:r>
+      <w:r>
+        <w:rPr>
+          <w:rFonts w:ascii="Times New Roman" w:hAnsi="Times New Roman" w:cs="Times New Roman"/>
+          <w:sz w:val="24"/>
+          <w:szCs w:val="24"/>
+        </w:rPr>
+        <w:t>sequenza di istruzioni C devono essere eseguite in ordine (più precisamente, devono comportarsi come se</w:t>
+      </w:r>
+      <w:r>
+        <w:rPr>
+          <w:rFonts w:ascii="Times New Roman" w:hAnsi="Times New Roman" w:cs="Times New Roman"/>
+          <w:sz w:val="24"/>
+          <w:szCs w:val="24"/>
+        </w:rPr>
+        <w:t xml:space="preserve"> </w:t>
+      </w:r>
+      <w:r>
+        <w:rPr>
+          <w:rFonts w:ascii="Times New Roman" w:hAnsi="Times New Roman" w:cs="Times New Roman"/>
+          <w:sz w:val="24"/>
+          <w:szCs w:val="24"/>
+        </w:rPr>
+        <w:t>fossero state eseguite in ordine, anche se si utilizza l'esecuzione fuori ordine).</w:t>
+      </w:r>
+    </w:p>
+    <w:p>
+      <w:pPr>
+        <w:ind w:right="-427"/>
+        <w:jc w:val="both"/>
+        <w:rPr>
+          <w:rFonts w:ascii="Times New Roman" w:hAnsi="Times New Roman" w:cs="Times New Roman"/>
+          <w:sz w:val="24"/>
+          <w:szCs w:val="24"/>
+        </w:rPr>
+      </w:pPr>
+      <w:r>
+        <w:rPr>
+          <w:noProof/>
+        </w:rPr>
+        <w:drawing>
+          <wp:inline distT="0" distB="0" distL="0" distR="0" wp14:anchorId="4D939FAF" wp14:editId="42BFDD4D">
+            <wp:extent cx="6120130" cy="2809240"/>
+            <wp:effectExtent l="0" t="0" r="0" b="0"/>
+            <wp:docPr id="23" name="Immagine 23"/>
+            <wp:cNvGraphicFramePr>
+              <a:graphicFrameLocks xmlns:a="http://schemas.openxmlformats.org/drawingml/2006/main" noChangeAspect="1"/>
+            </wp:cNvGraphicFramePr>
+            <a:graphic xmlns:a="http://schemas.openxmlformats.org/drawingml/2006/main">
+              <a:graphicData uri="http://schemas.openxmlformats.org/drawingml/2006/picture">
+                <pic:pic xmlns:pic="http://schemas.openxmlformats.org/drawingml/2006/picture">
+                  <pic:nvPicPr>
+                    <pic:cNvPr id="1" name=""/>
+                    <pic:cNvPicPr/>
+                  </pic:nvPicPr>
+                  <pic:blipFill>
+                    <a:blip r:embed="rId37"/>
+                    <a:stretch>
+                      <a:fillRect/>
+                    </a:stretch>
+                  </pic:blipFill>
+                  <pic:spPr>
+                    <a:xfrm>
+                      <a:off x="0" y="0"/>
+                      <a:ext cx="6120130" cy="2809240"/>
+                    </a:xfrm>
+                    <a:prstGeom prst="rect">
+                      <a:avLst/>
+                    </a:prstGeom>
+                  </pic:spPr>
+                </pic:pic>
+              </a:graphicData>
+            </a:graphic>
+          </wp:inline>
+        </w:drawing>
+      </w:r>
+    </w:p>
+    <w:p>
+      <w:pPr>
+        <w:ind w:right="-427"/>
+        <w:jc w:val="both"/>
+        <w:rPr>
+          <w:rFonts w:ascii="Times New Roman" w:hAnsi="Times New Roman" w:cs="Times New Roman"/>
+          <w:sz w:val="24"/>
+          <w:szCs w:val="24"/>
+        </w:rPr>
+      </w:pPr>
+    </w:p>
+    <w:p>
+      <w:pPr>
+        <w:ind w:right="-427"/>
+        <w:jc w:val="both"/>
+        <w:rPr>
+          <w:rFonts w:ascii="Times New Roman" w:hAnsi="Times New Roman" w:cs="Times New Roman"/>
+          <w:b/>
+          <w:bCs/>
+          <w:sz w:val="24"/>
+          <w:szCs w:val="24"/>
+        </w:rPr>
+      </w:pPr>
+      <w:r>
+        <w:rPr>
+          <w:rFonts w:ascii="Times New Roman" w:hAnsi="Times New Roman" w:cs="Times New Roman"/>
+          <w:b/>
+          <w:bCs/>
+          <w:sz w:val="24"/>
+          <w:szCs w:val="24"/>
+        </w:rPr>
+        <w:t>Interrupt Controllers</w:t>
+      </w:r>
+    </w:p>
+    <w:p>
+      <w:pPr>
+        <w:ind w:right="-427"/>
+        <w:jc w:val="both"/>
+        <w:rPr>
+          <w:rFonts w:ascii="Times New Roman" w:hAnsi="Times New Roman" w:cs="Times New Roman"/>
+          <w:sz w:val="24"/>
+          <w:szCs w:val="24"/>
+        </w:rPr>
+      </w:pPr>
+      <w:r>
+        <w:rPr>
+          <w:rFonts w:ascii="Times New Roman" w:hAnsi="Times New Roman" w:cs="Times New Roman"/>
+          <w:sz w:val="24"/>
+          <w:szCs w:val="24"/>
+        </w:rPr>
+        <w:t>Il controllore di interrupt è la logica del processore che gestisce gli interrupt. Supporta</w:t>
+      </w:r>
+      <w:r>
+        <w:rPr>
+          <w:rFonts w:ascii="Times New Roman" w:hAnsi="Times New Roman" w:cs="Times New Roman"/>
+          <w:sz w:val="24"/>
+          <w:szCs w:val="24"/>
+        </w:rPr>
+        <w:t xml:space="preserve"> </w:t>
+      </w:r>
+      <w:r>
+        <w:rPr>
+          <w:rFonts w:ascii="Times New Roman" w:hAnsi="Times New Roman" w:cs="Times New Roman"/>
+          <w:sz w:val="24"/>
+          <w:szCs w:val="24"/>
+        </w:rPr>
+        <w:t>un certo numero di interrupt e un certo numero di livelli di priorità. Ogni interrupt ha un</w:t>
+      </w:r>
+      <w:r>
+        <w:rPr>
+          <w:rFonts w:ascii="Times New Roman" w:hAnsi="Times New Roman" w:cs="Times New Roman"/>
+          <w:sz w:val="24"/>
+          <w:szCs w:val="24"/>
+        </w:rPr>
+        <w:t xml:space="preserve"> </w:t>
+      </w:r>
+      <w:r>
+        <w:rPr>
+          <w:rFonts w:ascii="Times New Roman" w:hAnsi="Times New Roman" w:cs="Times New Roman"/>
+          <w:sz w:val="24"/>
+          <w:szCs w:val="24"/>
+        </w:rPr>
+        <w:t>vettore di interrupt, che è l'indirizzo di un ISR o un indice in un array chiamato tabella dei vettori di interrupt che contiene gli indirizzi di tutti gli ISR.</w:t>
+      </w:r>
+    </w:p>
+    <w:p>
+      <w:pPr>
+        <w:ind w:right="-427"/>
+        <w:jc w:val="both"/>
+        <w:rPr>
+          <w:rFonts w:ascii="Times New Roman" w:hAnsi="Times New Roman" w:cs="Times New Roman"/>
+          <w:sz w:val="24"/>
+          <w:szCs w:val="24"/>
+        </w:rPr>
+      </w:pPr>
+      <w:r>
+        <w:rPr>
+          <w:rFonts w:ascii="Times New Roman" w:hAnsi="Times New Roman" w:cs="Times New Roman"/>
+          <w:sz w:val="24"/>
+          <w:szCs w:val="24"/>
+        </w:rPr>
+        <w:t>Quando si afferma un interrupt modificando la tensione su un pin, la risposta può essere</w:t>
+      </w:r>
+      <w:r>
+        <w:rPr>
+          <w:rFonts w:ascii="Times New Roman" w:hAnsi="Times New Roman" w:cs="Times New Roman"/>
+          <w:sz w:val="24"/>
+          <w:szCs w:val="24"/>
+        </w:rPr>
+        <w:t xml:space="preserve"> </w:t>
+      </w:r>
+      <w:proofErr w:type="spellStart"/>
+      <w:r>
+        <w:rPr>
+          <w:rFonts w:ascii="Times New Roman" w:hAnsi="Times New Roman" w:cs="Times New Roman"/>
+          <w:b/>
+          <w:bCs/>
+          <w:sz w:val="24"/>
+          <w:szCs w:val="24"/>
+        </w:rPr>
+        <w:t>level</w:t>
+      </w:r>
+      <w:proofErr w:type="spellEnd"/>
+      <w:r>
+        <w:rPr>
+          <w:rFonts w:ascii="Times New Roman" w:hAnsi="Times New Roman" w:cs="Times New Roman"/>
+          <w:b/>
+          <w:bCs/>
+          <w:sz w:val="24"/>
+          <w:szCs w:val="24"/>
+        </w:rPr>
+        <w:t xml:space="preserve"> </w:t>
+      </w:r>
+      <w:proofErr w:type="spellStart"/>
+      <w:r>
+        <w:rPr>
+          <w:rFonts w:ascii="Times New Roman" w:hAnsi="Times New Roman" w:cs="Times New Roman"/>
+          <w:b/>
+          <w:bCs/>
+          <w:sz w:val="24"/>
+          <w:szCs w:val="24"/>
+        </w:rPr>
+        <w:t>triggered</w:t>
+      </w:r>
+      <w:proofErr w:type="spellEnd"/>
+      <w:r>
+        <w:rPr>
+          <w:rFonts w:ascii="Times New Roman" w:hAnsi="Times New Roman" w:cs="Times New Roman"/>
+          <w:sz w:val="24"/>
+          <w:szCs w:val="24"/>
+        </w:rPr>
+        <w:t xml:space="preserve"> </w:t>
+      </w:r>
+      <w:r>
+        <w:rPr>
+          <w:rFonts w:ascii="Times New Roman" w:hAnsi="Times New Roman" w:cs="Times New Roman"/>
+          <w:sz w:val="24"/>
+          <w:szCs w:val="24"/>
+        </w:rPr>
+        <w:t>o</w:t>
+      </w:r>
+      <w:r>
+        <w:rPr>
+          <w:rFonts w:ascii="Times New Roman" w:hAnsi="Times New Roman" w:cs="Times New Roman"/>
+          <w:sz w:val="24"/>
+          <w:szCs w:val="24"/>
+        </w:rPr>
+        <w:t xml:space="preserve"> </w:t>
+      </w:r>
+      <w:proofErr w:type="spellStart"/>
+      <w:r>
+        <w:rPr>
+          <w:rFonts w:ascii="Times New Roman" w:hAnsi="Times New Roman" w:cs="Times New Roman"/>
+          <w:b/>
+          <w:bCs/>
+          <w:sz w:val="24"/>
+          <w:szCs w:val="24"/>
+        </w:rPr>
+        <w:t>edge</w:t>
+      </w:r>
+      <w:proofErr w:type="spellEnd"/>
+      <w:r>
+        <w:rPr>
+          <w:rFonts w:ascii="Times New Roman" w:hAnsi="Times New Roman" w:cs="Times New Roman"/>
+          <w:b/>
+          <w:bCs/>
+          <w:sz w:val="24"/>
+          <w:szCs w:val="24"/>
+        </w:rPr>
+        <w:t xml:space="preserve"> </w:t>
+      </w:r>
+      <w:proofErr w:type="spellStart"/>
+      <w:r>
+        <w:rPr>
+          <w:rFonts w:ascii="Times New Roman" w:hAnsi="Times New Roman" w:cs="Times New Roman"/>
+          <w:b/>
+          <w:bCs/>
+          <w:sz w:val="24"/>
+          <w:szCs w:val="24"/>
+        </w:rPr>
+        <w:t>triggered</w:t>
+      </w:r>
+      <w:proofErr w:type="spellEnd"/>
+      <w:r>
+        <w:rPr>
+          <w:rFonts w:ascii="Times New Roman" w:hAnsi="Times New Roman" w:cs="Times New Roman"/>
+          <w:sz w:val="24"/>
+          <w:szCs w:val="24"/>
+        </w:rPr>
+        <w:t>. Per gli interrupt attivati a livello, l'hardware</w:t>
+      </w:r>
+      <w:r>
+        <w:rPr>
+          <w:rFonts w:ascii="Times New Roman" w:hAnsi="Times New Roman" w:cs="Times New Roman"/>
+          <w:sz w:val="24"/>
+          <w:szCs w:val="24"/>
+        </w:rPr>
+        <w:t xml:space="preserve"> </w:t>
+      </w:r>
+      <w:r>
+        <w:rPr>
+          <w:rFonts w:ascii="Times New Roman" w:hAnsi="Times New Roman" w:cs="Times New Roman"/>
+          <w:sz w:val="24"/>
+          <w:szCs w:val="24"/>
+        </w:rPr>
+        <w:t>indica che l'interrupt è stato gestito. Per gli interrupt attivati dal bordo, l'hardware che</w:t>
+      </w:r>
+      <w:r>
+        <w:rPr>
+          <w:rFonts w:ascii="Times New Roman" w:hAnsi="Times New Roman" w:cs="Times New Roman"/>
+          <w:sz w:val="24"/>
+          <w:szCs w:val="24"/>
+        </w:rPr>
+        <w:t xml:space="preserve"> </w:t>
+      </w:r>
+      <w:r>
+        <w:rPr>
+          <w:rFonts w:ascii="Times New Roman" w:hAnsi="Times New Roman" w:cs="Times New Roman"/>
+          <w:sz w:val="24"/>
+          <w:szCs w:val="24"/>
+        </w:rPr>
+        <w:t>afferma l'interrupt cambia la tensione solo per un breve periodo di tempo. In entrambi i casi,</w:t>
+      </w:r>
+      <w:r>
+        <w:rPr>
+          <w:rFonts w:ascii="Times New Roman" w:hAnsi="Times New Roman" w:cs="Times New Roman"/>
+          <w:sz w:val="24"/>
+          <w:szCs w:val="24"/>
+        </w:rPr>
+        <w:t xml:space="preserve"> viene utilizzata </w:t>
+      </w:r>
+      <w:r>
+        <w:rPr>
+          <w:rFonts w:ascii="Times New Roman" w:hAnsi="Times New Roman" w:cs="Times New Roman"/>
+          <w:sz w:val="24"/>
+          <w:szCs w:val="24"/>
+        </w:rPr>
+        <w:t>linee a collettore aperto, in modo che la stessa linea fisica possa essere condivisa tra più dispositivi (naturalmente, l'ISR richiederà un meccanismo per determinare quale dispositivo</w:t>
+      </w:r>
+      <w:r>
+        <w:rPr>
+          <w:rFonts w:ascii="Times New Roman" w:hAnsi="Times New Roman" w:cs="Times New Roman"/>
+          <w:sz w:val="24"/>
+          <w:szCs w:val="24"/>
+        </w:rPr>
+        <w:t xml:space="preserve"> </w:t>
+      </w:r>
+      <w:r>
+        <w:rPr>
+          <w:rFonts w:ascii="Times New Roman" w:hAnsi="Times New Roman" w:cs="Times New Roman"/>
+          <w:sz w:val="24"/>
+          <w:szCs w:val="24"/>
+        </w:rPr>
+        <w:t>ha richiesto l'interruzione, per esempio leggendo un registro di memoria in ogni dispositivo che potrebbe</w:t>
+      </w:r>
+      <w:r>
+        <w:rPr>
+          <w:rFonts w:ascii="Times New Roman" w:hAnsi="Times New Roman" w:cs="Times New Roman"/>
+          <w:sz w:val="24"/>
+          <w:szCs w:val="24"/>
+        </w:rPr>
+        <w:t xml:space="preserve"> </w:t>
+      </w:r>
+      <w:r>
+        <w:rPr>
+          <w:rFonts w:ascii="Times New Roman" w:hAnsi="Times New Roman" w:cs="Times New Roman"/>
+          <w:sz w:val="24"/>
+          <w:szCs w:val="24"/>
+        </w:rPr>
+        <w:t>aver richiesto l'interrupt).</w:t>
+      </w:r>
+      <w:r>
+        <w:rPr>
+          <w:rFonts w:ascii="Times New Roman" w:hAnsi="Times New Roman" w:cs="Times New Roman"/>
+          <w:sz w:val="24"/>
+          <w:szCs w:val="24"/>
+        </w:rPr>
+        <w:t xml:space="preserve"> </w:t>
+      </w:r>
+      <w:r>
+        <w:rPr>
+          <w:rFonts w:ascii="Times New Roman" w:hAnsi="Times New Roman" w:cs="Times New Roman"/>
+          <w:sz w:val="24"/>
+          <w:szCs w:val="24"/>
+        </w:rPr>
+        <w:t xml:space="preserve">La condivisione degli interrupt tra i dispositivi può essere complicata, e occorre prestare </w:t>
+      </w:r>
+      <w:proofErr w:type="gramStart"/>
+      <w:r>
+        <w:rPr>
+          <w:rFonts w:ascii="Times New Roman" w:hAnsi="Times New Roman" w:cs="Times New Roman"/>
+          <w:sz w:val="24"/>
+          <w:szCs w:val="24"/>
+        </w:rPr>
+        <w:t xml:space="preserve">attenzione </w:t>
+      </w:r>
+      <w:r>
+        <w:rPr>
+          <w:rFonts w:ascii="Times New Roman" w:hAnsi="Times New Roman" w:cs="Times New Roman"/>
+          <w:sz w:val="24"/>
+          <w:szCs w:val="24"/>
+        </w:rPr>
+        <w:t xml:space="preserve"> </w:t>
+      </w:r>
+      <w:r>
+        <w:rPr>
+          <w:rFonts w:ascii="Times New Roman" w:hAnsi="Times New Roman" w:cs="Times New Roman"/>
+          <w:sz w:val="24"/>
+          <w:szCs w:val="24"/>
+        </w:rPr>
+        <w:t>per</w:t>
+      </w:r>
+      <w:proofErr w:type="gramEnd"/>
+      <w:r>
+        <w:rPr>
+          <w:rFonts w:ascii="Times New Roman" w:hAnsi="Times New Roman" w:cs="Times New Roman"/>
+          <w:sz w:val="24"/>
+          <w:szCs w:val="24"/>
+        </w:rPr>
+        <w:t xml:space="preserve"> evitare che gli interrupt a bassa priorità blocchino quelli ad alta priorità. L'asserzione degli interrupt</w:t>
+      </w:r>
+      <w:r>
+        <w:rPr>
+          <w:rFonts w:ascii="Times New Roman" w:hAnsi="Times New Roman" w:cs="Times New Roman"/>
+          <w:sz w:val="24"/>
+          <w:szCs w:val="24"/>
+        </w:rPr>
+        <w:t xml:space="preserve"> </w:t>
+      </w:r>
+      <w:r>
+        <w:rPr>
+          <w:rFonts w:ascii="Times New Roman" w:hAnsi="Times New Roman" w:cs="Times New Roman"/>
+          <w:sz w:val="24"/>
+          <w:szCs w:val="24"/>
+        </w:rPr>
+        <w:t>scrivendo a un indirizzo designato su un bus ha il vantaggio che lo stesso hardware può</w:t>
+      </w:r>
+      <w:r>
+        <w:rPr>
+          <w:rFonts w:ascii="Times New Roman" w:hAnsi="Times New Roman" w:cs="Times New Roman"/>
+          <w:sz w:val="24"/>
+          <w:szCs w:val="24"/>
+        </w:rPr>
+        <w:t xml:space="preserve"> </w:t>
+      </w:r>
+      <w:r>
+        <w:rPr>
+          <w:rFonts w:ascii="Times New Roman" w:hAnsi="Times New Roman" w:cs="Times New Roman"/>
+          <w:sz w:val="24"/>
+          <w:szCs w:val="24"/>
+        </w:rPr>
+        <w:t>supportare un numero maggiore di interrupt distinti, ma lo svantaggio è che i dispositivi periferici diventano più complessi.</w:t>
+      </w:r>
+      <w:r>
+        <w:rPr>
+          <w:rFonts w:ascii="Times New Roman" w:hAnsi="Times New Roman" w:cs="Times New Roman"/>
+          <w:sz w:val="24"/>
+          <w:szCs w:val="24"/>
+        </w:rPr>
+        <w:t xml:space="preserve"> </w:t>
+      </w:r>
+      <w:r>
+        <w:rPr>
+          <w:rFonts w:ascii="Times New Roman" w:hAnsi="Times New Roman" w:cs="Times New Roman"/>
+          <w:sz w:val="24"/>
+          <w:szCs w:val="24"/>
+        </w:rPr>
+        <w:t>I dispositivi periferici devono includere un'interfaccia con il bus di memoria.</w:t>
+      </w:r>
+    </w:p>
+    <w:p>
+      <w:pPr>
+        <w:ind w:right="-427"/>
+        <w:jc w:val="both"/>
+        <w:rPr>
+          <w:rFonts w:ascii="Times New Roman" w:hAnsi="Times New Roman" w:cs="Times New Roman"/>
+          <w:b/>
+          <w:bCs/>
+          <w:sz w:val="24"/>
+          <w:szCs w:val="24"/>
+        </w:rPr>
+      </w:pPr>
+      <w:proofErr w:type="spellStart"/>
+      <w:r>
+        <w:rPr>
+          <w:rFonts w:ascii="Times New Roman" w:hAnsi="Times New Roman" w:cs="Times New Roman"/>
+          <w:b/>
+          <w:bCs/>
+          <w:sz w:val="24"/>
+          <w:szCs w:val="24"/>
+        </w:rPr>
+        <w:t>Modeling</w:t>
+      </w:r>
+      <w:proofErr w:type="spellEnd"/>
+      <w:r>
+        <w:rPr>
+          <w:rFonts w:ascii="Times New Roman" w:hAnsi="Times New Roman" w:cs="Times New Roman"/>
+          <w:b/>
+          <w:bCs/>
+          <w:sz w:val="24"/>
+          <w:szCs w:val="24"/>
+        </w:rPr>
+        <w:t xml:space="preserve"> Interrupts</w:t>
+      </w:r>
+    </w:p>
+    <w:p>
+      <w:pPr>
+        <w:ind w:right="-427"/>
+        <w:jc w:val="both"/>
+        <w:rPr>
+          <w:rFonts w:ascii="Times New Roman" w:hAnsi="Times New Roman" w:cs="Times New Roman"/>
+          <w:sz w:val="24"/>
+          <w:szCs w:val="24"/>
+        </w:rPr>
+      </w:pPr>
+      <w:r>
+        <w:rPr>
+          <w:rFonts w:ascii="Times New Roman" w:hAnsi="Times New Roman" w:cs="Times New Roman"/>
+          <w:sz w:val="24"/>
+          <w:szCs w:val="24"/>
+        </w:rPr>
+        <w:t>Il comportamento degli interrupt può essere difficile da comprendere appieno e molti guasti catastrofici del sistema sono causati da comportamenti inaspettati.</w:t>
+      </w:r>
+      <w:r>
+        <w:rPr>
+          <w:rFonts w:ascii="Times New Roman" w:hAnsi="Times New Roman" w:cs="Times New Roman"/>
+          <w:sz w:val="24"/>
+          <w:szCs w:val="24"/>
+        </w:rPr>
+        <w:t xml:space="preserve"> </w:t>
+      </w:r>
+      <w:r>
+        <w:rPr>
+          <w:rFonts w:ascii="Times New Roman" w:hAnsi="Times New Roman" w:cs="Times New Roman"/>
+          <w:sz w:val="24"/>
+          <w:szCs w:val="24"/>
+        </w:rPr>
+        <w:t>Sfortunatamente, la logica dei controllori di interrupt è spesso descritta nella documentazione del processore in modo molto impreciso, lasciando molti</w:t>
+      </w:r>
+      <w:r>
+        <w:rPr>
+          <w:rFonts w:ascii="Times New Roman" w:hAnsi="Times New Roman" w:cs="Times New Roman"/>
+          <w:sz w:val="24"/>
+          <w:szCs w:val="24"/>
+        </w:rPr>
+        <w:t xml:space="preserve"> </w:t>
+      </w:r>
+      <w:r>
+        <w:rPr>
+          <w:rFonts w:ascii="Times New Roman" w:hAnsi="Times New Roman" w:cs="Times New Roman"/>
+          <w:sz w:val="24"/>
+          <w:szCs w:val="24"/>
+        </w:rPr>
+        <w:lastRenderedPageBreak/>
+        <w:t>comportamenti possibili non specificati. Un modo per rendere questa logica più precisa è quello di modellarla come</w:t>
+      </w:r>
+      <w:r>
+        <w:rPr>
+          <w:rFonts w:ascii="Times New Roman" w:hAnsi="Times New Roman" w:cs="Times New Roman"/>
+          <w:sz w:val="24"/>
+          <w:szCs w:val="24"/>
+        </w:rPr>
+        <w:t xml:space="preserve"> </w:t>
+      </w:r>
+      <w:r>
+        <w:rPr>
+          <w:rFonts w:ascii="Times New Roman" w:hAnsi="Times New Roman" w:cs="Times New Roman"/>
+          <w:sz w:val="24"/>
+          <w:szCs w:val="24"/>
+        </w:rPr>
+        <w:t xml:space="preserve">un </w:t>
+      </w:r>
+      <w:proofErr w:type="gramStart"/>
+      <w:r>
+        <w:rPr>
+          <w:rFonts w:ascii="Times New Roman" w:hAnsi="Times New Roman" w:cs="Times New Roman"/>
+          <w:b/>
+          <w:bCs/>
+          <w:sz w:val="24"/>
+          <w:szCs w:val="24"/>
+        </w:rPr>
+        <w:t>FSM</w:t>
+      </w:r>
+      <w:r>
+        <w:rPr>
+          <w:rFonts w:ascii="Times New Roman" w:hAnsi="Times New Roman" w:cs="Times New Roman"/>
+          <w:b/>
+          <w:bCs/>
+          <w:sz w:val="24"/>
+          <w:szCs w:val="24"/>
+        </w:rPr>
+        <w:t>(</w:t>
+      </w:r>
+      <w:proofErr w:type="gramEnd"/>
+      <w:r>
+        <w:rPr>
+          <w:rFonts w:ascii="Times New Roman" w:hAnsi="Times New Roman" w:cs="Times New Roman"/>
+          <w:b/>
+          <w:bCs/>
+          <w:sz w:val="24"/>
+          <w:szCs w:val="24"/>
+        </w:rPr>
+        <w:t>finite-state machine)</w:t>
+      </w:r>
+      <w:r>
+        <w:rPr>
+          <w:rFonts w:ascii="Times New Roman" w:hAnsi="Times New Roman" w:cs="Times New Roman"/>
+          <w:sz w:val="24"/>
+          <w:szCs w:val="24"/>
+        </w:rPr>
+        <w:t>.</w:t>
+      </w:r>
+    </w:p>
+    <w:p>
+      <w:pPr>
+        <w:ind w:right="-427"/>
+        <w:jc w:val="both"/>
+        <w:rPr>
+          <w:rFonts w:ascii="Times New Roman" w:hAnsi="Times New Roman" w:cs="Times New Roman"/>
+          <w:sz w:val="24"/>
+          <w:szCs w:val="24"/>
+        </w:rPr>
+      </w:pPr>
+    </w:p>
+    <w:p>
+      <w:pPr>
+        <w:ind w:right="-427"/>
+        <w:jc w:val="both"/>
+        <w:rPr>
+          <w:rFonts w:ascii="Times New Roman" w:hAnsi="Times New Roman" w:cs="Times New Roman"/>
+          <w:sz w:val="24"/>
+          <w:szCs w:val="24"/>
+        </w:rPr>
+      </w:pPr>
+      <w:r>
+        <w:rPr>
+          <w:rFonts w:ascii="Times New Roman" w:hAnsi="Times New Roman" w:cs="Times New Roman"/>
+          <w:sz w:val="24"/>
+          <w:szCs w:val="24"/>
+        </w:rPr>
+        <w:t>ESEMPIO.</w:t>
+      </w:r>
+    </w:p>
+    <w:p>
+      <w:pPr>
+        <w:ind w:right="-427"/>
+        <w:jc w:val="both"/>
+        <w:rPr>
+          <w:rFonts w:ascii="Times New Roman" w:hAnsi="Times New Roman" w:cs="Times New Roman"/>
+          <w:i/>
+          <w:iCs/>
+          <w:sz w:val="24"/>
+          <w:szCs w:val="24"/>
+        </w:rPr>
+      </w:pPr>
+      <w:r>
+        <w:rPr>
+          <w:rFonts w:ascii="Times New Roman" w:hAnsi="Times New Roman" w:cs="Times New Roman"/>
+          <w:i/>
+          <w:iCs/>
+          <w:sz w:val="24"/>
+          <w:szCs w:val="24"/>
+        </w:rPr>
+        <w:t>Il programma dell'Esempio 10.8, che esegue un'azione per due secondi, è mostrato nella Figura 10.5 insieme a due macchine a stati finiti</w:t>
+      </w:r>
+      <w:r>
+        <w:rPr>
+          <w:rFonts w:ascii="Times New Roman" w:hAnsi="Times New Roman" w:cs="Times New Roman"/>
+          <w:i/>
+          <w:iCs/>
+          <w:sz w:val="24"/>
+          <w:szCs w:val="24"/>
+        </w:rPr>
+        <w:t xml:space="preserve"> </w:t>
+      </w:r>
+      <w:r>
+        <w:rPr>
+          <w:rFonts w:ascii="Times New Roman" w:hAnsi="Times New Roman" w:cs="Times New Roman"/>
+          <w:i/>
+          <w:iCs/>
+          <w:sz w:val="24"/>
+          <w:szCs w:val="24"/>
+        </w:rPr>
+        <w:t>che modellano il PVR e il programma principale. Gli stati delle FSM corrispondono a</w:t>
+      </w:r>
+      <w:r>
+        <w:rPr>
+          <w:rFonts w:ascii="Times New Roman" w:hAnsi="Times New Roman" w:cs="Times New Roman"/>
+          <w:i/>
+          <w:iCs/>
+          <w:sz w:val="24"/>
+          <w:szCs w:val="24"/>
+        </w:rPr>
+        <w:t xml:space="preserve"> </w:t>
+      </w:r>
+      <w:r>
+        <w:rPr>
+          <w:rFonts w:ascii="Times New Roman" w:hAnsi="Times New Roman" w:cs="Times New Roman"/>
+          <w:i/>
+          <w:iCs/>
+          <w:sz w:val="24"/>
+          <w:szCs w:val="24"/>
+        </w:rPr>
+        <w:t xml:space="preserve">posizioni nell'esecuzione etichettate da A </w:t>
+      </w:r>
+      <w:proofErr w:type="spellStart"/>
+      <w:r>
+        <w:rPr>
+          <w:rFonts w:ascii="Times New Roman" w:hAnsi="Times New Roman" w:cs="Times New Roman"/>
+          <w:i/>
+          <w:iCs/>
+          <w:sz w:val="24"/>
+          <w:szCs w:val="24"/>
+        </w:rPr>
+        <w:t>a</w:t>
+      </w:r>
+      <w:proofErr w:type="spellEnd"/>
+      <w:r>
+        <w:rPr>
+          <w:rFonts w:ascii="Times New Roman" w:hAnsi="Times New Roman" w:cs="Times New Roman"/>
+          <w:i/>
+          <w:iCs/>
+          <w:sz w:val="24"/>
+          <w:szCs w:val="24"/>
+        </w:rPr>
+        <w:t xml:space="preserve"> E, come mostrato nel listato del programma.</w:t>
+      </w:r>
+      <w:r>
+        <w:rPr>
+          <w:rFonts w:ascii="Times New Roman" w:hAnsi="Times New Roman" w:cs="Times New Roman"/>
+          <w:i/>
+          <w:iCs/>
+          <w:sz w:val="24"/>
+          <w:szCs w:val="24"/>
+        </w:rPr>
+        <w:t xml:space="preserve"> </w:t>
+      </w:r>
+      <w:r>
+        <w:rPr>
+          <w:rFonts w:ascii="Times New Roman" w:hAnsi="Times New Roman" w:cs="Times New Roman"/>
+          <w:i/>
+          <w:iCs/>
+          <w:sz w:val="24"/>
+          <w:szCs w:val="24"/>
+        </w:rPr>
+        <w:t>Queste posizioni si trovano tra gli enunciati C, quindi assumiamo che questi enunciati siano operazioni atom</w:t>
+      </w:r>
+      <w:r>
+        <w:rPr>
+          <w:rFonts w:ascii="Times New Roman" w:hAnsi="Times New Roman" w:cs="Times New Roman"/>
+          <w:i/>
+          <w:iCs/>
+          <w:sz w:val="24"/>
+          <w:szCs w:val="24"/>
+        </w:rPr>
+        <w:t>iche</w:t>
+      </w:r>
+      <w:r>
+        <w:rPr>
+          <w:rFonts w:ascii="Times New Roman" w:hAnsi="Times New Roman" w:cs="Times New Roman"/>
+          <w:i/>
+          <w:iCs/>
+          <w:sz w:val="24"/>
+          <w:szCs w:val="24"/>
+        </w:rPr>
+        <w:t xml:space="preserve"> (un'ipotesi discutibile in generale).</w:t>
+      </w:r>
+      <w:r>
+        <w:rPr>
+          <w:rFonts w:ascii="Times New Roman" w:hAnsi="Times New Roman" w:cs="Times New Roman"/>
+          <w:i/>
+          <w:iCs/>
+          <w:sz w:val="24"/>
+          <w:szCs w:val="24"/>
+        </w:rPr>
+        <w:t xml:space="preserve"> </w:t>
+      </w:r>
+      <w:r>
+        <w:rPr>
+          <w:rFonts w:ascii="Times New Roman" w:hAnsi="Times New Roman" w:cs="Times New Roman"/>
+          <w:i/>
+          <w:iCs/>
+          <w:sz w:val="24"/>
+          <w:szCs w:val="24"/>
+        </w:rPr>
+        <w:t>Si potrebbe voler determinare se il programma è in grado di raggiungere sempre la posizione C. In altre parole, è possibile determinare se il programma è in grado di raggiungere la posizione C?</w:t>
+      </w:r>
+      <w:r>
+        <w:rPr>
+          <w:rFonts w:ascii="Times New Roman" w:hAnsi="Times New Roman" w:cs="Times New Roman"/>
+          <w:i/>
+          <w:iCs/>
+          <w:sz w:val="24"/>
+          <w:szCs w:val="24"/>
+        </w:rPr>
+        <w:t xml:space="preserve"> </w:t>
+      </w:r>
+      <w:r>
+        <w:rPr>
+          <w:rFonts w:ascii="Times New Roman" w:hAnsi="Times New Roman" w:cs="Times New Roman"/>
+          <w:i/>
+          <w:iCs/>
+          <w:sz w:val="24"/>
+          <w:szCs w:val="24"/>
+        </w:rPr>
+        <w:t>In altre parole, possiamo affermare con sicurezza che il programma</w:t>
+      </w:r>
+      <w:r>
+        <w:rPr>
+          <w:rFonts w:ascii="Times New Roman" w:hAnsi="Times New Roman" w:cs="Times New Roman"/>
+          <w:i/>
+          <w:iCs/>
+          <w:sz w:val="24"/>
+          <w:szCs w:val="24"/>
+        </w:rPr>
+        <w:t xml:space="preserve"> </w:t>
+      </w:r>
+      <w:r>
+        <w:rPr>
+          <w:rFonts w:ascii="Times New Roman" w:hAnsi="Times New Roman" w:cs="Times New Roman"/>
+          <w:i/>
+          <w:iCs/>
+          <w:sz w:val="24"/>
+          <w:szCs w:val="24"/>
+        </w:rPr>
+        <w:t>alla fine andrà oltre qualsiasi calcolo che doveva eseguire per due secondi? Un modello di macchina a stati ci aiuterà a rispondere a questa domanda.</w:t>
+      </w:r>
+      <w:r>
+        <w:rPr>
+          <w:rFonts w:ascii="Times New Roman" w:hAnsi="Times New Roman" w:cs="Times New Roman"/>
+          <w:i/>
+          <w:iCs/>
+          <w:sz w:val="24"/>
+          <w:szCs w:val="24"/>
+        </w:rPr>
+        <w:t xml:space="preserve"> </w:t>
+      </w:r>
+      <w:r>
+        <w:rPr>
+          <w:rFonts w:ascii="Times New Roman" w:hAnsi="Times New Roman" w:cs="Times New Roman"/>
+          <w:i/>
+          <w:iCs/>
+          <w:sz w:val="24"/>
+          <w:szCs w:val="24"/>
+        </w:rPr>
+        <w:t>La domanda chiave diventa ora come comporre queste macchine a stati per modellare correttamente</w:t>
+      </w:r>
+      <w:r>
+        <w:rPr>
+          <w:rFonts w:ascii="Times New Roman" w:hAnsi="Times New Roman" w:cs="Times New Roman"/>
+          <w:i/>
+          <w:iCs/>
+          <w:sz w:val="24"/>
+          <w:szCs w:val="24"/>
+        </w:rPr>
+        <w:t xml:space="preserve"> </w:t>
+      </w:r>
+      <w:r>
+        <w:rPr>
+          <w:rFonts w:ascii="Times New Roman" w:hAnsi="Times New Roman" w:cs="Times New Roman"/>
+          <w:i/>
+          <w:iCs/>
+          <w:sz w:val="24"/>
+          <w:szCs w:val="24"/>
+        </w:rPr>
+        <w:t xml:space="preserve">l'interazione tra le due parti di codice sequenziale nelle procedure ISR e </w:t>
+      </w:r>
+      <w:proofErr w:type="spellStart"/>
+      <w:r>
+        <w:rPr>
+          <w:rFonts w:ascii="Times New Roman" w:hAnsi="Times New Roman" w:cs="Times New Roman"/>
+          <w:i/>
+          <w:iCs/>
+          <w:sz w:val="24"/>
+          <w:szCs w:val="24"/>
+        </w:rPr>
+        <w:t>main</w:t>
+      </w:r>
+      <w:proofErr w:type="spellEnd"/>
+      <w:r>
+        <w:rPr>
+          <w:rFonts w:ascii="Times New Roman" w:hAnsi="Times New Roman" w:cs="Times New Roman"/>
+          <w:i/>
+          <w:iCs/>
+          <w:sz w:val="24"/>
+          <w:szCs w:val="24"/>
+        </w:rPr>
+        <w:t>. È facile capire che la composizione asincrona non è la scelta giusta, perché le interleavings</w:t>
+      </w:r>
+      <w:r>
+        <w:rPr>
+          <w:rFonts w:ascii="Times New Roman" w:hAnsi="Times New Roman" w:cs="Times New Roman"/>
+          <w:i/>
+          <w:iCs/>
+          <w:sz w:val="24"/>
+          <w:szCs w:val="24"/>
+        </w:rPr>
+        <w:t xml:space="preserve"> </w:t>
+      </w:r>
+      <w:r>
+        <w:rPr>
+          <w:rFonts w:ascii="Times New Roman" w:hAnsi="Times New Roman" w:cs="Times New Roman"/>
+          <w:i/>
+          <w:iCs/>
+          <w:sz w:val="24"/>
+          <w:szCs w:val="24"/>
+        </w:rPr>
+        <w:t xml:space="preserve">non sono arbitrarie. In particolare, </w:t>
+      </w:r>
+      <w:proofErr w:type="spellStart"/>
+      <w:r>
+        <w:rPr>
+          <w:rFonts w:ascii="Times New Roman" w:hAnsi="Times New Roman" w:cs="Times New Roman"/>
+          <w:i/>
+          <w:iCs/>
+          <w:sz w:val="24"/>
+          <w:szCs w:val="24"/>
+        </w:rPr>
+        <w:t>main</w:t>
+      </w:r>
+      <w:proofErr w:type="spellEnd"/>
+      <w:r>
+        <w:rPr>
+          <w:rFonts w:ascii="Times New Roman" w:hAnsi="Times New Roman" w:cs="Times New Roman"/>
+          <w:i/>
+          <w:iCs/>
+          <w:sz w:val="24"/>
+          <w:szCs w:val="24"/>
+        </w:rPr>
+        <w:t xml:space="preserve"> può</w:t>
+      </w:r>
+      <w:r>
+        <w:rPr>
+          <w:rFonts w:ascii="Times New Roman" w:hAnsi="Times New Roman" w:cs="Times New Roman"/>
+          <w:i/>
+          <w:iCs/>
+          <w:sz w:val="24"/>
+          <w:szCs w:val="24"/>
+        </w:rPr>
+        <w:t xml:space="preserve"> </w:t>
+      </w:r>
+      <w:r>
+        <w:rPr>
+          <w:rFonts w:ascii="Times New Roman" w:hAnsi="Times New Roman" w:cs="Times New Roman"/>
+          <w:i/>
+          <w:iCs/>
+          <w:sz w:val="24"/>
+          <w:szCs w:val="24"/>
+        </w:rPr>
+        <w:t xml:space="preserve">essere interrotto da ISR, ma ISR non può essere interrotto da </w:t>
+      </w:r>
+      <w:proofErr w:type="spellStart"/>
+      <w:r>
+        <w:rPr>
+          <w:rFonts w:ascii="Times New Roman" w:hAnsi="Times New Roman" w:cs="Times New Roman"/>
+          <w:i/>
+          <w:iCs/>
+          <w:sz w:val="24"/>
+          <w:szCs w:val="24"/>
+        </w:rPr>
+        <w:t>main</w:t>
+      </w:r>
+      <w:proofErr w:type="spellEnd"/>
+      <w:r>
+        <w:rPr>
+          <w:rFonts w:ascii="Times New Roman" w:hAnsi="Times New Roman" w:cs="Times New Roman"/>
+          <w:i/>
+          <w:iCs/>
+          <w:sz w:val="24"/>
+          <w:szCs w:val="24"/>
+        </w:rPr>
+        <w:t>. La composizione asincrona</w:t>
+      </w:r>
+      <w:r>
+        <w:rPr>
+          <w:rFonts w:ascii="Times New Roman" w:hAnsi="Times New Roman" w:cs="Times New Roman"/>
+          <w:i/>
+          <w:iCs/>
+          <w:sz w:val="24"/>
+          <w:szCs w:val="24"/>
+        </w:rPr>
+        <w:t xml:space="preserve"> </w:t>
+      </w:r>
+      <w:r>
+        <w:rPr>
+          <w:rFonts w:ascii="Times New Roman" w:hAnsi="Times New Roman" w:cs="Times New Roman"/>
+          <w:i/>
+          <w:iCs/>
+          <w:sz w:val="24"/>
+          <w:szCs w:val="24"/>
+        </w:rPr>
+        <w:t>non riuscirebbe a cogliere questa asimmetria.</w:t>
+      </w:r>
+      <w:r>
+        <w:rPr>
+          <w:rFonts w:ascii="Times New Roman" w:hAnsi="Times New Roman" w:cs="Times New Roman"/>
+          <w:i/>
+          <w:iCs/>
+          <w:sz w:val="24"/>
+          <w:szCs w:val="24"/>
+        </w:rPr>
+        <w:t xml:space="preserve"> </w:t>
+      </w:r>
+      <w:r>
+        <w:rPr>
+          <w:rFonts w:ascii="Times New Roman" w:hAnsi="Times New Roman" w:cs="Times New Roman"/>
+          <w:i/>
+          <w:iCs/>
+          <w:sz w:val="24"/>
+          <w:szCs w:val="24"/>
+        </w:rPr>
+        <w:t>Assumendo che l'interrupt venga sempre servito immediatamente dopo essere stato richiesto,</w:t>
+      </w:r>
+      <w:r>
+        <w:rPr>
+          <w:rFonts w:ascii="Times New Roman" w:hAnsi="Times New Roman" w:cs="Times New Roman"/>
+          <w:i/>
+          <w:iCs/>
+          <w:sz w:val="24"/>
+          <w:szCs w:val="24"/>
+        </w:rPr>
+        <w:t xml:space="preserve"> </w:t>
+      </w:r>
+      <w:r>
+        <w:rPr>
+          <w:rFonts w:ascii="Times New Roman" w:hAnsi="Times New Roman" w:cs="Times New Roman"/>
+          <w:i/>
+          <w:iCs/>
+          <w:sz w:val="24"/>
+          <w:szCs w:val="24"/>
+        </w:rPr>
+        <w:t>desideriamo avere un modello simile a quello mostrato nella Figura 10.6. In questa figura,</w:t>
+      </w:r>
+      <w:r>
+        <w:rPr>
+          <w:rFonts w:ascii="Times New Roman" w:hAnsi="Times New Roman" w:cs="Times New Roman"/>
+          <w:i/>
+          <w:iCs/>
+          <w:sz w:val="24"/>
+          <w:szCs w:val="24"/>
+        </w:rPr>
+        <w:t xml:space="preserve"> </w:t>
+      </w:r>
+      <w:r>
+        <w:rPr>
+          <w:rFonts w:ascii="Times New Roman" w:hAnsi="Times New Roman" w:cs="Times New Roman"/>
+          <w:i/>
+          <w:iCs/>
+          <w:sz w:val="24"/>
+          <w:szCs w:val="24"/>
+        </w:rPr>
+        <w:t>un FSM a due stati modella se un interrupt viene servito. La transizione</w:t>
+      </w:r>
+      <w:r>
+        <w:rPr>
+          <w:rFonts w:ascii="Times New Roman" w:hAnsi="Times New Roman" w:cs="Times New Roman"/>
+          <w:i/>
+          <w:iCs/>
+          <w:sz w:val="24"/>
+          <w:szCs w:val="24"/>
+        </w:rPr>
+        <w:t xml:space="preserve"> </w:t>
+      </w:r>
+      <w:r>
+        <w:rPr>
+          <w:rFonts w:ascii="Times New Roman" w:hAnsi="Times New Roman" w:cs="Times New Roman"/>
+          <w:i/>
+          <w:iCs/>
+          <w:sz w:val="24"/>
+          <w:szCs w:val="24"/>
+        </w:rPr>
+        <w:t>da Inattivo ad Attivo è innescata da un'asserzione di ingresso puro, che modella il timer</w:t>
+      </w:r>
+      <w:r>
+        <w:rPr>
+          <w:rFonts w:ascii="Times New Roman" w:hAnsi="Times New Roman" w:cs="Times New Roman"/>
+          <w:i/>
+          <w:iCs/>
+          <w:sz w:val="24"/>
+          <w:szCs w:val="24"/>
+        </w:rPr>
+        <w:t xml:space="preserve"> </w:t>
+      </w:r>
+      <w:r>
+        <w:rPr>
+          <w:rFonts w:ascii="Times New Roman" w:hAnsi="Times New Roman" w:cs="Times New Roman"/>
+          <w:i/>
+          <w:iCs/>
+          <w:sz w:val="24"/>
+          <w:szCs w:val="24"/>
+        </w:rPr>
+        <w:t>hardware che richiede il servizio di interrupt. Quando l'ISR completa la sua esecuzione,</w:t>
+      </w:r>
+      <w:r>
+        <w:rPr>
+          <w:rFonts w:ascii="Times New Roman" w:hAnsi="Times New Roman" w:cs="Times New Roman"/>
+          <w:i/>
+          <w:iCs/>
+          <w:sz w:val="24"/>
+          <w:szCs w:val="24"/>
+        </w:rPr>
+        <w:t xml:space="preserve"> </w:t>
+      </w:r>
+      <w:r>
+        <w:rPr>
+          <w:rFonts w:ascii="Times New Roman" w:hAnsi="Times New Roman" w:cs="Times New Roman"/>
+          <w:i/>
+          <w:iCs/>
+          <w:sz w:val="24"/>
+          <w:szCs w:val="24"/>
+        </w:rPr>
+        <w:t>un altro ritorno di ingresso puro attiva il ritorno allo stato Inattivo. Si noti che</w:t>
+      </w:r>
+      <w:r>
+        <w:rPr>
+          <w:rFonts w:ascii="Times New Roman" w:hAnsi="Times New Roman" w:cs="Times New Roman"/>
+          <w:i/>
+          <w:iCs/>
+          <w:sz w:val="24"/>
+          <w:szCs w:val="24"/>
+        </w:rPr>
+        <w:t xml:space="preserve"> </w:t>
+      </w:r>
+      <w:r>
+        <w:rPr>
+          <w:rFonts w:ascii="Times New Roman" w:hAnsi="Times New Roman" w:cs="Times New Roman"/>
+          <w:i/>
+          <w:iCs/>
+          <w:sz w:val="24"/>
+          <w:szCs w:val="24"/>
+        </w:rPr>
+        <w:t xml:space="preserve">la transizione da Inattivo ad Attivo è una transizione preventiva, indicata dal piccolo cerchio all'inizio della transizione, che suggerisce che dovrebbe essere eseguita immediatamente quando si verifica l'asserzione, e che si tratta di una transizione di reset, che suggerisce che il perfezionamento dello stato di Active dovrebbe </w:t>
+      </w:r>
+      <w:proofErr w:type="gramStart"/>
+      <w:r>
+        <w:rPr>
+          <w:rFonts w:ascii="Times New Roman" w:hAnsi="Times New Roman" w:cs="Times New Roman"/>
+          <w:i/>
+          <w:iCs/>
+          <w:sz w:val="24"/>
+          <w:szCs w:val="24"/>
+        </w:rPr>
+        <w:t xml:space="preserve">iniziare </w:t>
+      </w:r>
+      <w:r>
+        <w:rPr>
+          <w:rFonts w:ascii="Times New Roman" w:hAnsi="Times New Roman" w:cs="Times New Roman"/>
+          <w:i/>
+          <w:iCs/>
+          <w:sz w:val="24"/>
+          <w:szCs w:val="24"/>
+        </w:rPr>
+        <w:t xml:space="preserve"> </w:t>
+      </w:r>
+      <w:r>
+        <w:rPr>
+          <w:rFonts w:ascii="Times New Roman" w:hAnsi="Times New Roman" w:cs="Times New Roman"/>
+          <w:i/>
+          <w:iCs/>
+          <w:sz w:val="24"/>
+          <w:szCs w:val="24"/>
+        </w:rPr>
+        <w:t>nel</w:t>
+      </w:r>
+      <w:proofErr w:type="gramEnd"/>
+      <w:r>
+        <w:rPr>
+          <w:rFonts w:ascii="Times New Roman" w:hAnsi="Times New Roman" w:cs="Times New Roman"/>
+          <w:i/>
+          <w:iCs/>
+          <w:sz w:val="24"/>
+          <w:szCs w:val="24"/>
+        </w:rPr>
+        <w:t xml:space="preserve"> suo stato iniziale al momento dell'ingresso.</w:t>
+      </w:r>
+      <w:r>
+        <w:rPr>
+          <w:rFonts w:ascii="Times New Roman" w:hAnsi="Times New Roman" w:cs="Times New Roman"/>
+          <w:i/>
+          <w:iCs/>
+          <w:sz w:val="24"/>
+          <w:szCs w:val="24"/>
+        </w:rPr>
+        <w:t xml:space="preserve">  </w:t>
+      </w:r>
+      <w:r>
+        <w:rPr>
+          <w:rFonts w:ascii="Times New Roman" w:hAnsi="Times New Roman" w:cs="Times New Roman"/>
+          <w:i/>
+          <w:iCs/>
+          <w:sz w:val="24"/>
+          <w:szCs w:val="24"/>
+        </w:rPr>
+        <w:t>Se combiniamo le figure 10.5 e 10.6 otteniamo l'FSM gerarchico della figura 10.7.</w:t>
+      </w:r>
+      <w:r>
+        <w:rPr>
+          <w:rFonts w:ascii="Times New Roman" w:hAnsi="Times New Roman" w:cs="Times New Roman"/>
+          <w:i/>
+          <w:iCs/>
+          <w:sz w:val="24"/>
+          <w:szCs w:val="24"/>
+        </w:rPr>
+        <w:t xml:space="preserve"> </w:t>
+      </w:r>
+      <w:r>
+        <w:rPr>
+          <w:rFonts w:ascii="Times New Roman" w:hAnsi="Times New Roman" w:cs="Times New Roman"/>
+          <w:i/>
+          <w:iCs/>
+          <w:sz w:val="24"/>
+          <w:szCs w:val="24"/>
+        </w:rPr>
+        <w:t>Si noti che il segnale di ritorno è ora sia un ingresso che un'uscita. È un'uscita</w:t>
+      </w:r>
+      <w:r>
+        <w:rPr>
+          <w:rFonts w:ascii="Times New Roman" w:hAnsi="Times New Roman" w:cs="Times New Roman"/>
+          <w:i/>
+          <w:iCs/>
+          <w:sz w:val="24"/>
+          <w:szCs w:val="24"/>
+        </w:rPr>
+        <w:t xml:space="preserve"> </w:t>
+      </w:r>
+      <w:r>
+        <w:rPr>
+          <w:rFonts w:ascii="Times New Roman" w:hAnsi="Times New Roman" w:cs="Times New Roman"/>
+          <w:i/>
+          <w:iCs/>
+          <w:sz w:val="24"/>
+          <w:szCs w:val="24"/>
+        </w:rPr>
+        <w:t>prodotto dal raffinamento di stato di Active, ed è un ingresso all'FSM di livello superiore,</w:t>
+      </w:r>
+      <w:r>
+        <w:rPr>
+          <w:rFonts w:ascii="Times New Roman" w:hAnsi="Times New Roman" w:cs="Times New Roman"/>
+          <w:i/>
+          <w:iCs/>
+          <w:sz w:val="24"/>
+          <w:szCs w:val="24"/>
+        </w:rPr>
+        <w:t xml:space="preserve"> </w:t>
+      </w:r>
+      <w:r>
+        <w:rPr>
+          <w:rFonts w:ascii="Times New Roman" w:hAnsi="Times New Roman" w:cs="Times New Roman"/>
+          <w:i/>
+          <w:iCs/>
+          <w:sz w:val="24"/>
+          <w:szCs w:val="24"/>
+        </w:rPr>
+        <w:t>dove innesca una transizione a Inattivo. Avere un'uscita che è anche un ingresso</w:t>
+      </w:r>
+      <w:r>
+        <w:rPr>
+          <w:rFonts w:ascii="Times New Roman" w:hAnsi="Times New Roman" w:cs="Times New Roman"/>
+          <w:i/>
+          <w:iCs/>
+          <w:sz w:val="24"/>
+          <w:szCs w:val="24"/>
+        </w:rPr>
+        <w:t xml:space="preserve"> </w:t>
+      </w:r>
+      <w:r>
+        <w:rPr>
+          <w:rFonts w:ascii="Times New Roman" w:hAnsi="Times New Roman" w:cs="Times New Roman"/>
+          <w:i/>
+          <w:iCs/>
+          <w:sz w:val="24"/>
+          <w:szCs w:val="24"/>
+        </w:rPr>
+        <w:t xml:space="preserve">fornisce un meccanismo che consente a un raffinamento di stato di innescare una transizione nella sua macchina a stati </w:t>
+      </w:r>
+      <w:proofErr w:type="spellStart"/>
+      <w:proofErr w:type="gramStart"/>
+      <w:r>
+        <w:rPr>
+          <w:rFonts w:ascii="Times New Roman" w:hAnsi="Times New Roman" w:cs="Times New Roman"/>
+          <w:i/>
+          <w:iCs/>
+          <w:sz w:val="24"/>
+          <w:szCs w:val="24"/>
+        </w:rPr>
+        <w:t>contenitore.Per</w:t>
+      </w:r>
+      <w:proofErr w:type="spellEnd"/>
+      <w:proofErr w:type="gramEnd"/>
+      <w:r>
+        <w:rPr>
+          <w:rFonts w:ascii="Times New Roman" w:hAnsi="Times New Roman" w:cs="Times New Roman"/>
+          <w:i/>
+          <w:iCs/>
+          <w:sz w:val="24"/>
+          <w:szCs w:val="24"/>
+        </w:rPr>
+        <w:t xml:space="preserve"> determinare se il programma raggiunge lo stato C, possiamo studiare la macchina a stati appiattita mostrata nella Figura 10.8.</w:t>
+      </w:r>
+      <w:r>
+        <w:rPr>
+          <w:rFonts w:ascii="Times New Roman" w:hAnsi="Times New Roman" w:cs="Times New Roman"/>
+          <w:i/>
+          <w:iCs/>
+          <w:sz w:val="24"/>
+          <w:szCs w:val="24"/>
+        </w:rPr>
+        <w:t xml:space="preserve"> </w:t>
+      </w:r>
+      <w:r>
+        <w:rPr>
+          <w:rFonts w:ascii="Times New Roman" w:hAnsi="Times New Roman" w:cs="Times New Roman"/>
+          <w:i/>
+          <w:iCs/>
+          <w:sz w:val="24"/>
+          <w:szCs w:val="24"/>
+        </w:rPr>
+        <w:t>Studiando attentamente questa macchina, vediamo che</w:t>
+      </w:r>
+      <w:r>
+        <w:rPr>
+          <w:rFonts w:ascii="Times New Roman" w:hAnsi="Times New Roman" w:cs="Times New Roman"/>
+          <w:i/>
+          <w:iCs/>
+          <w:sz w:val="24"/>
+          <w:szCs w:val="24"/>
+        </w:rPr>
+        <w:t xml:space="preserve"> </w:t>
+      </w:r>
+      <w:r>
+        <w:rPr>
+          <w:rFonts w:ascii="Times New Roman" w:hAnsi="Times New Roman" w:cs="Times New Roman"/>
+          <w:i/>
+          <w:iCs/>
+          <w:sz w:val="24"/>
+          <w:szCs w:val="24"/>
+        </w:rPr>
+        <w:t>in realtà non c'è alcuna garanzia che lo stato C venga raggiunto! Se, ad esempio, l'asserzione</w:t>
+      </w:r>
+      <w:r>
+        <w:rPr>
+          <w:rFonts w:ascii="Times New Roman" w:hAnsi="Times New Roman" w:cs="Times New Roman"/>
+          <w:i/>
+          <w:iCs/>
+          <w:sz w:val="24"/>
+          <w:szCs w:val="24"/>
+        </w:rPr>
+        <w:t xml:space="preserve"> </w:t>
+      </w:r>
+      <w:r>
+        <w:rPr>
+          <w:rFonts w:ascii="Times New Roman" w:hAnsi="Times New Roman" w:cs="Times New Roman"/>
+          <w:i/>
+          <w:iCs/>
+          <w:sz w:val="24"/>
+          <w:szCs w:val="24"/>
+        </w:rPr>
+        <w:t>è presente in ogni reazione, allora C non viene mai raggiunto.</w:t>
+      </w:r>
+    </w:p>
+    <w:p>
+      <w:pPr>
+        <w:ind w:right="-427"/>
+        <w:jc w:val="both"/>
+        <w:rPr>
+          <w:rFonts w:ascii="Times New Roman" w:hAnsi="Times New Roman" w:cs="Times New Roman"/>
+          <w:sz w:val="24"/>
+          <w:szCs w:val="24"/>
+        </w:rPr>
+      </w:pPr>
+      <w:r>
+        <w:rPr>
+          <w:noProof/>
+        </w:rPr>
+        <w:lastRenderedPageBreak/>
+        <w:drawing>
+          <wp:inline distT="0" distB="0" distL="0" distR="0" wp14:anchorId="53D9EC38" wp14:editId="19B34B45">
+            <wp:extent cx="6120130" cy="4022725"/>
+            <wp:effectExtent l="0" t="0" r="0" b="0"/>
+            <wp:docPr id="24" name="Immagine 24"/>
+            <wp:cNvGraphicFramePr>
+              <a:graphicFrameLocks xmlns:a="http://schemas.openxmlformats.org/drawingml/2006/main" noChangeAspect="1"/>
+            </wp:cNvGraphicFramePr>
+            <a:graphic xmlns:a="http://schemas.openxmlformats.org/drawingml/2006/main">
+              <a:graphicData uri="http://schemas.openxmlformats.org/drawingml/2006/picture">
+                <pic:pic xmlns:pic="http://schemas.openxmlformats.org/drawingml/2006/picture">
+                  <pic:nvPicPr>
+                    <pic:cNvPr id="1" name=""/>
+                    <pic:cNvPicPr/>
+                  </pic:nvPicPr>
+                  <pic:blipFill>
+                    <a:blip r:embed="rId38"/>
+                    <a:stretch>
+                      <a:fillRect/>
+                    </a:stretch>
+                  </pic:blipFill>
+                  <pic:spPr>
+                    <a:xfrm>
+                      <a:off x="0" y="0"/>
+                      <a:ext cx="6120130" cy="4022725"/>
+                    </a:xfrm>
+                    <a:prstGeom prst="rect">
+                      <a:avLst/>
+                    </a:prstGeom>
+                  </pic:spPr>
+                </pic:pic>
+              </a:graphicData>
+            </a:graphic>
+          </wp:inline>
+        </w:drawing>
+      </w:r>
+    </w:p>
+    <w:p>
+      <w:pPr>
+        <w:ind w:right="-427"/>
+        <w:jc w:val="both"/>
+        <w:rPr>
+          <w:rFonts w:ascii="Times New Roman" w:hAnsi="Times New Roman" w:cs="Times New Roman"/>
+          <w:sz w:val="24"/>
+          <w:szCs w:val="24"/>
+        </w:rPr>
+      </w:pPr>
+    </w:p>
+    <w:p>
+      <w:pPr>
+        <w:ind w:right="-427"/>
+        <w:jc w:val="both"/>
+        <w:rPr>
+          <w:rFonts w:ascii="Times New Roman" w:hAnsi="Times New Roman" w:cs="Times New Roman"/>
+          <w:sz w:val="24"/>
+          <w:szCs w:val="24"/>
+        </w:rPr>
+      </w:pPr>
+      <w:r>
+        <w:rPr>
+          <w:noProof/>
+        </w:rPr>
+        <w:drawing>
+          <wp:inline distT="0" distB="0" distL="0" distR="0" wp14:anchorId="336160D2" wp14:editId="5528E599">
+            <wp:extent cx="6120130" cy="3805555"/>
+            <wp:effectExtent l="0" t="0" r="0" b="4445"/>
+            <wp:docPr id="25" name="Immagine 25"/>
+            <wp:cNvGraphicFramePr>
+              <a:graphicFrameLocks xmlns:a="http://schemas.openxmlformats.org/drawingml/2006/main" noChangeAspect="1"/>
+            </wp:cNvGraphicFramePr>
+            <a:graphic xmlns:a="http://schemas.openxmlformats.org/drawingml/2006/main">
+              <a:graphicData uri="http://schemas.openxmlformats.org/drawingml/2006/picture">
+                <pic:pic xmlns:pic="http://schemas.openxmlformats.org/drawingml/2006/picture">
+                  <pic:nvPicPr>
+                    <pic:cNvPr id="1" name=""/>
+                    <pic:cNvPicPr/>
+                  </pic:nvPicPr>
+                  <pic:blipFill>
+                    <a:blip r:embed="rId39"/>
+                    <a:stretch>
+                      <a:fillRect/>
+                    </a:stretch>
+                  </pic:blipFill>
+                  <pic:spPr>
+                    <a:xfrm>
+                      <a:off x="0" y="0"/>
+                      <a:ext cx="6120130" cy="3805555"/>
+                    </a:xfrm>
+                    <a:prstGeom prst="rect">
+                      <a:avLst/>
+                    </a:prstGeom>
+                  </pic:spPr>
+                </pic:pic>
+              </a:graphicData>
+            </a:graphic>
+          </wp:inline>
+        </w:drawing>
+      </w:r>
+    </w:p>
+    <w:p>
+      <w:pPr>
+        <w:ind w:right="-427"/>
+        <w:jc w:val="both"/>
+        <w:rPr>
+          <w:rFonts w:ascii="Times New Roman" w:hAnsi="Times New Roman" w:cs="Times New Roman"/>
+          <w:sz w:val="24"/>
+          <w:szCs w:val="24"/>
+        </w:rPr>
+      </w:pPr>
+    </w:p>
+    <w:p>
+      <w:pPr>
+        <w:ind w:right="-427"/>
+        <w:jc w:val="both"/>
+        <w:rPr>
+          <w:rFonts w:ascii="Times New Roman" w:hAnsi="Times New Roman" w:cs="Times New Roman"/>
+          <w:sz w:val="24"/>
+          <w:szCs w:val="24"/>
+        </w:rPr>
+      </w:pPr>
+      <w:r>
+        <w:rPr>
+          <w:noProof/>
+        </w:rPr>
+        <w:lastRenderedPageBreak/>
+        <w:drawing>
+          <wp:inline distT="0" distB="0" distL="0" distR="0" wp14:anchorId="13F80E1C" wp14:editId="23926CFC">
+            <wp:extent cx="5662939" cy="4152900"/>
+            <wp:effectExtent l="0" t="0" r="0" b="0"/>
+            <wp:docPr id="26" name="Immagine 26"/>
+            <wp:cNvGraphicFramePr>
+              <a:graphicFrameLocks xmlns:a="http://schemas.openxmlformats.org/drawingml/2006/main" noChangeAspect="1"/>
+            </wp:cNvGraphicFramePr>
+            <a:graphic xmlns:a="http://schemas.openxmlformats.org/drawingml/2006/main">
+              <a:graphicData uri="http://schemas.openxmlformats.org/drawingml/2006/picture">
+                <pic:pic xmlns:pic="http://schemas.openxmlformats.org/drawingml/2006/picture">
+                  <pic:nvPicPr>
+                    <pic:cNvPr id="1" name=""/>
+                    <pic:cNvPicPr/>
+                  </pic:nvPicPr>
+                  <pic:blipFill>
+                    <a:blip r:embed="rId40"/>
+                    <a:stretch>
+                      <a:fillRect/>
+                    </a:stretch>
+                  </pic:blipFill>
+                  <pic:spPr>
+                    <a:xfrm>
+                      <a:off x="0" y="0"/>
+                      <a:ext cx="5664817" cy="4154277"/>
+                    </a:xfrm>
+                    <a:prstGeom prst="rect">
+                      <a:avLst/>
+                    </a:prstGeom>
+                  </pic:spPr>
+                </pic:pic>
+              </a:graphicData>
+            </a:graphic>
+          </wp:inline>
+        </w:drawing>
+      </w:r>
+      <w:r>
+        <w:rPr>
+          <w:rFonts w:ascii="Times New Roman" w:hAnsi="Times New Roman" w:cs="Times New Roman"/>
+          <w:sz w:val="24"/>
+          <w:szCs w:val="24"/>
+        </w:rPr>
+        <w:t>–</w:t>
+      </w:r>
+    </w:p>
+    <w:p>
+      <w:pPr>
+        <w:ind w:right="-427"/>
+        <w:jc w:val="both"/>
+        <w:rPr>
+          <w:rFonts w:ascii="Times New Roman" w:hAnsi="Times New Roman" w:cs="Times New Roman"/>
+          <w:sz w:val="24"/>
+          <w:szCs w:val="24"/>
+        </w:rPr>
+      </w:pPr>
+      <w:r>
+        <w:rPr>
+          <w:noProof/>
+        </w:rPr>
+        <w:drawing>
+          <wp:inline distT="0" distB="0" distL="0" distR="0" wp14:anchorId="05D8677E" wp14:editId="2D2835F8">
+            <wp:extent cx="5756842" cy="4457700"/>
+            <wp:effectExtent l="0" t="0" r="0" b="0"/>
+            <wp:docPr id="27" name="Immagine 27"/>
+            <wp:cNvGraphicFramePr>
+              <a:graphicFrameLocks xmlns:a="http://schemas.openxmlformats.org/drawingml/2006/main" noChangeAspect="1"/>
+            </wp:cNvGraphicFramePr>
+            <a:graphic xmlns:a="http://schemas.openxmlformats.org/drawingml/2006/main">
+              <a:graphicData uri="http://schemas.openxmlformats.org/drawingml/2006/picture">
+                <pic:pic xmlns:pic="http://schemas.openxmlformats.org/drawingml/2006/picture">
+                  <pic:nvPicPr>
+                    <pic:cNvPr id="1" name=""/>
+                    <pic:cNvPicPr/>
+                  </pic:nvPicPr>
+                  <pic:blipFill>
+                    <a:blip r:embed="rId41"/>
+                    <a:stretch>
+                      <a:fillRect/>
+                    </a:stretch>
+                  </pic:blipFill>
+                  <pic:spPr>
+                    <a:xfrm>
+                      <a:off x="0" y="0"/>
+                      <a:ext cx="5759058" cy="4459416"/>
+                    </a:xfrm>
+                    <a:prstGeom prst="rect">
+                      <a:avLst/>
+                    </a:prstGeom>
+                  </pic:spPr>
+                </pic:pic>
+              </a:graphicData>
+            </a:graphic>
+          </wp:inline>
+        </w:drawing>
+      </w:r>
+    </w:p>
+    <w:p>
+      <w:pPr>
+        <w:ind w:right="-427"/>
+        <w:jc w:val="both"/>
+        <w:rPr>
+          <w:rFonts w:ascii="Times New Roman" w:hAnsi="Times New Roman" w:cs="Times New Roman"/>
+          <w:i/>
+          <w:iCs/>
+          <w:sz w:val="24"/>
+          <w:szCs w:val="24"/>
+        </w:rPr>
+      </w:pPr>
+      <w:r>
+        <w:rPr>
+          <w:rFonts w:ascii="Times New Roman" w:hAnsi="Times New Roman" w:cs="Times New Roman"/>
+          <w:i/>
+          <w:iCs/>
+          <w:sz w:val="24"/>
+          <w:szCs w:val="24"/>
+        </w:rPr>
+        <w:lastRenderedPageBreak/>
+        <w:t xml:space="preserve">Potrebbe accadere nella pratica? Con questo programma è improbabile, ma non impossibile. Potrebbe accadere se l'ISR stesso impiegasse più tempo per </w:t>
+      </w:r>
+      <w:proofErr w:type="gramStart"/>
+      <w:r>
+        <w:rPr>
+          <w:rFonts w:ascii="Times New Roman" w:hAnsi="Times New Roman" w:cs="Times New Roman"/>
+          <w:i/>
+          <w:iCs/>
+          <w:sz w:val="24"/>
+          <w:szCs w:val="24"/>
+        </w:rPr>
+        <w:t xml:space="preserve">l'esecuzione </w:t>
+      </w:r>
+      <w:r>
+        <w:rPr>
+          <w:rFonts w:ascii="Times New Roman" w:hAnsi="Times New Roman" w:cs="Times New Roman"/>
+          <w:i/>
+          <w:iCs/>
+          <w:sz w:val="24"/>
+          <w:szCs w:val="24"/>
+        </w:rPr>
+        <w:t xml:space="preserve"> </w:t>
+      </w:r>
+      <w:r>
+        <w:rPr>
+          <w:rFonts w:ascii="Times New Roman" w:hAnsi="Times New Roman" w:cs="Times New Roman"/>
+          <w:i/>
+          <w:iCs/>
+          <w:sz w:val="24"/>
+          <w:szCs w:val="24"/>
+        </w:rPr>
+        <w:t>tra</w:t>
+      </w:r>
+      <w:proofErr w:type="gramEnd"/>
+      <w:r>
+        <w:rPr>
+          <w:rFonts w:ascii="Times New Roman" w:hAnsi="Times New Roman" w:cs="Times New Roman"/>
+          <w:i/>
+          <w:iCs/>
+          <w:sz w:val="24"/>
+          <w:szCs w:val="24"/>
+        </w:rPr>
+        <w:t xml:space="preserve"> un interrupt e l'altro. C'è qualche garanzia che ciò non accada? Sfortunatamente, la nostra unica garanzia è una vaga idea che i processori siano più veloci.</w:t>
+      </w:r>
+      <w:r>
+        <w:rPr>
+          <w:rFonts w:ascii="Times New Roman" w:hAnsi="Times New Roman" w:cs="Times New Roman"/>
+          <w:i/>
+          <w:iCs/>
+          <w:sz w:val="24"/>
+          <w:szCs w:val="24"/>
+        </w:rPr>
+        <w:t xml:space="preserve"> </w:t>
+      </w:r>
+      <w:r>
+        <w:rPr>
+          <w:rFonts w:ascii="Times New Roman" w:hAnsi="Times New Roman" w:cs="Times New Roman"/>
+          <w:i/>
+          <w:iCs/>
+          <w:sz w:val="24"/>
+          <w:szCs w:val="24"/>
+        </w:rPr>
+        <w:t>Non c'è alcuna garanzia.</w:t>
+      </w:r>
+    </w:p>
+    <w:p>
+      <w:pPr>
+        <w:ind w:right="-427"/>
+        <w:jc w:val="both"/>
+        <w:rPr>
+          <w:rFonts w:ascii="Times New Roman" w:hAnsi="Times New Roman" w:cs="Times New Roman"/>
+          <w:sz w:val="24"/>
+          <w:szCs w:val="24"/>
+        </w:rPr>
+      </w:pPr>
+    </w:p>
+    <w:p>
+      <w:pPr>
+        <w:ind w:right="-427"/>
+        <w:jc w:val="both"/>
+        <w:rPr>
+          <w:rFonts w:ascii="Times New Roman" w:hAnsi="Times New Roman" w:cs="Times New Roman"/>
+          <w:sz w:val="24"/>
+          <w:szCs w:val="24"/>
+        </w:rPr>
+      </w:pPr>
+      <w:r>
+        <w:rPr>
+          <w:rFonts w:ascii="Times New Roman" w:hAnsi="Times New Roman" w:cs="Times New Roman"/>
+          <w:sz w:val="24"/>
+          <w:szCs w:val="24"/>
+        </w:rPr>
+        <w:t>Nell'esempio precedente, la modellazione dell'interazione tra un programma principale e una routine di servizio di interrupt</w:t>
+      </w:r>
+      <w:r>
+        <w:rPr>
+          <w:rFonts w:ascii="Times New Roman" w:hAnsi="Times New Roman" w:cs="Times New Roman"/>
+          <w:sz w:val="24"/>
+          <w:szCs w:val="24"/>
+        </w:rPr>
+        <w:t xml:space="preserve"> </w:t>
+      </w:r>
+      <w:r>
+        <w:rPr>
+          <w:rFonts w:ascii="Times New Roman" w:hAnsi="Times New Roman" w:cs="Times New Roman"/>
+          <w:sz w:val="24"/>
+          <w:szCs w:val="24"/>
+        </w:rPr>
+        <w:t>espone una potenziale falla nel programma. Sebbene sia improbabile che il difetto si</w:t>
+      </w:r>
+      <w:r>
+        <w:rPr>
+          <w:rFonts w:ascii="Times New Roman" w:hAnsi="Times New Roman" w:cs="Times New Roman"/>
+          <w:sz w:val="24"/>
+          <w:szCs w:val="24"/>
+        </w:rPr>
+        <w:t xml:space="preserve"> </w:t>
+      </w:r>
+      <w:r>
+        <w:rPr>
+          <w:rFonts w:ascii="Times New Roman" w:hAnsi="Times New Roman" w:cs="Times New Roman"/>
+          <w:sz w:val="24"/>
+          <w:szCs w:val="24"/>
+        </w:rPr>
+        <w:t>verifichi in pratica in questo esempio, il fatto che la falla sia presente è preoccupante.</w:t>
+      </w:r>
+      <w:r>
+        <w:rPr>
+          <w:rFonts w:ascii="Times New Roman" w:hAnsi="Times New Roman" w:cs="Times New Roman"/>
+          <w:sz w:val="24"/>
+          <w:szCs w:val="24"/>
+        </w:rPr>
+        <w:t xml:space="preserve"> </w:t>
+      </w:r>
+      <w:r>
+        <w:rPr>
+          <w:rFonts w:ascii="Times New Roman" w:hAnsi="Times New Roman" w:cs="Times New Roman"/>
+          <w:sz w:val="24"/>
+          <w:szCs w:val="24"/>
+        </w:rPr>
+        <w:t>In ogni caso, è meglio sapere che il difetto è presente e decidere che il rischio è accettabile, piuttosto che non saperlo.</w:t>
+      </w:r>
+      <w:r>
+        <w:rPr>
+          <w:rFonts w:ascii="Times New Roman" w:hAnsi="Times New Roman" w:cs="Times New Roman"/>
+          <w:sz w:val="24"/>
+          <w:szCs w:val="24"/>
+        </w:rPr>
+        <w:t xml:space="preserve"> </w:t>
+      </w:r>
+      <w:r>
+        <w:rPr>
+          <w:rFonts w:ascii="Times New Roman" w:hAnsi="Times New Roman" w:cs="Times New Roman"/>
+          <w:sz w:val="24"/>
+          <w:szCs w:val="24"/>
+        </w:rPr>
+        <w:t xml:space="preserve">I meccanismi di interruzione possono essere piuttosto complessi. Il software che utilizza questi </w:t>
+      </w:r>
+      <w:proofErr w:type="gramStart"/>
+      <w:r>
+        <w:rPr>
+          <w:rFonts w:ascii="Times New Roman" w:hAnsi="Times New Roman" w:cs="Times New Roman"/>
+          <w:sz w:val="24"/>
+          <w:szCs w:val="24"/>
+        </w:rPr>
+        <w:t xml:space="preserve">meccanismi </w:t>
+      </w:r>
+      <w:r>
+        <w:rPr>
+          <w:rFonts w:ascii="Times New Roman" w:hAnsi="Times New Roman" w:cs="Times New Roman"/>
+          <w:sz w:val="24"/>
+          <w:szCs w:val="24"/>
+        </w:rPr>
+        <w:t xml:space="preserve"> </w:t>
+      </w:r>
+      <w:r>
+        <w:rPr>
+          <w:rFonts w:ascii="Times New Roman" w:hAnsi="Times New Roman" w:cs="Times New Roman"/>
+          <w:sz w:val="24"/>
+          <w:szCs w:val="24"/>
+        </w:rPr>
+        <w:t>di</w:t>
+      </w:r>
+      <w:proofErr w:type="gramEnd"/>
+      <w:r>
+        <w:rPr>
+          <w:rFonts w:ascii="Times New Roman" w:hAnsi="Times New Roman" w:cs="Times New Roman"/>
+          <w:sz w:val="24"/>
+          <w:szCs w:val="24"/>
+        </w:rPr>
+        <w:t xml:space="preserve"> I/O a un dispositivo esterno è chiamato driver di dispositivo. Scrivere driver di dispositivo che siano corretti e robusti è un compito ingegneristico impegnativo che richiede una profonda comprensione dell'architettura e una notevole abilità nel ragionare sulla concorrenza. Molti guasti nei sistemi</w:t>
+      </w:r>
+      <w:r>
+        <w:rPr>
+          <w:rFonts w:ascii="Times New Roman" w:hAnsi="Times New Roman" w:cs="Times New Roman"/>
+          <w:sz w:val="24"/>
+          <w:szCs w:val="24"/>
+        </w:rPr>
+        <w:t xml:space="preserve"> </w:t>
+      </w:r>
+      <w:r>
+        <w:rPr>
+          <w:rFonts w:ascii="Times New Roman" w:hAnsi="Times New Roman" w:cs="Times New Roman"/>
+          <w:sz w:val="24"/>
+          <w:szCs w:val="24"/>
+        </w:rPr>
+        <w:t>informatici sono causati da interazioni impreviste tra i driver dei dispositivi e altri programmi.</w:t>
+      </w:r>
+    </w:p>
+    <w:p>
+      <w:pPr>
+        <w:ind w:right="-427"/>
+        <w:jc w:val="both"/>
+        <w:rPr>
+          <w:rFonts w:ascii="Times New Roman" w:hAnsi="Times New Roman" w:cs="Times New Roman"/>
           <w:sz w:val="24"/>
           <w:szCs w:val="24"/>
         </w:rPr>

</xml_diff>

<commit_message>
Terminata 1 parte, iniziare parte 2 ARM ISA
</commit_message>
<xml_diff>
--- a/Riassunti italiano/Appunti_embedded.docx
+++ b/Riassunti italiano/Appunti_embedded.docx
@@ -34579,39 +34579,23 @@
           <w:sz w:val="24"/>
           <w:szCs w:val="24"/>
         </w:rPr>
-        <w:t xml:space="preserve">Per un programma fattibile, questo numero è zero o negativo. Ma la massima latenza </w:t>
-      </w:r>
-      <w:r>
-        <w:rPr>
-          <w:rFonts w:ascii="Times New Roman" w:hAnsi="Times New Roman" w:cs="Times New Roman"/>
-          <w:sz w:val="24"/>
-          <w:szCs w:val="24"/>
-        </w:rPr>
-        <w:t>può anche</w:t>
-      </w:r>
-      <w:r>
-        <w:rPr>
-          <w:rFonts w:ascii="Times New Roman" w:hAnsi="Times New Roman" w:cs="Times New Roman"/>
-          <w:sz w:val="24"/>
-          <w:szCs w:val="24"/>
-        </w:rPr>
-        <w:t xml:space="preserve"> </w:t>
-      </w:r>
-      <w:r>
-        <w:rPr>
-          <w:rFonts w:ascii="Times New Roman" w:hAnsi="Times New Roman" w:cs="Times New Roman"/>
-          <w:sz w:val="24"/>
-          <w:szCs w:val="24"/>
-        </w:rPr>
-        <w:t>essere utilizzata</w:t>
-      </w:r>
-      <w:r>
-        <w:rPr>
-          <w:rFonts w:ascii="Times New Roman" w:hAnsi="Times New Roman" w:cs="Times New Roman"/>
-          <w:sz w:val="24"/>
-          <w:szCs w:val="24"/>
-        </w:rPr>
-        <w:t xml:space="preserve"> per confrontare i programmi non fattibili. Per i problemi soft in tempo reale, può essere tollerabile che questo numero</w:t>
+        <w:t>Per un programma fattibile, questo numero è zero o negativo. Ma la massima latenza può anche</w:t>
+      </w:r>
+      <w:r>
+        <w:rPr>
+          <w:rFonts w:ascii="Times New Roman" w:hAnsi="Times New Roman" w:cs="Times New Roman"/>
+          <w:sz w:val="24"/>
+          <w:szCs w:val="24"/>
+        </w:rPr>
+        <w:t xml:space="preserve"> </w:t>
+      </w:r>
+      <w:r>
+        <w:rPr>
+          <w:rFonts w:ascii="Times New Roman" w:hAnsi="Times New Roman" w:cs="Times New Roman"/>
+          <w:sz w:val="24"/>
+          <w:szCs w:val="24"/>
+        </w:rPr>
+        <w:t>essere utilizzata per confrontare i programmi non fattibili. Per i problemi soft in tempo reale, può essere tollerabile che questo numero</w:t>
       </w:r>
       <w:r>
         <w:rPr>
@@ -34958,17 +34942,7 @@
           <w:sz w:val="24"/>
           <w:szCs w:val="24"/>
         </w:rPr>
-        <w:t>I</w:t>
-      </w:r>
-      <w:r>
-        <w:rPr>
-          <w:rFonts w:ascii="Times New Roman" w:hAnsi="Times New Roman" w:cs="Times New Roman"/>
-          <w:b/>
-          <w:bCs/>
-          <w:sz w:val="24"/>
-          <w:szCs w:val="24"/>
-        </w:rPr>
-        <w:t>mplementation</w:t>
+        <w:t>Implementation</w:t>
       </w:r>
       <w:proofErr w:type="spellEnd"/>
       <w:r>
@@ -36053,17 +36027,7 @@
           <w:sz w:val="24"/>
           <w:szCs w:val="24"/>
         </w:rPr>
-        <w:t>rate</w:t>
-      </w:r>
-      <w:r>
-        <w:rPr>
-          <w:rFonts w:ascii="Times New Roman" w:hAnsi="Times New Roman" w:cs="Times New Roman"/>
-          <w:b/>
-          <w:bCs/>
-          <w:sz w:val="24"/>
-          <w:szCs w:val="24"/>
-        </w:rPr>
-        <w:t xml:space="preserve"> </w:t>
+        <w:t xml:space="preserve">rate </w:t>
       </w:r>
       <w:proofErr w:type="spellStart"/>
       <w:r>
@@ -37181,8 +37145,9 @@
           <w:sz w:val="24"/>
           <w:szCs w:val="24"/>
         </w:rPr>
-        <w:t>“</w:t>
-      </w:r>
+        <w:t xml:space="preserve">“Dato uno scheduler </w:t>
+      </w:r>
+      <w:proofErr w:type="spellStart"/>
       <w:r>
         <w:rPr>
           <w:rFonts w:ascii="Times New Roman" w:hAnsi="Times New Roman" w:cs="Times New Roman"/>
@@ -37193,9 +37158,9 @@
           <w:sz w:val="24"/>
           <w:szCs w:val="24"/>
         </w:rPr>
-        <w:t xml:space="preserve">Dato uno scheduler </w:t>
-      </w:r>
-      <w:proofErr w:type="spellStart"/>
+        <w:t>preemptive</w:t>
+      </w:r>
+      <w:proofErr w:type="spellEnd"/>
       <w:r>
         <w:rPr>
           <w:rFonts w:ascii="Times New Roman" w:hAnsi="Times New Roman" w:cs="Times New Roman"/>
@@ -37206,9 +37171,9 @@
           <w:sz w:val="24"/>
           <w:szCs w:val="24"/>
         </w:rPr>
-        <w:t>preemptive</w:t>
-      </w:r>
-      <w:proofErr w:type="spellEnd"/>
+        <w:t xml:space="preserve"> a priorità fissa e un insieme finito di task ripetitivi T = {τ1, τ2, - - </w:t>
+      </w:r>
+      <w:proofErr w:type="gramStart"/>
       <w:r>
         <w:rPr>
           <w:rFonts w:ascii="Times New Roman" w:hAnsi="Times New Roman" w:cs="Times New Roman"/>
@@ -37219,9 +37184,9 @@
           <w:sz w:val="24"/>
           <w:szCs w:val="24"/>
         </w:rPr>
-        <w:t xml:space="preserve"> a priorità fissa e un insieme finito di task ripetitivi T = {τ1, τ2, - - </w:t>
-      </w:r>
-      <w:proofErr w:type="gramStart"/>
+        <w:t>- ,</w:t>
+      </w:r>
+      <w:proofErr w:type="gramEnd"/>
       <w:r>
         <w:rPr>
           <w:rFonts w:ascii="Times New Roman" w:hAnsi="Times New Roman" w:cs="Times New Roman"/>
@@ -37232,9 +37197,9 @@
           <w:sz w:val="24"/>
           <w:szCs w:val="24"/>
         </w:rPr>
-        <w:t>- ,</w:t>
-      </w:r>
-      <w:proofErr w:type="gramEnd"/>
+        <w:t xml:space="preserve"> </w:t>
+      </w:r>
+      <w:proofErr w:type="spellStart"/>
       <w:r>
         <w:rPr>
           <w:rFonts w:ascii="Times New Roman" w:hAnsi="Times New Roman" w:cs="Times New Roman"/>
@@ -37245,9 +37210,9 @@
           <w:sz w:val="24"/>
           <w:szCs w:val="24"/>
         </w:rPr>
-        <w:t xml:space="preserve"> </w:t>
-      </w:r>
-      <w:proofErr w:type="spellStart"/>
+        <w:t>τn</w:t>
+      </w:r>
+      <w:proofErr w:type="spellEnd"/>
       <w:r>
         <w:rPr>
           <w:rFonts w:ascii="Times New Roman" w:hAnsi="Times New Roman" w:cs="Times New Roman"/>
@@ -37258,9 +37223,9 @@
           <w:sz w:val="24"/>
           <w:szCs w:val="24"/>
         </w:rPr>
-        <w:t>τn</w:t>
-      </w:r>
-      <w:proofErr w:type="spellEnd"/>
+        <w:t xml:space="preserve">} con periodi associati p1, p2, - - - , </w:t>
+      </w:r>
+      <w:proofErr w:type="spellStart"/>
       <w:r>
         <w:rPr>
           <w:rFonts w:ascii="Times New Roman" w:hAnsi="Times New Roman" w:cs="Times New Roman"/>
@@ -37271,9 +37236,9 @@
           <w:sz w:val="24"/>
           <w:szCs w:val="24"/>
         </w:rPr>
-        <w:t xml:space="preserve">} con periodi associati p1, p2, - - - , </w:t>
-      </w:r>
-      <w:proofErr w:type="spellStart"/>
+        <w:t>pn</w:t>
+      </w:r>
+      <w:proofErr w:type="spellEnd"/>
       <w:r>
         <w:rPr>
           <w:rFonts w:ascii="Times New Roman" w:hAnsi="Times New Roman" w:cs="Times New Roman"/>
@@ -37284,9 +37249,8 @@
           <w:sz w:val="24"/>
           <w:szCs w:val="24"/>
         </w:rPr>
-        <w:t>pn</w:t>
-      </w:r>
-      <w:proofErr w:type="spellEnd"/>
+        <w:t xml:space="preserve"> e nessun vincolo di precedenza, se una qualsiasi assegnazione di priorità produce uno scheduler fattibile, allora l'assegnazione di priorità monotona del tasso produce un programma</w:t>
+      </w:r>
       <w:r>
         <w:rPr>
           <w:rFonts w:ascii="Times New Roman" w:hAnsi="Times New Roman" w:cs="Times New Roman"/>
@@ -37297,7 +37261,7 @@
           <w:sz w:val="24"/>
           <w:szCs w:val="24"/>
         </w:rPr>
-        <w:t xml:space="preserve"> e nessun vincolo di precedenza, se una qualsiasi assegnazione di priorità produce uno scheduler fattibile, allora l'assegnazione di priorità monotona del tasso produce un programma</w:t>
+        <w:t xml:space="preserve"> </w:t>
       </w:r>
       <w:r>
         <w:rPr>
@@ -37309,31 +37273,7 @@
           <w:sz w:val="24"/>
           <w:szCs w:val="24"/>
         </w:rPr>
-        <w:t xml:space="preserve"> </w:t>
-      </w:r>
-      <w:r>
-        <w:rPr>
-          <w:rFonts w:ascii="Times New Roman" w:hAnsi="Times New Roman" w:cs="Times New Roman"/>
-          <w:b/>
-          <w:bCs/>
-          <w:i/>
-          <w:iCs/>
-          <w:sz w:val="24"/>
-          <w:szCs w:val="24"/>
-        </w:rPr>
-        <w:t>fattibile.</w:t>
-      </w:r>
-      <w:r>
-        <w:rPr>
-          <w:rFonts w:ascii="Times New Roman" w:hAnsi="Times New Roman" w:cs="Times New Roman"/>
-          <w:b/>
-          <w:bCs/>
-          <w:i/>
-          <w:iCs/>
-          <w:sz w:val="24"/>
-          <w:szCs w:val="24"/>
-        </w:rPr>
-        <w:t>”</w:t>
+        <w:t>fattibile.”</w:t>
       </w:r>
     </w:p>
     <w:p>
@@ -38107,6 +38047,4594 @@
         </w:rPr>
         <w:t xml:space="preserve"> Deadline First</w:t>
       </w:r>
+    </w:p>
+    <w:p>
+      <w:pPr>
+        <w:ind w:right="-427"/>
+        <w:jc w:val="both"/>
+        <w:rPr>
+          <w:rFonts w:ascii="Times New Roman" w:hAnsi="Times New Roman" w:cs="Times New Roman"/>
+          <w:sz w:val="24"/>
+          <w:szCs w:val="24"/>
+        </w:rPr>
+      </w:pPr>
+      <w:r>
+        <w:rPr>
+          <w:rFonts w:ascii="Times New Roman" w:hAnsi="Times New Roman" w:cs="Times New Roman"/>
+          <w:sz w:val="24"/>
+          <w:szCs w:val="24"/>
+        </w:rPr>
+        <w:t>Dato un insieme finito di compiti non ripetitivi con scadenze e senza vincoli di precedenza,</w:t>
+      </w:r>
+      <w:r>
+        <w:rPr>
+          <w:rFonts w:ascii="Times New Roman" w:hAnsi="Times New Roman" w:cs="Times New Roman"/>
+          <w:sz w:val="24"/>
+          <w:szCs w:val="24"/>
+        </w:rPr>
+        <w:t xml:space="preserve"> </w:t>
+      </w:r>
+      <w:r>
+        <w:rPr>
+          <w:rFonts w:ascii="Times New Roman" w:hAnsi="Times New Roman" w:cs="Times New Roman"/>
+          <w:sz w:val="24"/>
+          <w:szCs w:val="24"/>
+        </w:rPr>
+        <w:t>un semplice algoritmo di schedulazione è quello della data di scadenza più vicina (EDD), noto anche come algoritmo di Jackson (Jackson, 1955).</w:t>
+      </w:r>
+      <w:r>
+        <w:rPr>
+          <w:rFonts w:ascii="Times New Roman" w:hAnsi="Times New Roman" w:cs="Times New Roman"/>
+          <w:sz w:val="24"/>
+          <w:szCs w:val="24"/>
+        </w:rPr>
+        <w:t xml:space="preserve"> </w:t>
+      </w:r>
+      <w:r>
+        <w:rPr>
+          <w:rFonts w:ascii="Times New Roman" w:hAnsi="Times New Roman" w:cs="Times New Roman"/>
+          <w:sz w:val="24"/>
+          <w:szCs w:val="24"/>
+        </w:rPr>
+        <w:t>La strategia EDD esegue semplicemente i compiti nello stesso</w:t>
+      </w:r>
+      <w:r>
+        <w:rPr>
+          <w:rFonts w:ascii="Times New Roman" w:hAnsi="Times New Roman" w:cs="Times New Roman"/>
+          <w:sz w:val="24"/>
+          <w:szCs w:val="24"/>
+        </w:rPr>
+        <w:t xml:space="preserve"> </w:t>
+      </w:r>
+      <w:r>
+        <w:rPr>
+          <w:rFonts w:ascii="Times New Roman" w:hAnsi="Times New Roman" w:cs="Times New Roman"/>
+          <w:sz w:val="24"/>
+          <w:szCs w:val="24"/>
+        </w:rPr>
+        <w:t>ordine di scadenza, con quello con la scadenza più lontana che viene eseguito per primo. Se due compiti</w:t>
+      </w:r>
+      <w:r>
+        <w:rPr>
+          <w:rFonts w:ascii="Times New Roman" w:hAnsi="Times New Roman" w:cs="Times New Roman"/>
+          <w:sz w:val="24"/>
+          <w:szCs w:val="24"/>
+        </w:rPr>
+        <w:t xml:space="preserve"> </w:t>
+      </w:r>
+      <w:r>
+        <w:rPr>
+          <w:rFonts w:ascii="Times New Roman" w:hAnsi="Times New Roman" w:cs="Times New Roman"/>
+          <w:sz w:val="24"/>
+          <w:szCs w:val="24"/>
+        </w:rPr>
+        <w:t>hanno la stessa scadenza, il loro ordine relativo non ha importanza.</w:t>
+      </w:r>
+    </w:p>
+    <w:p>
+      <w:pPr>
+        <w:ind w:right="-427"/>
+        <w:jc w:val="both"/>
+        <w:rPr>
+          <w:rFonts w:ascii="Times New Roman" w:hAnsi="Times New Roman" w:cs="Times New Roman"/>
+          <w:b/>
+          <w:bCs/>
+          <w:i/>
+          <w:iCs/>
+          <w:sz w:val="24"/>
+          <w:szCs w:val="24"/>
+        </w:rPr>
+      </w:pPr>
+      <w:r>
+        <w:rPr>
+          <w:rFonts w:ascii="Times New Roman" w:hAnsi="Times New Roman" w:cs="Times New Roman"/>
+          <w:b/>
+          <w:bCs/>
+          <w:i/>
+          <w:iCs/>
+          <w:sz w:val="24"/>
+          <w:szCs w:val="24"/>
+        </w:rPr>
+        <w:t xml:space="preserve">Dato un insieme finito di compiti non ripetitivi T = {τ1, τ2, - - </w:t>
+      </w:r>
+      <w:proofErr w:type="gramStart"/>
+      <w:r>
+        <w:rPr>
+          <w:rFonts w:ascii="Times New Roman" w:hAnsi="Times New Roman" w:cs="Times New Roman"/>
+          <w:b/>
+          <w:bCs/>
+          <w:i/>
+          <w:iCs/>
+          <w:sz w:val="24"/>
+          <w:szCs w:val="24"/>
+        </w:rPr>
+        <w:t>- ,</w:t>
+      </w:r>
+      <w:proofErr w:type="gramEnd"/>
+      <w:r>
+        <w:rPr>
+          <w:rFonts w:ascii="Times New Roman" w:hAnsi="Times New Roman" w:cs="Times New Roman"/>
+          <w:b/>
+          <w:bCs/>
+          <w:i/>
+          <w:iCs/>
+          <w:sz w:val="24"/>
+          <w:szCs w:val="24"/>
+        </w:rPr>
+        <w:t xml:space="preserve"> </w:t>
+      </w:r>
+      <w:proofErr w:type="spellStart"/>
+      <w:r>
+        <w:rPr>
+          <w:rFonts w:ascii="Times New Roman" w:hAnsi="Times New Roman" w:cs="Times New Roman"/>
+          <w:b/>
+          <w:bCs/>
+          <w:i/>
+          <w:iCs/>
+          <w:sz w:val="24"/>
+          <w:szCs w:val="24"/>
+        </w:rPr>
+        <w:t>τn</w:t>
+      </w:r>
+      <w:proofErr w:type="spellEnd"/>
+      <w:r>
+        <w:rPr>
+          <w:rFonts w:ascii="Times New Roman" w:hAnsi="Times New Roman" w:cs="Times New Roman"/>
+          <w:b/>
+          <w:bCs/>
+          <w:i/>
+          <w:iCs/>
+          <w:sz w:val="24"/>
+          <w:szCs w:val="24"/>
+        </w:rPr>
+        <w:t xml:space="preserve">} con scadenze associate d1, d2, - - - , </w:t>
+      </w:r>
+      <w:proofErr w:type="spellStart"/>
+      <w:r>
+        <w:rPr>
+          <w:rFonts w:ascii="Times New Roman" w:hAnsi="Times New Roman" w:cs="Times New Roman"/>
+          <w:b/>
+          <w:bCs/>
+          <w:i/>
+          <w:iCs/>
+          <w:sz w:val="24"/>
+          <w:szCs w:val="24"/>
+        </w:rPr>
+        <w:t>dn</w:t>
+      </w:r>
+      <w:proofErr w:type="spellEnd"/>
+      <w:r>
+        <w:rPr>
+          <w:rFonts w:ascii="Times New Roman" w:hAnsi="Times New Roman" w:cs="Times New Roman"/>
+          <w:b/>
+          <w:bCs/>
+          <w:i/>
+          <w:iCs/>
+          <w:sz w:val="24"/>
+          <w:szCs w:val="24"/>
+        </w:rPr>
+        <w:t xml:space="preserve"> e nessun vincolo di precedenza, una schedulazione EDD</w:t>
+      </w:r>
+      <w:r>
+        <w:rPr>
+          <w:rFonts w:ascii="Times New Roman" w:hAnsi="Times New Roman" w:cs="Times New Roman"/>
+          <w:b/>
+          <w:bCs/>
+          <w:i/>
+          <w:iCs/>
+          <w:sz w:val="24"/>
+          <w:szCs w:val="24"/>
+        </w:rPr>
+        <w:t xml:space="preserve"> </w:t>
+      </w:r>
+      <w:r>
+        <w:rPr>
+          <w:rFonts w:ascii="Times New Roman" w:hAnsi="Times New Roman" w:cs="Times New Roman"/>
+          <w:b/>
+          <w:bCs/>
+          <w:i/>
+          <w:iCs/>
+          <w:sz w:val="24"/>
+          <w:szCs w:val="24"/>
+        </w:rPr>
+        <w:t>è ottimale nel senso che minimizza il massimo ritardo rispetto a tutti gli altri possibili ordinamenti dei compiti.</w:t>
+      </w:r>
+    </w:p>
+    <w:p>
+      <w:pPr>
+        <w:ind w:right="-427"/>
+        <w:jc w:val="both"/>
+        <w:rPr>
+          <w:rFonts w:ascii="Times New Roman" w:hAnsi="Times New Roman" w:cs="Times New Roman"/>
+          <w:sz w:val="24"/>
+          <w:szCs w:val="24"/>
+        </w:rPr>
+      </w:pPr>
+      <w:r>
+        <w:rPr>
+          <w:rFonts w:ascii="Times New Roman" w:hAnsi="Times New Roman" w:cs="Times New Roman"/>
+          <w:sz w:val="24"/>
+          <w:szCs w:val="24"/>
+        </w:rPr>
+        <w:t xml:space="preserve">L'EDD è ottimale anche per quanto riguarda la fattibilità, perché minimizza il massimo ritardo. Tuttavia, l'EDD non supporta l'arrivo dei compiti e quindi nemmeno l'esecuzione periodica o ripetuta dei compiti. Fortunatamente, EDD è facilmente estendibile per supportare questi aspetti, ottenendo quello che è noto come </w:t>
+      </w:r>
+      <w:proofErr w:type="spellStart"/>
+      <w:r>
+        <w:rPr>
+          <w:rFonts w:ascii="Times New Roman" w:hAnsi="Times New Roman" w:cs="Times New Roman"/>
+          <w:b/>
+          <w:bCs/>
+          <w:sz w:val="24"/>
+          <w:szCs w:val="24"/>
+        </w:rPr>
+        <w:t>earliest</w:t>
+      </w:r>
+      <w:proofErr w:type="spellEnd"/>
+      <w:r>
+        <w:rPr>
+          <w:rFonts w:ascii="Times New Roman" w:hAnsi="Times New Roman" w:cs="Times New Roman"/>
+          <w:b/>
+          <w:bCs/>
+          <w:sz w:val="24"/>
+          <w:szCs w:val="24"/>
+        </w:rPr>
+        <w:t xml:space="preserve"> deadline first</w:t>
+      </w:r>
+      <w:r>
+        <w:rPr>
+          <w:rFonts w:ascii="Times New Roman" w:hAnsi="Times New Roman" w:cs="Times New Roman"/>
+          <w:sz w:val="24"/>
+          <w:szCs w:val="24"/>
+        </w:rPr>
+        <w:t xml:space="preserve"> (EDF) o algoritmo di Horn (Horn, 1974).</w:t>
+      </w:r>
+    </w:p>
+    <w:p>
+      <w:pPr>
+        <w:ind w:right="-427"/>
+        <w:jc w:val="both"/>
+        <w:rPr>
+          <w:rFonts w:ascii="Times New Roman" w:hAnsi="Times New Roman" w:cs="Times New Roman"/>
+          <w:b/>
+          <w:bCs/>
+          <w:i/>
+          <w:iCs/>
+          <w:sz w:val="24"/>
+          <w:szCs w:val="24"/>
+        </w:rPr>
+      </w:pPr>
+      <w:r>
+        <w:rPr>
+          <w:rFonts w:ascii="Times New Roman" w:hAnsi="Times New Roman" w:cs="Times New Roman"/>
+          <w:b/>
+          <w:bCs/>
+          <w:i/>
+          <w:iCs/>
+          <w:sz w:val="24"/>
+          <w:szCs w:val="24"/>
+        </w:rPr>
+        <w:lastRenderedPageBreak/>
+        <w:t xml:space="preserve">Dato un insieme di n compiti indipendenti T = {τ1, τ2, - - </w:t>
+      </w:r>
+      <w:proofErr w:type="gramStart"/>
+      <w:r>
+        <w:rPr>
+          <w:rFonts w:ascii="Times New Roman" w:hAnsi="Times New Roman" w:cs="Times New Roman"/>
+          <w:b/>
+          <w:bCs/>
+          <w:i/>
+          <w:iCs/>
+          <w:sz w:val="24"/>
+          <w:szCs w:val="24"/>
+        </w:rPr>
+        <w:t>- ,</w:t>
+      </w:r>
+      <w:proofErr w:type="gramEnd"/>
+      <w:r>
+        <w:rPr>
+          <w:rFonts w:ascii="Times New Roman" w:hAnsi="Times New Roman" w:cs="Times New Roman"/>
+          <w:b/>
+          <w:bCs/>
+          <w:i/>
+          <w:iCs/>
+          <w:sz w:val="24"/>
+          <w:szCs w:val="24"/>
+        </w:rPr>
+        <w:t xml:space="preserve"> </w:t>
+      </w:r>
+      <w:proofErr w:type="spellStart"/>
+      <w:r>
+        <w:rPr>
+          <w:rFonts w:ascii="Times New Roman" w:hAnsi="Times New Roman" w:cs="Times New Roman"/>
+          <w:b/>
+          <w:bCs/>
+          <w:i/>
+          <w:iCs/>
+          <w:sz w:val="24"/>
+          <w:szCs w:val="24"/>
+        </w:rPr>
+        <w:t>τn</w:t>
+      </w:r>
+      <w:proofErr w:type="spellEnd"/>
+      <w:r>
+        <w:rPr>
+          <w:rFonts w:ascii="Times New Roman" w:hAnsi="Times New Roman" w:cs="Times New Roman"/>
+          <w:b/>
+          <w:bCs/>
+          <w:i/>
+          <w:iCs/>
+          <w:sz w:val="24"/>
+          <w:szCs w:val="24"/>
+        </w:rPr>
+        <w:t xml:space="preserve">} con scadenze associate d1, d2, - - - , </w:t>
+      </w:r>
+      <w:proofErr w:type="spellStart"/>
+      <w:r>
+        <w:rPr>
+          <w:rFonts w:ascii="Times New Roman" w:hAnsi="Times New Roman" w:cs="Times New Roman"/>
+          <w:b/>
+          <w:bCs/>
+          <w:i/>
+          <w:iCs/>
+          <w:sz w:val="24"/>
+          <w:szCs w:val="24"/>
+        </w:rPr>
+        <w:t>dn</w:t>
+      </w:r>
+      <w:proofErr w:type="spellEnd"/>
+      <w:r>
+        <w:rPr>
+          <w:rFonts w:ascii="Times New Roman" w:hAnsi="Times New Roman" w:cs="Times New Roman"/>
+          <w:b/>
+          <w:bCs/>
+          <w:i/>
+          <w:iCs/>
+          <w:sz w:val="24"/>
+          <w:szCs w:val="24"/>
+        </w:rPr>
+        <w:t xml:space="preserve"> e tempi di arrivo arbitrari, un qualsiasi algoritmo che in qualsiasi</w:t>
+      </w:r>
+      <w:r>
+        <w:rPr>
+          <w:rFonts w:ascii="Times New Roman" w:hAnsi="Times New Roman" w:cs="Times New Roman"/>
+          <w:b/>
+          <w:bCs/>
+          <w:i/>
+          <w:iCs/>
+          <w:sz w:val="24"/>
+          <w:szCs w:val="24"/>
+        </w:rPr>
+        <w:t xml:space="preserve"> </w:t>
+      </w:r>
+      <w:r>
+        <w:rPr>
+          <w:rFonts w:ascii="Times New Roman" w:hAnsi="Times New Roman" w:cs="Times New Roman"/>
+          <w:b/>
+          <w:bCs/>
+          <w:i/>
+          <w:iCs/>
+          <w:sz w:val="24"/>
+          <w:szCs w:val="24"/>
+        </w:rPr>
+        <w:t>istante esegue il task con la scadenza più vicina tra tutti i task arrivati è ottimale</w:t>
+      </w:r>
+      <w:r>
+        <w:rPr>
+          <w:rFonts w:ascii="Times New Roman" w:hAnsi="Times New Roman" w:cs="Times New Roman"/>
+          <w:b/>
+          <w:bCs/>
+          <w:i/>
+          <w:iCs/>
+          <w:sz w:val="24"/>
+          <w:szCs w:val="24"/>
+        </w:rPr>
+        <w:t xml:space="preserve"> </w:t>
+      </w:r>
+      <w:r>
+        <w:rPr>
+          <w:rFonts w:ascii="Times New Roman" w:hAnsi="Times New Roman" w:cs="Times New Roman"/>
+          <w:b/>
+          <w:bCs/>
+          <w:i/>
+          <w:iCs/>
+          <w:sz w:val="24"/>
+          <w:szCs w:val="24"/>
+        </w:rPr>
+        <w:t>rispetto alla minimizzazione del ritardo massimo.</w:t>
+      </w:r>
+    </w:p>
+    <w:p>
+      <w:pPr>
+        <w:ind w:right="-427"/>
+        <w:jc w:val="both"/>
+        <w:rPr>
+          <w:rFonts w:ascii="Times New Roman" w:hAnsi="Times New Roman" w:cs="Times New Roman"/>
+          <w:b/>
+          <w:bCs/>
+          <w:i/>
+          <w:iCs/>
+          <w:sz w:val="24"/>
+          <w:szCs w:val="24"/>
+        </w:rPr>
+      </w:pPr>
+    </w:p>
+    <w:p>
+      <w:pPr>
+        <w:ind w:right="-427"/>
+        <w:jc w:val="both"/>
+        <w:rPr>
+          <w:rFonts w:ascii="Times New Roman" w:hAnsi="Times New Roman" w:cs="Times New Roman"/>
+          <w:sz w:val="24"/>
+          <w:szCs w:val="24"/>
+        </w:rPr>
+      </w:pPr>
+      <w:r>
+        <w:rPr>
+          <w:rFonts w:ascii="Times New Roman" w:hAnsi="Times New Roman" w:cs="Times New Roman"/>
+          <w:sz w:val="24"/>
+          <w:szCs w:val="24"/>
+        </w:rPr>
+        <w:t>La dimostrazione di ciò utilizza un'argomentazione simile a quella dell'interscambio. Inoltre, il risultato è facilmente</w:t>
+      </w:r>
+      <w:r>
+        <w:rPr>
+          <w:rFonts w:ascii="Times New Roman" w:hAnsi="Times New Roman" w:cs="Times New Roman"/>
+          <w:sz w:val="24"/>
+          <w:szCs w:val="24"/>
+        </w:rPr>
+        <w:t xml:space="preserve"> </w:t>
+      </w:r>
+      <w:r>
+        <w:rPr>
+          <w:rFonts w:ascii="Times New Roman" w:hAnsi="Times New Roman" w:cs="Times New Roman"/>
+          <w:sz w:val="24"/>
+          <w:szCs w:val="24"/>
+        </w:rPr>
+        <w:t xml:space="preserve">estendibile per supportare un numero illimitato di arrivi. </w:t>
+      </w:r>
+    </w:p>
+    <w:p>
+      <w:pPr>
+        <w:ind w:right="-427"/>
+        <w:jc w:val="both"/>
+        <w:rPr>
+          <w:rFonts w:ascii="Times New Roman" w:hAnsi="Times New Roman" w:cs="Times New Roman"/>
+          <w:sz w:val="24"/>
+          <w:szCs w:val="24"/>
+        </w:rPr>
+      </w:pPr>
+      <w:r>
+        <w:rPr>
+          <w:rFonts w:ascii="Times New Roman" w:hAnsi="Times New Roman" w:cs="Times New Roman"/>
+          <w:sz w:val="24"/>
+          <w:szCs w:val="24"/>
+        </w:rPr>
+        <w:t>Si noti che EDF è un algoritmo di schedulazione a priorità dinamica. Se un compito viene eseguito ripetutamente, può essergli assegnata una priorità diversa a ogni esecuzione. Questo può rendere più complesso da implementare. In genere, per i task periodici, la scadenza utilizzata è la fine del periodo del task</w:t>
+      </w:r>
+      <w:r>
+        <w:rPr>
+          <w:rFonts w:ascii="Times New Roman" w:hAnsi="Times New Roman" w:cs="Times New Roman"/>
+          <w:sz w:val="24"/>
+          <w:szCs w:val="24"/>
+        </w:rPr>
+        <w:t xml:space="preserve"> </w:t>
+      </w:r>
+      <w:r>
+        <w:rPr>
+          <w:rFonts w:ascii="Times New Roman" w:hAnsi="Times New Roman" w:cs="Times New Roman"/>
+          <w:sz w:val="24"/>
+          <w:szCs w:val="24"/>
+        </w:rPr>
+        <w:t>anche se è certamente possibile utilizzare altre scadenze per i compiti.</w:t>
+      </w:r>
+      <w:r>
+        <w:rPr>
+          <w:rFonts w:ascii="Times New Roman" w:hAnsi="Times New Roman" w:cs="Times New Roman"/>
+          <w:sz w:val="24"/>
+          <w:szCs w:val="24"/>
+        </w:rPr>
+        <w:t xml:space="preserve"> </w:t>
+      </w:r>
+      <w:r>
+        <w:rPr>
+          <w:rFonts w:ascii="Times New Roman" w:hAnsi="Times New Roman" w:cs="Times New Roman"/>
+          <w:sz w:val="24"/>
+          <w:szCs w:val="24"/>
+        </w:rPr>
+        <w:t xml:space="preserve">Sebbene l'EDF sia più costoso da implementare rispetto a RM, in pratica le sue prestazioni </w:t>
+      </w:r>
+      <w:proofErr w:type="spellStart"/>
+      <w:r>
+        <w:rPr>
+          <w:rFonts w:ascii="Times New Roman" w:hAnsi="Times New Roman" w:cs="Times New Roman"/>
+          <w:sz w:val="24"/>
+          <w:szCs w:val="24"/>
+        </w:rPr>
+        <w:t>sono</w:t>
+      </w:r>
+      <w:proofErr w:type="spellEnd"/>
+      <w:r>
+        <w:rPr>
+          <w:rFonts w:ascii="Times New Roman" w:hAnsi="Times New Roman" w:cs="Times New Roman"/>
+          <w:sz w:val="24"/>
+          <w:szCs w:val="24"/>
+        </w:rPr>
+        <w:t xml:space="preserve"> generalmente superiori (Buttazzo, 2005b). In primo luogo, RM è ottimale per quanto riguarda la fattibilità</w:t>
+      </w:r>
+      <w:r>
+        <w:rPr>
+          <w:rFonts w:ascii="Times New Roman" w:hAnsi="Times New Roman" w:cs="Times New Roman"/>
+          <w:sz w:val="24"/>
+          <w:szCs w:val="24"/>
+        </w:rPr>
+        <w:t xml:space="preserve"> </w:t>
+      </w:r>
+      <w:r>
+        <w:rPr>
+          <w:rFonts w:ascii="Times New Roman" w:hAnsi="Times New Roman" w:cs="Times New Roman"/>
+          <w:sz w:val="24"/>
+          <w:szCs w:val="24"/>
+        </w:rPr>
+        <w:t>solo tra gli schedulatori a priorità fissa, mentre EDF è ottimale rispetto alla fattibilità tra gli schedulatori a priorità</w:t>
+      </w:r>
+      <w:r>
+        <w:rPr>
+          <w:rFonts w:ascii="Times New Roman" w:hAnsi="Times New Roman" w:cs="Times New Roman"/>
+          <w:sz w:val="24"/>
+          <w:szCs w:val="24"/>
+        </w:rPr>
+        <w:t xml:space="preserve"> </w:t>
+      </w:r>
+      <w:proofErr w:type="spellStart"/>
+      <w:r>
+        <w:rPr>
+          <w:rFonts w:ascii="Times New Roman" w:hAnsi="Times New Roman" w:cs="Times New Roman"/>
+          <w:sz w:val="24"/>
+          <w:szCs w:val="24"/>
+        </w:rPr>
+        <w:t>priorità</w:t>
+      </w:r>
+      <w:proofErr w:type="spellEnd"/>
+      <w:r>
+        <w:rPr>
+          <w:rFonts w:ascii="Times New Roman" w:hAnsi="Times New Roman" w:cs="Times New Roman"/>
+          <w:sz w:val="24"/>
+          <w:szCs w:val="24"/>
+        </w:rPr>
+        <w:t xml:space="preserve"> dinamica. Inoltre, EDF minimizza anche il ritardo massimo.</w:t>
+      </w:r>
+      <w:r>
+        <w:rPr>
+          <w:rFonts w:ascii="Times New Roman" w:hAnsi="Times New Roman" w:cs="Times New Roman"/>
+          <w:sz w:val="24"/>
+          <w:szCs w:val="24"/>
+        </w:rPr>
+        <w:t xml:space="preserve"> </w:t>
+      </w:r>
+      <w:r>
+        <w:rPr>
+          <w:rFonts w:ascii="Times New Roman" w:hAnsi="Times New Roman" w:cs="Times New Roman"/>
+          <w:sz w:val="24"/>
+          <w:szCs w:val="24"/>
+        </w:rPr>
+        <w:t xml:space="preserve">Inoltre, nella pratica, EDF comporta un minor numero di </w:t>
+      </w:r>
+      <w:proofErr w:type="spellStart"/>
+      <w:r>
+        <w:rPr>
+          <w:rFonts w:ascii="Times New Roman" w:hAnsi="Times New Roman" w:cs="Times New Roman"/>
+          <w:sz w:val="24"/>
+          <w:szCs w:val="24"/>
+        </w:rPr>
+        <w:t>preemptions</w:t>
+      </w:r>
+      <w:proofErr w:type="spellEnd"/>
+      <w:r>
+        <w:rPr>
+          <w:rFonts w:ascii="Times New Roman" w:hAnsi="Times New Roman" w:cs="Times New Roman"/>
+          <w:sz w:val="24"/>
+          <w:szCs w:val="24"/>
+        </w:rPr>
+        <w:t xml:space="preserve"> (si veda l'Esercizio 2), il che significa un minore</w:t>
+      </w:r>
+      <w:r>
+        <w:rPr>
+          <w:rFonts w:ascii="Times New Roman" w:hAnsi="Times New Roman" w:cs="Times New Roman"/>
+          <w:sz w:val="24"/>
+          <w:szCs w:val="24"/>
+        </w:rPr>
+        <w:t xml:space="preserve"> </w:t>
+      </w:r>
+      <w:r>
+        <w:rPr>
+          <w:rFonts w:ascii="Times New Roman" w:hAnsi="Times New Roman" w:cs="Times New Roman"/>
+          <w:sz w:val="24"/>
+          <w:szCs w:val="24"/>
+        </w:rPr>
+        <w:t>overhead per la commutazione di contesto. Questo spesso compensa la maggiore complessità dell'implementazione.</w:t>
+      </w:r>
+      <w:r>
+        <w:rPr>
+          <w:rFonts w:ascii="Times New Roman" w:hAnsi="Times New Roman" w:cs="Times New Roman"/>
+          <w:sz w:val="24"/>
+          <w:szCs w:val="24"/>
+        </w:rPr>
+        <w:t xml:space="preserve"> </w:t>
+      </w:r>
+      <w:r>
+        <w:rPr>
+          <w:rFonts w:ascii="Times New Roman" w:hAnsi="Times New Roman" w:cs="Times New Roman"/>
+          <w:sz w:val="24"/>
+          <w:szCs w:val="24"/>
+        </w:rPr>
+        <w:t>Inoltre, a differenza di RM, qualsiasi programma EDF con un utilizzo inferiore al 100% può tollerare aumenti dei tempi di esecuzione e/o riduzioni dei periodi e risultare comunque fattibile.</w:t>
+      </w:r>
+    </w:p>
+    <w:p>
+      <w:pPr>
+        <w:ind w:right="-427"/>
+        <w:jc w:val="both"/>
+        <w:rPr>
+          <w:rFonts w:ascii="Times New Roman" w:hAnsi="Times New Roman" w:cs="Times New Roman"/>
+          <w:b/>
+          <w:bCs/>
+          <w:sz w:val="24"/>
+          <w:szCs w:val="24"/>
+        </w:rPr>
+      </w:pPr>
+      <w:r>
+        <w:rPr>
+          <w:rFonts w:ascii="Times New Roman" w:hAnsi="Times New Roman" w:cs="Times New Roman"/>
+          <w:b/>
+          <w:bCs/>
+          <w:sz w:val="24"/>
+          <w:szCs w:val="24"/>
+        </w:rPr>
+        <w:t xml:space="preserve">EDF with </w:t>
+      </w:r>
+      <w:proofErr w:type="spellStart"/>
+      <w:r>
+        <w:rPr>
+          <w:rFonts w:ascii="Times New Roman" w:hAnsi="Times New Roman" w:cs="Times New Roman"/>
+          <w:b/>
+          <w:bCs/>
+          <w:sz w:val="24"/>
+          <w:szCs w:val="24"/>
+        </w:rPr>
+        <w:t>Precedences</w:t>
+      </w:r>
+      <w:proofErr w:type="spellEnd"/>
+    </w:p>
+    <w:p>
+      <w:pPr>
+        <w:ind w:right="-427"/>
+        <w:jc w:val="both"/>
+        <w:rPr>
+          <w:rFonts w:ascii="Times New Roman" w:hAnsi="Times New Roman" w:cs="Times New Roman"/>
+          <w:sz w:val="24"/>
+          <w:szCs w:val="24"/>
+        </w:rPr>
+      </w:pPr>
+      <w:r>
+        <w:rPr>
+          <w:rFonts w:ascii="Times New Roman" w:hAnsi="Times New Roman" w:cs="Times New Roman"/>
+          <w:sz w:val="24"/>
+          <w:szCs w:val="24"/>
+        </w:rPr>
+        <w:t>L</w:t>
+      </w:r>
+      <w:r>
+        <w:rPr>
+          <w:rFonts w:ascii="Times New Roman" w:hAnsi="Times New Roman" w:cs="Times New Roman"/>
+          <w:sz w:val="24"/>
+          <w:szCs w:val="24"/>
+        </w:rPr>
+        <w:t>'EDF è ottimale (minimizza il ritardo massimo) per un insieme di compiti senza precedenze.</w:t>
+      </w:r>
+      <w:r>
+        <w:rPr>
+          <w:rFonts w:ascii="Times New Roman" w:hAnsi="Times New Roman" w:cs="Times New Roman"/>
+          <w:sz w:val="24"/>
+          <w:szCs w:val="24"/>
+        </w:rPr>
+        <w:t xml:space="preserve"> </w:t>
+      </w:r>
+      <w:r>
+        <w:rPr>
+          <w:rFonts w:ascii="Times New Roman" w:hAnsi="Times New Roman" w:cs="Times New Roman"/>
+          <w:sz w:val="24"/>
+          <w:szCs w:val="24"/>
+        </w:rPr>
+        <w:t>Cosa succede se ci sono delle precedenze? Dato un insieme finito di compiti,</w:t>
+      </w:r>
+      <w:r>
+        <w:rPr>
+          <w:rFonts w:ascii="Times New Roman" w:hAnsi="Times New Roman" w:cs="Times New Roman"/>
+          <w:sz w:val="24"/>
+          <w:szCs w:val="24"/>
+        </w:rPr>
+        <w:t xml:space="preserve"> </w:t>
+      </w:r>
+      <w:r>
+        <w:rPr>
+          <w:rFonts w:ascii="Times New Roman" w:hAnsi="Times New Roman" w:cs="Times New Roman"/>
+          <w:sz w:val="24"/>
+          <w:szCs w:val="24"/>
+        </w:rPr>
+        <w:t>le precedenze tra di essi possono essere rappresentate da un grafo delle precedenze.</w:t>
+      </w:r>
+    </w:p>
+    <w:p>
+      <w:pPr>
+        <w:ind w:right="-427"/>
+        <w:jc w:val="center"/>
+        <w:rPr>
+          <w:rFonts w:ascii="Times New Roman" w:hAnsi="Times New Roman" w:cs="Times New Roman"/>
+          <w:sz w:val="24"/>
+          <w:szCs w:val="24"/>
+        </w:rPr>
+      </w:pPr>
+      <w:r>
+        <w:rPr>
+          <w:noProof/>
+        </w:rPr>
+        <w:drawing>
+          <wp:inline distT="0" distB="0" distL="0" distR="0" wp14:anchorId="726CBEAE" wp14:editId="381180BC">
+            <wp:extent cx="6120130" cy="3761105"/>
+            <wp:effectExtent l="0" t="0" r="0" b="0"/>
+            <wp:docPr id="39" name="Immagine 39"/>
+            <wp:cNvGraphicFramePr>
+              <a:graphicFrameLocks xmlns:a="http://schemas.openxmlformats.org/drawingml/2006/main" noChangeAspect="1"/>
+            </wp:cNvGraphicFramePr>
+            <a:graphic xmlns:a="http://schemas.openxmlformats.org/drawingml/2006/main">
+              <a:graphicData uri="http://schemas.openxmlformats.org/drawingml/2006/picture">
+                <pic:pic xmlns:pic="http://schemas.openxmlformats.org/drawingml/2006/picture">
+                  <pic:nvPicPr>
+                    <pic:cNvPr id="1" name=""/>
+                    <pic:cNvPicPr/>
+                  </pic:nvPicPr>
+                  <pic:blipFill>
+                    <a:blip r:embed="rId53"/>
+                    <a:stretch>
+                      <a:fillRect/>
+                    </a:stretch>
+                  </pic:blipFill>
+                  <pic:spPr>
+                    <a:xfrm>
+                      <a:off x="0" y="0"/>
+                      <a:ext cx="6120130" cy="3761105"/>
+                    </a:xfrm>
+                    <a:prstGeom prst="rect">
+                      <a:avLst/>
+                    </a:prstGeom>
+                  </pic:spPr>
+                </pic:pic>
+              </a:graphicData>
+            </a:graphic>
+          </wp:inline>
+        </w:drawing>
+      </w:r>
+    </w:p>
+    <w:p>
+      <w:pPr>
+        <w:ind w:right="-427"/>
+        <w:jc w:val="both"/>
+        <w:rPr>
+          <w:rFonts w:ascii="Times New Roman" w:hAnsi="Times New Roman" w:cs="Times New Roman"/>
+          <w:sz w:val="24"/>
+          <w:szCs w:val="24"/>
+        </w:rPr>
+      </w:pPr>
+      <w:r>
+        <w:rPr>
+          <w:rFonts w:ascii="Times New Roman" w:hAnsi="Times New Roman" w:cs="Times New Roman"/>
+          <w:sz w:val="24"/>
+          <w:szCs w:val="24"/>
+        </w:rPr>
+        <w:t xml:space="preserve">ESEMPIO: </w:t>
+      </w:r>
+      <w:r>
+        <w:rPr>
+          <w:rFonts w:ascii="Times New Roman" w:hAnsi="Times New Roman" w:cs="Times New Roman"/>
+          <w:sz w:val="24"/>
+          <w:szCs w:val="24"/>
+        </w:rPr>
+        <w:t xml:space="preserve">Consideriamo sei compiti T = {1, - - </w:t>
+      </w:r>
+      <w:proofErr w:type="gramStart"/>
+      <w:r>
+        <w:rPr>
+          <w:rFonts w:ascii="Times New Roman" w:hAnsi="Times New Roman" w:cs="Times New Roman"/>
+          <w:sz w:val="24"/>
+          <w:szCs w:val="24"/>
+        </w:rPr>
+        <w:t>- ,</w:t>
+      </w:r>
+      <w:proofErr w:type="gramEnd"/>
+      <w:r>
+        <w:rPr>
+          <w:rFonts w:ascii="Times New Roman" w:hAnsi="Times New Roman" w:cs="Times New Roman"/>
+          <w:sz w:val="24"/>
+          <w:szCs w:val="24"/>
+        </w:rPr>
+        <w:t xml:space="preserve"> 6}, ciascuno con tempo di esecuzione</w:t>
+      </w:r>
+      <w:r>
+        <w:rPr>
+          <w:rFonts w:ascii="Times New Roman" w:hAnsi="Times New Roman" w:cs="Times New Roman"/>
+          <w:sz w:val="24"/>
+          <w:szCs w:val="24"/>
+        </w:rPr>
+        <w:t xml:space="preserve"> </w:t>
+      </w:r>
+      <w:r>
+        <w:rPr>
+          <w:rFonts w:ascii="Times New Roman" w:hAnsi="Times New Roman" w:cs="Times New Roman"/>
+          <w:sz w:val="24"/>
+          <w:szCs w:val="24"/>
+        </w:rPr>
+        <w:t>e</w:t>
+      </w:r>
+      <w:r>
+        <w:rPr>
+          <w:rFonts w:ascii="Times New Roman" w:hAnsi="Times New Roman" w:cs="Times New Roman"/>
+          <w:sz w:val="24"/>
+          <w:szCs w:val="24"/>
+          <w:vertAlign w:val="subscript"/>
+        </w:rPr>
+        <w:t>i</w:t>
+      </w:r>
+      <w:r>
+        <w:rPr>
+          <w:rFonts w:ascii="Times New Roman" w:hAnsi="Times New Roman" w:cs="Times New Roman"/>
+          <w:sz w:val="24"/>
+          <w:szCs w:val="24"/>
+        </w:rPr>
+        <w:t xml:space="preserve"> = 1, con le precedenze mostrate nella Figura 12.7. Il diagramma indica che il task</w:t>
+      </w:r>
+      <w:r>
+        <w:rPr>
+          <w:rFonts w:ascii="Times New Roman" w:hAnsi="Times New Roman" w:cs="Times New Roman"/>
+          <w:sz w:val="24"/>
+          <w:szCs w:val="24"/>
+        </w:rPr>
+        <w:t xml:space="preserve"> </w:t>
+      </w:r>
+      <w:r>
+        <w:rPr>
+          <w:rFonts w:ascii="Times New Roman" w:hAnsi="Times New Roman" w:cs="Times New Roman"/>
+          <w:sz w:val="24"/>
+          <w:szCs w:val="24"/>
+        </w:rPr>
+        <w:t xml:space="preserve">1 deve essere eseguito prima che </w:t>
+      </w:r>
+      <w:r>
+        <w:rPr>
+          <w:rFonts w:ascii="Times New Roman" w:hAnsi="Times New Roman" w:cs="Times New Roman"/>
+          <w:sz w:val="24"/>
+          <w:szCs w:val="24"/>
+        </w:rPr>
+        <w:lastRenderedPageBreak/>
+        <w:t>il 2 o il 3 possano essere eseguiti, che il 2 deve essere eseguito prima del 4 o del 5 e che il 3 deve essere eseguito prima del compito 6. La scadenza per ogni compito è mostrata nella</w:t>
+      </w:r>
+      <w:r>
+        <w:rPr>
+          <w:rFonts w:ascii="Times New Roman" w:hAnsi="Times New Roman" w:cs="Times New Roman"/>
+          <w:sz w:val="24"/>
+          <w:szCs w:val="24"/>
+        </w:rPr>
+        <w:t xml:space="preserve"> </w:t>
+      </w:r>
+      <w:r>
+        <w:rPr>
+          <w:rFonts w:ascii="Times New Roman" w:hAnsi="Times New Roman" w:cs="Times New Roman"/>
+          <w:sz w:val="24"/>
+          <w:szCs w:val="24"/>
+        </w:rPr>
+        <w:t xml:space="preserve">figura. La schedulazione etichettata come EDF è la schedulazione EDF. Questa pianificazione non è fattibile. Il task </w:t>
+      </w:r>
+      <w:proofErr w:type="gramStart"/>
+      <w:r>
+        <w:rPr>
+          <w:rFonts w:ascii="Times New Roman" w:hAnsi="Times New Roman" w:cs="Times New Roman"/>
+          <w:sz w:val="24"/>
+          <w:szCs w:val="24"/>
+        </w:rPr>
+        <w:t>4</w:t>
+      </w:r>
+      <w:proofErr w:type="gramEnd"/>
+      <w:r>
+        <w:rPr>
+          <w:rFonts w:ascii="Times New Roman" w:hAnsi="Times New Roman" w:cs="Times New Roman"/>
+          <w:sz w:val="24"/>
+          <w:szCs w:val="24"/>
+        </w:rPr>
+        <w:t xml:space="preserve"> non rispetta la scadenza. Tuttavia, esiste un programma fattibile. Il programma</w:t>
+      </w:r>
+      <w:r>
+        <w:rPr>
+          <w:rFonts w:ascii="Times New Roman" w:hAnsi="Times New Roman" w:cs="Times New Roman"/>
+          <w:sz w:val="24"/>
+          <w:szCs w:val="24"/>
+        </w:rPr>
+        <w:t xml:space="preserve"> </w:t>
+      </w:r>
+      <w:r>
+        <w:rPr>
+          <w:rFonts w:ascii="Times New Roman" w:hAnsi="Times New Roman" w:cs="Times New Roman"/>
+          <w:sz w:val="24"/>
+          <w:szCs w:val="24"/>
+        </w:rPr>
+        <w:t>etichettato come LDF rispetta tutte le scadenze.</w:t>
+      </w:r>
+    </w:p>
+    <w:p>
+      <w:pPr>
+        <w:ind w:right="-427"/>
+        <w:jc w:val="both"/>
+        <w:rPr>
+          <w:rFonts w:ascii="Times New Roman" w:hAnsi="Times New Roman" w:cs="Times New Roman"/>
+          <w:sz w:val="24"/>
+          <w:szCs w:val="24"/>
+        </w:rPr>
+      </w:pPr>
+    </w:p>
+    <w:p>
+      <w:pPr>
+        <w:ind w:right="-427"/>
+        <w:jc w:val="both"/>
+        <w:rPr>
+          <w:rFonts w:ascii="Times New Roman" w:hAnsi="Times New Roman" w:cs="Times New Roman"/>
+          <w:sz w:val="24"/>
+          <w:szCs w:val="24"/>
+        </w:rPr>
+      </w:pPr>
+      <w:r>
+        <w:rPr>
+          <w:rFonts w:ascii="Times New Roman" w:hAnsi="Times New Roman" w:cs="Times New Roman"/>
+          <w:sz w:val="24"/>
+          <w:szCs w:val="24"/>
+        </w:rPr>
+        <w:t>L'esempio precedente mostra che l'EDF non è ottimale se ci sono delle precedenze. Nel 1973,</w:t>
+      </w:r>
+      <w:r>
+        <w:rPr>
+          <w:rFonts w:ascii="Times New Roman" w:hAnsi="Times New Roman" w:cs="Times New Roman"/>
+          <w:sz w:val="24"/>
+          <w:szCs w:val="24"/>
+        </w:rPr>
+        <w:t xml:space="preserve"> </w:t>
+      </w:r>
+      <w:proofErr w:type="spellStart"/>
+      <w:r>
+        <w:rPr>
+          <w:rFonts w:ascii="Times New Roman" w:hAnsi="Times New Roman" w:cs="Times New Roman"/>
+          <w:sz w:val="24"/>
+          <w:szCs w:val="24"/>
+        </w:rPr>
+        <w:t>Lawler</w:t>
+      </w:r>
+      <w:proofErr w:type="spellEnd"/>
+      <w:r>
+        <w:rPr>
+          <w:rFonts w:ascii="Times New Roman" w:hAnsi="Times New Roman" w:cs="Times New Roman"/>
+          <w:sz w:val="24"/>
+          <w:szCs w:val="24"/>
+        </w:rPr>
+        <w:t xml:space="preserve"> (1973) ha fornito un semplice algoritmo che è ottimale in presenza di precedenze, nel senso che</w:t>
+      </w:r>
+      <w:r>
+        <w:rPr>
+          <w:rFonts w:ascii="Times New Roman" w:hAnsi="Times New Roman" w:cs="Times New Roman"/>
+          <w:sz w:val="24"/>
+          <w:szCs w:val="24"/>
+        </w:rPr>
+        <w:t xml:space="preserve"> </w:t>
+      </w:r>
+      <w:r>
+        <w:rPr>
+          <w:rFonts w:ascii="Times New Roman" w:hAnsi="Times New Roman" w:cs="Times New Roman"/>
+          <w:sz w:val="24"/>
+          <w:szCs w:val="24"/>
+        </w:rPr>
+        <w:t>minimizza il massimo ritardo. La strategia è molto semplice. Dato un insieme fisso e finito di</w:t>
+      </w:r>
+      <w:r>
+        <w:rPr>
+          <w:rFonts w:ascii="Times New Roman" w:hAnsi="Times New Roman" w:cs="Times New Roman"/>
+          <w:sz w:val="24"/>
+          <w:szCs w:val="24"/>
+        </w:rPr>
+        <w:t xml:space="preserve"> </w:t>
+      </w:r>
+      <w:r>
+        <w:rPr>
+          <w:rFonts w:ascii="Times New Roman" w:hAnsi="Times New Roman" w:cs="Times New Roman"/>
+          <w:sz w:val="24"/>
+          <w:szCs w:val="24"/>
+        </w:rPr>
+        <w:t xml:space="preserve">compiti con scadenze, la strategia di </w:t>
+      </w:r>
+      <w:proofErr w:type="spellStart"/>
+      <w:r>
+        <w:rPr>
+          <w:rFonts w:ascii="Times New Roman" w:hAnsi="Times New Roman" w:cs="Times New Roman"/>
+          <w:sz w:val="24"/>
+          <w:szCs w:val="24"/>
+        </w:rPr>
+        <w:t>Lawler</w:t>
+      </w:r>
+      <w:proofErr w:type="spellEnd"/>
+      <w:r>
+        <w:rPr>
+          <w:rFonts w:ascii="Times New Roman" w:hAnsi="Times New Roman" w:cs="Times New Roman"/>
+          <w:sz w:val="24"/>
+          <w:szCs w:val="24"/>
+        </w:rPr>
+        <w:t xml:space="preserve"> costruisce il programma a ritroso, scegliendo per primo l'ultimo compito da eseguire.</w:t>
+      </w:r>
+      <w:r>
+        <w:rPr>
+          <w:rFonts w:ascii="Times New Roman" w:hAnsi="Times New Roman" w:cs="Times New Roman"/>
+          <w:sz w:val="24"/>
+          <w:szCs w:val="24"/>
+        </w:rPr>
+        <w:t xml:space="preserve"> </w:t>
+      </w:r>
+      <w:r>
+        <w:rPr>
+          <w:rFonts w:ascii="Times New Roman" w:hAnsi="Times New Roman" w:cs="Times New Roman"/>
+          <w:sz w:val="24"/>
+          <w:szCs w:val="24"/>
+        </w:rPr>
+        <w:t>L'ultimo compito da eseguire è quello da cui non dipende nessun altro compito e che ha la scadenza più recente.</w:t>
+      </w:r>
+      <w:r>
+        <w:rPr>
+          <w:rFonts w:ascii="Times New Roman" w:hAnsi="Times New Roman" w:cs="Times New Roman"/>
+          <w:sz w:val="24"/>
+          <w:szCs w:val="24"/>
+        </w:rPr>
+        <w:t xml:space="preserve"> </w:t>
+      </w:r>
+      <w:r>
+        <w:rPr>
+          <w:rFonts w:ascii="Times New Roman" w:hAnsi="Times New Roman" w:cs="Times New Roman"/>
+          <w:sz w:val="24"/>
+          <w:szCs w:val="24"/>
+        </w:rPr>
+        <w:t>L'algoritmo procede a costruire la schedulazione a ritroso,</w:t>
+      </w:r>
+      <w:r>
+        <w:rPr>
+          <w:rFonts w:ascii="Times New Roman" w:hAnsi="Times New Roman" w:cs="Times New Roman"/>
+          <w:sz w:val="24"/>
+          <w:szCs w:val="24"/>
+        </w:rPr>
+        <w:t xml:space="preserve"> </w:t>
+      </w:r>
+      <w:r>
+        <w:rPr>
+          <w:rFonts w:ascii="Times New Roman" w:hAnsi="Times New Roman" w:cs="Times New Roman"/>
+          <w:sz w:val="24"/>
+          <w:szCs w:val="24"/>
+        </w:rPr>
+        <w:t>ogni volta scegliendo tra i compiti le cui dipendenze sono già state schedulate</w:t>
+      </w:r>
+      <w:r>
+        <w:rPr>
+          <w:rFonts w:ascii="Times New Roman" w:hAnsi="Times New Roman" w:cs="Times New Roman"/>
+          <w:sz w:val="24"/>
+          <w:szCs w:val="24"/>
+        </w:rPr>
+        <w:t xml:space="preserve"> </w:t>
+      </w:r>
+      <w:r>
+        <w:rPr>
+          <w:rFonts w:ascii="Times New Roman" w:hAnsi="Times New Roman" w:cs="Times New Roman"/>
+          <w:sz w:val="24"/>
+          <w:szCs w:val="24"/>
+        </w:rPr>
+        <w:t>quello con la scadenza più recente. Per l'esempio precedente, la schedulazione risultante, etichettata come</w:t>
+      </w:r>
+      <w:r>
+        <w:rPr>
+          <w:rFonts w:ascii="Times New Roman" w:hAnsi="Times New Roman" w:cs="Times New Roman"/>
+          <w:sz w:val="24"/>
+          <w:szCs w:val="24"/>
+        </w:rPr>
+        <w:t xml:space="preserve"> </w:t>
+      </w:r>
+      <w:r>
+        <w:rPr>
+          <w:rFonts w:ascii="Times New Roman" w:hAnsi="Times New Roman" w:cs="Times New Roman"/>
+          <w:sz w:val="24"/>
+          <w:szCs w:val="24"/>
+        </w:rPr>
+        <w:t xml:space="preserve">LDF nella Figura 12.7, è fattibile. L'algoritmo di </w:t>
+      </w:r>
+      <w:proofErr w:type="spellStart"/>
+      <w:r>
+        <w:rPr>
+          <w:rFonts w:ascii="Times New Roman" w:hAnsi="Times New Roman" w:cs="Times New Roman"/>
+          <w:sz w:val="24"/>
+          <w:szCs w:val="24"/>
+        </w:rPr>
+        <w:t>Lawler</w:t>
+      </w:r>
+      <w:proofErr w:type="spellEnd"/>
+      <w:r>
+        <w:rPr>
+          <w:rFonts w:ascii="Times New Roman" w:hAnsi="Times New Roman" w:cs="Times New Roman"/>
+          <w:sz w:val="24"/>
+          <w:szCs w:val="24"/>
+        </w:rPr>
+        <w:t xml:space="preserve"> è chiamato </w:t>
+      </w:r>
+      <w:proofErr w:type="spellStart"/>
+      <w:r>
+        <w:rPr>
+          <w:rFonts w:ascii="Times New Roman" w:hAnsi="Times New Roman" w:cs="Times New Roman"/>
+          <w:b/>
+          <w:bCs/>
+          <w:sz w:val="24"/>
+          <w:szCs w:val="24"/>
+        </w:rPr>
+        <w:t>latest</w:t>
+      </w:r>
+      <w:proofErr w:type="spellEnd"/>
+      <w:r>
+        <w:rPr>
+          <w:rFonts w:ascii="Times New Roman" w:hAnsi="Times New Roman" w:cs="Times New Roman"/>
+          <w:b/>
+          <w:bCs/>
+          <w:sz w:val="24"/>
+          <w:szCs w:val="24"/>
+        </w:rPr>
+        <w:t xml:space="preserve"> deadline first</w:t>
+      </w:r>
+      <w:r>
+        <w:rPr>
+          <w:rFonts w:ascii="Times New Roman" w:hAnsi="Times New Roman" w:cs="Times New Roman"/>
+          <w:sz w:val="24"/>
+          <w:szCs w:val="24"/>
+        </w:rPr>
+        <w:t xml:space="preserve"> (LDF).</w:t>
+      </w:r>
+      <w:r>
+        <w:rPr>
+          <w:rFonts w:ascii="Times New Roman" w:hAnsi="Times New Roman" w:cs="Times New Roman"/>
+          <w:sz w:val="24"/>
+          <w:szCs w:val="24"/>
+        </w:rPr>
+        <w:t xml:space="preserve"> </w:t>
+      </w:r>
+      <w:r>
+        <w:rPr>
+          <w:rFonts w:ascii="Times New Roman" w:hAnsi="Times New Roman" w:cs="Times New Roman"/>
+          <w:sz w:val="24"/>
+          <w:szCs w:val="24"/>
+        </w:rPr>
+        <w:t>LDF è ottimale nel senso che minimizza il ritardo massimo e quindi è ottimale anche per quanto riguarda la fattibilità.</w:t>
+      </w:r>
+      <w:r>
+        <w:rPr>
+          <w:rFonts w:ascii="Times New Roman" w:hAnsi="Times New Roman" w:cs="Times New Roman"/>
+          <w:sz w:val="24"/>
+          <w:szCs w:val="24"/>
+        </w:rPr>
+        <w:t xml:space="preserve"> </w:t>
+      </w:r>
+      <w:r>
+        <w:rPr>
+          <w:rFonts w:ascii="Times New Roman" w:hAnsi="Times New Roman" w:cs="Times New Roman"/>
+          <w:sz w:val="24"/>
+          <w:szCs w:val="24"/>
+        </w:rPr>
+        <w:t>Tuttavia, non supporta l'arrivo dei compiti.</w:t>
+      </w:r>
+      <w:r>
+        <w:rPr>
+          <w:rFonts w:ascii="Times New Roman" w:hAnsi="Times New Roman" w:cs="Times New Roman"/>
+          <w:sz w:val="24"/>
+          <w:szCs w:val="24"/>
+        </w:rPr>
+        <w:t xml:space="preserve"> </w:t>
+      </w:r>
+      <w:r>
+        <w:rPr>
+          <w:rFonts w:ascii="Times New Roman" w:hAnsi="Times New Roman" w:cs="Times New Roman"/>
+          <w:sz w:val="24"/>
+          <w:szCs w:val="24"/>
+        </w:rPr>
+        <w:t xml:space="preserve">Fortunatamente, esiste una semplice modifica dell'EDF, proposta da </w:t>
+      </w:r>
+      <w:proofErr w:type="spellStart"/>
+      <w:r>
+        <w:rPr>
+          <w:rFonts w:ascii="Times New Roman" w:hAnsi="Times New Roman" w:cs="Times New Roman"/>
+          <w:sz w:val="24"/>
+          <w:szCs w:val="24"/>
+        </w:rPr>
+        <w:t>Chetto</w:t>
+      </w:r>
+      <w:proofErr w:type="spellEnd"/>
+      <w:r>
+        <w:rPr>
+          <w:rFonts w:ascii="Times New Roman" w:hAnsi="Times New Roman" w:cs="Times New Roman"/>
+          <w:sz w:val="24"/>
+          <w:szCs w:val="24"/>
+        </w:rPr>
+        <w:t xml:space="preserve"> et al. (1990).</w:t>
+      </w:r>
+      <w:r>
+        <w:rPr>
+          <w:rFonts w:ascii="Times New Roman" w:hAnsi="Times New Roman" w:cs="Times New Roman"/>
+          <w:sz w:val="24"/>
+          <w:szCs w:val="24"/>
+        </w:rPr>
+        <w:t xml:space="preserve"> </w:t>
+      </w:r>
+      <w:r>
+        <w:rPr>
+          <w:rFonts w:ascii="Times New Roman" w:hAnsi="Times New Roman" w:cs="Times New Roman"/>
+          <w:sz w:val="24"/>
+          <w:szCs w:val="24"/>
+        </w:rPr>
+        <w:t>EDF* (EDF con precedenze), supporta gli arrivi e minimizza il ritardo massimo. In questa</w:t>
+      </w:r>
+      <w:r>
+        <w:rPr>
+          <w:rFonts w:ascii="Times New Roman" w:hAnsi="Times New Roman" w:cs="Times New Roman"/>
+          <w:sz w:val="24"/>
+          <w:szCs w:val="24"/>
+        </w:rPr>
+        <w:t xml:space="preserve"> </w:t>
+      </w:r>
+      <w:r>
+        <w:rPr>
+          <w:rFonts w:ascii="Times New Roman" w:hAnsi="Times New Roman" w:cs="Times New Roman"/>
+          <w:sz w:val="24"/>
+          <w:szCs w:val="24"/>
+        </w:rPr>
+        <w:t>modifica, regoliamo le scadenze di tutti i compiti. Supponiamo che l'insieme di tutti i task sia T.</w:t>
+      </w:r>
+      <w:r>
+        <w:rPr>
+          <w:rFonts w:ascii="Times New Roman" w:hAnsi="Times New Roman" w:cs="Times New Roman"/>
+          <w:sz w:val="24"/>
+          <w:szCs w:val="24"/>
+        </w:rPr>
+        <w:t xml:space="preserve"> </w:t>
+      </w:r>
+      <w:r>
+        <w:rPr>
+          <w:rFonts w:ascii="Times New Roman" w:hAnsi="Times New Roman" w:cs="Times New Roman"/>
+          <w:sz w:val="24"/>
+          <w:szCs w:val="24"/>
+        </w:rPr>
+        <w:t xml:space="preserve">Per l'esecuzione di un task i </w:t>
+      </w:r>
+      <w:r>
+        <w:rPr>
+          <w:rFonts w:ascii="Cambria Math" w:hAnsi="Cambria Math" w:cs="Cambria Math"/>
+          <w:sz w:val="24"/>
+          <w:szCs w:val="24"/>
+        </w:rPr>
+        <w:t>∈</w:t>
+      </w:r>
+      <w:r>
+        <w:rPr>
+          <w:rFonts w:ascii="Times New Roman" w:hAnsi="Times New Roman" w:cs="Times New Roman"/>
+          <w:sz w:val="24"/>
+          <w:szCs w:val="24"/>
+        </w:rPr>
+        <w:t xml:space="preserve"> T, si consideri D(i) </w:t>
+      </w:r>
+      <w:r>
+        <w:rPr>
+          <w:rFonts w:ascii="Cambria Math" w:hAnsi="Cambria Math" w:cs="Cambria Math"/>
+          <w:sz w:val="24"/>
+          <w:szCs w:val="24"/>
+        </w:rPr>
+        <w:t>⊂</w:t>
+      </w:r>
+      <w:r>
+        <w:rPr>
+          <w:rFonts w:ascii="Times New Roman" w:hAnsi="Times New Roman" w:cs="Times New Roman"/>
+          <w:sz w:val="24"/>
+          <w:szCs w:val="24"/>
+        </w:rPr>
+        <w:t xml:space="preserve"> T l'insieme delle esecuzioni di task che dipendono immediatamente </w:t>
+      </w:r>
+      <w:proofErr w:type="gramStart"/>
+      <w:r>
+        <w:rPr>
+          <w:rFonts w:ascii="Times New Roman" w:hAnsi="Times New Roman" w:cs="Times New Roman"/>
+          <w:sz w:val="24"/>
+          <w:szCs w:val="24"/>
+        </w:rPr>
+        <w:t>da i</w:t>
+      </w:r>
+      <w:proofErr w:type="gramEnd"/>
+      <w:r>
+        <w:rPr>
+          <w:rFonts w:ascii="Times New Roman" w:hAnsi="Times New Roman" w:cs="Times New Roman"/>
+          <w:sz w:val="24"/>
+          <w:szCs w:val="24"/>
+        </w:rPr>
+        <w:t xml:space="preserve"> nel grafico delle precedenze.</w:t>
+      </w:r>
+      <w:r>
+        <w:rPr>
+          <w:rFonts w:ascii="Times New Roman" w:hAnsi="Times New Roman" w:cs="Times New Roman"/>
+          <w:sz w:val="24"/>
+          <w:szCs w:val="24"/>
+        </w:rPr>
+        <w:t xml:space="preserve"> </w:t>
+      </w:r>
+      <w:r>
+        <w:rPr>
+          <w:rFonts w:ascii="Times New Roman" w:hAnsi="Times New Roman" w:cs="Times New Roman"/>
+          <w:sz w:val="24"/>
+          <w:szCs w:val="24"/>
+        </w:rPr>
+        <w:t xml:space="preserve">Per tutte le esecuzioni i </w:t>
+      </w:r>
+      <w:r>
+        <w:rPr>
+          <w:rFonts w:ascii="Cambria Math" w:hAnsi="Cambria Math" w:cs="Cambria Math"/>
+          <w:sz w:val="24"/>
+          <w:szCs w:val="24"/>
+        </w:rPr>
+        <w:t>∈</w:t>
+      </w:r>
+      <w:r>
+        <w:rPr>
+          <w:rFonts w:ascii="Times New Roman" w:hAnsi="Times New Roman" w:cs="Times New Roman"/>
+          <w:sz w:val="24"/>
+          <w:szCs w:val="24"/>
+        </w:rPr>
+        <w:t xml:space="preserve"> T, definiamo una scadenza modificata</w:t>
+      </w:r>
+      <w:r>
+        <w:rPr>
+          <w:rFonts w:ascii="Times New Roman" w:hAnsi="Times New Roman" w:cs="Times New Roman"/>
+          <w:sz w:val="24"/>
+          <w:szCs w:val="24"/>
+        </w:rPr>
+        <w:t>:</w:t>
+      </w:r>
+    </w:p>
+    <w:p>
+      <w:pPr>
+        <w:ind w:right="-427"/>
+        <w:jc w:val="center"/>
+        <w:rPr>
+          <w:rFonts w:ascii="Times New Roman" w:hAnsi="Times New Roman" w:cs="Times New Roman"/>
+          <w:sz w:val="24"/>
+          <w:szCs w:val="24"/>
+        </w:rPr>
+      </w:pPr>
+      <w:r>
+        <w:rPr>
+          <w:noProof/>
+        </w:rPr>
+        <w:drawing>
+          <wp:inline distT="0" distB="0" distL="0" distR="0" wp14:anchorId="080AE787" wp14:editId="469FD738">
+            <wp:extent cx="3009900" cy="571500"/>
+            <wp:effectExtent l="0" t="0" r="0" b="0"/>
+            <wp:docPr id="40" name="Immagine 40" descr="Immagine che contiene testo&#10;&#10;Descrizione generata automaticamente"/>
+            <wp:cNvGraphicFramePr>
+              <a:graphicFrameLocks xmlns:a="http://schemas.openxmlformats.org/drawingml/2006/main" noChangeAspect="1"/>
+            </wp:cNvGraphicFramePr>
+            <a:graphic xmlns:a="http://schemas.openxmlformats.org/drawingml/2006/main">
+              <a:graphicData uri="http://schemas.openxmlformats.org/drawingml/2006/picture">
+                <pic:pic xmlns:pic="http://schemas.openxmlformats.org/drawingml/2006/picture">
+                  <pic:nvPicPr>
+                    <pic:cNvPr id="40" name="Immagine 40" descr="Immagine che contiene testo&#10;&#10;Descrizione generata automaticamente"/>
+                    <pic:cNvPicPr/>
+                  </pic:nvPicPr>
+                  <pic:blipFill>
+                    <a:blip r:embed="rId54"/>
+                    <a:stretch>
+                      <a:fillRect/>
+                    </a:stretch>
+                  </pic:blipFill>
+                  <pic:spPr>
+                    <a:xfrm>
+                      <a:off x="0" y="0"/>
+                      <a:ext cx="3009900" cy="571500"/>
+                    </a:xfrm>
+                    <a:prstGeom prst="rect">
+                      <a:avLst/>
+                    </a:prstGeom>
+                  </pic:spPr>
+                </pic:pic>
+              </a:graphicData>
+            </a:graphic>
+          </wp:inline>
+        </w:drawing>
+      </w:r>
+    </w:p>
+    <w:p>
+      <w:pPr>
+        <w:ind w:right="-427"/>
+        <w:jc w:val="both"/>
+        <w:rPr>
+          <w:rFonts w:ascii="Times New Roman" w:hAnsi="Times New Roman" w:cs="Times New Roman"/>
+          <w:sz w:val="24"/>
+          <w:szCs w:val="24"/>
+        </w:rPr>
+      </w:pPr>
+      <w:r>
+        <w:rPr>
+          <w:rFonts w:ascii="Times New Roman" w:hAnsi="Times New Roman" w:cs="Times New Roman"/>
+          <w:sz w:val="24"/>
+          <w:szCs w:val="24"/>
+        </w:rPr>
+        <w:t>L'EDF* è quindi come l'EDF, ma utilizza queste scadenze modificate.</w:t>
+      </w:r>
+      <w:r>
+        <w:rPr>
+          <w:rFonts w:ascii="Times New Roman" w:hAnsi="Times New Roman" w:cs="Times New Roman"/>
+          <w:sz w:val="24"/>
+          <w:szCs w:val="24"/>
+        </w:rPr>
+        <w:t xml:space="preserve"> </w:t>
+      </w:r>
+      <w:r>
+        <w:rPr>
+          <w:rFonts w:ascii="Times New Roman" w:hAnsi="Times New Roman" w:cs="Times New Roman"/>
+          <w:sz w:val="24"/>
+          <w:szCs w:val="24"/>
+        </w:rPr>
+        <w:t>L'EDF* può essere considerata una tecnica di razionalizzazione delle scadenze. Invece di accettare</w:t>
+      </w:r>
+      <w:r>
+        <w:rPr>
+          <w:rFonts w:ascii="Times New Roman" w:hAnsi="Times New Roman" w:cs="Times New Roman"/>
+          <w:sz w:val="24"/>
+          <w:szCs w:val="24"/>
+        </w:rPr>
+        <w:t xml:space="preserve"> </w:t>
+      </w:r>
+      <w:r>
+        <w:rPr>
+          <w:rFonts w:ascii="Times New Roman" w:hAnsi="Times New Roman" w:cs="Times New Roman"/>
+          <w:sz w:val="24"/>
+          <w:szCs w:val="24"/>
+        </w:rPr>
+        <w:t xml:space="preserve">scadenze arbitrarie come dato, questo algoritmo garantisce che le scadenze tengano </w:t>
+      </w:r>
+      <w:r>
+        <w:rPr>
+          <w:rFonts w:ascii="Times New Roman" w:hAnsi="Times New Roman" w:cs="Times New Roman"/>
+          <w:sz w:val="24"/>
+          <w:szCs w:val="24"/>
+        </w:rPr>
+        <w:t xml:space="preserve">conto </w:t>
+      </w:r>
+      <w:r>
+        <w:rPr>
+          <w:rFonts w:ascii="Times New Roman" w:hAnsi="Times New Roman" w:cs="Times New Roman"/>
+          <w:sz w:val="24"/>
+          <w:szCs w:val="24"/>
+        </w:rPr>
+        <w:t>dei</w:t>
+      </w:r>
+      <w:r>
+        <w:rPr>
+          <w:rFonts w:ascii="Times New Roman" w:hAnsi="Times New Roman" w:cs="Times New Roman"/>
+          <w:sz w:val="24"/>
+          <w:szCs w:val="24"/>
+        </w:rPr>
+        <w:t xml:space="preserve"> compiti successivi. Nell'esempio, non ha molto senso che il task 2 abbia una scadenza più tarda, 5, rispetto ai suoi successori.</w:t>
+      </w:r>
+      <w:r>
+        <w:rPr>
+          <w:rFonts w:ascii="Times New Roman" w:hAnsi="Times New Roman" w:cs="Times New Roman"/>
+          <w:sz w:val="24"/>
+          <w:szCs w:val="24"/>
+        </w:rPr>
+        <w:t xml:space="preserve"> </w:t>
+      </w:r>
+      <w:r>
+        <w:rPr>
+          <w:rFonts w:ascii="Times New Roman" w:hAnsi="Times New Roman" w:cs="Times New Roman"/>
+          <w:sz w:val="24"/>
+          <w:szCs w:val="24"/>
+        </w:rPr>
+        <w:t>Quindi EDF* corregge questa anomalia prima di applicare EDF.</w:t>
+      </w:r>
+    </w:p>
+    <w:p>
+      <w:pPr>
+        <w:ind w:right="-427"/>
+        <w:jc w:val="both"/>
+        <w:rPr>
+          <w:rFonts w:ascii="Times New Roman" w:hAnsi="Times New Roman" w:cs="Times New Roman"/>
+          <w:sz w:val="24"/>
+          <w:szCs w:val="24"/>
+        </w:rPr>
+      </w:pPr>
+    </w:p>
+    <w:p>
+      <w:pPr>
+        <w:ind w:right="-427"/>
+        <w:jc w:val="both"/>
+        <w:rPr>
+          <w:rFonts w:ascii="Times New Roman" w:hAnsi="Times New Roman" w:cs="Times New Roman"/>
+          <w:b/>
+          <w:bCs/>
+          <w:sz w:val="32"/>
+          <w:szCs w:val="32"/>
+        </w:rPr>
+      </w:pPr>
+      <w:r>
+        <w:rPr>
+          <w:rFonts w:ascii="Times New Roman" w:hAnsi="Times New Roman" w:cs="Times New Roman"/>
+          <w:b/>
+          <w:bCs/>
+          <w:sz w:val="32"/>
+          <w:szCs w:val="32"/>
+        </w:rPr>
+        <w:t xml:space="preserve">Scheduling and </w:t>
+      </w:r>
+      <w:proofErr w:type="spellStart"/>
+      <w:r>
+        <w:rPr>
+          <w:rFonts w:ascii="Times New Roman" w:hAnsi="Times New Roman" w:cs="Times New Roman"/>
+          <w:b/>
+          <w:bCs/>
+          <w:sz w:val="32"/>
+          <w:szCs w:val="32"/>
+        </w:rPr>
+        <w:t>Mutual</w:t>
+      </w:r>
+      <w:proofErr w:type="spellEnd"/>
+      <w:r>
+        <w:rPr>
+          <w:rFonts w:ascii="Times New Roman" w:hAnsi="Times New Roman" w:cs="Times New Roman"/>
+          <w:b/>
+          <w:bCs/>
+          <w:sz w:val="32"/>
+          <w:szCs w:val="32"/>
+        </w:rPr>
+        <w:t xml:space="preserve"> </w:t>
+      </w:r>
+      <w:proofErr w:type="spellStart"/>
+      <w:r>
+        <w:rPr>
+          <w:rFonts w:ascii="Times New Roman" w:hAnsi="Times New Roman" w:cs="Times New Roman"/>
+          <w:b/>
+          <w:bCs/>
+          <w:sz w:val="32"/>
+          <w:szCs w:val="32"/>
+        </w:rPr>
+        <w:t>Exclusion</w:t>
+      </w:r>
+      <w:proofErr w:type="spellEnd"/>
+    </w:p>
+    <w:p>
+      <w:pPr>
+        <w:ind w:right="-427"/>
+        <w:jc w:val="both"/>
+        <w:rPr>
+          <w:rFonts w:ascii="Times New Roman" w:hAnsi="Times New Roman" w:cs="Times New Roman"/>
+          <w:sz w:val="24"/>
+          <w:szCs w:val="24"/>
+        </w:rPr>
+      </w:pPr>
+      <w:r>
+        <w:rPr>
+          <w:rFonts w:ascii="Times New Roman" w:hAnsi="Times New Roman" w:cs="Times New Roman"/>
+          <w:sz w:val="24"/>
+          <w:szCs w:val="24"/>
+        </w:rPr>
+        <w:t>Sebbene gli algoritmi descritti finora siano concettualmente semplici, gli effetti che producono nella pratica sono tutt'altro che semplici e spesso sorprendono i progettisti di sistemi.</w:t>
+      </w:r>
+      <w:r>
+        <w:rPr>
+          <w:rFonts w:ascii="Times New Roman" w:hAnsi="Times New Roman" w:cs="Times New Roman"/>
+          <w:sz w:val="24"/>
+          <w:szCs w:val="24"/>
+        </w:rPr>
+        <w:t xml:space="preserve"> </w:t>
+      </w:r>
+      <w:r>
+        <w:rPr>
+          <w:rFonts w:ascii="Times New Roman" w:hAnsi="Times New Roman" w:cs="Times New Roman"/>
+          <w:sz w:val="24"/>
+          <w:szCs w:val="24"/>
+        </w:rPr>
+        <w:t>Questo è particolarmente vero</w:t>
+      </w:r>
+      <w:r>
+        <w:rPr>
+          <w:rFonts w:ascii="Times New Roman" w:hAnsi="Times New Roman" w:cs="Times New Roman"/>
+          <w:sz w:val="24"/>
+          <w:szCs w:val="24"/>
+        </w:rPr>
+        <w:t xml:space="preserve"> </w:t>
+      </w:r>
+      <w:r>
+        <w:rPr>
+          <w:rFonts w:ascii="Times New Roman" w:hAnsi="Times New Roman" w:cs="Times New Roman"/>
+          <w:sz w:val="24"/>
+          <w:szCs w:val="24"/>
+        </w:rPr>
+        <w:t>quando i task condividono risorse e utilizzano la mutua esclusione per proteggere l'accesso a tali risorse.</w:t>
+      </w:r>
+    </w:p>
+    <w:p>
+      <w:pPr>
+        <w:ind w:right="-427"/>
+        <w:jc w:val="both"/>
+        <w:rPr>
+          <w:rFonts w:ascii="Times New Roman" w:hAnsi="Times New Roman" w:cs="Times New Roman"/>
+          <w:b/>
+          <w:bCs/>
+          <w:sz w:val="24"/>
+          <w:szCs w:val="24"/>
+        </w:rPr>
+      </w:pPr>
+      <w:proofErr w:type="spellStart"/>
+      <w:r>
+        <w:rPr>
+          <w:rFonts w:ascii="Times New Roman" w:hAnsi="Times New Roman" w:cs="Times New Roman"/>
+          <w:b/>
+          <w:bCs/>
+          <w:sz w:val="24"/>
+          <w:szCs w:val="24"/>
+        </w:rPr>
+        <w:t>Priority</w:t>
+      </w:r>
+      <w:proofErr w:type="spellEnd"/>
+      <w:r>
+        <w:rPr>
+          <w:rFonts w:ascii="Times New Roman" w:hAnsi="Times New Roman" w:cs="Times New Roman"/>
+          <w:b/>
+          <w:bCs/>
+          <w:sz w:val="24"/>
+          <w:szCs w:val="24"/>
+        </w:rPr>
+        <w:t xml:space="preserve"> </w:t>
+      </w:r>
+      <w:proofErr w:type="spellStart"/>
+      <w:r>
+        <w:rPr>
+          <w:rFonts w:ascii="Times New Roman" w:hAnsi="Times New Roman" w:cs="Times New Roman"/>
+          <w:b/>
+          <w:bCs/>
+          <w:sz w:val="24"/>
+          <w:szCs w:val="24"/>
+        </w:rPr>
+        <w:t>Inversion</w:t>
+      </w:r>
+      <w:proofErr w:type="spellEnd"/>
+    </w:p>
+    <w:p>
+      <w:pPr>
+        <w:ind w:right="-427"/>
+        <w:jc w:val="both"/>
+        <w:rPr>
+          <w:rFonts w:ascii="Times New Roman" w:hAnsi="Times New Roman" w:cs="Times New Roman"/>
+          <w:sz w:val="24"/>
+          <w:szCs w:val="24"/>
+        </w:rPr>
+      </w:pPr>
+      <w:r>
+        <w:rPr>
+          <w:rFonts w:ascii="Times New Roman" w:hAnsi="Times New Roman" w:cs="Times New Roman"/>
+          <w:sz w:val="24"/>
+          <w:szCs w:val="24"/>
+        </w:rPr>
+        <w:t xml:space="preserve">In linea di principio, uno scheduler </w:t>
+      </w:r>
+      <w:proofErr w:type="spellStart"/>
+      <w:r>
+        <w:rPr>
+          <w:rFonts w:ascii="Times New Roman" w:hAnsi="Times New Roman" w:cs="Times New Roman"/>
+          <w:sz w:val="24"/>
+          <w:szCs w:val="24"/>
+        </w:rPr>
+        <w:t>preemptive</w:t>
+      </w:r>
+      <w:proofErr w:type="spellEnd"/>
+      <w:r>
+        <w:rPr>
+          <w:rFonts w:ascii="Times New Roman" w:hAnsi="Times New Roman" w:cs="Times New Roman"/>
+          <w:sz w:val="24"/>
+          <w:szCs w:val="24"/>
+        </w:rPr>
+        <w:t xml:space="preserve"> basato sulla priorità esegue sempre il task ad alta priorità abilitato. Tuttavia, quando si utilizza la mutua esclusione, è possibile che un task si blocchi durante l'esecuzione.</w:t>
+      </w:r>
+      <w:r>
+        <w:rPr>
+          <w:rFonts w:ascii="Times New Roman" w:hAnsi="Times New Roman" w:cs="Times New Roman"/>
+          <w:sz w:val="24"/>
+          <w:szCs w:val="24"/>
+        </w:rPr>
+        <w:t xml:space="preserve"> </w:t>
+      </w:r>
+      <w:r>
+        <w:rPr>
+          <w:rFonts w:ascii="Times New Roman" w:hAnsi="Times New Roman" w:cs="Times New Roman"/>
+          <w:sz w:val="24"/>
+          <w:szCs w:val="24"/>
+        </w:rPr>
+        <w:t>Se l'algoritmo di schedulazione non tiene conto di questa possibilità, possono verificarsi seri problemi.</w:t>
+      </w:r>
+    </w:p>
+    <w:p>
+      <w:pPr>
+        <w:ind w:right="-427"/>
+        <w:jc w:val="both"/>
+        <w:rPr>
+          <w:rFonts w:ascii="Times New Roman" w:hAnsi="Times New Roman" w:cs="Times New Roman"/>
+          <w:sz w:val="24"/>
+          <w:szCs w:val="24"/>
+        </w:rPr>
+      </w:pPr>
+      <w:r>
+        <w:rPr>
+          <w:rFonts w:ascii="Times New Roman" w:hAnsi="Times New Roman" w:cs="Times New Roman"/>
+          <w:sz w:val="24"/>
+          <w:szCs w:val="24"/>
+        </w:rPr>
+        <w:lastRenderedPageBreak/>
+        <w:t>L'inversione di priorità è un'anomalia di schedulazione in cui un'attività ad alta priorità viene bloccata mentre vengono eseguite</w:t>
+      </w:r>
+      <w:r>
+        <w:rPr>
+          <w:rFonts w:ascii="Times New Roman" w:hAnsi="Times New Roman" w:cs="Times New Roman"/>
+          <w:sz w:val="24"/>
+          <w:szCs w:val="24"/>
+        </w:rPr>
+        <w:t xml:space="preserve"> </w:t>
+      </w:r>
+      <w:r>
+        <w:rPr>
+          <w:rFonts w:ascii="Times New Roman" w:hAnsi="Times New Roman" w:cs="Times New Roman"/>
+          <w:sz w:val="24"/>
+          <w:szCs w:val="24"/>
+        </w:rPr>
+        <w:t>attività non correlate a priorità inferiore. Il fenomeno è illustrato nella Figura 12.9.</w:t>
+      </w:r>
+    </w:p>
+    <w:p>
+      <w:pPr>
+        <w:ind w:right="-427"/>
+        <w:jc w:val="both"/>
+        <w:rPr>
+          <w:rFonts w:ascii="Times New Roman" w:hAnsi="Times New Roman" w:cs="Times New Roman"/>
+          <w:sz w:val="24"/>
+          <w:szCs w:val="24"/>
+        </w:rPr>
+      </w:pPr>
+      <w:r>
+        <w:rPr>
+          <w:noProof/>
+        </w:rPr>
+        <w:drawing>
+          <wp:inline distT="0" distB="0" distL="0" distR="0" wp14:anchorId="3C4712DF" wp14:editId="597FBEA4">
+            <wp:extent cx="6120130" cy="2037080"/>
+            <wp:effectExtent l="0" t="0" r="0" b="1270"/>
+            <wp:docPr id="41" name="Immagine 41"/>
+            <wp:cNvGraphicFramePr>
+              <a:graphicFrameLocks xmlns:a="http://schemas.openxmlformats.org/drawingml/2006/main" noChangeAspect="1"/>
+            </wp:cNvGraphicFramePr>
+            <a:graphic xmlns:a="http://schemas.openxmlformats.org/drawingml/2006/main">
+              <a:graphicData uri="http://schemas.openxmlformats.org/drawingml/2006/picture">
+                <pic:pic xmlns:pic="http://schemas.openxmlformats.org/drawingml/2006/picture">
+                  <pic:nvPicPr>
+                    <pic:cNvPr id="1" name=""/>
+                    <pic:cNvPicPr/>
+                  </pic:nvPicPr>
+                  <pic:blipFill>
+                    <a:blip r:embed="rId55"/>
+                    <a:stretch>
+                      <a:fillRect/>
+                    </a:stretch>
+                  </pic:blipFill>
+                  <pic:spPr>
+                    <a:xfrm>
+                      <a:off x="0" y="0"/>
+                      <a:ext cx="6120130" cy="2037080"/>
+                    </a:xfrm>
+                    <a:prstGeom prst="rect">
+                      <a:avLst/>
+                    </a:prstGeom>
+                  </pic:spPr>
+                </pic:pic>
+              </a:graphicData>
+            </a:graphic>
+          </wp:inline>
+        </w:drawing>
+      </w:r>
+    </w:p>
+    <w:p>
+      <w:pPr>
+        <w:ind w:right="-427"/>
+        <w:jc w:val="both"/>
+        <w:rPr>
+          <w:rFonts w:ascii="Times New Roman" w:hAnsi="Times New Roman" w:cs="Times New Roman"/>
+          <w:sz w:val="24"/>
+          <w:szCs w:val="24"/>
+        </w:rPr>
+      </w:pPr>
+      <w:r>
+        <w:rPr>
+          <w:rFonts w:ascii="Times New Roman" w:hAnsi="Times New Roman" w:cs="Times New Roman"/>
+          <w:sz w:val="24"/>
+          <w:szCs w:val="24"/>
+        </w:rPr>
+        <w:t xml:space="preserve">Nella figura, il task 3, un task a bassa priorità, acquisisce un blocco al tempo 1. Al tempo 2, viene </w:t>
+      </w:r>
+      <w:proofErr w:type="spellStart"/>
+      <w:r>
+        <w:rPr>
+          <w:rFonts w:ascii="Times New Roman" w:hAnsi="Times New Roman" w:cs="Times New Roman"/>
+          <w:sz w:val="24"/>
+          <w:szCs w:val="24"/>
+        </w:rPr>
+        <w:t>preemplificato</w:t>
+      </w:r>
+      <w:proofErr w:type="spellEnd"/>
+      <w:r>
+        <w:rPr>
+          <w:rFonts w:ascii="Times New Roman" w:hAnsi="Times New Roman" w:cs="Times New Roman"/>
+          <w:sz w:val="24"/>
+          <w:szCs w:val="24"/>
+        </w:rPr>
+        <w:t xml:space="preserve">. Al tempo 2, viene </w:t>
+      </w:r>
+      <w:proofErr w:type="spellStart"/>
+      <w:r>
+        <w:rPr>
+          <w:rFonts w:ascii="Times New Roman" w:hAnsi="Times New Roman" w:cs="Times New Roman"/>
+          <w:sz w:val="24"/>
+          <w:szCs w:val="24"/>
+        </w:rPr>
+        <w:t>preemptato</w:t>
+      </w:r>
+      <w:proofErr w:type="spellEnd"/>
+      <w:r>
+        <w:rPr>
+          <w:rFonts w:ascii="Times New Roman" w:hAnsi="Times New Roman" w:cs="Times New Roman"/>
+          <w:sz w:val="24"/>
+          <w:szCs w:val="24"/>
+        </w:rPr>
+        <w:t xml:space="preserve"> dal task 1, un task ad alta priorità</w:t>
+      </w:r>
+      <w:r>
+        <w:rPr>
+          <w:rFonts w:ascii="Times New Roman" w:hAnsi="Times New Roman" w:cs="Times New Roman"/>
+          <w:sz w:val="24"/>
+          <w:szCs w:val="24"/>
+        </w:rPr>
+        <w:t xml:space="preserve"> </w:t>
+      </w:r>
+      <w:r>
+        <w:rPr>
+          <w:rFonts w:ascii="Times New Roman" w:hAnsi="Times New Roman" w:cs="Times New Roman"/>
+          <w:sz w:val="24"/>
+          <w:szCs w:val="24"/>
+        </w:rPr>
+        <w:t xml:space="preserve">che poi al tempo 3 si blocca cercando di acquisire lo stesso blocco. Prima che il task 3 raggiunga il punto in cui rilascia il blocco, tuttavia, viene </w:t>
+      </w:r>
+      <w:proofErr w:type="spellStart"/>
+      <w:r>
+        <w:rPr>
+          <w:rFonts w:ascii="Times New Roman" w:hAnsi="Times New Roman" w:cs="Times New Roman"/>
+          <w:sz w:val="24"/>
+          <w:szCs w:val="24"/>
+        </w:rPr>
+        <w:t>preentato</w:t>
+      </w:r>
+      <w:proofErr w:type="spellEnd"/>
+      <w:r>
+        <w:rPr>
+          <w:rFonts w:ascii="Times New Roman" w:hAnsi="Times New Roman" w:cs="Times New Roman"/>
+          <w:sz w:val="24"/>
+          <w:szCs w:val="24"/>
+        </w:rPr>
+        <w:t xml:space="preserve"> da un task 2 non </w:t>
+      </w:r>
+      <w:r>
+        <w:rPr>
+          <w:rFonts w:ascii="Times New Roman" w:hAnsi="Times New Roman" w:cs="Times New Roman"/>
+          <w:sz w:val="24"/>
+          <w:szCs w:val="24"/>
+        </w:rPr>
+        <w:t xml:space="preserve">correlato, </w:t>
+      </w:r>
+      <w:r>
+        <w:rPr>
+          <w:rFonts w:ascii="Times New Roman" w:hAnsi="Times New Roman" w:cs="Times New Roman"/>
+          <w:sz w:val="24"/>
+          <w:szCs w:val="24"/>
+        </w:rPr>
+        <w:t>che</w:t>
+      </w:r>
+      <w:r>
+        <w:rPr>
+          <w:rFonts w:ascii="Times New Roman" w:hAnsi="Times New Roman" w:cs="Times New Roman"/>
+          <w:sz w:val="24"/>
+          <w:szCs w:val="24"/>
+        </w:rPr>
+        <w:t xml:space="preserve"> ha priorità media. Il task 2 può essere eseguito per un tempo illimitato, impedendo di fatto</w:t>
+      </w:r>
+      <w:r>
+        <w:rPr>
+          <w:rFonts w:ascii="Times New Roman" w:hAnsi="Times New Roman" w:cs="Times New Roman"/>
+          <w:sz w:val="24"/>
+          <w:szCs w:val="24"/>
+        </w:rPr>
+        <w:t xml:space="preserve"> </w:t>
+      </w:r>
+      <w:r>
+        <w:rPr>
+          <w:rFonts w:ascii="Times New Roman" w:hAnsi="Times New Roman" w:cs="Times New Roman"/>
+          <w:sz w:val="24"/>
+          <w:szCs w:val="24"/>
+        </w:rPr>
+        <w:t>l'esecuzione del task 1 a priorità più alta. Questo è quasi</w:t>
+      </w:r>
+      <w:r>
+        <w:rPr>
+          <w:rFonts w:ascii="Times New Roman" w:hAnsi="Times New Roman" w:cs="Times New Roman"/>
+          <w:sz w:val="24"/>
+          <w:szCs w:val="24"/>
+        </w:rPr>
+        <w:t xml:space="preserve"> </w:t>
+      </w:r>
+      <w:r>
+        <w:rPr>
+          <w:rFonts w:ascii="Times New Roman" w:hAnsi="Times New Roman" w:cs="Times New Roman"/>
+          <w:sz w:val="24"/>
+          <w:szCs w:val="24"/>
+        </w:rPr>
+        <w:t>certamente non desiderabile.</w:t>
+      </w:r>
+    </w:p>
+    <w:p>
+      <w:pPr>
+        <w:ind w:right="-427"/>
+        <w:jc w:val="both"/>
+        <w:rPr>
+          <w:rFonts w:ascii="Times New Roman" w:hAnsi="Times New Roman" w:cs="Times New Roman"/>
+          <w:sz w:val="24"/>
+          <w:szCs w:val="24"/>
+        </w:rPr>
+      </w:pPr>
+    </w:p>
+    <w:p>
+      <w:pPr>
+        <w:ind w:right="-427"/>
+        <w:jc w:val="both"/>
+        <w:rPr>
+          <w:rFonts w:ascii="Times New Roman" w:hAnsi="Times New Roman" w:cs="Times New Roman"/>
+          <w:b/>
+          <w:bCs/>
+          <w:sz w:val="24"/>
+          <w:szCs w:val="24"/>
+        </w:rPr>
+      </w:pPr>
+      <w:proofErr w:type="spellStart"/>
+      <w:r>
+        <w:rPr>
+          <w:rFonts w:ascii="Times New Roman" w:hAnsi="Times New Roman" w:cs="Times New Roman"/>
+          <w:b/>
+          <w:bCs/>
+          <w:sz w:val="24"/>
+          <w:szCs w:val="24"/>
+        </w:rPr>
+        <w:t>Priority</w:t>
+      </w:r>
+      <w:proofErr w:type="spellEnd"/>
+      <w:r>
+        <w:rPr>
+          <w:rFonts w:ascii="Times New Roman" w:hAnsi="Times New Roman" w:cs="Times New Roman"/>
+          <w:b/>
+          <w:bCs/>
+          <w:sz w:val="24"/>
+          <w:szCs w:val="24"/>
+        </w:rPr>
+        <w:t xml:space="preserve"> </w:t>
+      </w:r>
+      <w:proofErr w:type="spellStart"/>
+      <w:r>
+        <w:rPr>
+          <w:rFonts w:ascii="Times New Roman" w:hAnsi="Times New Roman" w:cs="Times New Roman"/>
+          <w:b/>
+          <w:bCs/>
+          <w:sz w:val="24"/>
+          <w:szCs w:val="24"/>
+        </w:rPr>
+        <w:t>Inheritance</w:t>
+      </w:r>
+      <w:proofErr w:type="spellEnd"/>
+      <w:r>
+        <w:rPr>
+          <w:rFonts w:ascii="Times New Roman" w:hAnsi="Times New Roman" w:cs="Times New Roman"/>
+          <w:b/>
+          <w:bCs/>
+          <w:sz w:val="24"/>
+          <w:szCs w:val="24"/>
+        </w:rPr>
+        <w:t xml:space="preserve"> </w:t>
+      </w:r>
+      <w:proofErr w:type="spellStart"/>
+      <w:r>
+        <w:rPr>
+          <w:rFonts w:ascii="Times New Roman" w:hAnsi="Times New Roman" w:cs="Times New Roman"/>
+          <w:b/>
+          <w:bCs/>
+          <w:sz w:val="24"/>
+          <w:szCs w:val="24"/>
+        </w:rPr>
+        <w:t>Protocol</w:t>
+      </w:r>
+      <w:proofErr w:type="spellEnd"/>
+    </w:p>
+    <w:p>
+      <w:pPr>
+        <w:ind w:right="-427"/>
+        <w:jc w:val="both"/>
+        <w:rPr>
+          <w:rFonts w:ascii="Times New Roman" w:hAnsi="Times New Roman" w:cs="Times New Roman"/>
+          <w:sz w:val="24"/>
+          <w:szCs w:val="24"/>
+        </w:rPr>
+      </w:pPr>
+      <w:r>
+        <w:rPr>
+          <w:rFonts w:ascii="Times New Roman" w:hAnsi="Times New Roman" w:cs="Times New Roman"/>
+          <w:sz w:val="24"/>
+          <w:szCs w:val="24"/>
+        </w:rPr>
+        <w:t>Nel 1990, Sha et al. (1990) hanno fornito una soluzione al problema dell'inversione di priorità, denominata</w:t>
+      </w:r>
+      <w:r>
+        <w:rPr>
+          <w:rFonts w:ascii="Times New Roman" w:hAnsi="Times New Roman" w:cs="Times New Roman"/>
+          <w:sz w:val="24"/>
+          <w:szCs w:val="24"/>
+        </w:rPr>
+        <w:t xml:space="preserve"> </w:t>
+      </w:r>
+      <w:proofErr w:type="spellStart"/>
+      <w:r>
+        <w:rPr>
+          <w:rFonts w:ascii="Times New Roman" w:hAnsi="Times New Roman" w:cs="Times New Roman"/>
+          <w:b/>
+          <w:bCs/>
+          <w:sz w:val="24"/>
+          <w:szCs w:val="24"/>
+        </w:rPr>
+        <w:t>priority</w:t>
+      </w:r>
+      <w:proofErr w:type="spellEnd"/>
+      <w:r>
+        <w:rPr>
+          <w:rFonts w:ascii="Times New Roman" w:hAnsi="Times New Roman" w:cs="Times New Roman"/>
+          <w:b/>
+          <w:bCs/>
+          <w:sz w:val="24"/>
+          <w:szCs w:val="24"/>
+        </w:rPr>
+        <w:t xml:space="preserve"> </w:t>
+      </w:r>
+      <w:proofErr w:type="spellStart"/>
+      <w:r>
+        <w:rPr>
+          <w:rFonts w:ascii="Times New Roman" w:hAnsi="Times New Roman" w:cs="Times New Roman"/>
+          <w:b/>
+          <w:bCs/>
+          <w:sz w:val="24"/>
+          <w:szCs w:val="24"/>
+        </w:rPr>
+        <w:t>inheritance</w:t>
+      </w:r>
+      <w:proofErr w:type="spellEnd"/>
+      <w:r>
+        <w:rPr>
+          <w:rFonts w:ascii="Times New Roman" w:hAnsi="Times New Roman" w:cs="Times New Roman"/>
+          <w:sz w:val="24"/>
+          <w:szCs w:val="24"/>
+        </w:rPr>
+        <w:t xml:space="preserve">. </w:t>
+      </w:r>
+      <w:r>
+        <w:rPr>
+          <w:rFonts w:ascii="Times New Roman" w:hAnsi="Times New Roman" w:cs="Times New Roman"/>
+          <w:sz w:val="24"/>
+          <w:szCs w:val="24"/>
+        </w:rPr>
+        <w:t>Nella loro soluzione, quando un task si blocca nel tentativo di acquisire un lock, il task che detiene il lock eredita la priorità del task bloccato.</w:t>
+      </w:r>
+      <w:r>
+        <w:rPr>
+          <w:rFonts w:ascii="Times New Roman" w:hAnsi="Times New Roman" w:cs="Times New Roman"/>
+          <w:sz w:val="24"/>
+          <w:szCs w:val="24"/>
+        </w:rPr>
+        <w:t xml:space="preserve"> </w:t>
+      </w:r>
+      <w:r>
+        <w:rPr>
+          <w:rFonts w:ascii="Times New Roman" w:hAnsi="Times New Roman" w:cs="Times New Roman"/>
+          <w:sz w:val="24"/>
+          <w:szCs w:val="24"/>
+        </w:rPr>
+        <w:t>In questo modo, il task che detiene il</w:t>
+      </w:r>
+      <w:r>
+        <w:rPr>
+          <w:rFonts w:ascii="Times New Roman" w:hAnsi="Times New Roman" w:cs="Times New Roman"/>
+          <w:sz w:val="24"/>
+          <w:szCs w:val="24"/>
+        </w:rPr>
+        <w:t xml:space="preserve"> </w:t>
+      </w:r>
+      <w:r>
+        <w:rPr>
+          <w:rFonts w:ascii="Times New Roman" w:hAnsi="Times New Roman" w:cs="Times New Roman"/>
+          <w:sz w:val="24"/>
+          <w:szCs w:val="24"/>
+        </w:rPr>
+        <w:t>blocco non può essere pretermesso da un task con priorità inferiore a quella del task che cerca di acquisire il blocco.</w:t>
+      </w:r>
+    </w:p>
+    <w:p>
+      <w:pPr>
+        <w:ind w:right="-427"/>
+        <w:jc w:val="both"/>
+        <w:rPr>
+          <w:rFonts w:ascii="Times New Roman" w:hAnsi="Times New Roman" w:cs="Times New Roman"/>
+          <w:sz w:val="24"/>
+          <w:szCs w:val="24"/>
+        </w:rPr>
+      </w:pPr>
+      <w:r>
+        <w:rPr>
+          <w:rFonts w:ascii="Times New Roman" w:hAnsi="Times New Roman" w:cs="Times New Roman"/>
+          <w:sz w:val="24"/>
+          <w:szCs w:val="24"/>
+        </w:rPr>
+        <w:t>La Figura 12.10 illustra l'ereditarietà della priorità. Nella figura, quando il task</w:t>
+      </w:r>
+      <w:r>
+        <w:rPr>
+          <w:rFonts w:ascii="Times New Roman" w:hAnsi="Times New Roman" w:cs="Times New Roman"/>
+          <w:sz w:val="24"/>
+          <w:szCs w:val="24"/>
+        </w:rPr>
+        <w:t xml:space="preserve"> </w:t>
+      </w:r>
+      <w:r>
+        <w:rPr>
+          <w:rFonts w:ascii="Times New Roman" w:hAnsi="Times New Roman" w:cs="Times New Roman"/>
+          <w:sz w:val="24"/>
+          <w:szCs w:val="24"/>
+        </w:rPr>
+        <w:t>1 si blocca nel tentativo di acquisire il blocco detenuto dal task 3, il task 3 riprende l'esecuzione, ma ora con la priorità più alta del task</w:t>
+      </w:r>
+      <w:r>
+        <w:rPr>
+          <w:rFonts w:ascii="Times New Roman" w:hAnsi="Times New Roman" w:cs="Times New Roman"/>
+          <w:sz w:val="24"/>
+          <w:szCs w:val="24"/>
+        </w:rPr>
+        <w:t xml:space="preserve">. </w:t>
+      </w:r>
+      <w:r>
+        <w:rPr>
+          <w:rFonts w:ascii="Times New Roman" w:hAnsi="Times New Roman" w:cs="Times New Roman"/>
+          <w:sz w:val="24"/>
+          <w:szCs w:val="24"/>
+        </w:rPr>
+        <w:t xml:space="preserve"> Pertanto, quando il task 2 si abilita al tempo</w:t>
+      </w:r>
+      <w:r>
+        <w:rPr>
+          <w:rFonts w:ascii="Times New Roman" w:hAnsi="Times New Roman" w:cs="Times New Roman"/>
+          <w:sz w:val="24"/>
+          <w:szCs w:val="24"/>
+        </w:rPr>
+        <w:t xml:space="preserve"> </w:t>
+      </w:r>
+      <w:r>
+        <w:rPr>
+          <w:rFonts w:ascii="Times New Roman" w:hAnsi="Times New Roman" w:cs="Times New Roman"/>
+          <w:sz w:val="24"/>
+          <w:szCs w:val="24"/>
+        </w:rPr>
+        <w:t>4, non prevale sul task 3. Al contrario, il task 3 viene eseguito fino a quando non rilascia il blocco al tempo</w:t>
+      </w:r>
+      <w:r>
+        <w:rPr>
+          <w:rFonts w:ascii="Times New Roman" w:hAnsi="Times New Roman" w:cs="Times New Roman"/>
+          <w:sz w:val="24"/>
+          <w:szCs w:val="24"/>
+        </w:rPr>
+        <w:t xml:space="preserve"> </w:t>
+      </w:r>
+      <w:proofErr w:type="spellStart"/>
+      <w:r>
+        <w:rPr>
+          <w:rFonts w:ascii="Times New Roman" w:hAnsi="Times New Roman" w:cs="Times New Roman"/>
+          <w:sz w:val="24"/>
+          <w:szCs w:val="24"/>
+        </w:rPr>
+        <w:t>tempo</w:t>
+      </w:r>
+      <w:proofErr w:type="spellEnd"/>
+      <w:r>
+        <w:rPr>
+          <w:rFonts w:ascii="Times New Roman" w:hAnsi="Times New Roman" w:cs="Times New Roman"/>
+          <w:sz w:val="24"/>
+          <w:szCs w:val="24"/>
+        </w:rPr>
+        <w:t xml:space="preserve"> 5. A quel punto, il task 3 torna alla sua priorità originale (bassa) e il task 1 riprende l'esecuzione.</w:t>
+      </w:r>
+      <w:r>
+        <w:rPr>
+          <w:rFonts w:ascii="Times New Roman" w:hAnsi="Times New Roman" w:cs="Times New Roman"/>
+          <w:sz w:val="24"/>
+          <w:szCs w:val="24"/>
+        </w:rPr>
+        <w:t xml:space="preserve"> </w:t>
+      </w:r>
+      <w:r>
+        <w:rPr>
+          <w:rFonts w:ascii="Times New Roman" w:hAnsi="Times New Roman" w:cs="Times New Roman"/>
+          <w:sz w:val="24"/>
+          <w:szCs w:val="24"/>
+        </w:rPr>
+        <w:t>Solo quando il task 1 ha terminato la sua esecuzione, il task 2 è in grado di eseguirla.</w:t>
+      </w:r>
+    </w:p>
+    <w:p>
+      <w:pPr>
+        <w:ind w:right="-427"/>
+        <w:jc w:val="center"/>
+        <w:rPr>
+          <w:rFonts w:ascii="Times New Roman" w:hAnsi="Times New Roman" w:cs="Times New Roman"/>
+          <w:sz w:val="24"/>
+          <w:szCs w:val="24"/>
+        </w:rPr>
+      </w:pPr>
+      <w:r>
+        <w:rPr>
+          <w:noProof/>
+        </w:rPr>
+        <w:drawing>
+          <wp:inline distT="0" distB="0" distL="0" distR="0" wp14:anchorId="26CB5446" wp14:editId="6F9FA4B9">
+            <wp:extent cx="4709160" cy="2133729"/>
+            <wp:effectExtent l="0" t="0" r="0" b="0"/>
+            <wp:docPr id="42" name="Immagine 42"/>
+            <wp:cNvGraphicFramePr>
+              <a:graphicFrameLocks xmlns:a="http://schemas.openxmlformats.org/drawingml/2006/main" noChangeAspect="1"/>
+            </wp:cNvGraphicFramePr>
+            <a:graphic xmlns:a="http://schemas.openxmlformats.org/drawingml/2006/main">
+              <a:graphicData uri="http://schemas.openxmlformats.org/drawingml/2006/picture">
+                <pic:pic xmlns:pic="http://schemas.openxmlformats.org/drawingml/2006/picture">
+                  <pic:nvPicPr>
+                    <pic:cNvPr id="1" name=""/>
+                    <pic:cNvPicPr/>
+                  </pic:nvPicPr>
+                  <pic:blipFill>
+                    <a:blip r:embed="rId56"/>
+                    <a:stretch>
+                      <a:fillRect/>
+                    </a:stretch>
+                  </pic:blipFill>
+                  <pic:spPr>
+                    <a:xfrm>
+                      <a:off x="0" y="0"/>
+                      <a:ext cx="4744757" cy="2149858"/>
+                    </a:xfrm>
+                    <a:prstGeom prst="rect">
+                      <a:avLst/>
+                    </a:prstGeom>
+                  </pic:spPr>
+                </pic:pic>
+              </a:graphicData>
+            </a:graphic>
+          </wp:inline>
+        </w:drawing>
+      </w:r>
+    </w:p>
+    <w:p>
+      <w:pPr>
+        <w:ind w:right="-427"/>
+        <w:jc w:val="both"/>
+        <w:rPr>
+          <w:rFonts w:ascii="Times New Roman" w:hAnsi="Times New Roman" w:cs="Times New Roman"/>
+          <w:b/>
+          <w:bCs/>
+          <w:sz w:val="24"/>
+          <w:szCs w:val="24"/>
+        </w:rPr>
+      </w:pPr>
+      <w:proofErr w:type="spellStart"/>
+      <w:r>
+        <w:rPr>
+          <w:rFonts w:ascii="Times New Roman" w:hAnsi="Times New Roman" w:cs="Times New Roman"/>
+          <w:b/>
+          <w:bCs/>
+          <w:sz w:val="24"/>
+          <w:szCs w:val="24"/>
+        </w:rPr>
+        <w:lastRenderedPageBreak/>
+        <w:t>Priority</w:t>
+      </w:r>
+      <w:proofErr w:type="spellEnd"/>
+      <w:r>
+        <w:rPr>
+          <w:rFonts w:ascii="Times New Roman" w:hAnsi="Times New Roman" w:cs="Times New Roman"/>
+          <w:b/>
+          <w:bCs/>
+          <w:sz w:val="24"/>
+          <w:szCs w:val="24"/>
+        </w:rPr>
+        <w:t xml:space="preserve"> Ceiling </w:t>
+      </w:r>
+      <w:proofErr w:type="spellStart"/>
+      <w:r>
+        <w:rPr>
+          <w:rFonts w:ascii="Times New Roman" w:hAnsi="Times New Roman" w:cs="Times New Roman"/>
+          <w:b/>
+          <w:bCs/>
+          <w:sz w:val="24"/>
+          <w:szCs w:val="24"/>
+        </w:rPr>
+        <w:t>Protocol</w:t>
+      </w:r>
+      <w:proofErr w:type="spellEnd"/>
+    </w:p>
+    <w:p>
+      <w:pPr>
+        <w:ind w:right="-427"/>
+        <w:jc w:val="both"/>
+        <w:rPr>
+          <w:rFonts w:ascii="Times New Roman" w:hAnsi="Times New Roman" w:cs="Times New Roman"/>
+          <w:sz w:val="24"/>
+          <w:szCs w:val="24"/>
+        </w:rPr>
+      </w:pPr>
+      <w:r>
+        <w:rPr>
+          <w:rFonts w:ascii="Times New Roman" w:hAnsi="Times New Roman" w:cs="Times New Roman"/>
+          <w:sz w:val="24"/>
+          <w:szCs w:val="24"/>
+        </w:rPr>
+        <w:t>Le priorità possono interagire con i blocchi di mutua esclusione in modi ancora più interessanti. In particolare, nel 1990, Sha et al. (1990) hanno dimostrato che le priorità possono essere utilizzate per prevenire alcuni tipi di deadlock.</w:t>
+      </w:r>
+      <w:r>
+        <w:rPr>
+          <w:rFonts w:ascii="Times New Roman" w:hAnsi="Times New Roman" w:cs="Times New Roman"/>
+          <w:sz w:val="24"/>
+          <w:szCs w:val="24"/>
+        </w:rPr>
+        <w:t xml:space="preserve"> </w:t>
+      </w:r>
+      <w:r>
+        <w:rPr>
+          <w:rFonts w:ascii="Times New Roman" w:hAnsi="Times New Roman" w:cs="Times New Roman"/>
+          <w:sz w:val="24"/>
+          <w:szCs w:val="24"/>
+        </w:rPr>
+        <w:t>Lo stallo dell'esempio precedente può essere evitato grazie a una tecnica intelligente chiamata</w:t>
+      </w:r>
+      <w:r>
+        <w:rPr>
+          <w:rFonts w:ascii="Times New Roman" w:hAnsi="Times New Roman" w:cs="Times New Roman"/>
+          <w:sz w:val="24"/>
+          <w:szCs w:val="24"/>
+        </w:rPr>
+        <w:t xml:space="preserve"> </w:t>
+      </w:r>
+      <w:r>
+        <w:rPr>
+          <w:rFonts w:ascii="Times New Roman" w:hAnsi="Times New Roman" w:cs="Times New Roman"/>
+          <w:sz w:val="24"/>
+          <w:szCs w:val="24"/>
+        </w:rPr>
+        <w:t xml:space="preserve">protocollo </w:t>
+      </w:r>
+      <w:proofErr w:type="spellStart"/>
+      <w:r>
+        <w:rPr>
+          <w:rFonts w:ascii="Times New Roman" w:hAnsi="Times New Roman" w:cs="Times New Roman"/>
+          <w:b/>
+          <w:bCs/>
+          <w:sz w:val="24"/>
+          <w:szCs w:val="24"/>
+        </w:rPr>
+        <w:t>priority</w:t>
+      </w:r>
+      <w:proofErr w:type="spellEnd"/>
+      <w:r>
+        <w:rPr>
+          <w:rFonts w:ascii="Times New Roman" w:hAnsi="Times New Roman" w:cs="Times New Roman"/>
+          <w:b/>
+          <w:bCs/>
+          <w:sz w:val="24"/>
+          <w:szCs w:val="24"/>
+        </w:rPr>
+        <w:t xml:space="preserve"> ceiling</w:t>
+      </w:r>
+      <w:r>
+        <w:rPr>
+          <w:rFonts w:ascii="Times New Roman" w:hAnsi="Times New Roman" w:cs="Times New Roman"/>
+          <w:sz w:val="24"/>
+          <w:szCs w:val="24"/>
+        </w:rPr>
+        <w:t xml:space="preserve"> (Sha et al., 1990). In questo protocollo, a ogni blocco o semaforo viene</w:t>
+      </w:r>
+      <w:r>
+        <w:rPr>
+          <w:rFonts w:ascii="Times New Roman" w:hAnsi="Times New Roman" w:cs="Times New Roman"/>
+          <w:sz w:val="24"/>
+          <w:szCs w:val="24"/>
+        </w:rPr>
+        <w:t xml:space="preserve"> dato </w:t>
+      </w:r>
+      <w:r>
+        <w:rPr>
+          <w:rFonts w:ascii="Times New Roman" w:hAnsi="Times New Roman" w:cs="Times New Roman"/>
+          <w:sz w:val="24"/>
+          <w:szCs w:val="24"/>
+        </w:rPr>
+        <w:t>un tetto di priorità pari alla priorità del task a più alta priorità che può bloccarlo.</w:t>
+      </w:r>
+      <w:r>
+        <w:rPr>
+          <w:rFonts w:ascii="Times New Roman" w:hAnsi="Times New Roman" w:cs="Times New Roman"/>
+          <w:sz w:val="24"/>
+          <w:szCs w:val="24"/>
+        </w:rPr>
+        <w:t xml:space="preserve"> </w:t>
+      </w:r>
+      <w:r>
+        <w:rPr>
+          <w:rFonts w:ascii="Times New Roman" w:hAnsi="Times New Roman" w:cs="Times New Roman"/>
+          <w:sz w:val="24"/>
+          <w:szCs w:val="24"/>
+        </w:rPr>
+        <w:t>Un task τ può acquisire un lock solo se la sua priorità è strettamente superiore ai massimali di priorità di tutti i lock in corso</w:t>
+      </w:r>
+      <w:r>
+        <w:rPr>
+          <w:rFonts w:ascii="Times New Roman" w:hAnsi="Times New Roman" w:cs="Times New Roman"/>
+          <w:sz w:val="24"/>
+          <w:szCs w:val="24"/>
+        </w:rPr>
+        <w:t xml:space="preserve"> </w:t>
+      </w:r>
+      <w:r>
+        <w:rPr>
+          <w:rFonts w:ascii="Times New Roman" w:hAnsi="Times New Roman" w:cs="Times New Roman"/>
+          <w:sz w:val="24"/>
+          <w:szCs w:val="24"/>
+        </w:rPr>
+        <w:t>attualmente detenuti da altri task. Intuitivamente, se si impedisce al task τ di</w:t>
+      </w:r>
+      <w:r>
+        <w:rPr>
+          <w:rFonts w:ascii="Times New Roman" w:hAnsi="Times New Roman" w:cs="Times New Roman"/>
+          <w:sz w:val="24"/>
+          <w:szCs w:val="24"/>
+        </w:rPr>
+        <w:t xml:space="preserve"> </w:t>
+      </w:r>
+      <w:r>
+        <w:rPr>
+          <w:rFonts w:ascii="Times New Roman" w:hAnsi="Times New Roman" w:cs="Times New Roman"/>
+          <w:sz w:val="24"/>
+          <w:szCs w:val="24"/>
+        </w:rPr>
+        <w:t>acquisire il lock a, allora ci assicuriamo che il task τ non manterrà il lock nel tentativo successivo di</w:t>
+      </w:r>
+      <w:r>
+        <w:rPr>
+          <w:rFonts w:ascii="Times New Roman" w:hAnsi="Times New Roman" w:cs="Times New Roman"/>
+          <w:sz w:val="24"/>
+          <w:szCs w:val="24"/>
+        </w:rPr>
+        <w:t xml:space="preserve"> </w:t>
+      </w:r>
+      <w:r>
+        <w:rPr>
+          <w:rFonts w:ascii="Times New Roman" w:hAnsi="Times New Roman" w:cs="Times New Roman"/>
+          <w:sz w:val="24"/>
+          <w:szCs w:val="24"/>
+        </w:rPr>
+        <w:t>acquisire altri lock detenuti da altri task. In questo modo si evita che si verifichino alcuni deadlock.</w:t>
+      </w:r>
+    </w:p>
+    <w:p>
+      <w:pPr>
+        <w:ind w:right="-427"/>
+        <w:jc w:val="both"/>
+        <w:rPr>
+          <w:rFonts w:ascii="Times New Roman" w:hAnsi="Times New Roman" w:cs="Times New Roman"/>
+          <w:sz w:val="24"/>
+          <w:szCs w:val="24"/>
+        </w:rPr>
+      </w:pPr>
+      <w:r>
+        <w:rPr>
+          <w:rFonts w:ascii="Times New Roman" w:hAnsi="Times New Roman" w:cs="Times New Roman"/>
+          <w:sz w:val="24"/>
+          <w:szCs w:val="24"/>
+        </w:rPr>
+        <w:t xml:space="preserve">Naturalmente, l'implementazione del protocollo </w:t>
+      </w:r>
+      <w:proofErr w:type="spellStart"/>
+      <w:r>
+        <w:rPr>
+          <w:rFonts w:ascii="Times New Roman" w:hAnsi="Times New Roman" w:cs="Times New Roman"/>
+          <w:sz w:val="24"/>
+          <w:szCs w:val="24"/>
+        </w:rPr>
+        <w:t>priority</w:t>
+      </w:r>
+      <w:proofErr w:type="spellEnd"/>
+      <w:r>
+        <w:rPr>
+          <w:rFonts w:ascii="Times New Roman" w:hAnsi="Times New Roman" w:cs="Times New Roman"/>
+          <w:sz w:val="24"/>
+          <w:szCs w:val="24"/>
+        </w:rPr>
+        <w:t xml:space="preserve"> ceiling richiede la possibilità di determinare in anticipo</w:t>
+      </w:r>
+      <w:r>
+        <w:rPr>
+          <w:rFonts w:ascii="Times New Roman" w:hAnsi="Times New Roman" w:cs="Times New Roman"/>
+          <w:sz w:val="24"/>
+          <w:szCs w:val="24"/>
+        </w:rPr>
+        <w:t xml:space="preserve"> </w:t>
+      </w:r>
+      <w:r>
+        <w:rPr>
+          <w:rFonts w:ascii="Times New Roman" w:hAnsi="Times New Roman" w:cs="Times New Roman"/>
+          <w:sz w:val="24"/>
+          <w:szCs w:val="24"/>
+        </w:rPr>
+        <w:t>quali compiti acquisiscono quali blocchi. Una semplice strategia conservativa consiste nell'esaminare</w:t>
+      </w:r>
+      <w:r>
+        <w:rPr>
+          <w:rFonts w:ascii="Times New Roman" w:hAnsi="Times New Roman" w:cs="Times New Roman"/>
+          <w:sz w:val="24"/>
+          <w:szCs w:val="24"/>
+        </w:rPr>
+        <w:t xml:space="preserve"> </w:t>
+      </w:r>
+      <w:r>
+        <w:rPr>
+          <w:rFonts w:ascii="Times New Roman" w:hAnsi="Times New Roman" w:cs="Times New Roman"/>
+          <w:sz w:val="24"/>
+          <w:szCs w:val="24"/>
+        </w:rPr>
+        <w:t>il codice sorgente di ogni task e inventariare i blocchi acquisiti nel codice. Si tratta di una strategia</w:t>
+      </w:r>
+      <w:r>
+        <w:rPr>
+          <w:rFonts w:ascii="Times New Roman" w:hAnsi="Times New Roman" w:cs="Times New Roman"/>
+          <w:sz w:val="24"/>
+          <w:szCs w:val="24"/>
+        </w:rPr>
+        <w:t xml:space="preserve"> </w:t>
+      </w:r>
+      <w:r>
+        <w:rPr>
+          <w:rFonts w:ascii="Times New Roman" w:hAnsi="Times New Roman" w:cs="Times New Roman"/>
+          <w:sz w:val="24"/>
+          <w:szCs w:val="24"/>
+        </w:rPr>
+        <w:t>conservativa perché un particolare programma può eseguire o meno una particolare linea di codice.</w:t>
+      </w:r>
+      <w:r>
+        <w:rPr>
+          <w:rFonts w:ascii="Times New Roman" w:hAnsi="Times New Roman" w:cs="Times New Roman"/>
+          <w:sz w:val="24"/>
+          <w:szCs w:val="24"/>
+        </w:rPr>
+        <w:t xml:space="preserve"> </w:t>
+      </w:r>
+      <w:r>
+        <w:rPr>
+          <w:rFonts w:ascii="Times New Roman" w:hAnsi="Times New Roman" w:cs="Times New Roman"/>
+          <w:sz w:val="24"/>
+          <w:szCs w:val="24"/>
+        </w:rPr>
+        <w:t>quindi il fatto che un blocco sia menzionato nel codice non significa necessariamente che il task tenterà di acquisirlo.</w:t>
+      </w:r>
+    </w:p>
+    <w:p>
+      <w:pPr>
+        <w:ind w:right="-427"/>
+        <w:jc w:val="both"/>
+        <w:rPr>
+          <w:rFonts w:ascii="Times New Roman" w:hAnsi="Times New Roman" w:cs="Times New Roman"/>
+          <w:sz w:val="24"/>
+          <w:szCs w:val="24"/>
+        </w:rPr>
+      </w:pPr>
+    </w:p>
+    <w:p>
+      <w:pPr>
+        <w:ind w:right="-427"/>
+        <w:jc w:val="both"/>
+        <w:rPr>
+          <w:rFonts w:ascii="Times New Roman" w:hAnsi="Times New Roman" w:cs="Times New Roman"/>
+          <w:sz w:val="24"/>
+          <w:szCs w:val="24"/>
+        </w:rPr>
+      </w:pPr>
+      <w:r>
+        <w:rPr>
+          <w:rFonts w:ascii="Times New Roman" w:hAnsi="Times New Roman" w:cs="Times New Roman"/>
+          <w:sz w:val="24"/>
+          <w:szCs w:val="24"/>
+        </w:rPr>
+        <w:t>ESEMPIO:</w:t>
+      </w:r>
+      <w:r>
+        <w:rPr>
+          <w:rFonts w:ascii="Times New Roman" w:hAnsi="Times New Roman" w:cs="Times New Roman"/>
+          <w:sz w:val="24"/>
+          <w:szCs w:val="24"/>
+        </w:rPr>
+        <w:t xml:space="preserve"> </w:t>
+      </w:r>
+      <w:r>
+        <w:rPr>
+          <w:rFonts w:ascii="Times New Roman" w:hAnsi="Times New Roman" w:cs="Times New Roman"/>
+          <w:sz w:val="24"/>
+          <w:szCs w:val="24"/>
+        </w:rPr>
+        <w:t>La Figura 12.11 illustra uno scenario in cui due task si bloccano.</w:t>
+      </w:r>
+      <w:r>
+        <w:rPr>
+          <w:rFonts w:ascii="Times New Roman" w:hAnsi="Times New Roman" w:cs="Times New Roman"/>
+          <w:sz w:val="24"/>
+          <w:szCs w:val="24"/>
+        </w:rPr>
+        <w:t xml:space="preserve"> </w:t>
+      </w:r>
+      <w:r>
+        <w:rPr>
+          <w:rFonts w:ascii="Times New Roman" w:hAnsi="Times New Roman" w:cs="Times New Roman"/>
+          <w:sz w:val="24"/>
+          <w:szCs w:val="24"/>
+        </w:rPr>
+        <w:t xml:space="preserve">Nella figura, il task 1 ha una priorità maggiore. Al tempo 1, il task 2 acquisisce il lock a. Al tempo 2, il task 1 </w:t>
+      </w:r>
+      <w:proofErr w:type="spellStart"/>
+      <w:r>
+        <w:rPr>
+          <w:rFonts w:ascii="Times New Roman" w:hAnsi="Times New Roman" w:cs="Times New Roman"/>
+          <w:sz w:val="24"/>
+          <w:szCs w:val="24"/>
+        </w:rPr>
+        <w:t>preempie</w:t>
+      </w:r>
+      <w:proofErr w:type="spellEnd"/>
+      <w:r>
+        <w:rPr>
+          <w:rFonts w:ascii="Times New Roman" w:hAnsi="Times New Roman" w:cs="Times New Roman"/>
+          <w:sz w:val="24"/>
+          <w:szCs w:val="24"/>
+        </w:rPr>
+        <w:t xml:space="preserve"> il task 2 e al tempo 3 acquisisce il lock b. Mentre detiene il blocco b, tenta di acquisire il blocco a. Poiché a è detenuto dal task 2, il task 2 tenta di acquisire il blocco a.</w:t>
+      </w:r>
+      <w:r>
+        <w:rPr>
+          <w:rFonts w:ascii="Times New Roman" w:hAnsi="Times New Roman" w:cs="Times New Roman"/>
+          <w:sz w:val="24"/>
+          <w:szCs w:val="24"/>
+        </w:rPr>
+        <w:t xml:space="preserve"> </w:t>
+      </w:r>
+      <w:r>
+        <w:rPr>
+          <w:rFonts w:ascii="Times New Roman" w:hAnsi="Times New Roman" w:cs="Times New Roman"/>
+          <w:sz w:val="24"/>
+          <w:szCs w:val="24"/>
+        </w:rPr>
+        <w:t>Poiché a è in possesso del task 2, si blocca. Al tempo 4, il task 2 riprende l'esecuzione. Al tempo 5, tenta di acquisire il lock b, che è detenuto dal task</w:t>
+      </w:r>
+      <w:r>
+        <w:rPr>
+          <w:rFonts w:ascii="Times New Roman" w:hAnsi="Times New Roman" w:cs="Times New Roman"/>
+          <w:sz w:val="24"/>
+          <w:szCs w:val="24"/>
+        </w:rPr>
+        <w:t xml:space="preserve"> </w:t>
+      </w:r>
+      <w:r>
+        <w:rPr>
+          <w:rFonts w:ascii="Times New Roman" w:hAnsi="Times New Roman" w:cs="Times New Roman"/>
+          <w:sz w:val="24"/>
+          <w:szCs w:val="24"/>
+        </w:rPr>
+        <w:t>1. Stallo!</w:t>
+      </w:r>
+    </w:p>
+    <w:p>
+      <w:pPr>
+        <w:ind w:right="-427"/>
+        <w:jc w:val="both"/>
+        <w:rPr>
+          <w:rFonts w:ascii="Times New Roman" w:hAnsi="Times New Roman" w:cs="Times New Roman"/>
+          <w:sz w:val="24"/>
+          <w:szCs w:val="24"/>
+        </w:rPr>
+      </w:pPr>
+      <w:r>
+        <w:rPr>
+          <w:noProof/>
+        </w:rPr>
+        <w:drawing>
+          <wp:inline distT="0" distB="0" distL="0" distR="0" wp14:anchorId="507F27E1" wp14:editId="1DD054CC">
+            <wp:extent cx="6120130" cy="2980690"/>
+            <wp:effectExtent l="0" t="0" r="0" b="0"/>
+            <wp:docPr id="43" name="Immagine 43"/>
+            <wp:cNvGraphicFramePr>
+              <a:graphicFrameLocks xmlns:a="http://schemas.openxmlformats.org/drawingml/2006/main" noChangeAspect="1"/>
+            </wp:cNvGraphicFramePr>
+            <a:graphic xmlns:a="http://schemas.openxmlformats.org/drawingml/2006/main">
+              <a:graphicData uri="http://schemas.openxmlformats.org/drawingml/2006/picture">
+                <pic:pic xmlns:pic="http://schemas.openxmlformats.org/drawingml/2006/picture">
+                  <pic:nvPicPr>
+                    <pic:cNvPr id="1" name=""/>
+                    <pic:cNvPicPr/>
+                  </pic:nvPicPr>
+                  <pic:blipFill>
+                    <a:blip r:embed="rId57"/>
+                    <a:stretch>
+                      <a:fillRect/>
+                    </a:stretch>
+                  </pic:blipFill>
+                  <pic:spPr>
+                    <a:xfrm>
+                      <a:off x="0" y="0"/>
+                      <a:ext cx="6120130" cy="2980690"/>
+                    </a:xfrm>
+                    <a:prstGeom prst="rect">
+                      <a:avLst/>
+                    </a:prstGeom>
+                  </pic:spPr>
+                </pic:pic>
+              </a:graphicData>
+            </a:graphic>
+          </wp:inline>
+        </w:drawing>
+      </w:r>
+    </w:p>
+    <w:p>
+      <w:pPr>
+        <w:ind w:right="-427"/>
+        <w:jc w:val="both"/>
+        <w:rPr>
+          <w:rFonts w:ascii="Times New Roman" w:hAnsi="Times New Roman" w:cs="Times New Roman"/>
+          <w:sz w:val="24"/>
+          <w:szCs w:val="24"/>
+        </w:rPr>
+      </w:pPr>
+    </w:p>
+    <w:p>
+      <w:pPr>
+        <w:ind w:right="-427"/>
+        <w:jc w:val="both"/>
+        <w:rPr>
+          <w:rFonts w:ascii="Times New Roman" w:hAnsi="Times New Roman" w:cs="Times New Roman"/>
+          <w:sz w:val="24"/>
+          <w:szCs w:val="24"/>
+        </w:rPr>
+      </w:pPr>
+      <w:r>
+        <w:rPr>
+          <w:rFonts w:ascii="Times New Roman" w:hAnsi="Times New Roman" w:cs="Times New Roman"/>
+          <w:sz w:val="24"/>
+          <w:szCs w:val="24"/>
+        </w:rPr>
+        <w:t xml:space="preserve">Il protocollo </w:t>
+      </w:r>
+      <w:proofErr w:type="spellStart"/>
+      <w:r>
+        <w:rPr>
+          <w:rFonts w:ascii="Times New Roman" w:hAnsi="Times New Roman" w:cs="Times New Roman"/>
+          <w:sz w:val="24"/>
+          <w:szCs w:val="24"/>
+        </w:rPr>
+        <w:t>priority</w:t>
+      </w:r>
+      <w:proofErr w:type="spellEnd"/>
+      <w:r>
+        <w:rPr>
+          <w:rFonts w:ascii="Times New Roman" w:hAnsi="Times New Roman" w:cs="Times New Roman"/>
+          <w:sz w:val="24"/>
+          <w:szCs w:val="24"/>
+        </w:rPr>
+        <w:t xml:space="preserve"> ceiling impedisce lo stallo dell'Esempio 12.5, come mostrato nella Figura 12.12.</w:t>
+      </w:r>
+      <w:r>
+        <w:rPr>
+          <w:rFonts w:ascii="Times New Roman" w:hAnsi="Times New Roman" w:cs="Times New Roman"/>
+          <w:sz w:val="24"/>
+          <w:szCs w:val="24"/>
+        </w:rPr>
+        <w:t xml:space="preserve"> </w:t>
+      </w:r>
+      <w:r>
+        <w:rPr>
+          <w:rFonts w:ascii="Times New Roman" w:hAnsi="Times New Roman" w:cs="Times New Roman"/>
+          <w:sz w:val="24"/>
+          <w:szCs w:val="24"/>
+        </w:rPr>
+        <w:t>Nella figura, quando il task 1 tenta di acquisire il lock b al tempo 3, gli viene impedito di farlo.</w:t>
+      </w:r>
+      <w:r>
+        <w:rPr>
+          <w:rFonts w:ascii="Times New Roman" w:hAnsi="Times New Roman" w:cs="Times New Roman"/>
+          <w:sz w:val="24"/>
+          <w:szCs w:val="24"/>
+        </w:rPr>
+        <w:t xml:space="preserve"> </w:t>
+      </w:r>
+      <w:r>
+        <w:rPr>
+          <w:rFonts w:ascii="Times New Roman" w:hAnsi="Times New Roman" w:cs="Times New Roman"/>
+          <w:sz w:val="24"/>
+          <w:szCs w:val="24"/>
+        </w:rPr>
+        <w:t>In quel momento, il blocco a è</w:t>
+      </w:r>
+      <w:r>
+        <w:rPr>
+          <w:rFonts w:ascii="Times New Roman" w:hAnsi="Times New Roman" w:cs="Times New Roman"/>
+          <w:sz w:val="24"/>
+          <w:szCs w:val="24"/>
+        </w:rPr>
+        <w:t xml:space="preserve"> </w:t>
+      </w:r>
+      <w:r>
+        <w:rPr>
+          <w:rFonts w:ascii="Times New Roman" w:hAnsi="Times New Roman" w:cs="Times New Roman"/>
+          <w:sz w:val="24"/>
+          <w:szCs w:val="24"/>
+        </w:rPr>
+        <w:t>attualmente detenuto da un altro task (task 2). Il tetto di priorità assegnato al blocco a è uguale alla priorità del task 1, poiché il task 1 è il task a più alta priorità che può acquisire il blocco a.</w:t>
+      </w:r>
+    </w:p>
+    <w:p>
+      <w:pPr>
+        <w:ind w:right="-427"/>
+        <w:jc w:val="both"/>
+        <w:rPr>
+          <w:rFonts w:ascii="Times New Roman" w:hAnsi="Times New Roman" w:cs="Times New Roman"/>
+          <w:sz w:val="24"/>
+          <w:szCs w:val="24"/>
+        </w:rPr>
+      </w:pPr>
+      <w:r>
+        <w:rPr>
+          <w:rFonts w:ascii="Times New Roman" w:hAnsi="Times New Roman" w:cs="Times New Roman"/>
+          <w:sz w:val="24"/>
+          <w:szCs w:val="24"/>
+        </w:rPr>
+        <w:lastRenderedPageBreak/>
+        <w:t>Poiché la priorità del task 1 non è strettamente superiore a questo tetto di priorità, al task 1 non è consentito acquisire il blocco b. Invece, il task 1 si blocca, consentendo al task 2 di eseguire l'operazione fino al completamento.</w:t>
+      </w:r>
+      <w:r>
+        <w:rPr>
+          <w:rFonts w:ascii="Times New Roman" w:hAnsi="Times New Roman" w:cs="Times New Roman"/>
+          <w:sz w:val="24"/>
+          <w:szCs w:val="24"/>
+        </w:rPr>
+        <w:t xml:space="preserve"> </w:t>
+      </w:r>
+      <w:r>
+        <w:rPr>
+          <w:rFonts w:ascii="Times New Roman" w:hAnsi="Times New Roman" w:cs="Times New Roman"/>
+          <w:sz w:val="24"/>
+          <w:szCs w:val="24"/>
+        </w:rPr>
+        <w:t>Al tempo 4, il task 2 acquisisce il blocco b senza impedimenti e al tempo 5 rilascia entrambi i blocchi.</w:t>
+      </w:r>
+      <w:r>
+        <w:rPr>
+          <w:rFonts w:ascii="Times New Roman" w:hAnsi="Times New Roman" w:cs="Times New Roman"/>
+          <w:sz w:val="24"/>
+          <w:szCs w:val="24"/>
+        </w:rPr>
+        <w:t xml:space="preserve"> </w:t>
+      </w:r>
+      <w:r>
+        <w:rPr>
+          <w:rFonts w:ascii="Times New Roman" w:hAnsi="Times New Roman" w:cs="Times New Roman"/>
+          <w:sz w:val="24"/>
+          <w:szCs w:val="24"/>
+        </w:rPr>
+        <w:t>Una volta rilasciati entrambi i lock, il task 1, che ha una priorità più alta, non è più bloccato</w:t>
+      </w:r>
+      <w:r>
+        <w:rPr>
+          <w:rFonts w:ascii="Times New Roman" w:hAnsi="Times New Roman" w:cs="Times New Roman"/>
+          <w:sz w:val="24"/>
+          <w:szCs w:val="24"/>
+        </w:rPr>
+        <w:t xml:space="preserve"> </w:t>
+      </w:r>
+      <w:r>
+        <w:rPr>
+          <w:rFonts w:ascii="Times New Roman" w:hAnsi="Times New Roman" w:cs="Times New Roman"/>
+          <w:sz w:val="24"/>
+          <w:szCs w:val="24"/>
+        </w:rPr>
+        <w:t>quindi riprende l'esecuzione, anteponendo il task 2.</w:t>
+      </w:r>
+    </w:p>
+    <w:p>
+      <w:pPr>
+        <w:ind w:right="-427"/>
+        <w:jc w:val="both"/>
+        <w:rPr>
+          <w:rFonts w:ascii="Times New Roman" w:hAnsi="Times New Roman" w:cs="Times New Roman"/>
+          <w:sz w:val="24"/>
+          <w:szCs w:val="24"/>
+        </w:rPr>
+      </w:pPr>
+      <w:r>
+        <w:rPr>
+          <w:noProof/>
+        </w:rPr>
+        <w:drawing>
+          <wp:inline distT="0" distB="0" distL="0" distR="0" wp14:anchorId="579464C9" wp14:editId="224C8D4F">
+            <wp:extent cx="6120130" cy="2945130"/>
+            <wp:effectExtent l="0" t="0" r="0" b="7620"/>
+            <wp:docPr id="44" name="Immagine 44"/>
+            <wp:cNvGraphicFramePr>
+              <a:graphicFrameLocks xmlns:a="http://schemas.openxmlformats.org/drawingml/2006/main" noChangeAspect="1"/>
+            </wp:cNvGraphicFramePr>
+            <a:graphic xmlns:a="http://schemas.openxmlformats.org/drawingml/2006/main">
+              <a:graphicData uri="http://schemas.openxmlformats.org/drawingml/2006/picture">
+                <pic:pic xmlns:pic="http://schemas.openxmlformats.org/drawingml/2006/picture">
+                  <pic:nvPicPr>
+                    <pic:cNvPr id="1" name=""/>
+                    <pic:cNvPicPr/>
+                  </pic:nvPicPr>
+                  <pic:blipFill>
+                    <a:blip r:embed="rId58"/>
+                    <a:stretch>
+                      <a:fillRect/>
+                    </a:stretch>
+                  </pic:blipFill>
+                  <pic:spPr>
+                    <a:xfrm>
+                      <a:off x="0" y="0"/>
+                      <a:ext cx="6120130" cy="2945130"/>
+                    </a:xfrm>
+                    <a:prstGeom prst="rect">
+                      <a:avLst/>
+                    </a:prstGeom>
+                  </pic:spPr>
+                </pic:pic>
+              </a:graphicData>
+            </a:graphic>
+          </wp:inline>
+        </w:drawing>
+      </w:r>
+    </w:p>
+    <w:p>
+      <w:pPr>
+        <w:ind w:right="-427"/>
+        <w:jc w:val="both"/>
+        <w:rPr>
+          <w:rFonts w:ascii="Times New Roman" w:hAnsi="Times New Roman" w:cs="Times New Roman"/>
+          <w:sz w:val="24"/>
+          <w:szCs w:val="24"/>
+        </w:rPr>
+      </w:pPr>
+    </w:p>
+    <w:p>
+      <w:pPr>
+        <w:ind w:right="-427"/>
+        <w:jc w:val="both"/>
+        <w:rPr>
+          <w:rFonts w:ascii="Times New Roman" w:hAnsi="Times New Roman" w:cs="Times New Roman"/>
+          <w:b/>
+          <w:bCs/>
+          <w:sz w:val="32"/>
+          <w:szCs w:val="32"/>
+        </w:rPr>
+      </w:pPr>
+      <w:r>
+        <w:rPr>
+          <w:rFonts w:ascii="Times New Roman" w:hAnsi="Times New Roman" w:cs="Times New Roman"/>
+          <w:b/>
+          <w:bCs/>
+          <w:sz w:val="32"/>
+          <w:szCs w:val="32"/>
+        </w:rPr>
+        <w:t>Multiprocessor Scheduling</w:t>
+      </w:r>
+    </w:p>
+    <w:p>
+      <w:pPr>
+        <w:ind w:right="-427"/>
+        <w:jc w:val="both"/>
+        <w:rPr>
+          <w:rFonts w:ascii="Times New Roman" w:hAnsi="Times New Roman" w:cs="Times New Roman"/>
+          <w:sz w:val="24"/>
+          <w:szCs w:val="24"/>
+        </w:rPr>
+      </w:pPr>
+      <w:r>
+        <w:rPr>
+          <w:rFonts w:ascii="Times New Roman" w:hAnsi="Times New Roman" w:cs="Times New Roman"/>
+          <w:sz w:val="24"/>
+          <w:szCs w:val="24"/>
+        </w:rPr>
+        <w:t>Pianificare le attività su un singolo processore è già abbastanza difficile. Pianificarli su più processori è ancora più difficile. Si consideri il problema di schedulare un insieme finito di compiti con</w:t>
+      </w:r>
+      <w:r>
+        <w:rPr>
+          <w:rFonts w:ascii="Times New Roman" w:hAnsi="Times New Roman" w:cs="Times New Roman"/>
+          <w:sz w:val="24"/>
+          <w:szCs w:val="24"/>
+        </w:rPr>
+        <w:t xml:space="preserve"> </w:t>
+      </w:r>
+      <w:r>
+        <w:rPr>
+          <w:rFonts w:ascii="Times New Roman" w:hAnsi="Times New Roman" w:cs="Times New Roman"/>
+          <w:sz w:val="24"/>
+          <w:szCs w:val="24"/>
+        </w:rPr>
+        <w:t xml:space="preserve">precedenza su un numero finito di processori con l'obiettivo di minimizzare il </w:t>
+      </w:r>
+      <w:proofErr w:type="spellStart"/>
+      <w:r>
+        <w:rPr>
+          <w:rFonts w:ascii="Times New Roman" w:hAnsi="Times New Roman" w:cs="Times New Roman"/>
+          <w:sz w:val="24"/>
+          <w:szCs w:val="24"/>
+        </w:rPr>
+        <w:t>makespan</w:t>
+      </w:r>
+      <w:proofErr w:type="spellEnd"/>
+      <w:r>
+        <w:rPr>
+          <w:rFonts w:ascii="Times New Roman" w:hAnsi="Times New Roman" w:cs="Times New Roman"/>
+          <w:sz w:val="24"/>
+          <w:szCs w:val="24"/>
+        </w:rPr>
+        <w:t>.</w:t>
+      </w:r>
+      <w:r>
+        <w:rPr>
+          <w:rFonts w:ascii="Times New Roman" w:hAnsi="Times New Roman" w:cs="Times New Roman"/>
+          <w:sz w:val="24"/>
+          <w:szCs w:val="24"/>
+        </w:rPr>
+        <w:t xml:space="preserve"> </w:t>
+      </w:r>
+      <w:r>
+        <w:rPr>
+          <w:rFonts w:ascii="Times New Roman" w:hAnsi="Times New Roman" w:cs="Times New Roman"/>
+          <w:sz w:val="24"/>
+          <w:szCs w:val="24"/>
+        </w:rPr>
+        <w:t>È noto che questo problema è NP-hard. Tuttavia, esistono strategie di schedulazione efficaci ed efficienti.</w:t>
+      </w:r>
+      <w:r>
+        <w:rPr>
+          <w:rFonts w:ascii="Times New Roman" w:hAnsi="Times New Roman" w:cs="Times New Roman"/>
+          <w:sz w:val="24"/>
+          <w:szCs w:val="24"/>
+        </w:rPr>
+        <w:t xml:space="preserve"> </w:t>
+      </w:r>
+      <w:r>
+        <w:rPr>
+          <w:rFonts w:ascii="Times New Roman" w:hAnsi="Times New Roman" w:cs="Times New Roman"/>
+          <w:sz w:val="24"/>
+          <w:szCs w:val="24"/>
+        </w:rPr>
+        <w:t>Una delle più semplici è nota come algoritmo di schedulazione a livello Hu. Esso</w:t>
+      </w:r>
+      <w:r>
+        <w:rPr>
+          <w:rFonts w:ascii="Times New Roman" w:hAnsi="Times New Roman" w:cs="Times New Roman"/>
+          <w:sz w:val="24"/>
+          <w:szCs w:val="24"/>
+        </w:rPr>
+        <w:t xml:space="preserve"> </w:t>
+      </w:r>
+      <w:r>
+        <w:rPr>
+          <w:rFonts w:ascii="Times New Roman" w:hAnsi="Times New Roman" w:cs="Times New Roman"/>
+          <w:sz w:val="24"/>
+          <w:szCs w:val="24"/>
+        </w:rPr>
+        <w:t>assegna una priorità a ogni task τ in base al livello, che è la somma maggiore dei tempi di esecuzione dei task su un percorso nel grafo delle precedenze da τ a un altro task senza dipendenze.</w:t>
+      </w:r>
+      <w:r>
+        <w:rPr>
+          <w:rFonts w:ascii="Times New Roman" w:hAnsi="Times New Roman" w:cs="Times New Roman"/>
+          <w:sz w:val="24"/>
+          <w:szCs w:val="24"/>
+        </w:rPr>
+        <w:t xml:space="preserve"> </w:t>
+      </w:r>
+      <w:r>
+        <w:rPr>
+          <w:rFonts w:ascii="Times New Roman" w:hAnsi="Times New Roman" w:cs="Times New Roman"/>
+          <w:sz w:val="24"/>
+          <w:szCs w:val="24"/>
+        </w:rPr>
+        <w:t>I task con livelli maggiori hanno una priorità più alta rispetto a quelli con livelli minori.</w:t>
+      </w:r>
+    </w:p>
+    <w:p>
+      <w:pPr>
+        <w:ind w:right="-427"/>
+        <w:jc w:val="both"/>
+        <w:rPr>
+          <w:rFonts w:ascii="Times New Roman" w:hAnsi="Times New Roman" w:cs="Times New Roman"/>
+          <w:sz w:val="24"/>
+          <w:szCs w:val="24"/>
+        </w:rPr>
+      </w:pPr>
+      <w:r>
+        <w:rPr>
+          <w:rFonts w:ascii="Times New Roman" w:hAnsi="Times New Roman" w:cs="Times New Roman"/>
+          <w:sz w:val="24"/>
+          <w:szCs w:val="24"/>
+        </w:rPr>
+        <w:t>Lo scheduling a livello di Hu fa parte di una famiglia di metodi di percorso critico, in quanto enfatizza il</w:t>
+      </w:r>
+      <w:r>
+        <w:rPr>
+          <w:rFonts w:ascii="Times New Roman" w:hAnsi="Times New Roman" w:cs="Times New Roman"/>
+          <w:sz w:val="24"/>
+          <w:szCs w:val="24"/>
+        </w:rPr>
+        <w:t xml:space="preserve"> </w:t>
+      </w:r>
+      <w:r>
+        <w:rPr>
+          <w:rFonts w:ascii="Times New Roman" w:hAnsi="Times New Roman" w:cs="Times New Roman"/>
+          <w:sz w:val="24"/>
+          <w:szCs w:val="24"/>
+        </w:rPr>
+        <w:t>percorso attraverso il grafo delle precedenze con il maggior tempo totale di esecuzione. Sebbene non sia ottimale, è noto che approssima la soluzione ottimale per la maggior parte dei grafi (Kohler,</w:t>
+      </w:r>
+      <w:r>
+        <w:rPr>
+          <w:rFonts w:ascii="Times New Roman" w:hAnsi="Times New Roman" w:cs="Times New Roman"/>
+          <w:sz w:val="24"/>
+          <w:szCs w:val="24"/>
+        </w:rPr>
+        <w:t xml:space="preserve"> </w:t>
+      </w:r>
+      <w:r>
+        <w:rPr>
+          <w:rFonts w:ascii="Times New Roman" w:hAnsi="Times New Roman" w:cs="Times New Roman"/>
+          <w:sz w:val="24"/>
+          <w:szCs w:val="24"/>
+        </w:rPr>
+        <w:t>1975; Adam et al., 1974).</w:t>
+      </w:r>
+      <w:r>
+        <w:rPr>
+          <w:rFonts w:ascii="Times New Roman" w:hAnsi="Times New Roman" w:cs="Times New Roman"/>
+          <w:sz w:val="24"/>
+          <w:szCs w:val="24"/>
+        </w:rPr>
+        <w:t xml:space="preserve"> </w:t>
+      </w:r>
+      <w:r>
+        <w:rPr>
+          <w:rFonts w:ascii="Times New Roman" w:hAnsi="Times New Roman" w:cs="Times New Roman"/>
+          <w:sz w:val="24"/>
+          <w:szCs w:val="24"/>
+        </w:rPr>
+        <w:t xml:space="preserve">Una volta assegnate le priorità ai compiti, uno schedulatore di liste ordina i compiti in base alle priorità e li assegna ai </w:t>
+      </w:r>
+      <w:proofErr w:type="gramStart"/>
+      <w:r>
+        <w:rPr>
+          <w:rFonts w:ascii="Times New Roman" w:hAnsi="Times New Roman" w:cs="Times New Roman"/>
+          <w:sz w:val="24"/>
+          <w:szCs w:val="24"/>
+        </w:rPr>
+        <w:t xml:space="preserve">processori </w:t>
+      </w:r>
+      <w:r>
+        <w:rPr>
+          <w:rFonts w:ascii="Times New Roman" w:hAnsi="Times New Roman" w:cs="Times New Roman"/>
+          <w:sz w:val="24"/>
+          <w:szCs w:val="24"/>
+        </w:rPr>
+        <w:t xml:space="preserve"> </w:t>
+      </w:r>
+      <w:r>
+        <w:rPr>
+          <w:rFonts w:ascii="Times New Roman" w:hAnsi="Times New Roman" w:cs="Times New Roman"/>
+          <w:sz w:val="24"/>
+          <w:szCs w:val="24"/>
+        </w:rPr>
+        <w:t>nell'ordine</w:t>
+      </w:r>
+      <w:proofErr w:type="gramEnd"/>
+      <w:r>
+        <w:rPr>
+          <w:rFonts w:ascii="Times New Roman" w:hAnsi="Times New Roman" w:cs="Times New Roman"/>
+          <w:sz w:val="24"/>
+          <w:szCs w:val="24"/>
+        </w:rPr>
+        <w:t xml:space="preserve"> dell'elenco ordinato, man mano che i processori si rendono disponibili.</w:t>
+      </w:r>
+    </w:p>
+    <w:p>
+      <w:pPr>
+        <w:ind w:right="-427"/>
+        <w:jc w:val="both"/>
+        <w:rPr>
+          <w:rFonts w:ascii="Times New Roman" w:hAnsi="Times New Roman" w:cs="Times New Roman"/>
+          <w:sz w:val="24"/>
+          <w:szCs w:val="24"/>
+        </w:rPr>
+      </w:pPr>
+      <w:r>
+        <w:rPr>
+          <w:rFonts w:ascii="Times New Roman" w:hAnsi="Times New Roman" w:cs="Times New Roman"/>
+          <w:sz w:val="24"/>
+          <w:szCs w:val="24"/>
+        </w:rPr>
+        <w:t xml:space="preserve">Nel grafico delle precedenze della Figura 12.7, il compito 1 ha livello 3, i compiti 2 e 3 hanno livello 2, mentre i compiti 4, 5 e 6 hanno livello </w:t>
+      </w:r>
+      <w:proofErr w:type="gramStart"/>
+      <w:r>
+        <w:rPr>
+          <w:rFonts w:ascii="Times New Roman" w:hAnsi="Times New Roman" w:cs="Times New Roman"/>
+          <w:sz w:val="24"/>
+          <w:szCs w:val="24"/>
+        </w:rPr>
+        <w:t>1,Quindi</w:t>
+      </w:r>
+      <w:proofErr w:type="gramEnd"/>
+      <w:r>
+        <w:rPr>
+          <w:rFonts w:ascii="Times New Roman" w:hAnsi="Times New Roman" w:cs="Times New Roman"/>
+          <w:sz w:val="24"/>
+          <w:szCs w:val="24"/>
+        </w:rPr>
+        <w:t>, uno schedulatore di livello Hu</w:t>
+      </w:r>
+      <w:r>
+        <w:rPr>
+          <w:rFonts w:ascii="Times New Roman" w:hAnsi="Times New Roman" w:cs="Times New Roman"/>
+          <w:sz w:val="24"/>
+          <w:szCs w:val="24"/>
+        </w:rPr>
+        <w:t xml:space="preserve"> </w:t>
+      </w:r>
+      <w:r>
+        <w:rPr>
+          <w:rFonts w:ascii="Times New Roman" w:hAnsi="Times New Roman" w:cs="Times New Roman"/>
+          <w:sz w:val="24"/>
+          <w:szCs w:val="24"/>
+        </w:rPr>
+        <w:t>assegnerà al task 1 la priorità più alta, ai task 2 e 3 la priorità media e ai task 4, 5 e 6 la priorità più bassa.</w:t>
+      </w:r>
+    </w:p>
+    <w:p>
+      <w:pPr>
+        <w:ind w:right="-427"/>
+        <w:jc w:val="both"/>
+        <w:rPr>
+          <w:rFonts w:ascii="Times New Roman" w:hAnsi="Times New Roman" w:cs="Times New Roman"/>
+          <w:sz w:val="24"/>
+          <w:szCs w:val="24"/>
+        </w:rPr>
+      </w:pPr>
+      <w:r>
+        <w:rPr>
+          <w:rFonts w:ascii="Times New Roman" w:hAnsi="Times New Roman" w:cs="Times New Roman"/>
+          <w:sz w:val="24"/>
+          <w:szCs w:val="24"/>
+        </w:rPr>
+        <w:t xml:space="preserve">La Figura 12.13 mostra una schedulazione a due processori costruita con l'algoritmo di schedulazione a livello Hu per il grafico delle precedenze mostrato nella Figura 12.7. Il </w:t>
+      </w:r>
+      <w:proofErr w:type="spellStart"/>
+      <w:r>
+        <w:rPr>
+          <w:rFonts w:ascii="Times New Roman" w:hAnsi="Times New Roman" w:cs="Times New Roman"/>
+          <w:sz w:val="24"/>
+          <w:szCs w:val="24"/>
+        </w:rPr>
+        <w:t>makespan</w:t>
+      </w:r>
+      <w:proofErr w:type="spellEnd"/>
+      <w:r>
+        <w:rPr>
+          <w:rFonts w:ascii="Times New Roman" w:hAnsi="Times New Roman" w:cs="Times New Roman"/>
+          <w:sz w:val="24"/>
+          <w:szCs w:val="24"/>
+        </w:rPr>
+        <w:t xml:space="preserve"> è 4.</w:t>
+      </w:r>
+    </w:p>
+    <w:p>
+      <w:pPr>
+        <w:ind w:right="-427"/>
+        <w:jc w:val="both"/>
+        <w:rPr>
+          <w:rFonts w:ascii="Times New Roman" w:hAnsi="Times New Roman" w:cs="Times New Roman"/>
+          <w:sz w:val="24"/>
+          <w:szCs w:val="24"/>
+        </w:rPr>
+      </w:pPr>
+      <w:r>
+        <w:rPr>
+          <w:noProof/>
+        </w:rPr>
+        <w:lastRenderedPageBreak/>
+        <w:drawing>
+          <wp:inline distT="0" distB="0" distL="0" distR="0" wp14:anchorId="19AB6C07" wp14:editId="0F8D836E">
+            <wp:extent cx="6120130" cy="1783080"/>
+            <wp:effectExtent l="0" t="0" r="0" b="7620"/>
+            <wp:docPr id="45" name="Immagine 45"/>
+            <wp:cNvGraphicFramePr>
+              <a:graphicFrameLocks xmlns:a="http://schemas.openxmlformats.org/drawingml/2006/main" noChangeAspect="1"/>
+            </wp:cNvGraphicFramePr>
+            <a:graphic xmlns:a="http://schemas.openxmlformats.org/drawingml/2006/main">
+              <a:graphicData uri="http://schemas.openxmlformats.org/drawingml/2006/picture">
+                <pic:pic xmlns:pic="http://schemas.openxmlformats.org/drawingml/2006/picture">
+                  <pic:nvPicPr>
+                    <pic:cNvPr id="1" name=""/>
+                    <pic:cNvPicPr/>
+                  </pic:nvPicPr>
+                  <pic:blipFill>
+                    <a:blip r:embed="rId59"/>
+                    <a:stretch>
+                      <a:fillRect/>
+                    </a:stretch>
+                  </pic:blipFill>
+                  <pic:spPr>
+                    <a:xfrm>
+                      <a:off x="0" y="0"/>
+                      <a:ext cx="6120130" cy="1783080"/>
+                    </a:xfrm>
+                    <a:prstGeom prst="rect">
+                      <a:avLst/>
+                    </a:prstGeom>
+                  </pic:spPr>
+                </pic:pic>
+              </a:graphicData>
+            </a:graphic>
+          </wp:inline>
+        </w:drawing>
+      </w:r>
+    </w:p>
+    <w:p>
+      <w:pPr>
+        <w:ind w:right="-427"/>
+        <w:jc w:val="both"/>
+        <w:rPr>
+          <w:rFonts w:ascii="Times New Roman" w:hAnsi="Times New Roman" w:cs="Times New Roman"/>
+          <w:sz w:val="24"/>
+          <w:szCs w:val="24"/>
+        </w:rPr>
+      </w:pPr>
+    </w:p>
+    <w:p>
+      <w:pPr>
+        <w:ind w:right="-427"/>
+        <w:jc w:val="both"/>
+        <w:rPr>
+          <w:rFonts w:ascii="Times New Roman" w:hAnsi="Times New Roman" w:cs="Times New Roman"/>
+          <w:b/>
+          <w:bCs/>
+          <w:sz w:val="24"/>
+          <w:szCs w:val="24"/>
+        </w:rPr>
+      </w:pPr>
+      <w:r>
+        <w:rPr>
+          <w:rFonts w:ascii="Times New Roman" w:hAnsi="Times New Roman" w:cs="Times New Roman"/>
+          <w:b/>
+          <w:bCs/>
+          <w:sz w:val="24"/>
+          <w:szCs w:val="24"/>
+        </w:rPr>
+        <w:t xml:space="preserve">Scheduling </w:t>
+      </w:r>
+      <w:proofErr w:type="spellStart"/>
+      <w:r>
+        <w:rPr>
+          <w:rFonts w:ascii="Times New Roman" w:hAnsi="Times New Roman" w:cs="Times New Roman"/>
+          <w:b/>
+          <w:bCs/>
+          <w:sz w:val="24"/>
+          <w:szCs w:val="24"/>
+        </w:rPr>
+        <w:t>Anomalies</w:t>
+      </w:r>
+      <w:proofErr w:type="spellEnd"/>
+    </w:p>
+    <w:p>
+      <w:pPr>
+        <w:ind w:right="-427"/>
+        <w:jc w:val="both"/>
+        <w:rPr>
+          <w:rFonts w:ascii="Times New Roman" w:hAnsi="Times New Roman" w:cs="Times New Roman"/>
+          <w:sz w:val="24"/>
+          <w:szCs w:val="24"/>
+        </w:rPr>
+      </w:pPr>
+      <w:r>
+        <w:rPr>
+          <w:rFonts w:ascii="Times New Roman" w:hAnsi="Times New Roman" w:cs="Times New Roman"/>
+          <w:sz w:val="24"/>
+          <w:szCs w:val="24"/>
+        </w:rPr>
+        <w:t xml:space="preserve">Tra le peggiori insidie nella progettazione di sistemi embedded ci sono le anomalie di programmazione, </w:t>
+      </w:r>
+      <w:r>
+        <w:rPr>
+          <w:rFonts w:ascii="Times New Roman" w:hAnsi="Times New Roman" w:cs="Times New Roman"/>
+          <w:sz w:val="24"/>
+          <w:szCs w:val="24"/>
+        </w:rPr>
+        <w:t xml:space="preserve">che causano </w:t>
+      </w:r>
+      <w:r>
+        <w:rPr>
+          <w:rFonts w:ascii="Times New Roman" w:hAnsi="Times New Roman" w:cs="Times New Roman"/>
+          <w:sz w:val="24"/>
+          <w:szCs w:val="24"/>
+        </w:rPr>
+        <w:t>comportamenti inattesi o controintuitivi a causa di piccoli cambiamenti nelle condizioni operative di un sistema.</w:t>
+      </w:r>
+      <w:r>
+        <w:rPr>
+          <w:rFonts w:ascii="Times New Roman" w:hAnsi="Times New Roman" w:cs="Times New Roman"/>
+          <w:sz w:val="24"/>
+          <w:szCs w:val="24"/>
+        </w:rPr>
+        <w:t xml:space="preserve"> </w:t>
+      </w:r>
+      <w:r>
+        <w:rPr>
+          <w:rFonts w:ascii="Times New Roman" w:hAnsi="Times New Roman" w:cs="Times New Roman"/>
+          <w:sz w:val="24"/>
+          <w:szCs w:val="24"/>
+        </w:rPr>
+        <w:t>Abbiamo già illustrato due di queste anomalie, l'inversione di priorità e il deadlock.</w:t>
+      </w:r>
+      <w:r>
+        <w:rPr>
+          <w:rFonts w:ascii="Times New Roman" w:hAnsi="Times New Roman" w:cs="Times New Roman"/>
+          <w:sz w:val="24"/>
+          <w:szCs w:val="24"/>
+        </w:rPr>
+        <w:t xml:space="preserve"> </w:t>
+      </w:r>
+      <w:r>
+        <w:rPr>
+          <w:rFonts w:ascii="Times New Roman" w:hAnsi="Times New Roman" w:cs="Times New Roman"/>
+          <w:sz w:val="24"/>
+          <w:szCs w:val="24"/>
+        </w:rPr>
+        <w:t>Ne esistono molte altre. La possibile portata dei problemi che possono</w:t>
+      </w:r>
+      <w:r>
+        <w:rPr>
+          <w:rFonts w:ascii="Times New Roman" w:hAnsi="Times New Roman" w:cs="Times New Roman"/>
+          <w:sz w:val="24"/>
+          <w:szCs w:val="24"/>
+        </w:rPr>
+        <w:t xml:space="preserve"> </w:t>
+      </w:r>
+      <w:r>
+        <w:rPr>
+          <w:rFonts w:ascii="Times New Roman" w:hAnsi="Times New Roman" w:cs="Times New Roman"/>
+          <w:sz w:val="24"/>
+          <w:szCs w:val="24"/>
+        </w:rPr>
+        <w:t>sorgere sono ben illustrati dalle cosiddette anomalie di Richard (Graham, 1969). Queste</w:t>
+      </w:r>
+      <w:r>
+        <w:rPr>
+          <w:rFonts w:ascii="Times New Roman" w:hAnsi="Times New Roman" w:cs="Times New Roman"/>
+          <w:sz w:val="24"/>
+          <w:szCs w:val="24"/>
+        </w:rPr>
+        <w:t xml:space="preserve"> </w:t>
+      </w:r>
+      <w:r>
+        <w:rPr>
+          <w:rFonts w:ascii="Times New Roman" w:hAnsi="Times New Roman" w:cs="Times New Roman"/>
+          <w:sz w:val="24"/>
+          <w:szCs w:val="24"/>
+        </w:rPr>
+        <w:t>dimostrano che i programmi multiprocessore sono non-</w:t>
+      </w:r>
+      <w:proofErr w:type="spellStart"/>
+      <w:r>
+        <w:rPr>
+          <w:rFonts w:ascii="Times New Roman" w:hAnsi="Times New Roman" w:cs="Times New Roman"/>
+          <w:sz w:val="24"/>
+          <w:szCs w:val="24"/>
+        </w:rPr>
+        <w:t>montonici</w:t>
+      </w:r>
+      <w:proofErr w:type="spellEnd"/>
+      <w:r>
+        <w:rPr>
+          <w:rFonts w:ascii="Times New Roman" w:hAnsi="Times New Roman" w:cs="Times New Roman"/>
+          <w:sz w:val="24"/>
+          <w:szCs w:val="24"/>
+        </w:rPr>
+        <w:t>, il che significa che i miglioramenti delle prestazioni a livello locale possono</w:t>
+      </w:r>
+      <w:r>
+        <w:rPr>
+          <w:rFonts w:ascii="Times New Roman" w:hAnsi="Times New Roman" w:cs="Times New Roman"/>
+          <w:sz w:val="24"/>
+          <w:szCs w:val="24"/>
+        </w:rPr>
+        <w:t xml:space="preserve"> </w:t>
+      </w:r>
+      <w:proofErr w:type="spellStart"/>
+      <w:r>
+        <w:rPr>
+          <w:rFonts w:ascii="Times New Roman" w:hAnsi="Times New Roman" w:cs="Times New Roman"/>
+          <w:sz w:val="24"/>
+          <w:szCs w:val="24"/>
+        </w:rPr>
+        <w:t>possono</w:t>
+      </w:r>
+      <w:proofErr w:type="spellEnd"/>
+      <w:r>
+        <w:rPr>
+          <w:rFonts w:ascii="Times New Roman" w:hAnsi="Times New Roman" w:cs="Times New Roman"/>
+          <w:sz w:val="24"/>
+          <w:szCs w:val="24"/>
+        </w:rPr>
+        <w:t xml:space="preserve"> comportare un degrado delle prestazioni a livello globale,</w:t>
+      </w:r>
+      <w:r>
+        <w:rPr>
+          <w:rFonts w:ascii="Times New Roman" w:hAnsi="Times New Roman" w:cs="Times New Roman"/>
+          <w:sz w:val="24"/>
+          <w:szCs w:val="24"/>
+        </w:rPr>
+        <w:t xml:space="preserve"> </w:t>
+      </w:r>
+      <w:r>
+        <w:rPr>
+          <w:rFonts w:ascii="Times New Roman" w:hAnsi="Times New Roman" w:cs="Times New Roman"/>
+          <w:sz w:val="24"/>
+          <w:szCs w:val="24"/>
+        </w:rPr>
+        <w:t>e fragili, nel senso che piccoli cambiamenti possono avere grandi conseguenze.</w:t>
+      </w:r>
+      <w:r>
+        <w:rPr>
+          <w:rFonts w:ascii="Times New Roman" w:hAnsi="Times New Roman" w:cs="Times New Roman"/>
+          <w:sz w:val="24"/>
+          <w:szCs w:val="24"/>
+        </w:rPr>
+        <w:t xml:space="preserve"> </w:t>
+      </w:r>
+      <w:r>
+        <w:rPr>
+          <w:rFonts w:ascii="Times New Roman" w:hAnsi="Times New Roman" w:cs="Times New Roman"/>
+          <w:sz w:val="24"/>
+          <w:szCs w:val="24"/>
+        </w:rPr>
+        <w:t>Le anomalie di Richard sono riassunte nel seguente teorema.</w:t>
+      </w:r>
+    </w:p>
+    <w:p>
+      <w:pPr>
+        <w:ind w:right="-427"/>
+        <w:jc w:val="both"/>
+        <w:rPr>
+          <w:rFonts w:ascii="Times New Roman" w:hAnsi="Times New Roman" w:cs="Times New Roman"/>
+          <w:b/>
+          <w:bCs/>
+          <w:i/>
+          <w:iCs/>
+          <w:sz w:val="24"/>
+          <w:szCs w:val="24"/>
+        </w:rPr>
+      </w:pPr>
+      <w:r>
+        <w:rPr>
+          <w:rFonts w:ascii="Times New Roman" w:hAnsi="Times New Roman" w:cs="Times New Roman"/>
+          <w:b/>
+          <w:bCs/>
+          <w:i/>
+          <w:iCs/>
+          <w:sz w:val="24"/>
+          <w:szCs w:val="24"/>
+        </w:rPr>
+        <w:t>Se un insieme di compiti con priorità, tempi di esecuzione e vincoli di precedenza fissi viene pianificato su un numero fisso di processori in base alla priorità,</w:t>
+      </w:r>
+      <w:r>
+        <w:rPr>
+          <w:rFonts w:ascii="Times New Roman" w:hAnsi="Times New Roman" w:cs="Times New Roman"/>
+          <w:b/>
+          <w:bCs/>
+          <w:i/>
+          <w:iCs/>
+          <w:sz w:val="24"/>
+          <w:szCs w:val="24"/>
+        </w:rPr>
+        <w:t xml:space="preserve"> a</w:t>
+      </w:r>
+      <w:r>
+        <w:rPr>
+          <w:rFonts w:ascii="Times New Roman" w:hAnsi="Times New Roman" w:cs="Times New Roman"/>
+          <w:b/>
+          <w:bCs/>
+          <w:i/>
+          <w:iCs/>
+          <w:sz w:val="24"/>
+          <w:szCs w:val="24"/>
+        </w:rPr>
+        <w:t>umentare il numero di processori, ridurre</w:t>
+      </w:r>
+      <w:r>
+        <w:rPr>
+          <w:rFonts w:ascii="Times New Roman" w:hAnsi="Times New Roman" w:cs="Times New Roman"/>
+          <w:b/>
+          <w:bCs/>
+          <w:i/>
+          <w:iCs/>
+          <w:sz w:val="24"/>
+          <w:szCs w:val="24"/>
+        </w:rPr>
+        <w:t xml:space="preserve"> </w:t>
+      </w:r>
+      <w:r>
+        <w:rPr>
+          <w:rFonts w:ascii="Times New Roman" w:hAnsi="Times New Roman" w:cs="Times New Roman"/>
+          <w:b/>
+          <w:bCs/>
+          <w:i/>
+          <w:iCs/>
+          <w:sz w:val="24"/>
+          <w:szCs w:val="24"/>
+        </w:rPr>
+        <w:t>i tempi di esecuzione o indebolire i vincoli di precedenza può</w:t>
+      </w:r>
+      <w:r>
+        <w:rPr>
+          <w:rFonts w:ascii="Times New Roman" w:hAnsi="Times New Roman" w:cs="Times New Roman"/>
+          <w:b/>
+          <w:bCs/>
+          <w:i/>
+          <w:iCs/>
+          <w:sz w:val="24"/>
+          <w:szCs w:val="24"/>
+        </w:rPr>
+        <w:t xml:space="preserve"> </w:t>
+      </w:r>
+      <w:r>
+        <w:rPr>
+          <w:rFonts w:ascii="Times New Roman" w:hAnsi="Times New Roman" w:cs="Times New Roman"/>
+          <w:b/>
+          <w:bCs/>
+          <w:i/>
+          <w:iCs/>
+          <w:sz w:val="24"/>
+          <w:szCs w:val="24"/>
+        </w:rPr>
+        <w:t>aumentare la lunghezza della schedulazione.</w:t>
+      </w:r>
+    </w:p>
+    <w:p>
+      <w:pPr>
+        <w:ind w:right="-427"/>
+        <w:jc w:val="both"/>
+        <w:rPr>
+          <w:rFonts w:ascii="Times New Roman" w:hAnsi="Times New Roman" w:cs="Times New Roman"/>
+          <w:sz w:val="24"/>
+          <w:szCs w:val="24"/>
+        </w:rPr>
+      </w:pPr>
+      <w:r>
+        <w:rPr>
+          <w:rFonts w:ascii="Times New Roman" w:hAnsi="Times New Roman" w:cs="Times New Roman"/>
+          <w:sz w:val="24"/>
+          <w:szCs w:val="24"/>
+        </w:rPr>
+        <w:t>Dimostrazione: Il</w:t>
+      </w:r>
+      <w:r>
+        <w:rPr>
+          <w:rFonts w:ascii="Times New Roman" w:hAnsi="Times New Roman" w:cs="Times New Roman"/>
+          <w:sz w:val="24"/>
+          <w:szCs w:val="24"/>
+        </w:rPr>
+        <w:t xml:space="preserve"> teorema può essere dimostrato con l'esempio riportato nella Figura 12.14. L'esempio</w:t>
+      </w:r>
+      <w:r>
+        <w:rPr>
+          <w:rFonts w:ascii="Times New Roman" w:hAnsi="Times New Roman" w:cs="Times New Roman"/>
+          <w:sz w:val="24"/>
+          <w:szCs w:val="24"/>
+        </w:rPr>
+        <w:t xml:space="preserve"> </w:t>
+      </w:r>
+      <w:r>
+        <w:rPr>
+          <w:rFonts w:ascii="Times New Roman" w:hAnsi="Times New Roman" w:cs="Times New Roman"/>
+          <w:sz w:val="24"/>
+          <w:szCs w:val="24"/>
+        </w:rPr>
+        <w:t>ha nove compiti con tempi di esecuzione come mostrato nella figura. Assumiamo che ai compiti</w:t>
+      </w:r>
+      <w:r>
+        <w:rPr>
+          <w:rFonts w:ascii="Times New Roman" w:hAnsi="Times New Roman" w:cs="Times New Roman"/>
+          <w:sz w:val="24"/>
+          <w:szCs w:val="24"/>
+        </w:rPr>
+        <w:t xml:space="preserve"> </w:t>
+      </w:r>
+      <w:r>
+        <w:rPr>
+          <w:rFonts w:ascii="Times New Roman" w:hAnsi="Times New Roman" w:cs="Times New Roman"/>
+          <w:sz w:val="24"/>
+          <w:szCs w:val="24"/>
+        </w:rPr>
+        <w:t>sono assegnate delle priorità, in modo che i compiti numerati più bassi abbiano una priorità maggiore di quelli</w:t>
+      </w:r>
+      <w:r>
+        <w:rPr>
+          <w:rFonts w:ascii="Times New Roman" w:hAnsi="Times New Roman" w:cs="Times New Roman"/>
+          <w:sz w:val="24"/>
+          <w:szCs w:val="24"/>
+        </w:rPr>
+        <w:t xml:space="preserve"> </w:t>
+      </w:r>
+      <w:r>
+        <w:rPr>
+          <w:rFonts w:ascii="Times New Roman" w:hAnsi="Times New Roman" w:cs="Times New Roman"/>
+          <w:sz w:val="24"/>
+          <w:szCs w:val="24"/>
+        </w:rPr>
+        <w:t>rispetto a quelli più alti. Si noti che questo non corrisponde a un'assegnazione di priorità al percorso critico, ma è sufficiente per dimostrare il teorema.</w:t>
+      </w:r>
+      <w:r>
+        <w:rPr>
+          <w:rFonts w:ascii="Times New Roman" w:hAnsi="Times New Roman" w:cs="Times New Roman"/>
+          <w:sz w:val="24"/>
+          <w:szCs w:val="24"/>
+        </w:rPr>
+        <w:t xml:space="preserve"> </w:t>
+      </w:r>
+      <w:r>
+        <w:rPr>
+          <w:rFonts w:ascii="Times New Roman" w:hAnsi="Times New Roman" w:cs="Times New Roman"/>
+          <w:sz w:val="24"/>
+          <w:szCs w:val="24"/>
+        </w:rPr>
+        <w:t>La figura mostra un programma a tre processor</w:t>
+      </w:r>
+      <w:r>
+        <w:rPr>
+          <w:rFonts w:ascii="Times New Roman" w:hAnsi="Times New Roman" w:cs="Times New Roman"/>
+          <w:sz w:val="24"/>
+          <w:szCs w:val="24"/>
+        </w:rPr>
+        <w:t xml:space="preserve"> </w:t>
+      </w:r>
+      <w:r>
+        <w:rPr>
+          <w:rFonts w:ascii="Times New Roman" w:hAnsi="Times New Roman" w:cs="Times New Roman"/>
+          <w:sz w:val="24"/>
+          <w:szCs w:val="24"/>
+        </w:rPr>
+        <w:t xml:space="preserve">in base alle priorità. Si noti che il </w:t>
+      </w:r>
+      <w:proofErr w:type="spellStart"/>
+      <w:r>
+        <w:rPr>
+          <w:rFonts w:ascii="Times New Roman" w:hAnsi="Times New Roman" w:cs="Times New Roman"/>
+          <w:sz w:val="24"/>
+          <w:szCs w:val="24"/>
+        </w:rPr>
+        <w:t>makespan</w:t>
+      </w:r>
+      <w:proofErr w:type="spellEnd"/>
+      <w:r>
+        <w:rPr>
+          <w:rFonts w:ascii="Times New Roman" w:hAnsi="Times New Roman" w:cs="Times New Roman"/>
+          <w:sz w:val="24"/>
+          <w:szCs w:val="24"/>
+        </w:rPr>
+        <w:t xml:space="preserve"> è 12.</w:t>
+      </w:r>
+    </w:p>
+    <w:p>
+      <w:pPr>
+        <w:ind w:right="-427"/>
+        <w:jc w:val="center"/>
+        <w:rPr>
+          <w:rFonts w:ascii="Times New Roman" w:hAnsi="Times New Roman" w:cs="Times New Roman"/>
+          <w:sz w:val="24"/>
+          <w:szCs w:val="24"/>
+        </w:rPr>
+      </w:pPr>
+      <w:r>
+        <w:rPr>
+          <w:noProof/>
+        </w:rPr>
+        <w:drawing>
+          <wp:inline distT="0" distB="0" distL="0" distR="0" wp14:anchorId="7A91ED4C" wp14:editId="1036FEEC">
+            <wp:extent cx="5347970" cy="2659380"/>
+            <wp:effectExtent l="0" t="0" r="5080" b="7620"/>
+            <wp:docPr id="46" name="Immagine 46"/>
+            <wp:cNvGraphicFramePr>
+              <a:graphicFrameLocks xmlns:a="http://schemas.openxmlformats.org/drawingml/2006/main" noChangeAspect="1"/>
+            </wp:cNvGraphicFramePr>
+            <a:graphic xmlns:a="http://schemas.openxmlformats.org/drawingml/2006/main">
+              <a:graphicData uri="http://schemas.openxmlformats.org/drawingml/2006/picture">
+                <pic:pic xmlns:pic="http://schemas.openxmlformats.org/drawingml/2006/picture">
+                  <pic:nvPicPr>
+                    <pic:cNvPr id="1" name=""/>
+                    <pic:cNvPicPr/>
+                  </pic:nvPicPr>
+                  <pic:blipFill>
+                    <a:blip r:embed="rId60"/>
+                    <a:stretch>
+                      <a:fillRect/>
+                    </a:stretch>
+                  </pic:blipFill>
+                  <pic:spPr>
+                    <a:xfrm>
+                      <a:off x="0" y="0"/>
+                      <a:ext cx="5359961" cy="2665343"/>
+                    </a:xfrm>
+                    <a:prstGeom prst="rect">
+                      <a:avLst/>
+                    </a:prstGeom>
+                  </pic:spPr>
+                </pic:pic>
+              </a:graphicData>
+            </a:graphic>
+          </wp:inline>
+        </w:drawing>
+      </w:r>
+    </w:p>
+    <w:p>
+      <w:pPr>
+        <w:ind w:right="-427"/>
+        <w:jc w:val="both"/>
+        <w:rPr>
+          <w:rFonts w:ascii="Times New Roman" w:hAnsi="Times New Roman" w:cs="Times New Roman"/>
+          <w:sz w:val="24"/>
+          <w:szCs w:val="24"/>
+        </w:rPr>
+      </w:pPr>
+      <w:r>
+        <w:rPr>
+          <w:rFonts w:ascii="Times New Roman" w:hAnsi="Times New Roman" w:cs="Times New Roman"/>
+          <w:sz w:val="24"/>
+          <w:szCs w:val="24"/>
+        </w:rPr>
+        <w:lastRenderedPageBreak/>
+        <w:t xml:space="preserve">In primo luogo, si consideri cosa succede se i tempi di esecuzione vengono tutti ridotti di un'unità di tempo. </w:t>
+      </w:r>
+      <w:r>
+        <w:rPr>
+          <w:rFonts w:ascii="Times New Roman" w:hAnsi="Times New Roman" w:cs="Times New Roman"/>
+          <w:sz w:val="24"/>
+          <w:szCs w:val="24"/>
+        </w:rPr>
+        <w:t xml:space="preserve">Uno schema </w:t>
+      </w:r>
+      <w:r>
+        <w:rPr>
+          <w:rFonts w:ascii="Times New Roman" w:hAnsi="Times New Roman" w:cs="Times New Roman"/>
+          <w:sz w:val="24"/>
+          <w:szCs w:val="24"/>
+        </w:rPr>
+        <w:t>che rispetta le priorità e le precedenze è mostrato di seguito:</w:t>
+      </w:r>
+    </w:p>
+    <w:p>
+      <w:pPr>
+        <w:ind w:right="-427"/>
+        <w:rPr>
+          <w:rFonts w:ascii="Times New Roman" w:hAnsi="Times New Roman" w:cs="Times New Roman"/>
+          <w:sz w:val="24"/>
+          <w:szCs w:val="24"/>
+        </w:rPr>
+      </w:pPr>
+      <w:r>
+        <w:rPr>
+          <w:noProof/>
+        </w:rPr>
+        <w:drawing>
+          <wp:inline distT="0" distB="0" distL="0" distR="0" wp14:anchorId="6F803C40" wp14:editId="259466E7">
+            <wp:extent cx="5943600" cy="1857375"/>
+            <wp:effectExtent l="0" t="0" r="0" b="9525"/>
+            <wp:docPr id="47" name="Immagine 47"/>
+            <wp:cNvGraphicFramePr>
+              <a:graphicFrameLocks xmlns:a="http://schemas.openxmlformats.org/drawingml/2006/main" noChangeAspect="1"/>
+            </wp:cNvGraphicFramePr>
+            <a:graphic xmlns:a="http://schemas.openxmlformats.org/drawingml/2006/main">
+              <a:graphicData uri="http://schemas.openxmlformats.org/drawingml/2006/picture">
+                <pic:pic xmlns:pic="http://schemas.openxmlformats.org/drawingml/2006/picture">
+                  <pic:nvPicPr>
+                    <pic:cNvPr id="1" name=""/>
+                    <pic:cNvPicPr/>
+                  </pic:nvPicPr>
+                  <pic:blipFill>
+                    <a:blip r:embed="rId61"/>
+                    <a:stretch>
+                      <a:fillRect/>
+                    </a:stretch>
+                  </pic:blipFill>
+                  <pic:spPr>
+                    <a:xfrm>
+                      <a:off x="0" y="0"/>
+                      <a:ext cx="5943600" cy="1857375"/>
+                    </a:xfrm>
+                    <a:prstGeom prst="rect">
+                      <a:avLst/>
+                    </a:prstGeom>
+                  </pic:spPr>
+                </pic:pic>
+              </a:graphicData>
+            </a:graphic>
+          </wp:inline>
+        </w:drawing>
+      </w:r>
+    </w:p>
+    <w:p>
+      <w:pPr>
+        <w:ind w:right="-427"/>
+        <w:jc w:val="both"/>
+        <w:rPr>
+          <w:rFonts w:ascii="Times New Roman" w:hAnsi="Times New Roman" w:cs="Times New Roman"/>
+          <w:sz w:val="24"/>
+          <w:szCs w:val="24"/>
+        </w:rPr>
+      </w:pPr>
+      <w:r>
+        <w:rPr>
+          <w:rFonts w:ascii="Times New Roman" w:hAnsi="Times New Roman" w:cs="Times New Roman"/>
+          <w:sz w:val="24"/>
+          <w:szCs w:val="24"/>
+        </w:rPr>
+        <w:t xml:space="preserve">Si noti che il </w:t>
+      </w:r>
+      <w:proofErr w:type="spellStart"/>
+      <w:r>
+        <w:rPr>
+          <w:rFonts w:ascii="Times New Roman" w:hAnsi="Times New Roman" w:cs="Times New Roman"/>
+          <w:sz w:val="24"/>
+          <w:szCs w:val="24"/>
+        </w:rPr>
+        <w:t>makespan</w:t>
+      </w:r>
+      <w:proofErr w:type="spellEnd"/>
+      <w:r>
+        <w:rPr>
+          <w:rFonts w:ascii="Times New Roman" w:hAnsi="Times New Roman" w:cs="Times New Roman"/>
+          <w:sz w:val="24"/>
+          <w:szCs w:val="24"/>
+        </w:rPr>
+        <w:t xml:space="preserve"> è aumentato a 13, anche se la quantità totale di calcolo è diminuita in modo significativo. Poiché raramente i tempi di calcolo sono noti con esattezza,</w:t>
+      </w:r>
+      <w:r>
+        <w:rPr>
+          <w:rFonts w:ascii="Times New Roman" w:hAnsi="Times New Roman" w:cs="Times New Roman"/>
+          <w:sz w:val="24"/>
+          <w:szCs w:val="24"/>
+        </w:rPr>
+        <w:t xml:space="preserve"> </w:t>
+      </w:r>
+      <w:r>
+        <w:rPr>
+          <w:rFonts w:ascii="Times New Roman" w:hAnsi="Times New Roman" w:cs="Times New Roman"/>
+          <w:sz w:val="24"/>
+          <w:szCs w:val="24"/>
+        </w:rPr>
+        <w:t>questa forma di fragilità è particolarmente preoccupante.</w:t>
+      </w:r>
+      <w:r>
+        <w:rPr>
+          <w:rFonts w:ascii="Times New Roman" w:hAnsi="Times New Roman" w:cs="Times New Roman"/>
+          <w:sz w:val="24"/>
+          <w:szCs w:val="24"/>
+        </w:rPr>
+        <w:t xml:space="preserve"> </w:t>
+      </w:r>
+      <w:r>
+        <w:rPr>
+          <w:rFonts w:ascii="Times New Roman" w:hAnsi="Times New Roman" w:cs="Times New Roman"/>
+          <w:sz w:val="24"/>
+          <w:szCs w:val="24"/>
+        </w:rPr>
+        <w:t>Consideriamo poi cosa succede se aggiungiamo un quarto processore e manteniamo tutto il resto come nel problema originale.</w:t>
+      </w:r>
+      <w:r>
+        <w:rPr>
+          <w:rFonts w:ascii="Times New Roman" w:hAnsi="Times New Roman" w:cs="Times New Roman"/>
+          <w:sz w:val="24"/>
+          <w:szCs w:val="24"/>
+        </w:rPr>
+        <w:t xml:space="preserve"> </w:t>
+      </w:r>
+      <w:r>
+        <w:rPr>
+          <w:rFonts w:ascii="Times New Roman" w:hAnsi="Times New Roman" w:cs="Times New Roman"/>
+          <w:sz w:val="24"/>
+          <w:szCs w:val="24"/>
+        </w:rPr>
+        <w:t>Il programma risultante è mostrato di seguito:</w:t>
+      </w:r>
+    </w:p>
+    <w:p>
+      <w:pPr>
+        <w:ind w:right="-427"/>
+        <w:rPr>
+          <w:rFonts w:ascii="Times New Roman" w:hAnsi="Times New Roman" w:cs="Times New Roman"/>
+          <w:sz w:val="24"/>
+          <w:szCs w:val="24"/>
+        </w:rPr>
+      </w:pPr>
+      <w:r>
+        <w:rPr>
+          <w:noProof/>
+        </w:rPr>
+        <w:drawing>
+          <wp:inline distT="0" distB="0" distL="0" distR="0" wp14:anchorId="00830164" wp14:editId="3CD90FE0">
+            <wp:extent cx="5695950" cy="2038350"/>
+            <wp:effectExtent l="0" t="0" r="0" b="0"/>
+            <wp:docPr id="48" name="Immagine 48"/>
+            <wp:cNvGraphicFramePr>
+              <a:graphicFrameLocks xmlns:a="http://schemas.openxmlformats.org/drawingml/2006/main" noChangeAspect="1"/>
+            </wp:cNvGraphicFramePr>
+            <a:graphic xmlns:a="http://schemas.openxmlformats.org/drawingml/2006/main">
+              <a:graphicData uri="http://schemas.openxmlformats.org/drawingml/2006/picture">
+                <pic:pic xmlns:pic="http://schemas.openxmlformats.org/drawingml/2006/picture">
+                  <pic:nvPicPr>
+                    <pic:cNvPr id="1" name=""/>
+                    <pic:cNvPicPr/>
+                  </pic:nvPicPr>
+                  <pic:blipFill>
+                    <a:blip r:embed="rId62"/>
+                    <a:stretch>
+                      <a:fillRect/>
+                    </a:stretch>
+                  </pic:blipFill>
+                  <pic:spPr>
+                    <a:xfrm>
+                      <a:off x="0" y="0"/>
+                      <a:ext cx="5695950" cy="2038350"/>
+                    </a:xfrm>
+                    <a:prstGeom prst="rect">
+                      <a:avLst/>
+                    </a:prstGeom>
+                  </pic:spPr>
+                </pic:pic>
+              </a:graphicData>
+            </a:graphic>
+          </wp:inline>
+        </w:drawing>
+      </w:r>
+    </w:p>
+    <w:p>
+      <w:pPr>
+        <w:ind w:right="-427"/>
+        <w:jc w:val="both"/>
+        <w:rPr>
+          <w:rFonts w:ascii="Times New Roman" w:hAnsi="Times New Roman" w:cs="Times New Roman"/>
+          <w:sz w:val="24"/>
+          <w:szCs w:val="24"/>
+        </w:rPr>
+      </w:pPr>
+      <w:r>
+        <w:rPr>
+          <w:rFonts w:ascii="Times New Roman" w:hAnsi="Times New Roman" w:cs="Times New Roman"/>
+          <w:sz w:val="24"/>
+          <w:szCs w:val="24"/>
+        </w:rPr>
+        <w:t xml:space="preserve">Ancora una volta, il </w:t>
+      </w:r>
+      <w:proofErr w:type="spellStart"/>
+      <w:r>
+        <w:rPr>
+          <w:rFonts w:ascii="Times New Roman" w:hAnsi="Times New Roman" w:cs="Times New Roman"/>
+          <w:sz w:val="24"/>
+          <w:szCs w:val="24"/>
+        </w:rPr>
+        <w:t>makespan</w:t>
+      </w:r>
+      <w:proofErr w:type="spellEnd"/>
+      <w:r>
+        <w:rPr>
+          <w:rFonts w:ascii="Times New Roman" w:hAnsi="Times New Roman" w:cs="Times New Roman"/>
+          <w:sz w:val="24"/>
+          <w:szCs w:val="24"/>
+        </w:rPr>
+        <w:t xml:space="preserve"> è aumentato (a 15 questa volta) anche se abbiamo aggiunto il 33% di potenza di elaborazione in più rispetto a quella originariamente disponibile.</w:t>
+      </w:r>
+      <w:r>
+        <w:rPr>
+          <w:rFonts w:ascii="Times New Roman" w:hAnsi="Times New Roman" w:cs="Times New Roman"/>
+          <w:sz w:val="24"/>
+          <w:szCs w:val="24"/>
+        </w:rPr>
+        <w:t xml:space="preserve"> </w:t>
+      </w:r>
+      <w:r>
+        <w:rPr>
+          <w:rFonts w:ascii="Times New Roman" w:hAnsi="Times New Roman" w:cs="Times New Roman"/>
+          <w:sz w:val="24"/>
+          <w:szCs w:val="24"/>
+        </w:rPr>
+        <w:t>Consideriamo infine cosa succede se indeboliamo i vincoli di precedenza rimuovendo</w:t>
+      </w:r>
+      <w:r>
+        <w:rPr>
+          <w:rFonts w:ascii="Times New Roman" w:hAnsi="Times New Roman" w:cs="Times New Roman"/>
+          <w:sz w:val="24"/>
+          <w:szCs w:val="24"/>
+        </w:rPr>
+        <w:t xml:space="preserve"> </w:t>
+      </w:r>
+      <w:r>
+        <w:rPr>
+          <w:rFonts w:ascii="Times New Roman" w:hAnsi="Times New Roman" w:cs="Times New Roman"/>
+          <w:sz w:val="24"/>
+          <w:szCs w:val="24"/>
+        </w:rPr>
+        <w:t>le precedenze tra il compito 4 e i compiti 7 e 8. Il programma risultante è mostrato</w:t>
+      </w:r>
+      <w:r>
+        <w:rPr>
+          <w:rFonts w:ascii="Times New Roman" w:hAnsi="Times New Roman" w:cs="Times New Roman"/>
+          <w:sz w:val="24"/>
+          <w:szCs w:val="24"/>
+        </w:rPr>
+        <w:t xml:space="preserve"> </w:t>
+      </w:r>
+      <w:r>
+        <w:rPr>
+          <w:rFonts w:ascii="Times New Roman" w:hAnsi="Times New Roman" w:cs="Times New Roman"/>
+          <w:sz w:val="24"/>
+          <w:szCs w:val="24"/>
+        </w:rPr>
+        <w:t>di seguito:</w:t>
+      </w:r>
+    </w:p>
+    <w:p>
+      <w:pPr>
+        <w:ind w:right="-427"/>
+        <w:rPr>
+          <w:rFonts w:ascii="Times New Roman" w:hAnsi="Times New Roman" w:cs="Times New Roman"/>
+          <w:sz w:val="24"/>
+          <w:szCs w:val="24"/>
+        </w:rPr>
+      </w:pPr>
+      <w:r>
+        <w:rPr>
+          <w:noProof/>
+        </w:rPr>
+        <w:drawing>
+          <wp:inline distT="0" distB="0" distL="0" distR="0" wp14:anchorId="1D847422" wp14:editId="7D680939">
+            <wp:extent cx="6057900" cy="1743075"/>
+            <wp:effectExtent l="0" t="0" r="0" b="9525"/>
+            <wp:docPr id="49" name="Immagine 49"/>
+            <wp:cNvGraphicFramePr>
+              <a:graphicFrameLocks xmlns:a="http://schemas.openxmlformats.org/drawingml/2006/main" noChangeAspect="1"/>
+            </wp:cNvGraphicFramePr>
+            <a:graphic xmlns:a="http://schemas.openxmlformats.org/drawingml/2006/main">
+              <a:graphicData uri="http://schemas.openxmlformats.org/drawingml/2006/picture">
+                <pic:pic xmlns:pic="http://schemas.openxmlformats.org/drawingml/2006/picture">
+                  <pic:nvPicPr>
+                    <pic:cNvPr id="1" name=""/>
+                    <pic:cNvPicPr/>
+                  </pic:nvPicPr>
+                  <pic:blipFill>
+                    <a:blip r:embed="rId63"/>
+                    <a:stretch>
+                      <a:fillRect/>
+                    </a:stretch>
+                  </pic:blipFill>
+                  <pic:spPr>
+                    <a:xfrm>
+                      <a:off x="0" y="0"/>
+                      <a:ext cx="6057900" cy="1743075"/>
+                    </a:xfrm>
+                    <a:prstGeom prst="rect">
+                      <a:avLst/>
+                    </a:prstGeom>
+                  </pic:spPr>
+                </pic:pic>
+              </a:graphicData>
+            </a:graphic>
+          </wp:inline>
+        </w:drawing>
+      </w:r>
+    </w:p>
+    <w:p>
+      <w:pPr>
+        <w:ind w:right="-427"/>
+        <w:jc w:val="both"/>
+        <w:rPr>
+          <w:rFonts w:ascii="Times New Roman" w:hAnsi="Times New Roman" w:cs="Times New Roman"/>
+          <w:sz w:val="24"/>
+          <w:szCs w:val="24"/>
+        </w:rPr>
+      </w:pPr>
+      <w:r>
+        <w:rPr>
+          <w:rFonts w:ascii="Times New Roman" w:hAnsi="Times New Roman" w:cs="Times New Roman"/>
+          <w:sz w:val="24"/>
+          <w:szCs w:val="24"/>
+        </w:rPr>
+        <w:t xml:space="preserve">Il </w:t>
+      </w:r>
+      <w:proofErr w:type="spellStart"/>
+      <w:r>
+        <w:rPr>
+          <w:rFonts w:ascii="Times New Roman" w:hAnsi="Times New Roman" w:cs="Times New Roman"/>
+          <w:sz w:val="24"/>
+          <w:szCs w:val="24"/>
+        </w:rPr>
+        <w:t>makespan</w:t>
+      </w:r>
+      <w:proofErr w:type="spellEnd"/>
+      <w:r>
+        <w:rPr>
+          <w:rFonts w:ascii="Times New Roman" w:hAnsi="Times New Roman" w:cs="Times New Roman"/>
+          <w:sz w:val="24"/>
+          <w:szCs w:val="24"/>
+        </w:rPr>
+        <w:t xml:space="preserve"> è ora aumentato a 16, anche se l'indebolimento dei vincoli di precedenza</w:t>
+      </w:r>
+      <w:r>
+        <w:rPr>
+          <w:rFonts w:ascii="Times New Roman" w:hAnsi="Times New Roman" w:cs="Times New Roman"/>
+          <w:sz w:val="24"/>
+          <w:szCs w:val="24"/>
+        </w:rPr>
+        <w:t xml:space="preserve"> </w:t>
+      </w:r>
+      <w:r>
+        <w:rPr>
+          <w:rFonts w:ascii="Times New Roman" w:hAnsi="Times New Roman" w:cs="Times New Roman"/>
+          <w:sz w:val="24"/>
+          <w:szCs w:val="24"/>
+        </w:rPr>
+        <w:t>aumenta la flessibilità di schedulazione. Un semplice schema di schedulazione basato sulla priorità come questo</w:t>
+      </w:r>
+      <w:r>
+        <w:rPr>
+          <w:rFonts w:ascii="Times New Roman" w:hAnsi="Times New Roman" w:cs="Times New Roman"/>
+          <w:sz w:val="24"/>
+          <w:szCs w:val="24"/>
+        </w:rPr>
+        <w:t xml:space="preserve"> </w:t>
+      </w:r>
+      <w:r>
+        <w:rPr>
+          <w:rFonts w:ascii="Times New Roman" w:hAnsi="Times New Roman" w:cs="Times New Roman"/>
+          <w:sz w:val="24"/>
+          <w:szCs w:val="24"/>
+        </w:rPr>
+        <w:t>non sfrutta l'indebolimento dei vincoli</w:t>
+      </w:r>
+      <w:r>
+        <w:rPr>
+          <w:rFonts w:ascii="Times New Roman" w:hAnsi="Times New Roman" w:cs="Times New Roman"/>
+          <w:sz w:val="24"/>
+          <w:szCs w:val="24"/>
+        </w:rPr>
+        <w:t>.</w:t>
+      </w:r>
+    </w:p>
+    <w:p>
+      <w:pPr>
+        <w:ind w:right="-427"/>
+        <w:jc w:val="both"/>
+        <w:rPr>
+          <w:rFonts w:ascii="Times New Roman" w:hAnsi="Times New Roman" w:cs="Times New Roman"/>
+          <w:sz w:val="24"/>
+          <w:szCs w:val="24"/>
+        </w:rPr>
+      </w:pPr>
+    </w:p>
+    <w:p>
+      <w:pPr>
+        <w:ind w:right="-427"/>
+        <w:jc w:val="both"/>
+        <w:rPr>
+          <w:rFonts w:ascii="Times New Roman" w:hAnsi="Times New Roman" w:cs="Times New Roman"/>
+          <w:sz w:val="24"/>
+          <w:szCs w:val="24"/>
+        </w:rPr>
+      </w:pPr>
+      <w:r>
+        <w:rPr>
+          <w:rFonts w:ascii="Times New Roman" w:hAnsi="Times New Roman" w:cs="Times New Roman"/>
+          <w:sz w:val="24"/>
+          <w:szCs w:val="24"/>
+        </w:rPr>
+        <w:lastRenderedPageBreak/>
+        <w:t>Questo teorema è particolarmente preoccupante quando ci si rende conto che i tempi di esecuzione del software</w:t>
+      </w:r>
+      <w:r>
+        <w:rPr>
+          <w:rFonts w:ascii="Times New Roman" w:hAnsi="Times New Roman" w:cs="Times New Roman"/>
+          <w:sz w:val="24"/>
+          <w:szCs w:val="24"/>
+        </w:rPr>
+        <w:t xml:space="preserve"> </w:t>
+      </w:r>
+      <w:r>
+        <w:rPr>
+          <w:rFonts w:ascii="Times New Roman" w:hAnsi="Times New Roman" w:cs="Times New Roman"/>
+          <w:sz w:val="24"/>
+          <w:szCs w:val="24"/>
+        </w:rPr>
+        <w:t>sono raramente noti con esattezza (si veda il Capitolo 16). Le politiche di programmazione si basano su approssimazioni e il comportamento a tempo di esecuzione può essere del tutto inaspettato.</w:t>
+      </w:r>
+      <w:r>
+        <w:rPr>
+          <w:rFonts w:ascii="Times New Roman" w:hAnsi="Times New Roman" w:cs="Times New Roman"/>
+          <w:sz w:val="24"/>
+          <w:szCs w:val="24"/>
+        </w:rPr>
+        <w:t xml:space="preserve"> </w:t>
+      </w:r>
+      <w:r>
+        <w:rPr>
+          <w:rFonts w:ascii="Times New Roman" w:hAnsi="Times New Roman" w:cs="Times New Roman"/>
+          <w:sz w:val="24"/>
+          <w:szCs w:val="24"/>
+        </w:rPr>
+        <w:t>Un'altra forma di anomalia si verifica in presenza di blocchi di mutua esclusione. Un'illustrazione è</w:t>
+      </w:r>
+      <w:r>
+        <w:rPr>
+          <w:rFonts w:ascii="Times New Roman" w:hAnsi="Times New Roman" w:cs="Times New Roman"/>
+          <w:sz w:val="24"/>
+          <w:szCs w:val="24"/>
+        </w:rPr>
+        <w:t xml:space="preserve"> </w:t>
+      </w:r>
+      <w:r>
+        <w:rPr>
+          <w:rFonts w:ascii="Times New Roman" w:hAnsi="Times New Roman" w:cs="Times New Roman"/>
+          <w:sz w:val="24"/>
+          <w:szCs w:val="24"/>
+        </w:rPr>
+        <w:t xml:space="preserve">Figura 12.15. In questo esempio, cinque task sono assegnati a due processori utilizzando uno scheduler di assegnazione statica. I task 2 e 4 si contendono un </w:t>
+      </w:r>
+      <w:proofErr w:type="spellStart"/>
+      <w:r>
+        <w:rPr>
+          <w:rFonts w:ascii="Times New Roman" w:hAnsi="Times New Roman" w:cs="Times New Roman"/>
+          <w:sz w:val="24"/>
+          <w:szCs w:val="24"/>
+        </w:rPr>
+        <w:t>mutex</w:t>
+      </w:r>
+      <w:proofErr w:type="spellEnd"/>
+      <w:r>
+        <w:rPr>
+          <w:rFonts w:ascii="Times New Roman" w:hAnsi="Times New Roman" w:cs="Times New Roman"/>
+          <w:sz w:val="24"/>
+          <w:szCs w:val="24"/>
+        </w:rPr>
+        <w:t>. Se il tempo di esecuzione del task</w:t>
+      </w:r>
+      <w:r>
+        <w:rPr>
+          <w:rFonts w:ascii="Times New Roman" w:hAnsi="Times New Roman" w:cs="Times New Roman"/>
+          <w:sz w:val="24"/>
+          <w:szCs w:val="24"/>
+        </w:rPr>
+        <w:t xml:space="preserve"> </w:t>
+      </w:r>
+      <w:r>
+        <w:rPr>
+          <w:rFonts w:ascii="Times New Roman" w:hAnsi="Times New Roman" w:cs="Times New Roman"/>
+          <w:sz w:val="24"/>
+          <w:szCs w:val="24"/>
+        </w:rPr>
+        <w:t>1 si riduce, l'ordine di esecuzione dei task 2 e 4 si inverte, con un conseguente aumento del tempo di esecuzione.</w:t>
+      </w:r>
+      <w:r>
+        <w:rPr>
+          <w:rFonts w:ascii="Times New Roman" w:hAnsi="Times New Roman" w:cs="Times New Roman"/>
+          <w:sz w:val="24"/>
+          <w:szCs w:val="24"/>
+        </w:rPr>
+        <w:t xml:space="preserve"> </w:t>
+      </w:r>
+      <w:r>
+        <w:rPr>
+          <w:rFonts w:ascii="Times New Roman" w:hAnsi="Times New Roman" w:cs="Times New Roman"/>
+          <w:sz w:val="24"/>
+          <w:szCs w:val="24"/>
+        </w:rPr>
+        <w:t>Questo tipo di anomalia è piuttosto comune nella pratica.</w:t>
+      </w:r>
+    </w:p>
+    <w:p>
+      <w:pPr>
+        <w:ind w:right="-427"/>
+        <w:jc w:val="both"/>
+        <w:rPr>
+          <w:rFonts w:ascii="Times New Roman" w:hAnsi="Times New Roman" w:cs="Times New Roman"/>
+          <w:sz w:val="24"/>
+          <w:szCs w:val="24"/>
+        </w:rPr>
+      </w:pPr>
+      <w:r>
+        <w:rPr>
+          <w:noProof/>
+        </w:rPr>
+        <w:drawing>
+          <wp:inline distT="0" distB="0" distL="0" distR="0" wp14:anchorId="746A73ED" wp14:editId="520089D4">
+            <wp:extent cx="6120130" cy="2948940"/>
+            <wp:effectExtent l="0" t="0" r="0" b="3810"/>
+            <wp:docPr id="50" name="Immagine 50"/>
+            <wp:cNvGraphicFramePr>
+              <a:graphicFrameLocks xmlns:a="http://schemas.openxmlformats.org/drawingml/2006/main" noChangeAspect="1"/>
+            </wp:cNvGraphicFramePr>
+            <a:graphic xmlns:a="http://schemas.openxmlformats.org/drawingml/2006/main">
+              <a:graphicData uri="http://schemas.openxmlformats.org/drawingml/2006/picture">
+                <pic:pic xmlns:pic="http://schemas.openxmlformats.org/drawingml/2006/picture">
+                  <pic:nvPicPr>
+                    <pic:cNvPr id="1" name=""/>
+                    <pic:cNvPicPr/>
+                  </pic:nvPicPr>
+                  <pic:blipFill>
+                    <a:blip r:embed="rId64"/>
+                    <a:stretch>
+                      <a:fillRect/>
+                    </a:stretch>
+                  </pic:blipFill>
+                  <pic:spPr>
+                    <a:xfrm>
+                      <a:off x="0" y="0"/>
+                      <a:ext cx="6120130" cy="2948940"/>
+                    </a:xfrm>
+                    <a:prstGeom prst="rect">
+                      <a:avLst/>
+                    </a:prstGeom>
+                  </pic:spPr>
+                </pic:pic>
+              </a:graphicData>
+            </a:graphic>
+          </wp:inline>
+        </w:drawing>
+      </w:r>
+    </w:p>
+    <w:p>
+      <w:pPr>
+        <w:ind w:right="-427"/>
+        <w:jc w:val="both"/>
+        <w:rPr>
+          <w:rFonts w:ascii="Times New Roman" w:hAnsi="Times New Roman" w:cs="Times New Roman"/>
+          <w:sz w:val="24"/>
+          <w:szCs w:val="24"/>
+        </w:rPr>
+      </w:pPr>
+    </w:p>
+    <w:p>
+      <w:pPr>
+        <w:ind w:right="-427"/>
+        <w:jc w:val="both"/>
+        <w:rPr>
+          <w:rFonts w:ascii="Times New Roman" w:hAnsi="Times New Roman" w:cs="Times New Roman"/>
+          <w:sz w:val="24"/>
+          <w:szCs w:val="24"/>
+        </w:rPr>
+      </w:pPr>
+    </w:p>
+    <w:p>
+      <w:pPr>
+        <w:ind w:right="-427"/>
+        <w:jc w:val="center"/>
+        <w:rPr>
+          <w:rFonts w:ascii="Times New Roman" w:hAnsi="Times New Roman" w:cs="Times New Roman"/>
+          <w:b/>
+          <w:bCs/>
+          <w:sz w:val="40"/>
+          <w:szCs w:val="40"/>
+        </w:rPr>
+      </w:pPr>
+      <w:r>
+        <w:rPr>
+          <w:rFonts w:ascii="Times New Roman" w:hAnsi="Times New Roman" w:cs="Times New Roman"/>
+          <w:b/>
+          <w:bCs/>
+          <w:sz w:val="40"/>
+          <w:szCs w:val="40"/>
+        </w:rPr>
+        <w:t xml:space="preserve">ARM </w:t>
+      </w:r>
+      <w:proofErr w:type="spellStart"/>
+      <w:r>
+        <w:rPr>
+          <w:rFonts w:ascii="Times New Roman" w:hAnsi="Times New Roman" w:cs="Times New Roman"/>
+          <w:b/>
+          <w:bCs/>
+          <w:sz w:val="40"/>
+          <w:szCs w:val="40"/>
+        </w:rPr>
+        <w:t>Instruction</w:t>
+      </w:r>
+      <w:proofErr w:type="spellEnd"/>
+      <w:r>
+        <w:rPr>
+          <w:rFonts w:ascii="Times New Roman" w:hAnsi="Times New Roman" w:cs="Times New Roman"/>
+          <w:b/>
+          <w:bCs/>
+          <w:sz w:val="40"/>
+          <w:szCs w:val="40"/>
+        </w:rPr>
+        <w:t xml:space="preserve"> Set</w:t>
+      </w:r>
+    </w:p>
+    <w:p>
+      <w:pPr>
+        <w:ind w:right="-427"/>
+        <w:rPr>
+          <w:rFonts w:ascii="Times New Roman" w:hAnsi="Times New Roman" w:cs="Times New Roman"/>
+          <w:sz w:val="24"/>
+          <w:szCs w:val="24"/>
+        </w:rPr>
+      </w:pPr>
     </w:p>
     <w:sectPr>
       <w:pgSz w:w="11906" w:h="16838"/>

</xml_diff>